<commit_message>
Escribi cositas, marqué hasta donde escribi yo
</commit_message>
<xml_diff>
--- a/Report/Informe.docx
+++ b/Report/Informe.docx
@@ -7,35 +7,41 @@
         <w:pStyle w:val="papertitle"/>
         <w:spacing w:before="5pt" w:beforeAutospacing="1" w:after="5pt" w:afterAutospacing="1"/>
         <w:rPr>
+          <w:b/>
           <w:kern w:val="48"/>
         </w:rPr>
       </w:pPr>
       <w:r>
         <w:rPr>
+          <w:b/>
           <w:kern w:val="48"/>
         </w:rPr>
         <w:t xml:space="preserve">Adaptative </w:t>
       </w:r>
       <w:r>
         <w:rPr>
+          <w:b/>
           <w:kern w:val="48"/>
         </w:rPr>
         <w:t xml:space="preserve">Echo Cancellation </w:t>
       </w:r>
       <w:r>
         <w:rPr>
+          <w:b/>
           <w:kern w:val="48"/>
         </w:rPr>
         <w:t>scheme for</w:t>
       </w:r>
       <w:r>
         <w:rPr>
+          <w:b/>
           <w:kern w:val="48"/>
         </w:rPr>
         <w:t xml:space="preserve"> hands-free </w:t>
       </w:r>
       <w:r>
         <w:rPr>
+          <w:b/>
           <w:kern w:val="48"/>
         </w:rPr>
         <w:t>systems based on Fast Block Least Mean Square Algorithm</w:t>
@@ -46,47 +52,43 @@
         <w:pStyle w:val="Author"/>
         <w:spacing w:before="5pt" w:beforeAutospacing="1" w:after="5pt" w:afterAutospacing="1"/>
         <w:rPr>
+          <w:b/>
+          <w:sz w:val="18"/>
+          <w:szCs w:val="18"/>
+          <w:lang w:val="es-ES"/>
+        </w:rPr>
+      </w:pPr>
+      <w:r>
+        <w:rPr>
+          <w:b/>
+          <w:sz w:val="18"/>
+          <w:szCs w:val="18"/>
+          <w:lang w:val="es-ES"/>
+        </w:rPr>
+        <w:t>Mestanza Joaquín Matías, Romarís Juan Manuel</w:t>
+      </w:r>
+    </w:p>
+    <w:p>
+      <w:pPr>
+        <w:pStyle w:val="Author"/>
+        <w:spacing w:before="5pt" w:beforeAutospacing="1" w:after="5pt" w:afterAutospacing="1" w:line="6pt" w:lineRule="auto"/>
+        <w:rPr>
           <w:color w:val="FF0000"/>
           <w:sz w:val="16"/>
           <w:szCs w:val="16"/>
-        </w:rPr>
-      </w:pPr>
-      <w:r>
+          <w:lang w:val="es-ES"/>
+        </w:rPr>
+      </w:pPr>
+    </w:p>
+    <w:p>
+      <w:pPr>
+        <w:pStyle w:val="Author"/>
+        <w:spacing w:before="5pt" w:beforeAutospacing="1" w:after="5pt" w:afterAutospacing="1" w:line="6pt" w:lineRule="auto"/>
         <w:rPr>
           <w:color w:val="FF0000"/>
           <w:sz w:val="16"/>
           <w:szCs w:val="16"/>
-        </w:rPr>
-        <w:t>*</w:t>
-      </w:r>
-      <w:r>
-        <w:rPr>
-          <w:color w:val="FF0000"/>
-          <w:sz w:val="16"/>
-          <w:szCs w:val="16"/>
-        </w:rPr>
-        <w:t>Note: Sub-titles are not captured in Xplore and should not be used</w:t>
-      </w:r>
-    </w:p>
-    <w:p>
-      <w:pPr>
-        <w:pStyle w:val="Author"/>
-        <w:spacing w:before="5pt" w:beforeAutospacing="1" w:after="5pt" w:afterAutospacing="1" w:line="6pt" w:lineRule="auto"/>
-        <w:rPr>
-          <w:color w:val="FF0000"/>
-          <w:sz w:val="16"/>
-          <w:szCs w:val="16"/>
-        </w:rPr>
-      </w:pPr>
-    </w:p>
-    <w:p>
-      <w:pPr>
-        <w:pStyle w:val="Author"/>
-        <w:spacing w:before="5pt" w:beforeAutospacing="1" w:after="5pt" w:afterAutospacing="1" w:line="6pt" w:lineRule="auto"/>
-        <w:rPr>
-          <w:color w:val="FF0000"/>
-          <w:sz w:val="16"/>
-          <w:szCs w:val="16"/>
+          <w:lang w:val="es-ES"/>
         </w:rPr>
         <w:sectPr>
           <w:footerReference w:type="first" r:id="rId8"/>
@@ -100,1107 +102,6 @@
     </w:p>
     <w:p>
       <w:pPr>
-        <w:pStyle w:val="Author"/>
-        <w:spacing w:before="5pt" w:beforeAutospacing="1"/>
-        <w:rPr>
-          <w:color w:val="FF0000"/>
-          <w:sz w:val="18"/>
-          <w:szCs w:val="18"/>
-        </w:rPr>
-      </w:pPr>
-      <w:r>
-        <w:rPr>
-          <w:color w:val="FF0000"/>
-          <w:sz w:val="18"/>
-          <w:szCs w:val="18"/>
-        </w:rPr>
-        <w:lastRenderedPageBreak/>
-        <w:t>line 1</w:t>
-      </w:r>
-      <w:r>
-        <w:rPr>
-          <w:color w:val="FF0000"/>
-          <w:sz w:val="18"/>
-          <w:szCs w:val="18"/>
-        </w:rPr>
-        <w:t>: 1</w:t>
-      </w:r>
-      <w:r>
-        <w:rPr>
-          <w:color w:val="FF0000"/>
-          <w:sz w:val="18"/>
-          <w:szCs w:val="18"/>
-          <w:vertAlign w:val="superscript"/>
-        </w:rPr>
-        <w:t>st</w:t>
-      </w:r>
-      <w:r>
-        <w:rPr>
-          <w:color w:val="FF0000"/>
-          <w:sz w:val="18"/>
-          <w:szCs w:val="18"/>
-        </w:rPr>
-        <w:t xml:space="preserve"> </w:t>
-      </w:r>
-      <w:r>
-        <w:rPr>
-          <w:color w:val="FF0000"/>
-          <w:sz w:val="18"/>
-          <w:szCs w:val="18"/>
-        </w:rPr>
-        <w:t>Given Name Surname</w:t>
-      </w:r>
-      <w:r>
-        <w:rPr>
-          <w:color w:val="FF0000"/>
-          <w:sz w:val="18"/>
-          <w:szCs w:val="18"/>
-        </w:rPr>
-        <w:t xml:space="preserve"> </w:t>
-      </w:r>
-      <w:r>
-        <w:rPr>
-          <w:color w:val="FF0000"/>
-          <w:sz w:val="18"/>
-          <w:szCs w:val="18"/>
-        </w:rPr>
-        <w:br/>
-        <w:t>line 2:</w:t>
-      </w:r>
-      <w:r>
-        <w:rPr>
-          <w:color w:val="FF0000"/>
-          <w:sz w:val="18"/>
-          <w:szCs w:val="18"/>
-        </w:rPr>
-        <w:t xml:space="preserve"> </w:t>
-      </w:r>
-      <w:r>
-        <w:rPr>
-          <w:i/>
-          <w:color w:val="FF0000"/>
-          <w:sz w:val="18"/>
-          <w:szCs w:val="18"/>
-        </w:rPr>
-        <w:t>dept. name of organization</w:t>
-      </w:r>
-      <w:r>
-        <w:rPr>
-          <w:i/>
-          <w:color w:val="FF0000"/>
-          <w:sz w:val="18"/>
-          <w:szCs w:val="18"/>
-        </w:rPr>
-        <w:t xml:space="preserve"> </w:t>
-      </w:r>
-      <w:r>
-        <w:rPr>
-          <w:i/>
-          <w:color w:val="FF0000"/>
-          <w:sz w:val="18"/>
-          <w:szCs w:val="18"/>
-        </w:rPr>
-        <w:br/>
-      </w:r>
-      <w:r>
-        <w:rPr>
-          <w:i/>
-          <w:color w:val="FF0000"/>
-          <w:sz w:val="18"/>
-          <w:szCs w:val="18"/>
-        </w:rPr>
-        <w:t xml:space="preserve">(of </w:t>
-      </w:r>
-      <w:r>
-        <w:rPr>
-          <w:i/>
-          <w:iCs/>
-          <w:color w:val="FF0000"/>
-          <w:sz w:val="18"/>
-          <w:szCs w:val="18"/>
-        </w:rPr>
-        <w:t>Affiliation</w:t>
-      </w:r>
-      <w:r>
-        <w:rPr>
-          <w:i/>
-          <w:color w:val="FF0000"/>
-          <w:sz w:val="18"/>
-          <w:szCs w:val="18"/>
-        </w:rPr>
-        <w:t>)</w:t>
-      </w:r>
-      <w:r>
-        <w:rPr>
-          <w:color w:val="FF0000"/>
-          <w:sz w:val="18"/>
-          <w:szCs w:val="18"/>
-        </w:rPr>
-        <w:br/>
-      </w:r>
-      <w:r>
-        <w:rPr>
-          <w:color w:val="FF0000"/>
-          <w:sz w:val="18"/>
-          <w:szCs w:val="18"/>
-        </w:rPr>
-        <w:t>li</w:t>
-      </w:r>
-      <w:r>
-        <w:rPr>
-          <w:color w:val="FF0000"/>
-          <w:sz w:val="18"/>
-          <w:szCs w:val="18"/>
-        </w:rPr>
-        <w:t xml:space="preserve">ne </w:t>
-      </w:r>
-      <w:r>
-        <w:rPr>
-          <w:color w:val="FF0000"/>
-          <w:sz w:val="18"/>
-          <w:szCs w:val="18"/>
-        </w:rPr>
-        <w:t>3</w:t>
-      </w:r>
-      <w:r>
-        <w:rPr>
-          <w:color w:val="FF0000"/>
-          <w:sz w:val="18"/>
-          <w:szCs w:val="18"/>
-        </w:rPr>
-        <w:t xml:space="preserve">: </w:t>
-      </w:r>
-      <w:r>
-        <w:rPr>
-          <w:i/>
-          <w:color w:val="FF0000"/>
-          <w:sz w:val="18"/>
-          <w:szCs w:val="18"/>
-        </w:rPr>
-        <w:t xml:space="preserve">name of organization </w:t>
-      </w:r>
-      <w:r>
-        <w:rPr>
-          <w:i/>
-          <w:color w:val="FF0000"/>
-          <w:sz w:val="18"/>
-          <w:szCs w:val="18"/>
-        </w:rPr>
-        <w:br/>
-      </w:r>
-      <w:r>
-        <w:rPr>
-          <w:i/>
-          <w:color w:val="FF0000"/>
-          <w:sz w:val="18"/>
-          <w:szCs w:val="18"/>
-        </w:rPr>
-        <w:t>(of Affiliation)</w:t>
-      </w:r>
-      <w:r>
-        <w:rPr>
-          <w:i/>
-          <w:color w:val="FF0000"/>
-          <w:sz w:val="18"/>
-          <w:szCs w:val="18"/>
-        </w:rPr>
-        <w:br/>
-      </w:r>
-      <w:r>
-        <w:rPr>
-          <w:color w:val="FF0000"/>
-          <w:sz w:val="18"/>
-          <w:szCs w:val="18"/>
-        </w:rPr>
-        <w:t xml:space="preserve">line </w:t>
-      </w:r>
-      <w:r>
-        <w:rPr>
-          <w:color w:val="FF0000"/>
-          <w:sz w:val="18"/>
-          <w:szCs w:val="18"/>
-        </w:rPr>
-        <w:t>4</w:t>
-      </w:r>
-      <w:r>
-        <w:rPr>
-          <w:color w:val="FF0000"/>
-          <w:sz w:val="18"/>
-          <w:szCs w:val="18"/>
-        </w:rPr>
-        <w:t>: City, Country</w:t>
-      </w:r>
-      <w:r>
-        <w:rPr>
-          <w:color w:val="FF0000"/>
-          <w:sz w:val="18"/>
-          <w:szCs w:val="18"/>
-        </w:rPr>
-        <w:br/>
-      </w:r>
-      <w:r>
-        <w:rPr>
-          <w:color w:val="FF0000"/>
-          <w:sz w:val="18"/>
-          <w:szCs w:val="18"/>
-        </w:rPr>
-        <w:t xml:space="preserve">line </w:t>
-      </w:r>
-      <w:r>
-        <w:rPr>
-          <w:color w:val="FF0000"/>
-          <w:sz w:val="18"/>
-          <w:szCs w:val="18"/>
-        </w:rPr>
-        <w:t>5: e</w:t>
-      </w:r>
-      <w:r>
-        <w:rPr>
-          <w:color w:val="FF0000"/>
-          <w:sz w:val="18"/>
-          <w:szCs w:val="18"/>
-        </w:rPr>
-        <w:t>ma</w:t>
-      </w:r>
-      <w:r>
-        <w:rPr>
-          <w:color w:val="FF0000"/>
-          <w:sz w:val="18"/>
-          <w:szCs w:val="18"/>
-        </w:rPr>
-        <w:t>il address</w:t>
-      </w:r>
-      <w:r>
-        <w:rPr>
-          <w:color w:val="FF0000"/>
-          <w:sz w:val="18"/>
-          <w:szCs w:val="18"/>
-        </w:rPr>
-        <w:t xml:space="preserve"> or ORCID</w:t>
-      </w:r>
-    </w:p>
-    <w:p>
-      <w:pPr>
-        <w:pStyle w:val="Author"/>
-        <w:spacing w:before="5pt" w:beforeAutospacing="1"/>
-        <w:rPr>
-          <w:color w:val="FF0000"/>
-          <w:sz w:val="18"/>
-          <w:szCs w:val="18"/>
-        </w:rPr>
-      </w:pPr>
-      <w:r>
-        <w:rPr>
-          <w:color w:val="FF0000"/>
-          <w:sz w:val="18"/>
-          <w:szCs w:val="18"/>
-        </w:rPr>
-        <w:t>line 1: 4</w:t>
-      </w:r>
-      <w:r>
-        <w:rPr>
-          <w:color w:val="FF0000"/>
-          <w:sz w:val="18"/>
-          <w:szCs w:val="18"/>
-          <w:vertAlign w:val="superscript"/>
-        </w:rPr>
-        <w:t>th</w:t>
-      </w:r>
-      <w:r>
-        <w:rPr>
-          <w:color w:val="FF0000"/>
-          <w:sz w:val="18"/>
-          <w:szCs w:val="18"/>
-        </w:rPr>
-        <w:t xml:space="preserve"> Given Name Surname</w:t>
-      </w:r>
-      <w:r>
-        <w:rPr>
-          <w:color w:val="FF0000"/>
-          <w:sz w:val="18"/>
-          <w:szCs w:val="18"/>
-        </w:rPr>
-        <w:br/>
-        <w:t xml:space="preserve">line 2: </w:t>
-      </w:r>
-      <w:r>
-        <w:rPr>
-          <w:i/>
-          <w:color w:val="FF0000"/>
-          <w:sz w:val="18"/>
-          <w:szCs w:val="18"/>
-        </w:rPr>
-        <w:t>dept. name of organization</w:t>
-      </w:r>
-      <w:r>
-        <w:rPr>
-          <w:color w:val="FF0000"/>
-          <w:sz w:val="18"/>
-          <w:szCs w:val="18"/>
-        </w:rPr>
-        <w:br/>
-      </w:r>
-      <w:r>
-        <w:rPr>
-          <w:i/>
-          <w:color w:val="FF0000"/>
-          <w:sz w:val="18"/>
-          <w:szCs w:val="18"/>
-        </w:rPr>
-        <w:t xml:space="preserve">(of </w:t>
-      </w:r>
-      <w:r>
-        <w:rPr>
-          <w:i/>
-          <w:iCs/>
-          <w:color w:val="FF0000"/>
-          <w:sz w:val="18"/>
-          <w:szCs w:val="18"/>
-        </w:rPr>
-        <w:t>Affiliation</w:t>
-      </w:r>
-      <w:r>
-        <w:rPr>
-          <w:i/>
-          <w:color w:val="FF0000"/>
-          <w:sz w:val="18"/>
-          <w:szCs w:val="18"/>
-        </w:rPr>
-        <w:t>)</w:t>
-      </w:r>
-      <w:r>
-        <w:rPr>
-          <w:color w:val="FF0000"/>
-          <w:sz w:val="18"/>
-          <w:szCs w:val="18"/>
-        </w:rPr>
-        <w:br/>
-        <w:t xml:space="preserve">line 3: </w:t>
-      </w:r>
-      <w:r>
-        <w:rPr>
-          <w:i/>
-          <w:color w:val="FF0000"/>
-          <w:sz w:val="18"/>
-          <w:szCs w:val="18"/>
-        </w:rPr>
-        <w:t xml:space="preserve">name of organization </w:t>
-      </w:r>
-      <w:r>
-        <w:rPr>
-          <w:i/>
-          <w:color w:val="FF0000"/>
-          <w:sz w:val="18"/>
-          <w:szCs w:val="18"/>
-        </w:rPr>
-        <w:br/>
-      </w:r>
-      <w:r>
-        <w:rPr>
-          <w:i/>
-          <w:color w:val="FF0000"/>
-          <w:sz w:val="18"/>
-          <w:szCs w:val="18"/>
-        </w:rPr>
-        <w:t>(of Affiliation)</w:t>
-      </w:r>
-      <w:r>
-        <w:rPr>
-          <w:i/>
-          <w:color w:val="FF0000"/>
-          <w:sz w:val="18"/>
-          <w:szCs w:val="18"/>
-        </w:rPr>
-        <w:br/>
-      </w:r>
-      <w:r>
-        <w:rPr>
-          <w:color w:val="FF0000"/>
-          <w:sz w:val="18"/>
-          <w:szCs w:val="18"/>
-        </w:rPr>
-        <w:t>line 4: City, Country</w:t>
-      </w:r>
-      <w:r>
-        <w:rPr>
-          <w:color w:val="FF0000"/>
-          <w:sz w:val="18"/>
-          <w:szCs w:val="18"/>
-        </w:rPr>
-        <w:br/>
-        <w:t xml:space="preserve">line 5: email address </w:t>
-      </w:r>
-      <w:r>
-        <w:rPr>
-          <w:color w:val="FF0000"/>
-          <w:sz w:val="18"/>
-          <w:szCs w:val="18"/>
-        </w:rPr>
-        <w:t xml:space="preserve"> or ORCID</w:t>
-      </w:r>
-      <w:r>
-        <w:rPr>
-          <w:color w:val="FF0000"/>
-          <w:sz w:val="18"/>
-          <w:szCs w:val="18"/>
-        </w:rPr>
-        <w:br w:type="column"/>
-      </w:r>
-      <w:r>
-        <w:rPr>
-          <w:color w:val="FF0000"/>
-          <w:sz w:val="18"/>
-          <w:szCs w:val="18"/>
-        </w:rPr>
-        <w:lastRenderedPageBreak/>
-        <w:t>line 1: 2</w:t>
-      </w:r>
-      <w:r>
-        <w:rPr>
-          <w:color w:val="FF0000"/>
-          <w:sz w:val="18"/>
-          <w:szCs w:val="18"/>
-          <w:vertAlign w:val="superscript"/>
-        </w:rPr>
-        <w:t>nd</w:t>
-      </w:r>
-      <w:r>
-        <w:rPr>
-          <w:color w:val="FF0000"/>
-          <w:sz w:val="18"/>
-          <w:szCs w:val="18"/>
-        </w:rPr>
-        <w:t xml:space="preserve"> </w:t>
-      </w:r>
-      <w:r>
-        <w:rPr>
-          <w:color w:val="FF0000"/>
-          <w:sz w:val="18"/>
-          <w:szCs w:val="18"/>
-        </w:rPr>
-        <w:t>Given Name Surname</w:t>
-      </w:r>
-      <w:r>
-        <w:rPr>
-          <w:color w:val="FF0000"/>
-          <w:sz w:val="18"/>
-          <w:szCs w:val="18"/>
-        </w:rPr>
-        <w:br/>
-        <w:t xml:space="preserve">line 2: </w:t>
-      </w:r>
-      <w:r>
-        <w:rPr>
-          <w:i/>
-          <w:color w:val="FF0000"/>
-          <w:sz w:val="18"/>
-          <w:szCs w:val="18"/>
-        </w:rPr>
-        <w:t xml:space="preserve">dept. name of organization </w:t>
-      </w:r>
-      <w:r>
-        <w:rPr>
-          <w:i/>
-          <w:color w:val="FF0000"/>
-          <w:sz w:val="18"/>
-          <w:szCs w:val="18"/>
-        </w:rPr>
-        <w:br/>
-      </w:r>
-      <w:r>
-        <w:rPr>
-          <w:i/>
-          <w:color w:val="FF0000"/>
-          <w:sz w:val="18"/>
-          <w:szCs w:val="18"/>
-        </w:rPr>
-        <w:t xml:space="preserve">(of </w:t>
-      </w:r>
-      <w:r>
-        <w:rPr>
-          <w:i/>
-          <w:iCs/>
-          <w:color w:val="FF0000"/>
-          <w:sz w:val="18"/>
-          <w:szCs w:val="18"/>
-        </w:rPr>
-        <w:t>Affiliation</w:t>
-      </w:r>
-      <w:r>
-        <w:rPr>
-          <w:i/>
-          <w:color w:val="FF0000"/>
-          <w:sz w:val="18"/>
-          <w:szCs w:val="18"/>
-        </w:rPr>
-        <w:t>)</w:t>
-      </w:r>
-      <w:r>
-        <w:rPr>
-          <w:color w:val="FF0000"/>
-          <w:sz w:val="18"/>
-          <w:szCs w:val="18"/>
-        </w:rPr>
-        <w:br/>
-        <w:t xml:space="preserve">line 3: </w:t>
-      </w:r>
-      <w:r>
-        <w:rPr>
-          <w:i/>
-          <w:color w:val="FF0000"/>
-          <w:sz w:val="18"/>
-          <w:szCs w:val="18"/>
-        </w:rPr>
-        <w:t xml:space="preserve">name of organization </w:t>
-      </w:r>
-      <w:r>
-        <w:rPr>
-          <w:i/>
-          <w:color w:val="FF0000"/>
-          <w:sz w:val="18"/>
-          <w:szCs w:val="18"/>
-        </w:rPr>
-        <w:br/>
-      </w:r>
-      <w:r>
-        <w:rPr>
-          <w:i/>
-          <w:color w:val="FF0000"/>
-          <w:sz w:val="18"/>
-          <w:szCs w:val="18"/>
-        </w:rPr>
-        <w:t>(of Affiliation)</w:t>
-      </w:r>
-      <w:r>
-        <w:rPr>
-          <w:i/>
-          <w:color w:val="FF0000"/>
-          <w:sz w:val="18"/>
-          <w:szCs w:val="18"/>
-        </w:rPr>
-        <w:br/>
-      </w:r>
-      <w:r>
-        <w:rPr>
-          <w:color w:val="FF0000"/>
-          <w:sz w:val="18"/>
-          <w:szCs w:val="18"/>
-        </w:rPr>
-        <w:t>line 4: City, Country</w:t>
-      </w:r>
-      <w:r>
-        <w:rPr>
-          <w:color w:val="FF0000"/>
-          <w:sz w:val="18"/>
-          <w:szCs w:val="18"/>
-        </w:rPr>
-        <w:br/>
-        <w:t>line 5: email address</w:t>
-      </w:r>
-      <w:r>
-        <w:rPr>
-          <w:color w:val="FF0000"/>
-          <w:sz w:val="18"/>
-          <w:szCs w:val="18"/>
-        </w:rPr>
-        <w:t xml:space="preserve"> or ORCID</w:t>
-      </w:r>
-    </w:p>
-    <w:p>
-      <w:pPr>
-        <w:pStyle w:val="Author"/>
-        <w:spacing w:before="5pt" w:beforeAutospacing="1"/>
-        <w:rPr>
-          <w:color w:val="FF0000"/>
-          <w:sz w:val="18"/>
-          <w:szCs w:val="18"/>
-        </w:rPr>
-      </w:pPr>
-      <w:r>
-        <w:rPr>
-          <w:color w:val="FF0000"/>
-          <w:sz w:val="18"/>
-          <w:szCs w:val="18"/>
-        </w:rPr>
-        <w:t>line 1: 5</w:t>
-      </w:r>
-      <w:r>
-        <w:rPr>
-          <w:color w:val="FF0000"/>
-          <w:sz w:val="18"/>
-          <w:szCs w:val="18"/>
-          <w:vertAlign w:val="superscript"/>
-        </w:rPr>
-        <w:t>th</w:t>
-      </w:r>
-      <w:r>
-        <w:rPr>
-          <w:color w:val="FF0000"/>
-          <w:sz w:val="18"/>
-          <w:szCs w:val="18"/>
-        </w:rPr>
-        <w:t xml:space="preserve"> Given Name Surname</w:t>
-      </w:r>
-      <w:r>
-        <w:rPr>
-          <w:color w:val="FF0000"/>
-          <w:sz w:val="18"/>
-          <w:szCs w:val="18"/>
-        </w:rPr>
-        <w:br/>
-        <w:t xml:space="preserve">line 2: </w:t>
-      </w:r>
-      <w:r>
-        <w:rPr>
-          <w:i/>
-          <w:color w:val="FF0000"/>
-          <w:sz w:val="18"/>
-          <w:szCs w:val="18"/>
-        </w:rPr>
-        <w:t xml:space="preserve">dept. name of organization </w:t>
-      </w:r>
-      <w:r>
-        <w:rPr>
-          <w:i/>
-          <w:color w:val="FF0000"/>
-          <w:sz w:val="18"/>
-          <w:szCs w:val="18"/>
-        </w:rPr>
-        <w:br/>
-      </w:r>
-      <w:r>
-        <w:rPr>
-          <w:i/>
-          <w:color w:val="FF0000"/>
-          <w:sz w:val="18"/>
-          <w:szCs w:val="18"/>
-        </w:rPr>
-        <w:t xml:space="preserve">(of </w:t>
-      </w:r>
-      <w:r>
-        <w:rPr>
-          <w:i/>
-          <w:iCs/>
-          <w:color w:val="FF0000"/>
-          <w:sz w:val="18"/>
-          <w:szCs w:val="18"/>
-        </w:rPr>
-        <w:t>Affiliation</w:t>
-      </w:r>
-      <w:r>
-        <w:rPr>
-          <w:i/>
-          <w:color w:val="FF0000"/>
-          <w:sz w:val="18"/>
-          <w:szCs w:val="18"/>
-        </w:rPr>
-        <w:t>)</w:t>
-      </w:r>
-      <w:r>
-        <w:rPr>
-          <w:color w:val="FF0000"/>
-          <w:sz w:val="18"/>
-          <w:szCs w:val="18"/>
-        </w:rPr>
-        <w:br/>
-        <w:t xml:space="preserve">line 3: </w:t>
-      </w:r>
-      <w:r>
-        <w:rPr>
-          <w:i/>
-          <w:color w:val="FF0000"/>
-          <w:sz w:val="18"/>
-          <w:szCs w:val="18"/>
-        </w:rPr>
-        <w:t xml:space="preserve">name of organization </w:t>
-      </w:r>
-      <w:r>
-        <w:rPr>
-          <w:i/>
-          <w:color w:val="FF0000"/>
-          <w:sz w:val="18"/>
-          <w:szCs w:val="18"/>
-        </w:rPr>
-        <w:br/>
-      </w:r>
-      <w:r>
-        <w:rPr>
-          <w:i/>
-          <w:color w:val="FF0000"/>
-          <w:sz w:val="18"/>
-          <w:szCs w:val="18"/>
-        </w:rPr>
-        <w:t>(of Affiliation)</w:t>
-      </w:r>
-      <w:r>
-        <w:rPr>
-          <w:i/>
-          <w:color w:val="FF0000"/>
-          <w:sz w:val="18"/>
-          <w:szCs w:val="18"/>
-        </w:rPr>
-        <w:br/>
-      </w:r>
-      <w:r>
-        <w:rPr>
-          <w:color w:val="FF0000"/>
-          <w:sz w:val="18"/>
-          <w:szCs w:val="18"/>
-        </w:rPr>
-        <w:t>line 4: City, Country</w:t>
-      </w:r>
-      <w:r>
-        <w:rPr>
-          <w:color w:val="FF0000"/>
-          <w:sz w:val="18"/>
-          <w:szCs w:val="18"/>
-        </w:rPr>
-        <w:br/>
-        <w:t xml:space="preserve">line 5: email address </w:t>
-      </w:r>
-      <w:r>
-        <w:rPr>
-          <w:color w:val="FF0000"/>
-          <w:sz w:val="18"/>
-          <w:szCs w:val="18"/>
-        </w:rPr>
-        <w:t xml:space="preserve"> or ORCID</w:t>
-      </w:r>
-      <w:r>
-        <w:rPr>
-          <w:color w:val="FF0000"/>
-          <w:sz w:val="18"/>
-          <w:szCs w:val="18"/>
-        </w:rPr>
-        <w:br w:type="column"/>
-      </w:r>
-      <w:r>
-        <w:rPr>
-          <w:color w:val="FF0000"/>
-          <w:sz w:val="18"/>
-          <w:szCs w:val="18"/>
-        </w:rPr>
-        <w:lastRenderedPageBreak/>
-        <w:t>line 1: 3</w:t>
-      </w:r>
-      <w:r>
-        <w:rPr>
-          <w:color w:val="FF0000"/>
-          <w:sz w:val="18"/>
-          <w:szCs w:val="18"/>
-          <w:vertAlign w:val="superscript"/>
-        </w:rPr>
-        <w:t>rd</w:t>
-      </w:r>
-      <w:r>
-        <w:rPr>
-          <w:color w:val="FF0000"/>
-          <w:sz w:val="18"/>
-          <w:szCs w:val="18"/>
-        </w:rPr>
-        <w:t xml:space="preserve"> </w:t>
-      </w:r>
-      <w:r>
-        <w:rPr>
-          <w:color w:val="FF0000"/>
-          <w:sz w:val="18"/>
-          <w:szCs w:val="18"/>
-        </w:rPr>
-        <w:t>Given Name Surname</w:t>
-      </w:r>
-      <w:r>
-        <w:rPr>
-          <w:color w:val="FF0000"/>
-          <w:sz w:val="18"/>
-          <w:szCs w:val="18"/>
-        </w:rPr>
-        <w:br/>
-        <w:t xml:space="preserve">line 2: </w:t>
-      </w:r>
-      <w:r>
-        <w:rPr>
-          <w:i/>
-          <w:color w:val="FF0000"/>
-          <w:sz w:val="18"/>
-          <w:szCs w:val="18"/>
-        </w:rPr>
-        <w:t xml:space="preserve">dept. name of organization </w:t>
-      </w:r>
-      <w:r>
-        <w:rPr>
-          <w:i/>
-          <w:color w:val="FF0000"/>
-          <w:sz w:val="18"/>
-          <w:szCs w:val="18"/>
-        </w:rPr>
-        <w:br/>
-      </w:r>
-      <w:r>
-        <w:rPr>
-          <w:i/>
-          <w:color w:val="FF0000"/>
-          <w:sz w:val="18"/>
-          <w:szCs w:val="18"/>
-        </w:rPr>
-        <w:t xml:space="preserve">(of </w:t>
-      </w:r>
-      <w:r>
-        <w:rPr>
-          <w:i/>
-          <w:iCs/>
-          <w:color w:val="FF0000"/>
-          <w:sz w:val="18"/>
-          <w:szCs w:val="18"/>
-        </w:rPr>
-        <w:t>Affiliation</w:t>
-      </w:r>
-      <w:r>
-        <w:rPr>
-          <w:i/>
-          <w:color w:val="FF0000"/>
-          <w:sz w:val="18"/>
-          <w:szCs w:val="18"/>
-        </w:rPr>
-        <w:t>)</w:t>
-      </w:r>
-      <w:r>
-        <w:rPr>
-          <w:color w:val="FF0000"/>
-          <w:sz w:val="18"/>
-          <w:szCs w:val="18"/>
-        </w:rPr>
-        <w:br/>
-        <w:t xml:space="preserve">line 3: </w:t>
-      </w:r>
-      <w:r>
-        <w:rPr>
-          <w:i/>
-          <w:color w:val="FF0000"/>
-          <w:sz w:val="18"/>
-          <w:szCs w:val="18"/>
-        </w:rPr>
-        <w:t xml:space="preserve">name of organization </w:t>
-      </w:r>
-      <w:r>
-        <w:rPr>
-          <w:i/>
-          <w:color w:val="FF0000"/>
-          <w:sz w:val="18"/>
-          <w:szCs w:val="18"/>
-        </w:rPr>
-        <w:br/>
-      </w:r>
-      <w:r>
-        <w:rPr>
-          <w:i/>
-          <w:color w:val="FF0000"/>
-          <w:sz w:val="18"/>
-          <w:szCs w:val="18"/>
-        </w:rPr>
-        <w:t>(of Affiliation)</w:t>
-      </w:r>
-      <w:r>
-        <w:rPr>
-          <w:i/>
-          <w:color w:val="FF0000"/>
-          <w:sz w:val="18"/>
-          <w:szCs w:val="18"/>
-        </w:rPr>
-        <w:br/>
-      </w:r>
-      <w:r>
-        <w:rPr>
-          <w:color w:val="FF0000"/>
-          <w:sz w:val="18"/>
-          <w:szCs w:val="18"/>
-        </w:rPr>
-        <w:t>line 4: City, Country</w:t>
-      </w:r>
-      <w:r>
-        <w:rPr>
-          <w:color w:val="FF0000"/>
-          <w:sz w:val="18"/>
-          <w:szCs w:val="18"/>
-        </w:rPr>
-        <w:br/>
-        <w:t>line 5: email address</w:t>
-      </w:r>
-      <w:r>
-        <w:rPr>
-          <w:color w:val="FF0000"/>
-          <w:sz w:val="18"/>
-          <w:szCs w:val="18"/>
-        </w:rPr>
-        <w:t xml:space="preserve"> or ORCID</w:t>
-      </w:r>
-    </w:p>
-    <w:p>
-      <w:pPr>
-        <w:pStyle w:val="Author"/>
-        <w:spacing w:before="5pt" w:beforeAutospacing="1"/>
-        <w:rPr>
-          <w:color w:val="FF0000"/>
-        </w:rPr>
-      </w:pPr>
-      <w:r>
-        <w:rPr>
-          <w:color w:val="FF0000"/>
-          <w:sz w:val="18"/>
-          <w:szCs w:val="18"/>
-        </w:rPr>
-        <w:t>line 1: 6</w:t>
-      </w:r>
-      <w:r>
-        <w:rPr>
-          <w:color w:val="FF0000"/>
-          <w:sz w:val="18"/>
-          <w:szCs w:val="18"/>
-          <w:vertAlign w:val="superscript"/>
-        </w:rPr>
-        <w:t>th</w:t>
-      </w:r>
-      <w:r>
-        <w:rPr>
-          <w:color w:val="FF0000"/>
-          <w:sz w:val="18"/>
-          <w:szCs w:val="18"/>
-        </w:rPr>
-        <w:t xml:space="preserve"> Given Name Surname</w:t>
-      </w:r>
-      <w:r>
-        <w:rPr>
-          <w:color w:val="FF0000"/>
-          <w:sz w:val="18"/>
-          <w:szCs w:val="18"/>
-        </w:rPr>
-        <w:br/>
-        <w:t xml:space="preserve">line 2: </w:t>
-      </w:r>
-      <w:r>
-        <w:rPr>
-          <w:i/>
-          <w:color w:val="FF0000"/>
-          <w:sz w:val="18"/>
-          <w:szCs w:val="18"/>
-        </w:rPr>
-        <w:t xml:space="preserve">dept. name of organization </w:t>
-      </w:r>
-      <w:r>
-        <w:rPr>
-          <w:i/>
-          <w:color w:val="FF0000"/>
-          <w:sz w:val="18"/>
-          <w:szCs w:val="18"/>
-        </w:rPr>
-        <w:br/>
-      </w:r>
-      <w:r>
-        <w:rPr>
-          <w:i/>
-          <w:color w:val="FF0000"/>
-          <w:sz w:val="18"/>
-          <w:szCs w:val="18"/>
-        </w:rPr>
-        <w:t xml:space="preserve">(of </w:t>
-      </w:r>
-      <w:r>
-        <w:rPr>
-          <w:i/>
-          <w:iCs/>
-          <w:color w:val="FF0000"/>
-          <w:sz w:val="18"/>
-          <w:szCs w:val="18"/>
-        </w:rPr>
-        <w:t>Affiliation</w:t>
-      </w:r>
-      <w:r>
-        <w:rPr>
-          <w:i/>
-          <w:color w:val="FF0000"/>
-          <w:sz w:val="18"/>
-          <w:szCs w:val="18"/>
-        </w:rPr>
-        <w:t>)</w:t>
-      </w:r>
-      <w:r>
-        <w:rPr>
-          <w:color w:val="FF0000"/>
-          <w:sz w:val="18"/>
-          <w:szCs w:val="18"/>
-        </w:rPr>
-        <w:br/>
-        <w:t xml:space="preserve">line 3: </w:t>
-      </w:r>
-      <w:r>
-        <w:rPr>
-          <w:i/>
-          <w:color w:val="FF0000"/>
-          <w:sz w:val="18"/>
-          <w:szCs w:val="18"/>
-        </w:rPr>
-        <w:t xml:space="preserve">name of organization </w:t>
-      </w:r>
-      <w:r>
-        <w:rPr>
-          <w:i/>
-          <w:color w:val="FF0000"/>
-          <w:sz w:val="18"/>
-          <w:szCs w:val="18"/>
-        </w:rPr>
-        <w:br/>
-      </w:r>
-      <w:r>
-        <w:rPr>
-          <w:i/>
-          <w:color w:val="FF0000"/>
-          <w:sz w:val="18"/>
-          <w:szCs w:val="18"/>
-        </w:rPr>
-        <w:t>(of Affiliation)</w:t>
-      </w:r>
-      <w:r>
-        <w:rPr>
-          <w:i/>
-          <w:color w:val="FF0000"/>
-          <w:sz w:val="18"/>
-          <w:szCs w:val="18"/>
-        </w:rPr>
-        <w:br/>
-      </w:r>
-      <w:r>
-        <w:rPr>
-          <w:color w:val="FF0000"/>
-          <w:sz w:val="18"/>
-          <w:szCs w:val="18"/>
-        </w:rPr>
-        <w:t>line 4: City, Country</w:t>
-      </w:r>
-      <w:r>
-        <w:rPr>
-          <w:color w:val="FF0000"/>
-          <w:sz w:val="18"/>
-          <w:szCs w:val="18"/>
-        </w:rPr>
-        <w:br/>
-        <w:t>line 5: email address</w:t>
-      </w:r>
-      <w:r>
-        <w:rPr>
-          <w:color w:val="FF0000"/>
-          <w:sz w:val="18"/>
-          <w:szCs w:val="18"/>
-        </w:rPr>
-        <w:t xml:space="preserve"> or ORCID</w:t>
-      </w:r>
-      <w:r>
-        <w:rPr>
-          <w:color w:val="FF0000"/>
-        </w:rPr>
-        <w:t xml:space="preserve"> </w:t>
-      </w:r>
-    </w:p>
-    <w:p>
-      <w:pPr>
         <w:sectPr>
           <w:type w:val="continuous"/>
           <w:pgSz w:w="595.30pt" w:h="841.90pt" w:code="9"/>
@@ -1426,15 +327,7 @@
           <w:noProof/>
           <w:lang w:val="en-US" w:eastAsia="en-US"/>
         </w:rPr>
-        <w:t xml:space="preserve">The </w:t>
-      </w:r>
-      <w:r>
-        <w:rPr>
-          <w:noProof/>
-          <w:lang w:val="en-US" w:eastAsia="en-US"/>
-        </w:rPr>
-        <w:lastRenderedPageBreak/>
-        <w:t>principle of this scheme is to estimate the impulse response of interfering acoustic paths using an adaptive filter, generating a pseudo echo and substracting it from the original echo.</w:t>
+        <w:t>The principle of this scheme is to estimate the impulse response of interfering acoustic paths using an adaptive filter, generating a pseudo echo and substracting it from the original echo.</w:t>
       </w:r>
     </w:p>
     <w:p>
@@ -1451,6 +344,7 @@
           <w:noProof/>
           <w:lang w:val="en-US"/>
         </w:rPr>
+        <w:lastRenderedPageBreak/>
         <w:drawing>
           <wp:anchor distT="45720" distB="45720" distL="114300" distR="114300" simplePos="0" relativeHeight="251659776" behindDoc="0" locked="0" layoutInCell="1" allowOverlap="1" wp14:anchorId="23528A94" wp14:editId="748E9174">
             <wp:simplePos x="0" y="0"/>
@@ -1928,14 +822,7 @@
         <w:rPr>
           <w:lang w:val="en-US"/>
         </w:rPr>
-        <w:t xml:space="preserve">The proposed scheme utilizes the error signal so as to update the filter parameters in order to improve its performance. There exist many algorithms that can be used to update adaptive filter </w:t>
-      </w:r>
-      <w:r>
-        <w:rPr>
-          <w:lang w:val="en-US"/>
-        </w:rPr>
-        <w:lastRenderedPageBreak/>
-        <w:t>coefficients, some of them are discussed in the following section, highlighting the algorithm considered to be more suitable related to the desired functionality.</w:t>
+        <w:t>The proposed scheme utilizes the error signal so as to update the filter parameters in order to improve its performance. There exist many algorithms that can be used to update adaptive filter coefficients, some of them are discussed in the following section, highlighting the algorithm considered to be more suitable related to the desired functionality.</w:t>
       </w:r>
     </w:p>
     <w:p>
@@ -2074,7 +961,15 @@
           <w:spacing w:val="-1"/>
           <w:lang w:eastAsia="x-none"/>
         </w:rPr>
-        <w:t xml:space="preserve"> converge to the same final value as Wiener Filters without having to solve the Wiener-</w:t>
+        <w:t xml:space="preserve"> converge to the same final value as Wiener Filters without </w:t>
+      </w:r>
+      <w:r>
+        <w:rPr>
+          <w:spacing w:val="-1"/>
+          <w:lang w:eastAsia="x-none"/>
+        </w:rPr>
+        <w:lastRenderedPageBreak/>
+        <w:t>having to solve the Wiener-</w:t>
       </w:r>
       <w:proofErr w:type="spellStart"/>
       <w:r>
@@ -3240,7 +2135,6 @@
         <w:pStyle w:val="Ttulo2"/>
       </w:pPr>
       <w:r>
-        <w:lastRenderedPageBreak/>
         <w:t xml:space="preserve">Normalized </w:t>
       </w:r>
       <w:r>
@@ -3793,9 +2687,9 @@
           <w:spacing w:val="-1"/>
         </w:rPr>
         <w:drawing>
-          <wp:inline distT="0" distB="0" distL="0" distR="0" wp14:anchorId="3A35A03C" wp14:editId="2BED88C5">
-            <wp:extent cx="2202180" cy="2526669"/>
-            <wp:effectExtent l="0" t="0" r="7620" b="6985"/>
+          <wp:inline distT="0" distB="0" distL="0" distR="0" wp14:anchorId="3A35A03C" wp14:editId="5580284C">
+            <wp:extent cx="2417469" cy="2773680"/>
+            <wp:effectExtent l="0" t="0" r="1905" b="7620"/>
             <wp:docPr id="2" name="Imagen 2"/>
             <wp:cNvGraphicFramePr>
               <a:graphicFrameLocks xmlns:a="http://purl.oclc.org/ooxml/drawingml/main" noChangeAspect="1"/>
@@ -3822,7 +2716,7 @@
                   <pic:spPr>
                     <a:xfrm>
                       <a:off x="0" y="0"/>
-                      <a:ext cx="2217835" cy="2544631"/>
+                      <a:ext cx="2429218" cy="2787160"/>
                     </a:xfrm>
                     <a:prstGeom prst="rect">
                       <a:avLst/>
@@ -3849,7 +2743,6 @@
           <w:spacing w:val="-1"/>
           <w:lang w:eastAsia="x-none"/>
         </w:rPr>
-        <w:lastRenderedPageBreak/>
         <w:tab/>
         <w:t>This algorithm’s complexity ratio in relation to the basic LMS algorithm can be shown below:</w:t>
       </w:r>
@@ -4125,7 +3018,29 @@
       </w:r>
       <w:proofErr w:type="spellEnd"/>
       <w:r>
-        <w:t xml:space="preserve"> frequency bin of the FFT used. This parameter can be defined as follows:</w:t>
+        <w:t xml:space="preserve"> frequency bin of the FFT used. </w:t>
+      </w:r>
+    </w:p>
+    <w:p>
+      <w:pPr>
+        <w:ind w:firstLine="14.40pt"/>
+        <w:jc w:val="start"/>
+      </w:pPr>
+    </w:p>
+    <w:p>
+      <w:pPr>
+        <w:ind w:firstLine="14.40pt"/>
+        <w:jc w:val="start"/>
+      </w:pPr>
+    </w:p>
+    <w:p>
+      <w:pPr>
+        <w:ind w:firstLine="14.40pt"/>
+        <w:jc w:val="start"/>
+      </w:pPr>
+      <w:r>
+        <w:lastRenderedPageBreak/>
+        <w:t>This parameter can be defined as follows:</w:t>
       </w:r>
     </w:p>
     <w:p>
@@ -4532,24 +3447,87 @@
       <w:r>
         <w:t xml:space="preserve">Given </w:t>
       </w:r>
+      <w:r>
+        <w:t>the needed application and this algorithm’s benefits, Fast Block Least Mean Squares with Convergence Optimization was chosen.</w:t>
+      </w:r>
     </w:p>
     <w:p>
       <w:pPr>
         <w:pStyle w:val="Ttulo1"/>
       </w:pPr>
       <w:r>
+        <w:t xml:space="preserve">Test Conditions and </w:t>
+      </w:r>
+      <w:r>
         <w:t>Room Selection</w:t>
       </w:r>
     </w:p>
     <w:p>
       <w:pPr>
+        <w:ind w:firstLine="14.40pt"/>
+        <w:jc w:val="start"/>
+      </w:pPr>
+      <w:r>
+        <w:t>Performance and audio quality of hands free communications should independent of room conditions, allowing flexibility and user comfort. So as to ensure this it would be desirable to find algorithm parameters and test, algorithm’s performance for rooms with different dimensions and impulse responses.</w:t>
+      </w:r>
+      <w:r>
+        <w:t xml:space="preserve"> </w:t>
+      </w:r>
+      <w:r>
+        <w:t xml:space="preserve">Below </w:t>
+      </w:r>
+      <w:r>
+        <w:t>this selection process is shown.</w:t>
+      </w:r>
+    </w:p>
+    <w:p>
+      <w:pPr>
+        <w:shd w:val="clear" w:color="auto" w:fill="FF0000"/>
+        <w:ind w:firstLine="14.40pt"/>
+        <w:jc w:val="start"/>
+        <w:rPr>
+          <w:b/>
+          <w:spacing w:val="-1"/>
+          <w:lang w:eastAsia="x-none"/>
+        </w:rPr>
+      </w:pPr>
+      <w:r>
+        <w:rPr>
+          <w:spacing w:val="-1"/>
+          <w:lang w:eastAsia="x-none"/>
+        </w:rPr>
+        <w:t xml:space="preserve">                           </w:t>
+      </w:r>
+      <w:r>
+        <w:rPr>
+          <w:b/>
+          <w:color w:val="FFFFFF" w:themeColor="background1"/>
+          <w:spacing w:val="-1"/>
+          <w:lang w:eastAsia="x-none"/>
+        </w:rPr>
+        <w:t xml:space="preserve">  HASTA ACA ESCRIBI</w:t>
+      </w:r>
+    </w:p>
+    <w:p>
+      <w:pPr>
         <w:pStyle w:val="Ttulo2"/>
       </w:pPr>
       <w:r>
-        <w:t xml:space="preserve">Selecting a </w:t>
-      </w:r>
-      <w:r>
-        <w:t>Conference room</w:t>
+        <w:t>Test Room Selection</w:t>
+      </w:r>
+    </w:p>
+    <w:p>
+      <w:pPr>
+        <w:pStyle w:val="Textoindependiente"/>
+        <w:rPr>
+          <w:lang w:val="en-US"/>
+        </w:rPr>
+      </w:pPr>
+      <w:r>
+        <w:rPr>
+          <w:lang w:val="en-US"/>
+        </w:rPr>
+        <w:t>Since it is difficult</w:t>
       </w:r>
     </w:p>
     <w:p>
@@ -4824,6 +3802,7 @@
         <w:rPr>
           <w:lang w:val="en-US"/>
         </w:rPr>
+        <w:lastRenderedPageBreak/>
         <w:t>-Microphone recording</w:t>
       </w:r>
     </w:p>
@@ -4839,7 +3818,6 @@
         <w:rPr>
           <w:lang w:val="en-US"/>
         </w:rPr>
-        <w:lastRenderedPageBreak/>
         <w:t>Of those signals we want to obtain our voice, and that is the component that is in microphone recording but not in received signal. We must remember that the microphone also receives the received signal as an input.</w:t>
       </w:r>
     </w:p>
@@ -5074,10 +4052,7 @@
         <w:pStyle w:val="Ttulo1"/>
       </w:pPr>
       <w:r>
-        <w:t>Decision  making: testbenche</w:t>
-      </w:r>
-      <w:r>
-        <w:t>S</w:t>
+        <w:t>Simulation Implementation and Parameter Selection</w:t>
       </w:r>
     </w:p>
     <w:p>
@@ -5239,7 +4214,14 @@
         <w:rPr>
           <w:color w:val="FF0000"/>
         </w:rPr>
-        <w:t>. This often leads to confusion because equations do not balance dimensionally. If you must use mixed units, clearly state the units for each quantity that you use in an equation.</w:t>
+        <w:t xml:space="preserve">. This often leads to confusion because equations do not balance dimensionally. If you must use mixed units, clearly </w:t>
+      </w:r>
+      <w:r>
+        <w:rPr>
+          <w:color w:val="FF0000"/>
+        </w:rPr>
+        <w:lastRenderedPageBreak/>
+        <w:t>state the units for each quantity that you use in an equation.</w:t>
       </w:r>
     </w:p>
     <w:p>
@@ -5253,7 +4235,6 @@
         <w:rPr>
           <w:color w:val="FF0000"/>
         </w:rPr>
-        <w:lastRenderedPageBreak/>
         <w:t>Do not mix complete spellings and abbreviations of units: “</w:t>
       </w:r>
       <w:proofErr w:type="spellStart"/>
@@ -5688,14 +4669,8 @@
         <w:rPr>
           <w:color w:val="FF0000"/>
         </w:rPr>
-        <w:t xml:space="preserve">Be aware of the different meanings of the homophones “affect” and “effect”, “complement” and </w:t>
-      </w:r>
-      <w:r>
-        <w:rPr>
-          <w:color w:val="FF0000"/>
-        </w:rPr>
         <w:lastRenderedPageBreak/>
-        <w:t>“compliment”, “discreet” and “discrete”, “principal” and “principle”.</w:t>
+        <w:t>Be aware of the different meanings of the homophones “affect” and “effect”, “complement” and “compliment”, “discreet” and “discrete”, “principal” and “principle”.</w:t>
       </w:r>
     </w:p>
     <w:p>
@@ -6127,14 +5102,8 @@
         <w:rPr>
           <w:color w:val="FF0000"/>
         </w:rPr>
-        <w:t xml:space="preserve">Text heads organize the topics on a relational, hierarchical basis. For example, the paper title is the primary text head </w:t>
-      </w:r>
-      <w:r>
-        <w:rPr>
-          <w:color w:val="FF0000"/>
-        </w:rPr>
         <w:lastRenderedPageBreak/>
-        <w:t>because all subsequent material relates and elaborates on this one topic. If there are two or more sub-topics, the next level head (uppercase Roman numerals) should be used and, conversely, if there are not at least two sub-topics, then no subheads should be introduced. Styles named “Heading 1”, “Heading 2”, “Heading 3”, and “Heading 4” are prescribed.</w:t>
+        <w:t>Text heads organize the topics on a relational, hierarchical basis. For example, the paper title is the primary text head because all subsequent material relates and elaborates on this one topic. If there are two or more sub-topics, the next level head (uppercase Roman numerals) should be used and, conversely, if there are not at least two sub-topics, then no subheads should be introduced. Styles named “Heading 1”, “Heading 2”, “Heading 3”, and “Heading 4” are prescribed.</w:t>
       </w:r>
     </w:p>
     <w:p>
@@ -6676,14 +5645,8 @@
         <w:rPr>
           <w:color w:val="FF0000"/>
         </w:rPr>
-        <w:t xml:space="preserve">The template will number citations consecutively within brackets [1]. The sentence punctuation follows the bracket [2]. </w:t>
-      </w:r>
-      <w:r>
-        <w:rPr>
-          <w:color w:val="FF0000"/>
-        </w:rPr>
         <w:lastRenderedPageBreak/>
-        <w:t>Refer simply to the reference number, as in [3]—do not use “Ref. [3]” or “reference [3]” except at the beginning of a sentence: “Reference [3] was the first</w:t>
+        <w:t>The template will number citations consecutively within brackets [1]. The sentence punctuation follows the bracket [2]. Refer simply to the reference number, as in [3]—do not use “Ref. [3]” or “reference [3]” except at the beginning of a sentence: “Reference [3] was the first</w:t>
       </w:r>
       <w:r>
         <w:rPr>
@@ -10008,7 +8971,7 @@
 </file>
 
 <file path=customXml/itemProps1.xml><?xml version="1.0" encoding="utf-8"?>
-<ds:datastoreItem xmlns:ds="http://purl.oclc.org/ooxml/officeDocument/customXml" ds:itemID="{75F9082E-5596-46C1-9A30-874AEBA015B5}">
+<ds:datastoreItem xmlns:ds="http://purl.oclc.org/ooxml/officeDocument/customXml" ds:itemID="{BB59A610-3615-4737-8F44-F0AC84B4889C}">
   <ds:schemaRefs>
     <ds:schemaRef ds:uri="http://schemas.openxmlformats.org/officeDocument/2006/bibliography"/>
   </ds:schemaRefs>

</xml_diff>

<commit_message>
deberia cambiar el informe
</commit_message>
<xml_diff>
--- a/Report/Informe.docx
+++ b/Report/Informe.docx
@@ -1,6 +1,6 @@
 
 <file path=word/document.xml><?xml version="1.0" encoding="utf-8"?>
-<w:document xmlns:cx="http://schemas.microsoft.com/office/drawing/2014/chartex" xmlns:mc="http://schemas.openxmlformats.org/markup-compatibility/2006" xmlns:o="urn:schemas-microsoft-com:office:office" xmlns:r="http://purl.oclc.org/ooxml/officeDocument/relationships" xmlns:m="http://purl.oclc.org/ooxml/officeDocument/math" xmlns:v="urn:schemas-microsoft-com:vml" xmlns:wp14="http://schemas.microsoft.com/office/word/2010/wordprocessingDrawing" xmlns:wp="http://purl.oclc.org/ooxml/drawingml/wordprocessingDrawing" xmlns:w10="urn:schemas-microsoft-com:office:word" xmlns:w="http://purl.oclc.org/ooxml/wordprocessingml/main" xmlns:w14="http://schemas.microsoft.com/office/word/2010/wordml" xmlns:w15="http://schemas.microsoft.com/office/word/2012/wordml" xmlns:w16se="http://schemas.microsoft.com/office/word/2015/wordml/symex" xmlns:wpi="http://schemas.microsoft.com/office/word/2010/wordprocessingInk" xmlns:wne="http://schemas.microsoft.com/office/word/2006/wordml" mc:Ignorable="w14 w15 w16se wne wp14" w:conformance="strict">
+<w:document xmlns:cx="http://schemas.microsoft.com/office/drawing/2014/chartex" xmlns:cx1="http://schemas.microsoft.com/office/drawing/2015/9/8/chartex" xmlns:cx2="http://schemas.microsoft.com/office/drawing/2015/10/21/chartex" xmlns:cx3="http://schemas.microsoft.com/office/drawing/2016/5/9/chartex" xmlns:cx4="http://schemas.microsoft.com/office/drawing/2016/5/10/chartex" xmlns:cx5="http://schemas.microsoft.com/office/drawing/2016/5/11/chartex" xmlns:cx6="http://schemas.microsoft.com/office/drawing/2016/5/12/chartex" xmlns:cx7="http://schemas.microsoft.com/office/drawing/2016/5/13/chartex" xmlns:cx8="http://schemas.microsoft.com/office/drawing/2016/5/14/chartex" xmlns:mc="http://schemas.openxmlformats.org/markup-compatibility/2006" xmlns:aink="http://schemas.microsoft.com/office/drawing/2016/ink" xmlns:am3d="http://schemas.microsoft.com/office/drawing/2017/model3d" xmlns:o="urn:schemas-microsoft-com:office:office" xmlns:r="http://purl.oclc.org/ooxml/officeDocument/relationships" xmlns:m="http://purl.oclc.org/ooxml/officeDocument/math" xmlns:v="urn:schemas-microsoft-com:vml" xmlns:wp14="http://schemas.microsoft.com/office/word/2010/wordprocessingDrawing" xmlns:wp="http://purl.oclc.org/ooxml/drawingml/wordprocessingDrawing" xmlns:w10="urn:schemas-microsoft-com:office:word" xmlns:w="http://purl.oclc.org/ooxml/wordprocessingml/main" xmlns:w14="http://schemas.microsoft.com/office/word/2010/wordml" xmlns:w15="http://schemas.microsoft.com/office/word/2012/wordml" xmlns:w16cid="http://schemas.microsoft.com/office/word/2016/wordml/cid" xmlns:w16se="http://schemas.microsoft.com/office/word/2015/wordml/symex" xmlns:wpi="http://schemas.microsoft.com/office/word/2010/wordprocessingInk" xmlns:wne="http://schemas.microsoft.com/office/word/2006/wordml" mc:Ignorable="w14 w15 w16se w16cid wne wp14" w:conformance="strict">
   <w:body>
     <w:p>
       <w:pPr>
@@ -102,6 +102,9 @@
     </w:p>
     <w:p>
       <w:pPr>
+        <w:rPr>
+          <w:lang w:val="es-AR"/>
+        </w:rPr>
         <w:sectPr>
           <w:type w:val="continuous"/>
           <w:pgSz w:w="595.30pt" w:h="841.90pt" w:code="9"/>
@@ -113,6 +116,9 @@
     </w:p>
     <w:p>
       <w:pPr>
+        <w:rPr>
+          <w:lang w:val="es-AR"/>
+        </w:rPr>
         <w:sectPr>
           <w:type w:val="continuous"/>
           <w:pgSz w:w="595.30pt" w:h="841.90pt" w:code="9"/>
@@ -122,23 +128,21 @@
         </w:sectPr>
       </w:pPr>
       <w:r>
-        <w:lastRenderedPageBreak/>
+        <w:rPr>
+          <w:lang w:val="es-AR"/>
+        </w:rPr>
         <w:br w:type="column"/>
       </w:r>
     </w:p>
     <w:p>
       <w:pPr>
         <w:pStyle w:val="Abstract"/>
-        <w:rPr>
-          <w:lang w:val="es-ES"/>
-        </w:rPr>
       </w:pPr>
       <w:r>
         <w:rPr>
           <w:i/>
           <w:iCs/>
         </w:rPr>
-        <w:lastRenderedPageBreak/>
         <w:t>Abstract</w:t>
       </w:r>
       <w:r>
@@ -313,7 +317,7 @@
         <w:rPr>
           <w:lang w:val="en-US"/>
         </w:rPr>
-        <w:t>echo cancellation scheme so as to suppress the acoustic echo signal’s magnitude.</w:t>
+        <w:t>echo cancellation scheme to suppress the acoustic echo signal’s magnitude.</w:t>
       </w:r>
       <w:r>
         <w:rPr>
@@ -344,7 +348,6 @@
           <w:noProof/>
           <w:lang w:val="en-US"/>
         </w:rPr>
-        <w:lastRenderedPageBreak/>
         <w:drawing>
           <wp:anchor distT="45720" distB="45720" distL="114300" distR="114300" simplePos="0" relativeHeight="251659776" behindDoc="0" locked="0" layoutInCell="1" allowOverlap="1" wp14:anchorId="23528A94" wp14:editId="748E9174">
             <wp:simplePos x="0" y="0"/>
@@ -473,7 +476,13 @@
         <w:rPr>
           <w:lang w:val="en-US"/>
         </w:rPr>
-        <w:t xml:space="preserve">Let be </w:t>
+        <w:t>Let</w:t>
+      </w:r>
+      <w:r>
+        <w:rPr>
+          <w:lang w:val="en-US"/>
+        </w:rPr>
+        <w:t xml:space="preserve"> </w:t>
       </w:r>
       <m:oMath>
         <m:r>
@@ -488,7 +497,7 @@
         <w:rPr>
           <w:lang w:val="en-US"/>
         </w:rPr>
-        <w:t xml:space="preserve"> the transmitted and received signal of a telecommunication system and </w:t>
+        <w:t xml:space="preserve"> be the transmitted and received signal of a telecommunication system and </w:t>
       </w:r>
       <m:oMath>
         <m:r>
@@ -537,7 +546,33 @@
         <w:rPr>
           <w:lang w:val="en-US"/>
         </w:rPr>
-        <w:t xml:space="preserve">. This estimated signal is then subtracted it from the original filtered signal so as to obtain an acoustic echo-free signal as an error </w:t>
+        <w:t xml:space="preserve">. This estimated signal is then </w:t>
+      </w:r>
+      <w:proofErr w:type="spellStart"/>
+      <w:r>
+        <w:rPr>
+          <w:lang w:val="en-US"/>
+        </w:rPr>
+        <w:t>sub</w:t>
+      </w:r>
+      <w:r>
+        <w:rPr>
+          <w:lang w:val="en-US"/>
+        </w:rPr>
+        <w:t>s</w:t>
+      </w:r>
+      <w:r>
+        <w:rPr>
+          <w:lang w:val="en-US"/>
+        </w:rPr>
+        <w:t>tracted</w:t>
+      </w:r>
+      <w:proofErr w:type="spellEnd"/>
+      <w:r>
+        <w:rPr>
+          <w:lang w:val="en-US"/>
+        </w:rPr>
+        <w:t xml:space="preserve"> from the original filtered signal to obtain an acoustic echo-free signal as an error </w:t>
       </w:r>
       <m:oMath>
         <m:r>
@@ -797,14 +832,32 @@
       <w:pPr>
         <w:pStyle w:val="Textoindependiente"/>
         <w:rPr>
-          <w:lang w:val="es-AR"/>
-        </w:rPr>
-      </w:pPr>
-      <w:r>
-        <w:rPr>
-          <w:lang w:val="en-US"/>
-        </w:rPr>
-        <w:t>The scheme’s output form known, what is left to determine are the H</w:t>
+          <w:lang w:val="en-US"/>
+        </w:rPr>
+      </w:pPr>
+      <w:r>
+        <w:rPr>
+          <w:lang w:val="en-US"/>
+        </w:rPr>
+        <w:t>Once t</w:t>
+      </w:r>
+      <w:r>
+        <w:rPr>
+          <w:lang w:val="en-US"/>
+        </w:rPr>
+        <w:t>he scheme’s output form</w:t>
+      </w:r>
+      <w:r>
+        <w:rPr>
+          <w:lang w:val="en-US"/>
+        </w:rPr>
+        <w:t xml:space="preserve"> is</w:t>
+      </w:r>
+      <w:r>
+        <w:rPr>
+          <w:lang w:val="en-US"/>
+        </w:rPr>
+        <w:t xml:space="preserve"> known, what is left to determine are the H</w:t>
       </w:r>
       <w:r>
         <w:rPr>
@@ -822,7 +875,19 @@
         <w:rPr>
           <w:lang w:val="en-US"/>
         </w:rPr>
-        <w:t>The proposed scheme utilizes the error signal so as to update the filter parameters in order to improve its performance. There exist many algorithms that can be used to update adaptive filter coefficients, some of them are discussed in the following section, highlighting the algorithm considered to be more suitable related to the desired functionality.</w:t>
+        <w:t xml:space="preserve">The proposed scheme </w:t>
+      </w:r>
+      <w:r>
+        <w:rPr>
+          <w:lang w:val="en-US"/>
+        </w:rPr>
+        <w:t>uses</w:t>
+      </w:r>
+      <w:r>
+        <w:rPr>
+          <w:lang w:val="en-US"/>
+        </w:rPr>
+        <w:t xml:space="preserve"> the error signal to update the filter parameters in order to improve its performance. There exist many algorithms that can be used to update adaptive filter coefficients, some of them are discussed in the following section, highlighting the algorithm considered to be more suitable related to the desired functionality.</w:t>
       </w:r>
     </w:p>
     <w:p>
@@ -830,10 +895,7 @@
         <w:pStyle w:val="Ttulo1"/>
       </w:pPr>
       <w:r>
-        <w:t>Adaptive Filter update algorithm</w:t>
-      </w:r>
-      <w:r>
-        <w:t xml:space="preserve"> </w:t>
+        <w:t xml:space="preserve">Adaptive Filter update algorithm </w:t>
       </w:r>
     </w:p>
     <w:p>
@@ -961,15 +1023,7 @@
           <w:spacing w:val="-1"/>
           <w:lang w:eastAsia="x-none"/>
         </w:rPr>
-        <w:t xml:space="preserve"> converge to the same final value as Wiener Filters without </w:t>
-      </w:r>
-      <w:r>
-        <w:rPr>
-          <w:spacing w:val="-1"/>
-          <w:lang w:eastAsia="x-none"/>
-        </w:rPr>
-        <w:lastRenderedPageBreak/>
-        <w:t>having to solve the Wiener-</w:t>
+        <w:t xml:space="preserve"> converge to the same final value as Wiener Filters without having to solve the Wiener-</w:t>
       </w:r>
       <w:proofErr w:type="spellStart"/>
       <w:r>
@@ -1158,13 +1212,7 @@
             <w:rPr>
               <w:rFonts w:ascii="Cambria Math" w:hAnsi="Cambria Math"/>
             </w:rPr>
-            <m:t>μ</m:t>
-          </m:r>
-          <m:r>
-            <w:rPr>
-              <w:rFonts w:ascii="Cambria Math" w:hAnsi="Cambria Math"/>
-            </w:rPr>
-            <m:t>.</m:t>
+            <m:t>μ.</m:t>
           </m:r>
           <m:r>
             <m:rPr>
@@ -1566,19 +1614,7 @@
             <w:rPr>
               <w:rFonts w:ascii="Cambria Math" w:hAnsi="Cambria Math"/>
             </w:rPr>
-            <m:t>μ</m:t>
-          </m:r>
-          <m:r>
-            <w:rPr>
-              <w:rFonts w:ascii="Cambria Math" w:hAnsi="Cambria Math"/>
-            </w:rPr>
-            <m:t>.</m:t>
-          </m:r>
-          <m:r>
-            <w:rPr>
-              <w:rFonts w:ascii="Cambria Math" w:hAnsi="Cambria Math"/>
-            </w:rPr>
-            <m:t>x(n-k)</m:t>
+            <m:t>μ.x(n-k)</m:t>
           </m:r>
           <m:acc>
             <m:accPr>
@@ -1595,13 +1631,7 @@
                 <w:rPr>
                   <w:rFonts w:ascii="Cambria Math" w:hAnsi="Cambria Math"/>
                 </w:rPr>
-                <m:t>.</m:t>
-              </m:r>
-              <m:r>
-                <w:rPr>
-                  <w:rFonts w:ascii="Cambria Math" w:hAnsi="Cambria Math"/>
-                </w:rPr>
-                <m:t>e(n)</m:t>
+                <m:t>.e(n)</m:t>
               </m:r>
             </m:e>
           </m:acc>
@@ -1867,7 +1897,23 @@
           <w:spacing w:val="-1"/>
           <w:lang w:eastAsia="x-none"/>
         </w:rPr>
-        <w:t xml:space="preserve">This algorithm’s maladjustment </w:t>
+        <w:t xml:space="preserve">This algorithm’s </w:t>
+      </w:r>
+      <w:proofErr w:type="spellStart"/>
+      <w:r>
+        <w:rPr>
+          <w:spacing w:val="-1"/>
+          <w:lang w:eastAsia="x-none"/>
+        </w:rPr>
+        <w:t>misadjustment</w:t>
+      </w:r>
+      <w:proofErr w:type="spellEnd"/>
+      <w:r>
+        <w:rPr>
+          <w:spacing w:val="-1"/>
+          <w:lang w:eastAsia="x-none"/>
+        </w:rPr>
+        <w:t xml:space="preserve"> </w:t>
       </w:r>
       <w:r>
         <w:rPr>
@@ -1891,21 +1937,7 @@
           <w:spacing w:val="-1"/>
           <w:lang w:eastAsia="x-none"/>
         </w:rPr>
-        <w:t xml:space="preserve">can be defined as the relation between the </w:t>
-      </w:r>
-      <w:r>
-        <w:rPr>
-          <w:spacing w:val="-1"/>
-          <w:lang w:eastAsia="x-none"/>
-        </w:rPr>
-        <w:t>stationary</w:t>
-      </w:r>
-      <w:r>
-        <w:rPr>
-          <w:spacing w:val="-1"/>
-          <w:lang w:eastAsia="x-none"/>
-        </w:rPr>
-        <w:t xml:space="preserve"> minimum loss and the stationary excess mean quadratic error. This can be represented with the following equation:</w:t>
+        <w:t>can be defined as the relation between the stationary minimum loss and the stationary excess mean quadratic error. This can be represented with the following equation:</w:t>
       </w:r>
     </w:p>
     <w:p>
@@ -2061,13 +2093,29 @@
           <w:spacing w:val="-1"/>
           <w:lang w:eastAsia="x-none"/>
         </w:rPr>
-        <w:t xml:space="preserve">It can be seen that this algorithm’s stationary quadratic error is related to the filter’s length, the learning rate and the input signal power. Given that in the case of hands free communications, the input signal is human speech and </w:t>
-      </w:r>
+        <w:t xml:space="preserve">It can be seen that this algorithm’s stationary quadratic error is related to the filter’s length, the learning rate and the input signal power. Given that in the case of </w:t>
+      </w:r>
+      <w:proofErr w:type="gramStart"/>
       <w:r>
         <w:rPr>
           <w:spacing w:val="-1"/>
           <w:lang w:eastAsia="x-none"/>
         </w:rPr>
+        <w:t>hands free</w:t>
+      </w:r>
+      <w:proofErr w:type="gramEnd"/>
+      <w:r>
+        <w:rPr>
+          <w:spacing w:val="-1"/>
+          <w:lang w:eastAsia="x-none"/>
+        </w:rPr>
+        <w:t xml:space="preserve"> communications, the input signal is human speech and </w:t>
+      </w:r>
+      <w:r>
+        <w:rPr>
+          <w:spacing w:val="-1"/>
+          <w:lang w:eastAsia="x-none"/>
+        </w:rPr>
         <w:t>its</w:t>
       </w:r>
       <w:r>
@@ -2082,7 +2130,23 @@
           <w:spacing w:val="-1"/>
           <w:lang w:eastAsia="x-none"/>
         </w:rPr>
-        <w:t xml:space="preserve">, the algorithm’s maladjustment </w:t>
+        <w:t xml:space="preserve">, the algorithm’s </w:t>
+      </w:r>
+      <w:proofErr w:type="spellStart"/>
+      <w:r>
+        <w:rPr>
+          <w:spacing w:val="-1"/>
+          <w:lang w:eastAsia="x-none"/>
+        </w:rPr>
+        <w:t>misadjustment</w:t>
+      </w:r>
+      <w:proofErr w:type="spellEnd"/>
+      <w:r>
+        <w:rPr>
+          <w:spacing w:val="-1"/>
+          <w:lang w:eastAsia="x-none"/>
+        </w:rPr>
+        <w:t xml:space="preserve"> </w:t>
       </w:r>
       <m:oMath>
         <m:r>
@@ -2135,10 +2199,7 @@
         <w:pStyle w:val="Ttulo2"/>
       </w:pPr>
       <w:r>
-        <w:t xml:space="preserve">Normalized </w:t>
-      </w:r>
-      <w:r>
-        <w:t>Least Mean Square Algorithm</w:t>
+        <w:t>Normalized Least Mean Square Algorithm</w:t>
       </w:r>
     </w:p>
     <w:p>
@@ -2469,7 +2530,39 @@
           <w:spacing w:val="-1"/>
           <w:lang w:eastAsia="x-none"/>
         </w:rPr>
-        <w:t xml:space="preserve">Since input signal power is taken into account for filter coefficient update, it is expected that filter convergence and maladjustment will depend less from this power. </w:t>
+        <w:t xml:space="preserve">Since input signal power is </w:t>
+      </w:r>
+      <w:proofErr w:type="gramStart"/>
+      <w:r>
+        <w:rPr>
+          <w:spacing w:val="-1"/>
+          <w:lang w:eastAsia="x-none"/>
+        </w:rPr>
+        <w:t>taken into account</w:t>
+      </w:r>
+      <w:proofErr w:type="gramEnd"/>
+      <w:r>
+        <w:rPr>
+          <w:spacing w:val="-1"/>
+          <w:lang w:eastAsia="x-none"/>
+        </w:rPr>
+        <w:t xml:space="preserve"> for filter coefficient update, it is expected that filter convergence and </w:t>
+      </w:r>
+      <w:proofErr w:type="spellStart"/>
+      <w:r>
+        <w:rPr>
+          <w:spacing w:val="-1"/>
+          <w:lang w:eastAsia="x-none"/>
+        </w:rPr>
+        <w:t>misadjustment</w:t>
+      </w:r>
+      <w:proofErr w:type="spellEnd"/>
+      <w:r>
+        <w:rPr>
+          <w:spacing w:val="-1"/>
+          <w:lang w:eastAsia="x-none"/>
+        </w:rPr>
+        <w:t xml:space="preserve"> will depend less from this power. </w:t>
       </w:r>
     </w:p>
     <w:p>
@@ -2499,16 +2592,7 @@
         <w:pStyle w:val="Ttulo2"/>
       </w:pPr>
       <w:r>
-        <w:t xml:space="preserve">Fast Block </w:t>
-      </w:r>
-      <w:r>
-        <w:t xml:space="preserve">Least Mean Square </w:t>
-      </w:r>
-      <w:r>
-        <w:t xml:space="preserve">with Convergence Optimization </w:t>
-      </w:r>
-      <w:r>
-        <w:t>Algorithm</w:t>
+        <w:t>Fast Block Least Mean Square with Convergence Optimization Algorithm</w:t>
       </w:r>
     </w:p>
     <w:p>
@@ -3039,7 +3123,6 @@
         <w:jc w:val="start"/>
       </w:pPr>
       <w:r>
-        <w:lastRenderedPageBreak/>
         <w:t>This parameter can be defined as follows:</w:t>
       </w:r>
     </w:p>
@@ -3527,7 +3610,51 @@
         <w:rPr>
           <w:lang w:val="en-US"/>
         </w:rPr>
-        <w:t>Since it is difficult</w:t>
+        <w:t>Given the problem’s background, t</w:t>
+      </w:r>
+      <w:r>
+        <w:rPr>
+          <w:lang w:val="en-US"/>
+        </w:rPr>
+        <w:t xml:space="preserve">he key question </w:t>
+      </w:r>
+      <w:proofErr w:type="gramStart"/>
+      <w:r>
+        <w:rPr>
+          <w:lang w:val="en-US"/>
+        </w:rPr>
+        <w:t>is  how</w:t>
+      </w:r>
+      <w:proofErr w:type="gramEnd"/>
+      <w:r>
+        <w:rPr>
+          <w:lang w:val="en-US"/>
+        </w:rPr>
+        <w:t xml:space="preserve"> can</w:t>
+      </w:r>
+      <w:r>
+        <w:rPr>
+          <w:lang w:val="en-US"/>
+        </w:rPr>
+        <w:t xml:space="preserve"> anyone </w:t>
+      </w:r>
+      <w:r>
+        <w:rPr>
+          <w:lang w:val="en-US"/>
+        </w:rPr>
+        <w:t xml:space="preserve">guarantee that is </w:t>
+      </w:r>
+      <w:r>
+        <w:rPr>
+          <w:lang w:val="en-US"/>
+        </w:rPr>
+        <w:t>going to</w:t>
+      </w:r>
+      <w:r>
+        <w:rPr>
+          <w:lang w:val="en-US"/>
+        </w:rPr>
+        <w:t xml:space="preserve"> work on most cases?</w:t>
       </w:r>
     </w:p>
     <w:p>
@@ -3537,91 +3664,25 @@
           <w:lang w:val="en-US"/>
         </w:rPr>
       </w:pPr>
-      <w:r>
-        <w:rPr>
-          <w:lang w:val="en-US"/>
-        </w:rPr>
-        <w:t xml:space="preserve">The intention of </w:t>
-      </w:r>
-      <w:r>
-        <w:rPr>
-          <w:lang w:val="en-US"/>
-        </w:rPr>
-        <w:t xml:space="preserve">this paper is to make an adaptative filter that works on at least 99% of the time, but the key question </w:t>
-      </w:r>
       <w:proofErr w:type="gramStart"/>
       <w:r>
         <w:rPr>
           <w:lang w:val="en-US"/>
         </w:rPr>
-        <w:t>is  how</w:t>
+        <w:t>First of all</w:t>
       </w:r>
       <w:proofErr w:type="gramEnd"/>
       <w:r>
         <w:rPr>
           <w:lang w:val="en-US"/>
         </w:rPr>
-        <w:t xml:space="preserve"> can </w:t>
-      </w:r>
-      <w:r>
-        <w:rPr>
-          <w:u w:val="single"/>
-          <w:lang w:val="en-US"/>
-        </w:rPr>
-        <w:t>someone</w:t>
-      </w:r>
-      <w:r>
-        <w:rPr>
-          <w:lang w:val="en-US"/>
-        </w:rPr>
-        <w:t xml:space="preserve"> guarantee that is </w:t>
-      </w:r>
-      <w:r>
-        <w:rPr>
-          <w:lang w:val="en-US"/>
-        </w:rPr>
-        <w:t>going to</w:t>
-      </w:r>
-      <w:r>
-        <w:rPr>
-          <w:lang w:val="en-US"/>
-        </w:rPr>
-        <w:t xml:space="preserve"> work on most cases?</w:t>
-      </w:r>
-    </w:p>
-    <w:p>
-      <w:pPr>
-        <w:pStyle w:val="Textoindependiente"/>
-        <w:rPr>
-          <w:lang w:val="en-US"/>
-        </w:rPr>
-      </w:pPr>
-      <w:r>
-        <w:rPr>
-          <w:lang w:val="en-US"/>
-        </w:rPr>
-        <w:t xml:space="preserve">First of all, </w:t>
-      </w:r>
-      <w:r>
-        <w:rPr>
-          <w:lang w:val="en-US"/>
-        </w:rPr>
-        <w:t>as we don’t own all conference rooms in the world, we have to generate a way to test our adaptative filter.</w:t>
-      </w:r>
-    </w:p>
-    <w:p>
-      <w:pPr>
-        <w:pStyle w:val="Textoindependiente"/>
-        <w:ind w:firstLine="0pt"/>
-        <w:rPr>
-          <w:lang w:val="en-US"/>
-        </w:rPr>
-      </w:pPr>
-      <w:r>
-        <w:rPr>
-          <w:lang w:val="en-US"/>
-        </w:rPr>
-        <w:tab/>
+        <w:t>, we have to generate a way to test our adaptative filter.</w:t>
+      </w:r>
+      <w:r>
+        <w:rPr>
+          <w:lang w:val="en-US"/>
+        </w:rPr>
+        <w:t xml:space="preserve"> </w:t>
       </w:r>
       <w:r>
         <w:rPr>
@@ -3645,14 +3706,14 @@
         <w:rPr>
           <w:lang w:val="en-US"/>
         </w:rPr>
-        <w:t xml:space="preserve">mpulse response the </w:t>
+        <w:t>mpulse response g</w:t>
       </w:r>
       <w:proofErr w:type="spellStart"/>
       <w:r>
         <w:rPr>
           <w:lang w:val="en-US"/>
         </w:rPr>
-        <w:t>gpuRI</w:t>
+        <w:t>puRI</w:t>
       </w:r>
       <w:r>
         <w:rPr>
@@ -3731,11 +3792,35 @@
         <w:rPr>
           <w:lang w:val="en-US"/>
         </w:rPr>
-        <w:t xml:space="preserve"> and can contribute to the input of the microphone.</w:t>
-      </w:r>
-      <w:r>
         <w:t xml:space="preserve"> </w:t>
       </w:r>
+      <w:r>
+        <w:rPr>
+          <w:lang w:val="en-US"/>
+        </w:rPr>
+        <w:t>that</w:t>
+      </w:r>
+      <w:r>
+        <w:rPr>
+          <w:lang w:val="en-US"/>
+        </w:rPr>
+        <w:t xml:space="preserve"> </w:t>
+      </w:r>
+      <w:r>
+        <w:rPr>
+          <w:lang w:val="en-US"/>
+        </w:rPr>
+        <w:t>is added in</w:t>
+      </w:r>
+      <w:r>
+        <w:rPr>
+          <w:lang w:val="en-US"/>
+        </w:rPr>
+        <w:t>to the input of the microphone.</w:t>
+      </w:r>
+      <w:r>
+        <w:t xml:space="preserve"> </w:t>
+      </w:r>
     </w:p>
     <w:p>
       <w:pPr>
@@ -3761,14 +3846,21 @@
       <w:pPr>
         <w:pStyle w:val="Textoindependiente"/>
         <w:rPr>
-          <w:lang w:val="en-US"/>
-        </w:rPr>
-      </w:pPr>
-      <w:r>
-        <w:rPr>
-          <w:lang w:val="en-US"/>
-        </w:rPr>
-        <w:t>Up to now, we have two signals:</w:t>
+          <w:u w:val="single"/>
+          <w:lang w:val="en-US"/>
+        </w:rPr>
+      </w:pPr>
+      <w:r>
+        <w:rPr>
+          <w:lang w:val="en-US"/>
+        </w:rPr>
+        <w:t xml:space="preserve">Up to now, </w:t>
+      </w:r>
+      <w:r>
+        <w:rPr>
+          <w:lang w:val="en-US"/>
+        </w:rPr>
+        <w:t>there are two signals of interest:</w:t>
       </w:r>
     </w:p>
     <w:p>
@@ -3802,7 +3894,6 @@
         <w:rPr>
           <w:lang w:val="en-US"/>
         </w:rPr>
-        <w:lastRenderedPageBreak/>
         <w:t>-Microphone recording</w:t>
       </w:r>
     </w:p>
@@ -3818,7 +3909,19 @@
         <w:rPr>
           <w:lang w:val="en-US"/>
         </w:rPr>
-        <w:t>Of those signals we want to obtain our voice, and that is the component that is in microphone recording but not in received signal. We must remember that the microphone also receives the received signal as an input.</w:t>
+        <w:t xml:space="preserve">Of those signals we want to obtain our voice, and that is the component that is in microphone recording but not in received signal. We must remember that the microphone also </w:t>
+      </w:r>
+      <w:r>
+        <w:rPr>
+          <w:lang w:val="en-US"/>
+        </w:rPr>
+        <w:t>records</w:t>
+      </w:r>
+      <w:r>
+        <w:rPr>
+          <w:lang w:val="en-US"/>
+        </w:rPr>
+        <w:t xml:space="preserve"> the received signal as an input.</w:t>
       </w:r>
     </w:p>
     <w:p>
@@ -3833,7 +3936,25 @@
         <w:rPr>
           <w:lang w:val="en-US"/>
         </w:rPr>
-        <w:t>-Received signal: voice1</w:t>
+        <w:t xml:space="preserve">-Received signal: </w:t>
+      </w:r>
+      <w:r>
+        <w:rPr>
+          <w:lang w:val="en-US"/>
+        </w:rPr>
+        <w:t>V</w:t>
+      </w:r>
+      <w:r>
+        <w:rPr>
+          <w:lang w:val="en-US"/>
+        </w:rPr>
+        <w:t>oice</w:t>
+      </w:r>
+      <w:r>
+        <w:rPr>
+          <w:lang w:val="en-US"/>
+        </w:rPr>
+        <w:t xml:space="preserve"> 1</w:t>
       </w:r>
     </w:p>
     <w:p>
@@ -3848,7 +3969,49 @@
         <w:rPr>
           <w:lang w:val="en-US"/>
         </w:rPr>
-        <w:t>-Microphone recording: voice1+echoesofvoice1+voice2</w:t>
+        <w:t xml:space="preserve">-Microphone </w:t>
+      </w:r>
+      <w:r>
+        <w:rPr>
+          <w:lang w:val="en-US"/>
+        </w:rPr>
+        <w:t>rec</w:t>
+      </w:r>
+      <w:r>
+        <w:rPr>
+          <w:lang w:val="en-US"/>
+        </w:rPr>
+        <w:t xml:space="preserve">: </w:t>
+      </w:r>
+      <w:r>
+        <w:rPr>
+          <w:lang w:val="en-US"/>
+        </w:rPr>
+        <w:t>V</w:t>
+      </w:r>
+      <w:r>
+        <w:rPr>
+          <w:lang w:val="en-US"/>
+        </w:rPr>
+        <w:t>oice</w:t>
+      </w:r>
+      <w:r>
+        <w:rPr>
+          <w:lang w:val="en-US"/>
+        </w:rPr>
+        <w:t xml:space="preserve"> 1</w:t>
+      </w:r>
+      <w:r>
+        <w:rPr>
+          <w:lang w:val="en-US"/>
+        </w:rPr>
+        <w:t>+</w:t>
+      </w:r>
+      <w:r>
+        <w:rPr>
+          <w:lang w:val="en-US"/>
+        </w:rPr>
+        <w:t xml:space="preserve"> Voice 1 echoes + Voice2 + Voice 2 echoes</w:t>
       </w:r>
     </w:p>
     <w:p>
@@ -3954,7 +4117,19 @@
           <w:lang w:val="en-US"/>
         </w:rPr>
         <w:tab/>
-        <w:t>This leads us to one of the classic adaptative filter schemes which is Adaptative Echo Cancellation.</w:t>
+        <w:t xml:space="preserve">This </w:t>
+      </w:r>
+      <w:r>
+        <w:rPr>
+          <w:lang w:val="en-US"/>
+        </w:rPr>
+        <w:t>led</w:t>
+      </w:r>
+      <w:r>
+        <w:rPr>
+          <w:lang w:val="en-US"/>
+        </w:rPr>
+        <w:t xml:space="preserve"> us to one of the classic adaptative filter schemes which is Adaptative Echo Cancellation.</w:t>
       </w:r>
     </w:p>
     <w:p>
@@ -4059,6 +4234,91 @@
       <w:pPr>
         <w:jc w:val="both"/>
       </w:pPr>
+      <w:r>
+        <w:t xml:space="preserve">In order to define the simulation conditions, a </w:t>
+      </w:r>
+      <w:proofErr w:type="gramStart"/>
+      <w:r>
+        <w:t>criteria</w:t>
+      </w:r>
+      <w:proofErr w:type="gramEnd"/>
+      <w:r>
+        <w:t xml:space="preserve"> must be defined first.</w:t>
+      </w:r>
+    </w:p>
+    <w:p>
+      <w:pPr>
+        <w:jc w:val="both"/>
+      </w:pPr>
+      <w:r>
+        <w:t xml:space="preserve">According to the </w:t>
+      </w:r>
+      <w:r>
+        <w:t xml:space="preserve">simulation </w:t>
+      </w:r>
+      <w:r>
+        <w:t>parameters</w:t>
+      </w:r>
+      <w:r>
+        <w:t>:</w:t>
+      </w:r>
+    </w:p>
+    <w:p>
+      <w:pPr>
+        <w:pStyle w:val="Prrafodelista"/>
+        <w:numPr>
+          <w:ilvl w:val="0"/>
+          <w:numId w:val="29"/>
+        </w:numPr>
+        <w:jc w:val="both"/>
+      </w:pPr>
+      <w:r>
+        <w:t xml:space="preserve">Room </w:t>
+      </w:r>
+      <w:proofErr w:type="gramStart"/>
+      <w:r>
+        <w:t>size :</w:t>
+      </w:r>
+      <w:proofErr w:type="gramEnd"/>
+      <w:r>
+        <w:t xml:space="preserve"> 3x3x2.5m</w:t>
+      </w:r>
+    </w:p>
+    <w:p>
+      <w:pPr>
+        <w:pStyle w:val="Prrafodelista"/>
+        <w:numPr>
+          <w:ilvl w:val="0"/>
+          <w:numId w:val="29"/>
+        </w:numPr>
+        <w:jc w:val="both"/>
+      </w:pPr>
+      <w:r>
+        <w:t xml:space="preserve">Number of sources: 1 </w:t>
+      </w:r>
+    </w:p>
+    <w:p>
+      <w:pPr>
+        <w:pStyle w:val="Prrafodelista"/>
+        <w:numPr>
+          <w:ilvl w:val="0"/>
+          <w:numId w:val="29"/>
+        </w:numPr>
+        <w:jc w:val="both"/>
+      </w:pPr>
+      <w:r>
+        <w:t>Number of receivers: 1</w:t>
+      </w:r>
+    </w:p>
+    <w:p>
+      <w:pPr>
+        <w:pStyle w:val="Prrafodelista"/>
+        <w:numPr>
+          <w:ilvl w:val="0"/>
+          <w:numId w:val="29"/>
+        </w:numPr>
+        <w:jc w:val="both"/>
+      </w:pPr>
     </w:p>
     <w:p>
       <w:pPr>
@@ -4144,13 +4404,27 @@
         <w:rPr>
           <w:color w:val="FF0000"/>
         </w:rPr>
-        <w:t xml:space="preserve">, dc, and </w:t>
+        <w:t xml:space="preserve">, </w:t>
       </w:r>
       <w:proofErr w:type="spellStart"/>
       <w:r>
         <w:rPr>
           <w:color w:val="FF0000"/>
         </w:rPr>
+        <w:t>dc</w:t>
+      </w:r>
+      <w:proofErr w:type="spellEnd"/>
+      <w:r>
+        <w:rPr>
+          <w:color w:val="FF0000"/>
+        </w:rPr>
+        <w:t xml:space="preserve">, and </w:t>
+      </w:r>
+      <w:proofErr w:type="spellStart"/>
+      <w:r>
+        <w:rPr>
+          <w:color w:val="FF0000"/>
+        </w:rPr>
         <w:t>rms</w:t>
       </w:r>
       <w:proofErr w:type="spellEnd"/>
@@ -4200,13 +4474,41 @@
         <w:rPr>
           <w:color w:val="FF0000"/>
         </w:rPr>
-        <w:t xml:space="preserve">Avoid combining SI and CGS units, such as current in amperes and magnetic field in </w:t>
+        <w:t xml:space="preserve">Avoid combining SI and CGS units, such as current in amperes and </w:t>
       </w:r>
       <w:proofErr w:type="spellStart"/>
       <w:r>
         <w:rPr>
           <w:color w:val="FF0000"/>
         </w:rPr>
+        <w:t>magnetic</w:t>
+      </w:r>
+      <w:proofErr w:type="spellEnd"/>
+      <w:r>
+        <w:rPr>
+          <w:color w:val="FF0000"/>
+        </w:rPr>
+        <w:t xml:space="preserve"> </w:t>
+      </w:r>
+      <w:proofErr w:type="spellStart"/>
+      <w:r>
+        <w:rPr>
+          <w:color w:val="FF0000"/>
+        </w:rPr>
+        <w:t>field</w:t>
+      </w:r>
+      <w:proofErr w:type="spellEnd"/>
+      <w:r>
+        <w:rPr>
+          <w:color w:val="FF0000"/>
+        </w:rPr>
+        <w:t xml:space="preserve"> in </w:t>
+      </w:r>
+      <w:proofErr w:type="spellStart"/>
+      <w:r>
+        <w:rPr>
+          <w:color w:val="FF0000"/>
+        </w:rPr>
         <w:t>oersteds</w:t>
       </w:r>
       <w:proofErr w:type="spellEnd"/>
@@ -4214,14 +4516,7 @@
         <w:rPr>
           <w:color w:val="FF0000"/>
         </w:rPr>
-        <w:t xml:space="preserve">. This often leads to confusion because equations do not balance dimensionally. If you must use mixed units, clearly </w:t>
-      </w:r>
-      <w:r>
-        <w:rPr>
-          <w:color w:val="FF0000"/>
-        </w:rPr>
-        <w:lastRenderedPageBreak/>
-        <w:t>state the units for each quantity that you use in an equation.</w:t>
+        <w:t>. This often leads to confusion because equations do not balance dimensionally. If you must use mixed units, clearly state the units for each quantity that you use in an equation.</w:t>
       </w:r>
     </w:p>
     <w:p>
@@ -4235,55 +4530,111 @@
         <w:rPr>
           <w:color w:val="FF0000"/>
         </w:rPr>
-        <w:t>Do not mix complete spellings and abbreviations of units: “</w:t>
+        <w:t xml:space="preserve">Do not mix complete spellings and </w:t>
       </w:r>
       <w:proofErr w:type="spellStart"/>
       <w:r>
         <w:rPr>
           <w:color w:val="FF0000"/>
         </w:rPr>
-        <w:t>Wb</w:t>
+        <w:t>abbreviations</w:t>
       </w:r>
       <w:proofErr w:type="spellEnd"/>
       <w:r>
         <w:rPr>
           <w:color w:val="FF0000"/>
         </w:rPr>
-        <w:t>/m2” or “</w:t>
+        <w:t xml:space="preserve"> </w:t>
       </w:r>
       <w:proofErr w:type="spellStart"/>
       <w:r>
         <w:rPr>
           <w:color w:val="FF0000"/>
         </w:rPr>
-        <w:t>webers</w:t>
+        <w:t>of</w:t>
       </w:r>
       <w:proofErr w:type="spellEnd"/>
       <w:r>
         <w:rPr>
           <w:color w:val="FF0000"/>
         </w:rPr>
-        <w:t xml:space="preserve"> per square meter”, not “</w:t>
+        <w:t xml:space="preserve"> </w:t>
       </w:r>
       <w:proofErr w:type="spellStart"/>
       <w:r>
         <w:rPr>
           <w:color w:val="FF0000"/>
         </w:rPr>
-        <w:t>webers</w:t>
+        <w:t>units</w:t>
       </w:r>
       <w:proofErr w:type="spellEnd"/>
       <w:r>
         <w:rPr>
           <w:color w:val="FF0000"/>
         </w:rPr>
-        <w:t xml:space="preserve">/m2”.  Spell out units when they appear in text: “. . . a few </w:t>
+        <w:t xml:space="preserve">: “Wb/m2” </w:t>
       </w:r>
       <w:proofErr w:type="spellStart"/>
       <w:r>
         <w:rPr>
           <w:color w:val="FF0000"/>
         </w:rPr>
+        <w:t>or</w:t>
+      </w:r>
+      <w:proofErr w:type="spellEnd"/>
+      <w:r>
+        <w:rPr>
+          <w:color w:val="FF0000"/>
+        </w:rPr>
+        <w:t xml:space="preserve"> “webers per </w:t>
+      </w:r>
+      <w:proofErr w:type="spellStart"/>
+      <w:r>
+        <w:rPr>
+          <w:color w:val="FF0000"/>
+        </w:rPr>
+        <w:t>square</w:t>
+      </w:r>
+      <w:proofErr w:type="spellEnd"/>
+      <w:r>
+        <w:rPr>
+          <w:color w:val="FF0000"/>
+        </w:rPr>
+        <w:t xml:space="preserve"> meter”, </w:t>
+      </w:r>
+      <w:proofErr w:type="spellStart"/>
+      <w:r>
+        <w:rPr>
+          <w:color w:val="FF0000"/>
+        </w:rPr>
+        <w:t>not</w:t>
+      </w:r>
+      <w:proofErr w:type="spellEnd"/>
+      <w:r>
+        <w:rPr>
+          <w:color w:val="FF0000"/>
+        </w:rPr>
+        <w:t xml:space="preserve"> “webers/m2”.  Spell out units when they appear in text: “. . . a </w:t>
+      </w:r>
+      <w:proofErr w:type="spellStart"/>
+      <w:r>
+        <w:rPr>
+          <w:color w:val="FF0000"/>
+        </w:rPr>
+        <w:t>few</w:t>
+      </w:r>
+      <w:proofErr w:type="spellEnd"/>
+      <w:r>
+        <w:rPr>
+          <w:color w:val="FF0000"/>
+        </w:rPr>
+        <w:t xml:space="preserve"> </w:t>
+      </w:r>
+      <w:proofErr w:type="spellStart"/>
+      <w:r>
+        <w:rPr>
+          <w:color w:val="FF0000"/>
+        </w:rPr>
         <w:t>henries</w:t>
       </w:r>
       <w:proofErr w:type="spellEnd"/>
@@ -4291,7 +4642,21 @@
         <w:rPr>
           <w:color w:val="FF0000"/>
         </w:rPr>
-        <w:t>”, not “. . . a few H”.</w:t>
+        <w:t xml:space="preserve">”, </w:t>
+      </w:r>
+      <w:proofErr w:type="spellStart"/>
+      <w:r>
+        <w:rPr>
+          <w:color w:val="FF0000"/>
+        </w:rPr>
+        <w:t>not</w:t>
+      </w:r>
+      <w:proofErr w:type="spellEnd"/>
+      <w:r>
+        <w:rPr>
+          <w:color w:val="FF0000"/>
+        </w:rPr>
+        <w:t xml:space="preserve"> “. . . a few H”.</w:t>
       </w:r>
     </w:p>
     <w:p>
@@ -4385,13 +4750,27 @@
         <w:rPr>
           <w:color w:val="FF0000"/>
         </w:rPr>
-        <w:t xml:space="preserve">Number equations consecutively. Equation numbers, within parentheses, are to position flush right, as in (1), using a right tab stop. To make your equations more compact, you may use the solidus ( / ), the </w:t>
+        <w:t xml:space="preserve">Number equations consecutively. Equation numbers, within parentheses, are to position flush right, as in (1), using a right tab stop. To make your equations more compact, you may use the solidus ( / ), </w:t>
       </w:r>
       <w:proofErr w:type="spellStart"/>
       <w:r>
         <w:rPr>
           <w:color w:val="FF0000"/>
         </w:rPr>
+        <w:t>the</w:t>
+      </w:r>
+      <w:proofErr w:type="spellEnd"/>
+      <w:r>
+        <w:rPr>
+          <w:color w:val="FF0000"/>
+        </w:rPr>
+        <w:t xml:space="preserve"> </w:t>
+      </w:r>
+      <w:proofErr w:type="spellStart"/>
+      <w:r>
+        <w:rPr>
+          <w:color w:val="FF0000"/>
+        </w:rPr>
         <w:t>exp</w:t>
       </w:r>
       <w:proofErr w:type="spellEnd"/>
@@ -4399,7 +4778,49 @@
         <w:rPr>
           <w:color w:val="FF0000"/>
         </w:rPr>
-        <w:t xml:space="preserve"> function, or appropriate exponents. Italicize Roman symbols for quantities and variables, but not Greek symbols. Use a long dash rather than a hyphen for a minus sign. Punctuate equations with commas or periods when they are part of a sentence, as in</w:t>
+        <w:t xml:space="preserve"> </w:t>
+      </w:r>
+      <w:proofErr w:type="spellStart"/>
+      <w:r>
+        <w:rPr>
+          <w:color w:val="FF0000"/>
+        </w:rPr>
+        <w:t>function</w:t>
+      </w:r>
+      <w:proofErr w:type="spellEnd"/>
+      <w:r>
+        <w:rPr>
+          <w:color w:val="FF0000"/>
+        </w:rPr>
+        <w:t xml:space="preserve">, </w:t>
+      </w:r>
+      <w:proofErr w:type="spellStart"/>
+      <w:r>
+        <w:rPr>
+          <w:color w:val="FF0000"/>
+        </w:rPr>
+        <w:t>or</w:t>
+      </w:r>
+      <w:proofErr w:type="spellEnd"/>
+      <w:r>
+        <w:rPr>
+          <w:color w:val="FF0000"/>
+        </w:rPr>
+        <w:t xml:space="preserve"> </w:t>
+      </w:r>
+      <w:proofErr w:type="spellStart"/>
+      <w:r>
+        <w:rPr>
+          <w:color w:val="FF0000"/>
+        </w:rPr>
+        <w:t>appropriate</w:t>
+      </w:r>
+      <w:proofErr w:type="spellEnd"/>
+      <w:r>
+        <w:rPr>
+          <w:color w:val="FF0000"/>
+        </w:rPr>
+        <w:t xml:space="preserve"> exponents. Italicize Roman symbols for quantities and variables, but not Greek symbols. Use a long dash rather than a hyphen for a minus sign. Punctuate equations with commas or periods when they are part of a sentence, as in</w:t>
       </w:r>
       <w:r>
         <w:rPr>
@@ -4413,6 +4834,7 @@
       <w:pPr>
         <w:pStyle w:val="equation"/>
         <w:rPr>
+          <w:rFonts w:hint="eastAsia"/>
           <w:color w:val="FF0000"/>
         </w:rPr>
       </w:pPr>
@@ -4669,7 +5091,6 @@
         <w:rPr>
           <w:color w:val="FF0000"/>
         </w:rPr>
-        <w:lastRenderedPageBreak/>
         <w:t>Be aware of the different meanings of the homophones “affect” and “effect”, “complement” and “compliment”, “discreet” and “discrete”, “principal” and “principle”.</w:t>
       </w:r>
     </w:p>
@@ -5102,7 +5523,6 @@
         <w:rPr>
           <w:color w:val="FF0000"/>
         </w:rPr>
-        <w:lastRenderedPageBreak/>
         <w:t>Text heads organize the topics on a relational, hierarchical basis. For example, the paper title is the primary text head because all subsequent material relates and elaborates on this one topic. If there are two or more sub-topics, the next level head (uppercase Roman numerals) should be used and, conversely, if there are not at least two sub-topics, then no subheads should be introduced. Styles named “Heading 1”, “Heading 2”, “Heading 3”, and “Heading 4” are prescribed.</w:t>
       </w:r>
     </w:p>
@@ -5540,16 +5960,58 @@
         <w:rPr>
           <w:color w:val="FF0000"/>
         </w:rPr>
-        <w:t>”. Avoid the stilted expression “</w:t>
+        <w:t xml:space="preserve">”. Avoid </w:t>
       </w:r>
       <w:proofErr w:type="spellStart"/>
       <w:r>
         <w:rPr>
           <w:color w:val="FF0000"/>
+        </w:rPr>
+        <w:t>the</w:t>
+      </w:r>
+      <w:proofErr w:type="spellEnd"/>
+      <w:r>
+        <w:rPr>
+          <w:color w:val="FF0000"/>
+        </w:rPr>
+        <w:t xml:space="preserve"> </w:t>
+      </w:r>
+      <w:proofErr w:type="spellStart"/>
+      <w:r>
+        <w:rPr>
+          <w:color w:val="FF0000"/>
+        </w:rPr>
+        <w:t>stilted</w:t>
+      </w:r>
+      <w:proofErr w:type="spellEnd"/>
+      <w:r>
+        <w:rPr>
+          <w:color w:val="FF0000"/>
+        </w:rPr>
+        <w:t xml:space="preserve"> </w:t>
+      </w:r>
+      <w:proofErr w:type="spellStart"/>
+      <w:r>
+        <w:rPr>
+          <w:color w:val="FF0000"/>
+        </w:rPr>
+        <w:t>expression</w:t>
+      </w:r>
+      <w:proofErr w:type="spellEnd"/>
+      <w:r>
+        <w:rPr>
+          <w:color w:val="FF0000"/>
+        </w:rPr>
+        <w:t xml:space="preserve"> “</w:t>
+      </w:r>
+      <w:r>
+        <w:rPr>
+          <w:color w:val="FF0000"/>
           <w:lang w:val="en-US"/>
         </w:rPr>
         <w:t>o</w:t>
       </w:r>
+      <w:proofErr w:type="spellStart"/>
       <w:r>
         <w:rPr>
           <w:color w:val="FF0000"/>
@@ -5561,7 +6023,35 @@
         <w:rPr>
           <w:color w:val="FF0000"/>
         </w:rPr>
-        <w:t xml:space="preserve"> of us (R. B. G.) thanks </w:t>
+        <w:t xml:space="preserve"> </w:t>
+      </w:r>
+      <w:proofErr w:type="spellStart"/>
+      <w:r>
+        <w:rPr>
+          <w:color w:val="FF0000"/>
+        </w:rPr>
+        <w:t>of</w:t>
+      </w:r>
+      <w:proofErr w:type="spellEnd"/>
+      <w:r>
+        <w:rPr>
+          <w:color w:val="FF0000"/>
+        </w:rPr>
+        <w:t xml:space="preserve"> </w:t>
+      </w:r>
+      <w:proofErr w:type="spellStart"/>
+      <w:r>
+        <w:rPr>
+          <w:color w:val="FF0000"/>
+        </w:rPr>
+        <w:t>us</w:t>
+      </w:r>
+      <w:proofErr w:type="spellEnd"/>
+      <w:r>
+        <w:rPr>
+          <w:color w:val="FF0000"/>
+        </w:rPr>
+        <w:t xml:space="preserve"> (R. B. G.) thanks </w:t>
       </w:r>
       <w:r>
         <w:rPr>
@@ -5645,7 +6135,6 @@
         <w:rPr>
           <w:color w:val="FF0000"/>
         </w:rPr>
-        <w:lastRenderedPageBreak/>
         <w:t>The template will number citations consecutively within brackets [1]. The sentence punctuation follows the bracket [2]. Refer simply to the reference number, as in [3]—do not use “Ref. [3]” or “reference [3]” except at the beginning of a sentence: “Reference [3] was the first</w:t>
       </w:r>
       <w:r>
@@ -5966,7 +6455,6 @@
           <w:noProof/>
           <w:color w:val="FF0000"/>
         </w:rPr>
-        <w:lastRenderedPageBreak/>
         <w:drawing>
           <wp:anchor distT="0" distB="0" distL="114300" distR="114300" simplePos="0" relativeHeight="251657728" behindDoc="1" locked="0" layoutInCell="1" allowOverlap="1" wp14:anchorId="6ACC315C" wp14:editId="368E8DDC">
             <wp:simplePos x="0" y="0"/>
@@ -6065,7 +6553,7 @@
 </file>
 
 <file path=word/endnotes.xml><?xml version="1.0" encoding="utf-8"?>
-<w:endnotes xmlns:cx="http://schemas.microsoft.com/office/drawing/2014/chartex" xmlns:mc="http://schemas.openxmlformats.org/markup-compatibility/2006" xmlns:o="urn:schemas-microsoft-com:office:office" xmlns:r="http://purl.oclc.org/ooxml/officeDocument/relationships" xmlns:m="http://purl.oclc.org/ooxml/officeDocument/math" xmlns:v="urn:schemas-microsoft-com:vml" xmlns:wp14="http://schemas.microsoft.com/office/word/2010/wordprocessingDrawing" xmlns:wp="http://purl.oclc.org/ooxml/drawingml/wordprocessingDrawing" xmlns:w10="urn:schemas-microsoft-com:office:word" xmlns:w="http://purl.oclc.org/ooxml/wordprocessingml/main" xmlns:w14="http://schemas.microsoft.com/office/word/2010/wordml" xmlns:w15="http://schemas.microsoft.com/office/word/2012/wordml" xmlns:w16se="http://schemas.microsoft.com/office/word/2015/wordml/symex" xmlns:wpi="http://schemas.microsoft.com/office/word/2010/wordprocessingInk" xmlns:wne="http://schemas.microsoft.com/office/word/2006/wordml" mc:Ignorable="w14 w15 w16se wne wp14">
+<w:endnotes xmlns:cx="http://schemas.microsoft.com/office/drawing/2014/chartex" xmlns:cx1="http://schemas.microsoft.com/office/drawing/2015/9/8/chartex" xmlns:cx2="http://schemas.microsoft.com/office/drawing/2015/10/21/chartex" xmlns:cx3="http://schemas.microsoft.com/office/drawing/2016/5/9/chartex" xmlns:cx4="http://schemas.microsoft.com/office/drawing/2016/5/10/chartex" xmlns:cx5="http://schemas.microsoft.com/office/drawing/2016/5/11/chartex" xmlns:cx6="http://schemas.microsoft.com/office/drawing/2016/5/12/chartex" xmlns:cx7="http://schemas.microsoft.com/office/drawing/2016/5/13/chartex" xmlns:cx8="http://schemas.microsoft.com/office/drawing/2016/5/14/chartex" xmlns:mc="http://schemas.openxmlformats.org/markup-compatibility/2006" xmlns:aink="http://schemas.microsoft.com/office/drawing/2016/ink" xmlns:am3d="http://schemas.microsoft.com/office/drawing/2017/model3d" xmlns:o="urn:schemas-microsoft-com:office:office" xmlns:r="http://purl.oclc.org/ooxml/officeDocument/relationships" xmlns:m="http://purl.oclc.org/ooxml/officeDocument/math" xmlns:v="urn:schemas-microsoft-com:vml" xmlns:wp14="http://schemas.microsoft.com/office/word/2010/wordprocessingDrawing" xmlns:wp="http://purl.oclc.org/ooxml/drawingml/wordprocessingDrawing" xmlns:w10="urn:schemas-microsoft-com:office:word" xmlns:w="http://purl.oclc.org/ooxml/wordprocessingml/main" xmlns:w14="http://schemas.microsoft.com/office/word/2010/wordml" xmlns:w15="http://schemas.microsoft.com/office/word/2012/wordml" xmlns:w16cid="http://schemas.microsoft.com/office/word/2016/wordml/cid" xmlns:w16se="http://schemas.microsoft.com/office/word/2015/wordml/symex" xmlns:wpi="http://schemas.microsoft.com/office/word/2010/wordprocessingInk" xmlns:wne="http://schemas.microsoft.com/office/word/2006/wordml" mc:Ignorable="w14 w15 w16se w16cid wne wp14">
   <w:endnote w:type="separator" w:id="-1">
     <w:p>
       <w:r>
@@ -6084,7 +6572,7 @@
 </file>
 
 <file path=word/footer1.xml><?xml version="1.0" encoding="utf-8"?>
-<w:ftr xmlns:cx="http://schemas.microsoft.com/office/drawing/2014/chartex" xmlns:mc="http://schemas.openxmlformats.org/markup-compatibility/2006" xmlns:o="urn:schemas-microsoft-com:office:office" xmlns:r="http://purl.oclc.org/ooxml/officeDocument/relationships" xmlns:m="http://purl.oclc.org/ooxml/officeDocument/math" xmlns:v="urn:schemas-microsoft-com:vml" xmlns:wp14="http://schemas.microsoft.com/office/word/2010/wordprocessingDrawing" xmlns:wp="http://purl.oclc.org/ooxml/drawingml/wordprocessingDrawing" xmlns:w10="urn:schemas-microsoft-com:office:word" xmlns:w="http://purl.oclc.org/ooxml/wordprocessingml/main" xmlns:w14="http://schemas.microsoft.com/office/word/2010/wordml" xmlns:w15="http://schemas.microsoft.com/office/word/2012/wordml" xmlns:w16se="http://schemas.microsoft.com/office/word/2015/wordml/symex" xmlns:wpi="http://schemas.microsoft.com/office/word/2010/wordprocessingInk" xmlns:wne="http://schemas.microsoft.com/office/word/2006/wordml" mc:Ignorable="w14 w15 w16se wne wp14">
+<w:ftr xmlns:cx="http://schemas.microsoft.com/office/drawing/2014/chartex" xmlns:cx1="http://schemas.microsoft.com/office/drawing/2015/9/8/chartex" xmlns:cx2="http://schemas.microsoft.com/office/drawing/2015/10/21/chartex" xmlns:cx3="http://schemas.microsoft.com/office/drawing/2016/5/9/chartex" xmlns:cx4="http://schemas.microsoft.com/office/drawing/2016/5/10/chartex" xmlns:cx5="http://schemas.microsoft.com/office/drawing/2016/5/11/chartex" xmlns:cx6="http://schemas.microsoft.com/office/drawing/2016/5/12/chartex" xmlns:cx7="http://schemas.microsoft.com/office/drawing/2016/5/13/chartex" xmlns:cx8="http://schemas.microsoft.com/office/drawing/2016/5/14/chartex" xmlns:mc="http://schemas.openxmlformats.org/markup-compatibility/2006" xmlns:aink="http://schemas.microsoft.com/office/drawing/2016/ink" xmlns:am3d="http://schemas.microsoft.com/office/drawing/2017/model3d" xmlns:o="urn:schemas-microsoft-com:office:office" xmlns:r="http://purl.oclc.org/ooxml/officeDocument/relationships" xmlns:m="http://purl.oclc.org/ooxml/officeDocument/math" xmlns:v="urn:schemas-microsoft-com:vml" xmlns:wp14="http://schemas.microsoft.com/office/word/2010/wordprocessingDrawing" xmlns:wp="http://purl.oclc.org/ooxml/drawingml/wordprocessingDrawing" xmlns:w10="urn:schemas-microsoft-com:office:word" xmlns:w="http://purl.oclc.org/ooxml/wordprocessingml/main" xmlns:w14="http://schemas.microsoft.com/office/word/2010/wordml" xmlns:w15="http://schemas.microsoft.com/office/word/2012/wordml" xmlns:w16cid="http://schemas.microsoft.com/office/word/2016/wordml/cid" xmlns:w16se="http://schemas.microsoft.com/office/word/2015/wordml/symex" xmlns:wpi="http://schemas.microsoft.com/office/word/2010/wordprocessingInk" xmlns:wne="http://schemas.microsoft.com/office/word/2006/wordml" mc:Ignorable="w14 w15 w16se w16cid wne wp14">
   <w:p>
     <w:pPr>
       <w:pStyle w:val="Piedepgina"/>
@@ -6120,7 +6608,7 @@
 </file>
 
 <file path=word/footnotes.xml><?xml version="1.0" encoding="utf-8"?>
-<w:footnotes xmlns:cx="http://schemas.microsoft.com/office/drawing/2014/chartex" xmlns:mc="http://schemas.openxmlformats.org/markup-compatibility/2006" xmlns:o="urn:schemas-microsoft-com:office:office" xmlns:r="http://purl.oclc.org/ooxml/officeDocument/relationships" xmlns:m="http://purl.oclc.org/ooxml/officeDocument/math" xmlns:v="urn:schemas-microsoft-com:vml" xmlns:wp14="http://schemas.microsoft.com/office/word/2010/wordprocessingDrawing" xmlns:wp="http://purl.oclc.org/ooxml/drawingml/wordprocessingDrawing" xmlns:w10="urn:schemas-microsoft-com:office:word" xmlns:w="http://purl.oclc.org/ooxml/wordprocessingml/main" xmlns:w14="http://schemas.microsoft.com/office/word/2010/wordml" xmlns:w15="http://schemas.microsoft.com/office/word/2012/wordml" xmlns:w16se="http://schemas.microsoft.com/office/word/2015/wordml/symex" xmlns:wpi="http://schemas.microsoft.com/office/word/2010/wordprocessingInk" xmlns:wne="http://schemas.microsoft.com/office/word/2006/wordml" mc:Ignorable="w14 w15 w16se wne wp14">
+<w:footnotes xmlns:cx="http://schemas.microsoft.com/office/drawing/2014/chartex" xmlns:cx1="http://schemas.microsoft.com/office/drawing/2015/9/8/chartex" xmlns:cx2="http://schemas.microsoft.com/office/drawing/2015/10/21/chartex" xmlns:cx3="http://schemas.microsoft.com/office/drawing/2016/5/9/chartex" xmlns:cx4="http://schemas.microsoft.com/office/drawing/2016/5/10/chartex" xmlns:cx5="http://schemas.microsoft.com/office/drawing/2016/5/11/chartex" xmlns:cx6="http://schemas.microsoft.com/office/drawing/2016/5/12/chartex" xmlns:cx7="http://schemas.microsoft.com/office/drawing/2016/5/13/chartex" xmlns:cx8="http://schemas.microsoft.com/office/drawing/2016/5/14/chartex" xmlns:mc="http://schemas.openxmlformats.org/markup-compatibility/2006" xmlns:aink="http://schemas.microsoft.com/office/drawing/2016/ink" xmlns:am3d="http://schemas.microsoft.com/office/drawing/2017/model3d" xmlns:o="urn:schemas-microsoft-com:office:office" xmlns:r="http://purl.oclc.org/ooxml/officeDocument/relationships" xmlns:m="http://purl.oclc.org/ooxml/officeDocument/math" xmlns:v="urn:schemas-microsoft-com:vml" xmlns:wp14="http://schemas.microsoft.com/office/word/2010/wordprocessingDrawing" xmlns:wp="http://purl.oclc.org/ooxml/drawingml/wordprocessingDrawing" xmlns:w10="urn:schemas-microsoft-com:office:word" xmlns:w="http://purl.oclc.org/ooxml/wordprocessingml/main" xmlns:w14="http://schemas.microsoft.com/office/word/2010/wordml" xmlns:w15="http://schemas.microsoft.com/office/word/2012/wordml" xmlns:w16cid="http://schemas.microsoft.com/office/word/2016/wordml/cid" xmlns:w16se="http://schemas.microsoft.com/office/word/2015/wordml/symex" xmlns:wpi="http://schemas.microsoft.com/office/word/2010/wordprocessingInk" xmlns:wne="http://schemas.microsoft.com/office/word/2006/wordml" mc:Ignorable="w14 w15 w16se w16cid wne wp14">
   <w:footnote w:type="separator" w:id="-1">
     <w:p>
       <w:r>
@@ -6139,7 +6627,7 @@
 </file>
 
 <file path=word/numbering.xml><?xml version="1.0" encoding="utf-8"?>
-<w:numbering xmlns:cx="http://schemas.microsoft.com/office/drawing/2014/chartex" xmlns:mc="http://schemas.openxmlformats.org/markup-compatibility/2006" xmlns:o="urn:schemas-microsoft-com:office:office" xmlns:r="http://purl.oclc.org/ooxml/officeDocument/relationships" xmlns:m="http://purl.oclc.org/ooxml/officeDocument/math" xmlns:v="urn:schemas-microsoft-com:vml" xmlns:wp14="http://schemas.microsoft.com/office/word/2010/wordprocessingDrawing" xmlns:wp="http://purl.oclc.org/ooxml/drawingml/wordprocessingDrawing" xmlns:w10="urn:schemas-microsoft-com:office:word" xmlns:w="http://purl.oclc.org/ooxml/wordprocessingml/main" xmlns:w14="http://schemas.microsoft.com/office/word/2010/wordml" xmlns:w15="http://schemas.microsoft.com/office/word/2012/wordml" xmlns:w16se="http://schemas.microsoft.com/office/word/2015/wordml/symex" xmlns:wpi="http://schemas.microsoft.com/office/word/2010/wordprocessingInk" xmlns:wne="http://schemas.microsoft.com/office/word/2006/wordml" mc:Ignorable="w14 w15 w16se wne wp14">
+<w:numbering xmlns:cx="http://schemas.microsoft.com/office/drawing/2014/chartex" xmlns:cx1="http://schemas.microsoft.com/office/drawing/2015/9/8/chartex" xmlns:cx2="http://schemas.microsoft.com/office/drawing/2015/10/21/chartex" xmlns:cx3="http://schemas.microsoft.com/office/drawing/2016/5/9/chartex" xmlns:cx4="http://schemas.microsoft.com/office/drawing/2016/5/10/chartex" xmlns:cx5="http://schemas.microsoft.com/office/drawing/2016/5/11/chartex" xmlns:cx6="http://schemas.microsoft.com/office/drawing/2016/5/12/chartex" xmlns:cx7="http://schemas.microsoft.com/office/drawing/2016/5/13/chartex" xmlns:cx8="http://schemas.microsoft.com/office/drawing/2016/5/14/chartex" xmlns:mc="http://schemas.openxmlformats.org/markup-compatibility/2006" xmlns:aink="http://schemas.microsoft.com/office/drawing/2016/ink" xmlns:am3d="http://schemas.microsoft.com/office/drawing/2017/model3d" xmlns:o="urn:schemas-microsoft-com:office:office" xmlns:r="http://purl.oclc.org/ooxml/officeDocument/relationships" xmlns:m="http://purl.oclc.org/ooxml/officeDocument/math" xmlns:v="urn:schemas-microsoft-com:vml" xmlns:wp14="http://schemas.microsoft.com/office/word/2010/wordprocessingDrawing" xmlns:wp="http://purl.oclc.org/ooxml/drawingml/wordprocessingDrawing" xmlns:w10="urn:schemas-microsoft-com:office:word" xmlns:w="http://purl.oclc.org/ooxml/wordprocessingml/main" xmlns:w14="http://schemas.microsoft.com/office/word/2010/wordml" xmlns:w15="http://schemas.microsoft.com/office/word/2012/wordml" xmlns:w16cid="http://schemas.microsoft.com/office/word/2016/wordml/cid" xmlns:w16se="http://schemas.microsoft.com/office/word/2015/wordml/symex" xmlns:wpi="http://schemas.microsoft.com/office/word/2010/wordprocessingInk" xmlns:wne="http://schemas.microsoft.com/office/word/2006/wordml" mc:Ignorable="w14 w15 w16se w16cid wne wp14">
   <w:abstractNum w:abstractNumId="0" w15:restartNumberingAfterBreak="0">
     <w:nsid w:val="FFFFFF1D"/>
     <w:multiLevelType w:val="multilevel"/>
@@ -7053,6 +7541,118 @@
     </w:lvl>
   </w:abstractNum>
   <w:abstractNum w:abstractNumId="16" w15:restartNumberingAfterBreak="0">
+    <w:nsid w:val="3514090F"/>
+    <w:multiLevelType w:val="hybridMultilevel"/>
+    <w:tmpl w:val="382C6970"/>
+    <w:lvl w:ilvl="0" w:tplc="ADA41530">
+      <w:numFmt w:val="bullet"/>
+      <w:lvlText w:val="-"/>
+      <w:lvlJc w:val="start"/>
+      <w:pPr>
+        <w:ind w:start="36pt" w:hanging="18pt"/>
+      </w:pPr>
+      <w:rPr>
+        <w:rFonts w:ascii="Times New Roman" w:eastAsia="SimSun" w:hAnsi="Times New Roman" w:cs="Times New Roman" w:hint="default"/>
+      </w:rPr>
+    </w:lvl>
+    <w:lvl w:ilvl="1" w:tplc="2C0A0003" w:tentative="1">
+      <w:start w:val="1"/>
+      <w:numFmt w:val="bullet"/>
+      <w:lvlText w:val="o"/>
+      <w:lvlJc w:val="start"/>
+      <w:pPr>
+        <w:ind w:start="72pt" w:hanging="18pt"/>
+      </w:pPr>
+      <w:rPr>
+        <w:rFonts w:ascii="Courier New" w:hAnsi="Courier New" w:cs="Courier New" w:hint="default"/>
+      </w:rPr>
+    </w:lvl>
+    <w:lvl w:ilvl="2" w:tplc="2C0A0005" w:tentative="1">
+      <w:start w:val="1"/>
+      <w:numFmt w:val="bullet"/>
+      <w:lvlText w:val=""/>
+      <w:lvlJc w:val="start"/>
+      <w:pPr>
+        <w:ind w:start="108pt" w:hanging="18pt"/>
+      </w:pPr>
+      <w:rPr>
+        <w:rFonts w:ascii="Wingdings" w:hAnsi="Wingdings" w:hint="default"/>
+      </w:rPr>
+    </w:lvl>
+    <w:lvl w:ilvl="3" w:tplc="2C0A0001" w:tentative="1">
+      <w:start w:val="1"/>
+      <w:numFmt w:val="bullet"/>
+      <w:lvlText w:val=""/>
+      <w:lvlJc w:val="start"/>
+      <w:pPr>
+        <w:ind w:start="144pt" w:hanging="18pt"/>
+      </w:pPr>
+      <w:rPr>
+        <w:rFonts w:ascii="Symbol" w:hAnsi="Symbol" w:hint="default"/>
+      </w:rPr>
+    </w:lvl>
+    <w:lvl w:ilvl="4" w:tplc="2C0A0003" w:tentative="1">
+      <w:start w:val="1"/>
+      <w:numFmt w:val="bullet"/>
+      <w:lvlText w:val="o"/>
+      <w:lvlJc w:val="start"/>
+      <w:pPr>
+        <w:ind w:start="180pt" w:hanging="18pt"/>
+      </w:pPr>
+      <w:rPr>
+        <w:rFonts w:ascii="Courier New" w:hAnsi="Courier New" w:cs="Courier New" w:hint="default"/>
+      </w:rPr>
+    </w:lvl>
+    <w:lvl w:ilvl="5" w:tplc="2C0A0005" w:tentative="1">
+      <w:start w:val="1"/>
+      <w:numFmt w:val="bullet"/>
+      <w:lvlText w:val=""/>
+      <w:lvlJc w:val="start"/>
+      <w:pPr>
+        <w:ind w:start="216pt" w:hanging="18pt"/>
+      </w:pPr>
+      <w:rPr>
+        <w:rFonts w:ascii="Wingdings" w:hAnsi="Wingdings" w:hint="default"/>
+      </w:rPr>
+    </w:lvl>
+    <w:lvl w:ilvl="6" w:tplc="2C0A0001" w:tentative="1">
+      <w:start w:val="1"/>
+      <w:numFmt w:val="bullet"/>
+      <w:lvlText w:val=""/>
+      <w:lvlJc w:val="start"/>
+      <w:pPr>
+        <w:ind w:start="252pt" w:hanging="18pt"/>
+      </w:pPr>
+      <w:rPr>
+        <w:rFonts w:ascii="Symbol" w:hAnsi="Symbol" w:hint="default"/>
+      </w:rPr>
+    </w:lvl>
+    <w:lvl w:ilvl="7" w:tplc="2C0A0003" w:tentative="1">
+      <w:start w:val="1"/>
+      <w:numFmt w:val="bullet"/>
+      <w:lvlText w:val="o"/>
+      <w:lvlJc w:val="start"/>
+      <w:pPr>
+        <w:ind w:start="288pt" w:hanging="18pt"/>
+      </w:pPr>
+      <w:rPr>
+        <w:rFonts w:ascii="Courier New" w:hAnsi="Courier New" w:cs="Courier New" w:hint="default"/>
+      </w:rPr>
+    </w:lvl>
+    <w:lvl w:ilvl="8" w:tplc="2C0A0005" w:tentative="1">
+      <w:start w:val="1"/>
+      <w:numFmt w:val="bullet"/>
+      <w:lvlText w:val=""/>
+      <w:lvlJc w:val="start"/>
+      <w:pPr>
+        <w:ind w:start="324pt" w:hanging="18pt"/>
+      </w:pPr>
+      <w:rPr>
+        <w:rFonts w:ascii="Wingdings" w:hAnsi="Wingdings" w:hint="default"/>
+      </w:rPr>
+    </w:lvl>
+  </w:abstractNum>
+  <w:abstractNum w:abstractNumId="17" w15:restartNumberingAfterBreak="0">
     <w:nsid w:val="37660336"/>
     <w:multiLevelType w:val="hybridMultilevel"/>
     <w:tmpl w:val="754EAC84"/>
@@ -7193,7 +7793,7 @@
       </w:rPr>
     </w:lvl>
   </w:abstractNum>
-  <w:abstractNum w:abstractNumId="17" w15:restartNumberingAfterBreak="0">
+  <w:abstractNum w:abstractNumId="18" w15:restartNumberingAfterBreak="0">
     <w:nsid w:val="39E54FC6"/>
     <w:multiLevelType w:val="singleLevel"/>
     <w:tmpl w:val="5B7288D4"/>
@@ -7213,7 +7813,7 @@
       </w:rPr>
     </w:lvl>
   </w:abstractNum>
-  <w:abstractNum w:abstractNumId="18" w15:restartNumberingAfterBreak="0">
+  <w:abstractNum w:abstractNumId="19" w15:restartNumberingAfterBreak="0">
     <w:nsid w:val="4189603E"/>
     <w:multiLevelType w:val="multilevel"/>
     <w:tmpl w:val="0AB06E12"/>
@@ -7420,7 +8020,7 @@
       </w:rPr>
     </w:lvl>
   </w:abstractNum>
-  <w:abstractNum w:abstractNumId="19" w15:restartNumberingAfterBreak="0">
+  <w:abstractNum w:abstractNumId="20" w15:restartNumberingAfterBreak="0">
     <w:nsid w:val="493C3F76"/>
     <w:multiLevelType w:val="hybridMultilevel"/>
     <w:tmpl w:val="9A9E418C"/>
@@ -7531,7 +8131,7 @@
       </w:pPr>
     </w:lvl>
   </w:abstractNum>
-  <w:abstractNum w:abstractNumId="20" w15:restartNumberingAfterBreak="0">
+  <w:abstractNum w:abstractNumId="21" w15:restartNumberingAfterBreak="0">
     <w:nsid w:val="50367EEB"/>
     <w:multiLevelType w:val="hybridMultilevel"/>
     <w:tmpl w:val="5E5676D4"/>
@@ -7643,7 +8243,7 @@
       </w:rPr>
     </w:lvl>
   </w:abstractNum>
-  <w:abstractNum w:abstractNumId="21" w15:restartNumberingAfterBreak="0">
+  <w:abstractNum w:abstractNumId="22" w15:restartNumberingAfterBreak="0">
     <w:nsid w:val="52CA544A"/>
     <w:multiLevelType w:val="singleLevel"/>
     <w:tmpl w:val="AED6D67E"/>
@@ -7670,7 +8270,119 @@
       </w:rPr>
     </w:lvl>
   </w:abstractNum>
-  <w:abstractNum w:abstractNumId="22" w15:restartNumberingAfterBreak="0">
+  <w:abstractNum w:abstractNumId="23" w15:restartNumberingAfterBreak="0">
+    <w:nsid w:val="53047E87"/>
+    <w:multiLevelType w:val="hybridMultilevel"/>
+    <w:tmpl w:val="63C85D68"/>
+    <w:lvl w:ilvl="0" w:tplc="E7FA0DBC">
+      <w:numFmt w:val="bullet"/>
+      <w:lvlText w:val="-"/>
+      <w:lvlJc w:val="start"/>
+      <w:pPr>
+        <w:ind w:start="36pt" w:hanging="18pt"/>
+      </w:pPr>
+      <w:rPr>
+        <w:rFonts w:ascii="Times New Roman" w:eastAsia="SimSun" w:hAnsi="Times New Roman" w:cs="Times New Roman" w:hint="default"/>
+      </w:rPr>
+    </w:lvl>
+    <w:lvl w:ilvl="1" w:tplc="2C0A0003" w:tentative="1">
+      <w:start w:val="1"/>
+      <w:numFmt w:val="bullet"/>
+      <w:lvlText w:val="o"/>
+      <w:lvlJc w:val="start"/>
+      <w:pPr>
+        <w:ind w:start="72pt" w:hanging="18pt"/>
+      </w:pPr>
+      <w:rPr>
+        <w:rFonts w:ascii="Courier New" w:hAnsi="Courier New" w:cs="Courier New" w:hint="default"/>
+      </w:rPr>
+    </w:lvl>
+    <w:lvl w:ilvl="2" w:tplc="2C0A0005" w:tentative="1">
+      <w:start w:val="1"/>
+      <w:numFmt w:val="bullet"/>
+      <w:lvlText w:val=""/>
+      <w:lvlJc w:val="start"/>
+      <w:pPr>
+        <w:ind w:start="108pt" w:hanging="18pt"/>
+      </w:pPr>
+      <w:rPr>
+        <w:rFonts w:ascii="Wingdings" w:hAnsi="Wingdings" w:hint="default"/>
+      </w:rPr>
+    </w:lvl>
+    <w:lvl w:ilvl="3" w:tplc="2C0A0001" w:tentative="1">
+      <w:start w:val="1"/>
+      <w:numFmt w:val="bullet"/>
+      <w:lvlText w:val=""/>
+      <w:lvlJc w:val="start"/>
+      <w:pPr>
+        <w:ind w:start="144pt" w:hanging="18pt"/>
+      </w:pPr>
+      <w:rPr>
+        <w:rFonts w:ascii="Symbol" w:hAnsi="Symbol" w:hint="default"/>
+      </w:rPr>
+    </w:lvl>
+    <w:lvl w:ilvl="4" w:tplc="2C0A0003" w:tentative="1">
+      <w:start w:val="1"/>
+      <w:numFmt w:val="bullet"/>
+      <w:lvlText w:val="o"/>
+      <w:lvlJc w:val="start"/>
+      <w:pPr>
+        <w:ind w:start="180pt" w:hanging="18pt"/>
+      </w:pPr>
+      <w:rPr>
+        <w:rFonts w:ascii="Courier New" w:hAnsi="Courier New" w:cs="Courier New" w:hint="default"/>
+      </w:rPr>
+    </w:lvl>
+    <w:lvl w:ilvl="5" w:tplc="2C0A0005" w:tentative="1">
+      <w:start w:val="1"/>
+      <w:numFmt w:val="bullet"/>
+      <w:lvlText w:val=""/>
+      <w:lvlJc w:val="start"/>
+      <w:pPr>
+        <w:ind w:start="216pt" w:hanging="18pt"/>
+      </w:pPr>
+      <w:rPr>
+        <w:rFonts w:ascii="Wingdings" w:hAnsi="Wingdings" w:hint="default"/>
+      </w:rPr>
+    </w:lvl>
+    <w:lvl w:ilvl="6" w:tplc="2C0A0001" w:tentative="1">
+      <w:start w:val="1"/>
+      <w:numFmt w:val="bullet"/>
+      <w:lvlText w:val=""/>
+      <w:lvlJc w:val="start"/>
+      <w:pPr>
+        <w:ind w:start="252pt" w:hanging="18pt"/>
+      </w:pPr>
+      <w:rPr>
+        <w:rFonts w:ascii="Symbol" w:hAnsi="Symbol" w:hint="default"/>
+      </w:rPr>
+    </w:lvl>
+    <w:lvl w:ilvl="7" w:tplc="2C0A0003" w:tentative="1">
+      <w:start w:val="1"/>
+      <w:numFmt w:val="bullet"/>
+      <w:lvlText w:val="o"/>
+      <w:lvlJc w:val="start"/>
+      <w:pPr>
+        <w:ind w:start="288pt" w:hanging="18pt"/>
+      </w:pPr>
+      <w:rPr>
+        <w:rFonts w:ascii="Courier New" w:hAnsi="Courier New" w:cs="Courier New" w:hint="default"/>
+      </w:rPr>
+    </w:lvl>
+    <w:lvl w:ilvl="8" w:tplc="2C0A0005" w:tentative="1">
+      <w:start w:val="1"/>
+      <w:numFmt w:val="bullet"/>
+      <w:lvlText w:val=""/>
+      <w:lvlJc w:val="start"/>
+      <w:pPr>
+        <w:ind w:start="324pt" w:hanging="18pt"/>
+      </w:pPr>
+      <w:rPr>
+        <w:rFonts w:ascii="Wingdings" w:hAnsi="Wingdings" w:hint="default"/>
+      </w:rPr>
+    </w:lvl>
+  </w:abstractNum>
+  <w:abstractNum w:abstractNumId="24" w15:restartNumberingAfterBreak="0">
     <w:nsid w:val="6C402C58"/>
     <w:multiLevelType w:val="hybridMultilevel"/>
     <w:tmpl w:val="9A1CA078"/>
@@ -7815,7 +8527,7 @@
       </w:rPr>
     </w:lvl>
   </w:abstractNum>
-  <w:abstractNum w:abstractNumId="23" w15:restartNumberingAfterBreak="0">
+  <w:abstractNum w:abstractNumId="25" w15:restartNumberingAfterBreak="0">
     <w:nsid w:val="6CD32DA8"/>
     <w:multiLevelType w:val="singleLevel"/>
     <w:tmpl w:val="166470C2"/>
@@ -7842,34 +8554,34 @@
     </w:lvl>
   </w:abstractNum>
   <w:num w:numId="1">
-    <w:abstractNumId w:val="16"/>
+    <w:abstractNumId w:val="17"/>
   </w:num>
   <w:num w:numId="2">
-    <w:abstractNumId w:val="22"/>
+    <w:abstractNumId w:val="24"/>
   </w:num>
   <w:num w:numId="3">
     <w:abstractNumId w:val="14"/>
   </w:num>
   <w:num w:numId="4">
-    <w:abstractNumId w:val="18"/>
+    <w:abstractNumId w:val="19"/>
   </w:num>
   <w:num w:numId="5">
-    <w:abstractNumId w:val="18"/>
+    <w:abstractNumId w:val="19"/>
   </w:num>
   <w:num w:numId="6">
-    <w:abstractNumId w:val="18"/>
+    <w:abstractNumId w:val="19"/>
   </w:num>
   <w:num w:numId="7">
-    <w:abstractNumId w:val="18"/>
+    <w:abstractNumId w:val="19"/>
   </w:num>
   <w:num w:numId="8">
-    <w:abstractNumId w:val="21"/>
+    <w:abstractNumId w:val="22"/>
   </w:num>
   <w:num w:numId="9">
-    <w:abstractNumId w:val="23"/>
+    <w:abstractNumId w:val="25"/>
   </w:num>
   <w:num w:numId="10">
-    <w:abstractNumId w:val="17"/>
+    <w:abstractNumId w:val="18"/>
   </w:num>
   <w:num w:numId="11">
     <w:abstractNumId w:val="13"/>
@@ -7911,22 +8623,28 @@
     <w:abstractNumId w:val="1"/>
   </w:num>
   <w:num w:numId="24">
-    <w:abstractNumId w:val="19"/>
+    <w:abstractNumId w:val="20"/>
   </w:num>
   <w:num w:numId="25">
     <w:abstractNumId w:val="15"/>
   </w:num>
   <w:num w:numId="26">
-    <w:abstractNumId w:val="20"/>
+    <w:abstractNumId w:val="21"/>
   </w:num>
   <w:num w:numId="27">
     <w:abstractNumId w:val="11"/>
+  </w:num>
+  <w:num w:numId="28">
+    <w:abstractNumId w:val="23"/>
+  </w:num>
+  <w:num w:numId="29">
+    <w:abstractNumId w:val="16"/>
   </w:num>
 </w:numbering>
 </file>
 
 <file path=word/styles.xml><?xml version="1.0" encoding="utf-8"?>
-<w:styles xmlns:mc="http://schemas.openxmlformats.org/markup-compatibility/2006" xmlns:r="http://purl.oclc.org/ooxml/officeDocument/relationships" xmlns:w="http://purl.oclc.org/ooxml/wordprocessingml/main" xmlns:w14="http://schemas.microsoft.com/office/word/2010/wordml" xmlns:w15="http://schemas.microsoft.com/office/word/2012/wordml" xmlns:w16se="http://schemas.microsoft.com/office/word/2015/wordml/symex" mc:Ignorable="w14 w15 w16se">
+<w:styles xmlns:mc="http://schemas.openxmlformats.org/markup-compatibility/2006" xmlns:r="http://purl.oclc.org/ooxml/officeDocument/relationships" xmlns:w="http://purl.oclc.org/ooxml/wordprocessingml/main" xmlns:w14="http://schemas.microsoft.com/office/word/2010/wordml" xmlns:w15="http://schemas.microsoft.com/office/word/2012/wordml" xmlns:w16cid="http://schemas.microsoft.com/office/word/2016/wordml/cid" xmlns:w16se="http://schemas.microsoft.com/office/word/2015/wordml/symex" mc:Ignorable="w14 w15 w16se w16cid">
   <w:docDefaults>
     <w:rPrDefault>
       <w:rPr>
@@ -7936,7 +8654,7 @@
     </w:rPrDefault>
     <w:pPrDefault/>
   </w:docDefaults>
-  <w:latentStyles w:defLockedState="0" w:defUIPriority="0" w:defSemiHidden="0" w:defUnhideWhenUsed="0" w:defQFormat="0" w:count="371">
+  <w:latentStyles w:defLockedState="0" w:defUIPriority="0" w:defSemiHidden="0" w:defUnhideWhenUsed="0" w:defQFormat="0" w:count="376">
     <w:lsdException w:name="Normal" w:qFormat="1"/>
     <w:lsdException w:name="heading 1" w:qFormat="1"/>
     <w:lsdException w:name="heading 2" w:qFormat="1"/>
@@ -7953,7 +8671,6 @@
     <w:lsdException w:name="Strong" w:qFormat="1"/>
     <w:lsdException w:name="Emphasis" w:qFormat="1"/>
     <w:lsdException w:name="HTML Keyboard" w:semiHidden="1" w:unhideWhenUsed="1"/>
-    <w:lsdException w:name="Normal Table" w:semiHidden="1" w:unhideWhenUsed="1"/>
     <w:lsdException w:name="annotation subject" w:semiHidden="1" w:unhideWhenUsed="1"/>
     <w:lsdException w:name="No List" w:semiHidden="1" w:unhideWhenUsed="1"/>
     <w:lsdException w:name="Outline List 1" w:semiHidden="1" w:unhideWhenUsed="1"/>
@@ -7996,11 +8713,8 @@
     <w:lsdException w:name="Table Contemporary" w:semiHidden="1" w:unhideWhenUsed="1"/>
     <w:lsdException w:name="Table Elegant" w:semiHidden="1" w:unhideWhenUsed="1"/>
     <w:lsdException w:name="Table Professional" w:semiHidden="1" w:unhideWhenUsed="1"/>
-    <w:lsdException w:name="Table Subtle 1" w:semiHidden="1" w:unhideWhenUsed="1"/>
     <w:lsdException w:name="Table Subtle 2" w:semiHidden="1" w:unhideWhenUsed="1"/>
     <w:lsdException w:name="Table Web 1" w:semiHidden="1" w:unhideWhenUsed="1"/>
-    <w:lsdException w:name="Table Web 2" w:semiHidden="1" w:unhideWhenUsed="1"/>
-    <w:lsdException w:name="Table Web 3" w:semiHidden="1" w:unhideWhenUsed="1"/>
     <w:lsdException w:name="Balloon Text" w:semiHidden="1" w:unhideWhenUsed="1"/>
     <w:lsdException w:name="Table Theme" w:semiHidden="1" w:unhideWhenUsed="1"/>
     <w:lsdException w:name="Placeholder Text" w:semiHidden="1" w:uiPriority="99"/>
@@ -8218,6 +8932,11 @@
     <w:lsdException w:name="List Table 5 Dark Accent 6" w:uiPriority="50"/>
     <w:lsdException w:name="List Table 6 Colorful Accent 6" w:uiPriority="51"/>
     <w:lsdException w:name="List Table 7 Colorful Accent 6" w:uiPriority="52"/>
+    <w:lsdException w:name="Mention" w:semiHidden="1" w:uiPriority="99" w:unhideWhenUsed="1"/>
+    <w:lsdException w:name="Smart Hyperlink" w:semiHidden="1" w:uiPriority="99" w:unhideWhenUsed="1"/>
+    <w:lsdException w:name="Hashtag" w:semiHidden="1" w:uiPriority="99" w:unhideWhenUsed="1"/>
+    <w:lsdException w:name="Unresolved Mention" w:semiHidden="1" w:uiPriority="99" w:unhideWhenUsed="1"/>
+    <w:lsdException w:name="Smart Link" w:semiHidden="1" w:uiPriority="99" w:unhideWhenUsed="1"/>
   </w:latentStyles>
   <w:style w:type="paragraph" w:default="1" w:styleId="Normal">
     <w:name w:val="Normal"/>
@@ -8669,8 +9388,8 @@
       <w:u w:val="single"/>
     </w:rPr>
   </w:style>
-  <w:style w:type="character" w:customStyle="1" w:styleId="UnresolvedMention">
-    <w:name w:val="Unresolved Mention"/>
+  <w:style w:type="character" w:customStyle="1" w:styleId="Mencinsinresolver1">
+    <w:name w:val="Mención sin resolver1"/>
     <w:basedOn w:val="Fuentedeprrafopredeter"/>
     <w:uiPriority w:val="99"/>
     <w:semiHidden/>
@@ -8971,7 +9690,7 @@
 </file>
 
 <file path=customXml/itemProps1.xml><?xml version="1.0" encoding="utf-8"?>
-<ds:datastoreItem xmlns:ds="http://purl.oclc.org/ooxml/officeDocument/customXml" ds:itemID="{BB59A610-3615-4737-8F44-F0AC84B4889C}">
+<ds:datastoreItem xmlns:ds="http://purl.oclc.org/ooxml/officeDocument/customXml" ds:itemID="{18E23FD0-BB5F-4351-B6FC-B7DC3166C661}">
   <ds:schemaRefs>
     <ds:schemaRef ds:uri="http://schemas.openxmlformats.org/officeDocument/2006/bibliography"/>
   </ds:schemaRefs>

</xml_diff>

<commit_message>
En teoria esta el informe terminado, faltaria hacer una revision final
</commit_message>
<xml_diff>
--- a/Report/Informe.docx
+++ b/Report/Informe.docx
@@ -1,6 +1,6 @@
 
 <file path=word/document.xml><?xml version="1.0" encoding="utf-8"?>
-<w:document xmlns:cx="http://schemas.microsoft.com/office/drawing/2014/chartex" xmlns:cx1="http://schemas.microsoft.com/office/drawing/2015/9/8/chartex" xmlns:cx2="http://schemas.microsoft.com/office/drawing/2015/10/21/chartex" xmlns:cx3="http://schemas.microsoft.com/office/drawing/2016/5/9/chartex" xmlns:cx4="http://schemas.microsoft.com/office/drawing/2016/5/10/chartex" xmlns:cx5="http://schemas.microsoft.com/office/drawing/2016/5/11/chartex" xmlns:cx6="http://schemas.microsoft.com/office/drawing/2016/5/12/chartex" xmlns:cx7="http://schemas.microsoft.com/office/drawing/2016/5/13/chartex" xmlns:cx8="http://schemas.microsoft.com/office/drawing/2016/5/14/chartex" xmlns:mc="http://schemas.openxmlformats.org/markup-compatibility/2006" xmlns:aink="http://schemas.microsoft.com/office/drawing/2016/ink" xmlns:am3d="http://schemas.microsoft.com/office/drawing/2017/model3d" xmlns:o="urn:schemas-microsoft-com:office:office" xmlns:r="http://purl.oclc.org/ooxml/officeDocument/relationships" xmlns:m="http://purl.oclc.org/ooxml/officeDocument/math" xmlns:v="urn:schemas-microsoft-com:vml" xmlns:wp14="http://schemas.microsoft.com/office/word/2010/wordprocessingDrawing" xmlns:wp="http://purl.oclc.org/ooxml/drawingml/wordprocessingDrawing" xmlns:w10="urn:schemas-microsoft-com:office:word" xmlns:w="http://purl.oclc.org/ooxml/wordprocessingml/main" xmlns:w14="http://schemas.microsoft.com/office/word/2010/wordml" xmlns:w15="http://schemas.microsoft.com/office/word/2012/wordml" xmlns:w16cid="http://schemas.microsoft.com/office/word/2016/wordml/cid" xmlns:w16se="http://schemas.microsoft.com/office/word/2015/wordml/symex" xmlns:wpi="http://schemas.microsoft.com/office/word/2010/wordprocessingInk" xmlns:wne="http://schemas.microsoft.com/office/word/2006/wordml" mc:Ignorable="w14 w15 w16se w16cid wne wp14" w:conformance="strict">
+<w:document xmlns:cx="http://schemas.microsoft.com/office/drawing/2014/chartex" xmlns:mc="http://schemas.openxmlformats.org/markup-compatibility/2006" xmlns:o="urn:schemas-microsoft-com:office:office" xmlns:r="http://purl.oclc.org/ooxml/officeDocument/relationships" xmlns:m="http://purl.oclc.org/ooxml/officeDocument/math" xmlns:v="urn:schemas-microsoft-com:vml" xmlns:wp14="http://schemas.microsoft.com/office/word/2010/wordprocessingDrawing" xmlns:wp="http://purl.oclc.org/ooxml/drawingml/wordprocessingDrawing" xmlns:w10="urn:schemas-microsoft-com:office:word" xmlns:w="http://purl.oclc.org/ooxml/wordprocessingml/main" xmlns:w14="http://schemas.microsoft.com/office/word/2010/wordml" xmlns:w15="http://schemas.microsoft.com/office/word/2012/wordml" xmlns:w16se="http://schemas.microsoft.com/office/word/2015/wordml/symex" xmlns:wpi="http://schemas.microsoft.com/office/word/2010/wordprocessingInk" xmlns:wne="http://schemas.microsoft.com/office/word/2006/wordml" mc:Ignorable="w14 w15 w16se wne wp14" w:conformance="strict">
   <w:body>
     <w:p>
       <w:pPr>
@@ -131,6 +131,7 @@
         <w:rPr>
           <w:lang w:val="es-AR"/>
         </w:rPr>
+        <w:lastRenderedPageBreak/>
         <w:br w:type="column"/>
       </w:r>
     </w:p>
@@ -143,6 +144,7 @@
           <w:i/>
           <w:iCs/>
         </w:rPr>
+        <w:lastRenderedPageBreak/>
         <w:t>Abstract</w:t>
       </w:r>
       <w:r>
@@ -188,7 +190,10 @@
         <w:t xml:space="preserve">. The performance of the designed scheme is evaluated with different in-room movement simulations so as to guarantee the scheme’s functionality and response in diverse acoustic conditions. </w:t>
       </w:r>
       <w:r>
-        <w:t>The performance of the designed scheme is found to be satisfactory and is viable for usage in common rectangular rooms.</w:t>
+        <w:t>The performance of the designed scheme is found to be satisfactory</w:t>
+      </w:r>
+      <w:r>
+        <w:t>.</w:t>
       </w:r>
     </w:p>
     <w:p>
@@ -346,8 +351,9 @@
       <w:r>
         <w:rPr>
           <w:noProof/>
-          <w:lang w:val="en-US"/>
-        </w:rPr>
+          <w:lang w:val="en-US" w:eastAsia="en-US"/>
+        </w:rPr>
+        <w:lastRenderedPageBreak/>
         <w:drawing>
           <wp:anchor distT="45720" distB="45720" distL="114300" distR="114300" simplePos="0" relativeHeight="251659776" behindDoc="0" locked="0" layoutInCell="1" allowOverlap="1" wp14:anchorId="23528A94" wp14:editId="748E9174">
             <wp:simplePos x="0" y="0"/>
@@ -389,7 +395,17 @@
                   <wp:txbx>
                     <wne:txbxContent>
                       <w:p>
+                        <w:pPr>
+                          <w:rPr>
+                            <w:sz w:val="18"/>
+                            <w:szCs w:val="18"/>
+                          </w:rPr>
+                        </w:pPr>
                         <w:r>
+                          <w:rPr>
+                            <w:sz w:val="18"/>
+                            <w:szCs w:val="18"/>
+                          </w:rPr>
                           <w:t>Figure 1. Classic adaptive Echo Cancellation scheme implemented with an adaptive filter</w:t>
                         </w:r>
                       </w:p>
@@ -548,26 +564,12 @@
         </w:rPr>
         <w:t xml:space="preserve">. This estimated signal is then </w:t>
       </w:r>
-      <w:proofErr w:type="spellStart"/>
-      <w:r>
-        <w:rPr>
-          <w:lang w:val="en-US"/>
-        </w:rPr>
-        <w:t>sub</w:t>
-      </w:r>
-      <w:r>
-        <w:rPr>
-          <w:lang w:val="en-US"/>
-        </w:rPr>
-        <w:t>s</w:t>
-      </w:r>
-      <w:r>
-        <w:rPr>
-          <w:lang w:val="en-US"/>
-        </w:rPr>
-        <w:t>tracted</w:t>
-      </w:r>
-      <w:proofErr w:type="spellEnd"/>
+      <w:r>
+        <w:rPr>
+          <w:lang w:val="en-US"/>
+        </w:rPr>
+        <w:t>subtracted</w:t>
+      </w:r>
       <w:r>
         <w:rPr>
           <w:lang w:val="en-US"/>
@@ -1905,7 +1907,14 @@
           <w:spacing w:val="-1"/>
           <w:lang w:eastAsia="x-none"/>
         </w:rPr>
-        <w:t>misadjustment</w:t>
+        <w:t>mis</w:t>
+      </w:r>
+      <w:r>
+        <w:rPr>
+          <w:spacing w:val="-1"/>
+          <w:lang w:eastAsia="x-none"/>
+        </w:rPr>
+        <w:t>adjustment</w:t>
       </w:r>
       <w:proofErr w:type="spellEnd"/>
       <w:r>
@@ -2093,23 +2102,7 @@
           <w:spacing w:val="-1"/>
           <w:lang w:eastAsia="x-none"/>
         </w:rPr>
-        <w:t xml:space="preserve">It can be seen that this algorithm’s stationary quadratic error is related to the filter’s length, the learning rate and the input signal power. Given that in the case of </w:t>
-      </w:r>
-      <w:proofErr w:type="gramStart"/>
-      <w:r>
-        <w:rPr>
-          <w:spacing w:val="-1"/>
-          <w:lang w:eastAsia="x-none"/>
-        </w:rPr>
-        <w:t>hands free</w:t>
-      </w:r>
-      <w:proofErr w:type="gramEnd"/>
-      <w:r>
-        <w:rPr>
-          <w:spacing w:val="-1"/>
-          <w:lang w:eastAsia="x-none"/>
-        </w:rPr>
-        <w:t xml:space="preserve"> communications, the input signal is human speech and </w:t>
+        <w:t xml:space="preserve">It can be seen that this algorithm’s stationary quadratic error is related to the filter’s length, the learning rate and the input signal power. Given that in the case of hands free communications, the input signal is human speech and </w:t>
       </w:r>
       <w:r>
         <w:rPr>
@@ -2530,23 +2523,8 @@
           <w:spacing w:val="-1"/>
           <w:lang w:eastAsia="x-none"/>
         </w:rPr>
-        <w:t xml:space="preserve">Since input signal power is </w:t>
-      </w:r>
-      <w:proofErr w:type="gramStart"/>
-      <w:r>
-        <w:rPr>
-          <w:spacing w:val="-1"/>
-          <w:lang w:eastAsia="x-none"/>
-        </w:rPr>
-        <w:t>taken into account</w:t>
-      </w:r>
-      <w:proofErr w:type="gramEnd"/>
-      <w:r>
-        <w:rPr>
-          <w:spacing w:val="-1"/>
-          <w:lang w:eastAsia="x-none"/>
-        </w:rPr>
-        <w:t xml:space="preserve"> for filter coefficient update, it is expected that filter convergence and </w:t>
+        <w:lastRenderedPageBreak/>
+        <w:t xml:space="preserve">Since input signal power is taken into account for filter coefficient update, it is expected that filter convergence and </w:t>
       </w:r>
       <w:proofErr w:type="spellStart"/>
       <w:r>
@@ -2562,7 +2540,14 @@
           <w:spacing w:val="-1"/>
           <w:lang w:eastAsia="x-none"/>
         </w:rPr>
-        <w:t xml:space="preserve"> will depend less from this power. </w:t>
+        <w:t xml:space="preserve"> </w:t>
+      </w:r>
+      <w:r>
+        <w:rPr>
+          <w:spacing w:val="-1"/>
+          <w:lang w:eastAsia="x-none"/>
+        </w:rPr>
+        <w:t xml:space="preserve">will depend less from this power. </w:t>
       </w:r>
     </w:p>
     <w:p>
@@ -2704,13 +2689,13 @@
           <w:noProof/>
         </w:rPr>
         <w:drawing>
-          <wp:anchor distT="45720" distB="45720" distL="114300" distR="114300" simplePos="0" relativeHeight="251661824" behindDoc="0" locked="0" layoutInCell="1" allowOverlap="1" wp14:anchorId="02F6B3DA" wp14:editId="4D5E6AD7">
+          <wp:anchor distT="45720" distB="45720" distL="114300" distR="114300" simplePos="0" relativeHeight="251661824" behindDoc="0" locked="0" layoutInCell="1" allowOverlap="1" wp14:anchorId="02F6B3DA" wp14:editId="75BC9DF2">
             <wp:simplePos x="0" y="0"/>
-            <wp:positionH relativeFrom="column">
-              <wp:posOffset>90805</wp:posOffset>
+            <wp:positionH relativeFrom="margin">
+              <wp:align>right</wp:align>
             </wp:positionH>
             <wp:positionV relativeFrom="paragraph">
-              <wp:posOffset>2974340</wp:posOffset>
+              <wp:posOffset>2875280</wp:posOffset>
             </wp:positionV>
             <wp:extent cx="2903220" cy="419100"/>
             <wp:effectExtent l="0" t="0" r="0" b="0"/>
@@ -2744,7 +2729,17 @@
                   <wp:txbx>
                     <wne:txbxContent>
                       <w:p>
+                        <w:pPr>
+                          <w:rPr>
+                            <w:sz w:val="18"/>
+                            <w:szCs w:val="18"/>
+                          </w:rPr>
+                        </w:pPr>
                         <w:r>
+                          <w:rPr>
+                            <w:sz w:val="18"/>
+                            <w:szCs w:val="18"/>
+                          </w:rPr>
                           <w:t>Figure 2. Fast Block Least Mean Square blocks diagram.</w:t>
                         </w:r>
                       </w:p>
@@ -2771,7 +2766,7 @@
           <w:spacing w:val="-1"/>
         </w:rPr>
         <w:drawing>
-          <wp:inline distT="0" distB="0" distL="0" distR="0" wp14:anchorId="3A35A03C" wp14:editId="5580284C">
+          <wp:inline distT="0" distB="0" distL="0" distR="0" wp14:anchorId="3A35A03C" wp14:editId="28AE70DD">
             <wp:extent cx="2417469" cy="2773680"/>
             <wp:effectExtent l="0" t="0" r="1905" b="7620"/>
             <wp:docPr id="2" name="Imagen 2"/>
@@ -3500,8 +3495,19 @@
         </m:r>
       </m:oMath>
       <w:r>
-        <w:t xml:space="preserve"> is a forgetting whose range of value lies between 0 and 1. This equation implements a 1 order low-pass filter, where the forgetting factor controls the cut-off frequency of the filter.</w:t>
-      </w:r>
+        <w:t xml:space="preserve"> is a forgetting </w:t>
+      </w:r>
+      <w:r>
+        <w:t xml:space="preserve">factor </w:t>
+      </w:r>
+      <w:r>
+        <w:t xml:space="preserve">whose range of value lies between 0 and 1. This equation implements a 1 order low-pass filter, where the forgetting factor controls the cut-off frequency of the </w:t>
+      </w:r>
+      <w:proofErr w:type="gramStart"/>
+      <w:r>
+        <w:t>filter.</w:t>
+      </w:r>
+      <w:proofErr w:type="gramEnd"/>
     </w:p>
     <w:p>
       <w:pPr>
@@ -3511,38 +3517,43 @@
       <w:r>
         <w:t>This algorithm improves computational complexity in relation to the LMS algorithm while also taking into account input signal power in the coefficient update equation, maintaining convergence speed improvements seen in the NLMS algorithm.</w:t>
       </w:r>
+      <w:r>
+        <w:t xml:space="preserve"> </w:t>
+      </w:r>
     </w:p>
     <w:p>
       <w:pPr>
         <w:ind w:firstLine="14.40pt"/>
         <w:jc w:val="start"/>
-      </w:pPr>
+        <w:rPr>
+          <w:spacing w:val="-1"/>
+          <w:lang w:eastAsia="x-none"/>
+        </w:rPr>
+      </w:pPr>
+      <w:r>
+        <w:t>Given the needed application and this algorithm’s benefits, Fast Block Least Mean Squares with Convergence Optimization was chosen.</w:t>
+      </w:r>
     </w:p>
     <w:p>
       <w:pPr>
         <w:ind w:firstLine="14.40pt"/>
         <w:jc w:val="start"/>
-        <w:rPr>
-          <w:spacing w:val="-1"/>
-          <w:lang w:eastAsia="x-none"/>
-        </w:rPr>
-      </w:pPr>
-      <w:r>
-        <w:t xml:space="preserve">Given </w:t>
-      </w:r>
-      <w:r>
-        <w:t>the needed application and this algorithm’s benefits, Fast Block Least Mean Squares with Convergence Optimization was chosen.</w:t>
-      </w:r>
-    </w:p>
-    <w:p>
-      <w:pPr>
-        <w:pStyle w:val="Ttulo1"/>
-      </w:pPr>
-      <w:r>
-        <w:t xml:space="preserve">Test Conditions and </w:t>
-      </w:r>
-      <w:r>
-        <w:t>Room Selection</w:t>
+      </w:pPr>
+    </w:p>
+    <w:p>
+      <w:pPr>
+        <w:pStyle w:val="Ttulo2"/>
+      </w:pPr>
+      <w:r>
+        <w:t>Algorithm Implementation</w:t>
+      </w:r>
+    </w:p>
+    <w:p>
+      <w:pPr>
+        <w:jc w:val="start"/>
+      </w:pPr>
+      <w:r>
+        <w:tab/>
       </w:r>
     </w:p>
     <w:p>
@@ -3551,6 +3562,103 @@
         <w:jc w:val="start"/>
       </w:pPr>
       <w:r>
+        <w:t xml:space="preserve">Given the chosen algorithm (Fast Block LMS with convergence optimization) </w:t>
+      </w:r>
+      <w:r>
+        <w:t xml:space="preserve">an existing python package was chosen to be used, this package being </w:t>
+      </w:r>
+      <w:proofErr w:type="spellStart"/>
+      <w:r>
+        <w:t>adafilt</w:t>
+      </w:r>
+      <w:proofErr w:type="spellEnd"/>
+      <w:r>
+        <w:rPr>
+          <w:rStyle w:val="Refdenotaalpie"/>
+        </w:rPr>
+        <w:footnoteReference w:id="1"/>
+      </w:r>
+      <w:r>
+        <w:t xml:space="preserve">. This package provided and implementation of a Fast Block LMS filter with parameters; M (filter length), L (block length), </w:t>
+      </w:r>
+      <m:oMath>
+        <m:r>
+          <w:rPr>
+            <w:rFonts w:ascii="Cambria Math" w:hAnsi="Cambria Math"/>
+          </w:rPr>
+          <m:t>δ</m:t>
+        </m:r>
+      </m:oMath>
+      <w:r>
+        <w:t xml:space="preserve"> (numerical problem prevention constant),</w:t>
+      </w:r>
+      <w:r>
+        <w:t xml:space="preserve"> </w:t>
+      </w:r>
+      <m:oMath>
+        <m:r>
+          <w:rPr>
+            <w:rFonts w:ascii="Cambria Math" w:hAnsi="Cambria Math"/>
+          </w:rPr>
+          <m:t>α</m:t>
+        </m:r>
+      </m:oMath>
+      <w:r>
+        <w:t xml:space="preserve"> </w:t>
+      </w:r>
+      <w:r>
+        <w:t>(step size constant)</w:t>
+      </w:r>
+      <w:r>
+        <w:t xml:space="preserve"> </w:t>
+      </w:r>
+      <w:r>
+        <w:t xml:space="preserve">and </w:t>
+      </w:r>
+      <m:oMath>
+        <m:r>
+          <w:rPr>
+            <w:rFonts w:ascii="Cambria Math" w:hAnsi="Cambria Math"/>
+          </w:rPr>
+          <m:t>γ</m:t>
+        </m:r>
+      </m:oMath>
+      <w:r>
+        <w:t xml:space="preserve"> </w:t>
+      </w:r>
+      <w:r>
+        <w:t>(forgetting factor)</w:t>
+      </w:r>
+      <w:r>
+        <w:t>.</w:t>
+      </w:r>
+    </w:p>
+    <w:p>
+      <w:pPr>
+        <w:ind w:firstLine="14.40pt"/>
+        <w:jc w:val="start"/>
+      </w:pPr>
+      <w:r>
+        <w:t xml:space="preserve"> Parameter selection for this given filter will be explained in the Simulation, Parameter Selection and Results section of this work.</w:t>
+      </w:r>
+    </w:p>
+    <w:p>
+      <w:pPr>
+        <w:pStyle w:val="Ttulo1"/>
+      </w:pPr>
+      <w:r>
+        <w:t xml:space="preserve">Test Conditions and </w:t>
+      </w:r>
+      <w:r>
+        <w:t>Room Selection</w:t>
+      </w:r>
+    </w:p>
+    <w:p>
+      <w:pPr>
+        <w:ind w:firstLine="14.40pt"/>
+        <w:jc w:val="start"/>
+      </w:pPr>
+      <w:r>
         <w:t>Performance and audio quality of hands free communications should independent of room conditions, allowing flexibility and user comfort. So as to ensure this it would be desirable to find algorithm parameters and test, algorithm’s performance for rooms with different dimensions and impulse responses.</w:t>
       </w:r>
       <w:r>
@@ -3582,51 +3690,34 @@
         <w:rPr>
           <w:lang w:val="en-US"/>
         </w:rPr>
-        <w:t>Given the problem’s background, t</w:t>
-      </w:r>
-      <w:r>
-        <w:rPr>
-          <w:lang w:val="en-US"/>
-        </w:rPr>
-        <w:t xml:space="preserve">he key question </w:t>
-      </w:r>
-      <w:proofErr w:type="gramStart"/>
-      <w:r>
-        <w:rPr>
-          <w:lang w:val="en-US"/>
-        </w:rPr>
-        <w:t>is  how</w:t>
-      </w:r>
-      <w:proofErr w:type="gramEnd"/>
-      <w:r>
-        <w:rPr>
-          <w:lang w:val="en-US"/>
-        </w:rPr>
-        <w:t xml:space="preserve"> can</w:t>
-      </w:r>
-      <w:r>
-        <w:rPr>
-          <w:lang w:val="en-US"/>
-        </w:rPr>
-        <w:t xml:space="preserve"> anyone </w:t>
-      </w:r>
-      <w:r>
-        <w:rPr>
-          <w:lang w:val="en-US"/>
-        </w:rPr>
-        <w:t xml:space="preserve">guarantee that is </w:t>
-      </w:r>
-      <w:r>
-        <w:rPr>
-          <w:lang w:val="en-US"/>
-        </w:rPr>
-        <w:t>going to</w:t>
-      </w:r>
-      <w:r>
-        <w:rPr>
-          <w:lang w:val="en-US"/>
-        </w:rPr>
-        <w:t xml:space="preserve"> work on most cases?</w:t>
+        <w:t xml:space="preserve">Before defining room size and other room parameters it was chosen that this scheme’s performance </w:t>
+      </w:r>
+      <w:r>
+        <w:rPr>
+          <w:lang w:val="en-US"/>
+        </w:rPr>
+        <w:t xml:space="preserve">was to be tested with simulated room impulse responses. These impulse responses where generated with the python library </w:t>
+      </w:r>
+      <w:proofErr w:type="spellStart"/>
+      <w:r>
+        <w:rPr>
+          <w:lang w:val="en-US"/>
+        </w:rPr>
+        <w:t>gpuRIR</w:t>
+      </w:r>
+      <w:proofErr w:type="spellEnd"/>
+      <w:r>
+        <w:rPr>
+          <w:rStyle w:val="Refdenotaalpie"/>
+          <w:lang w:val="en-US"/>
+        </w:rPr>
+        <w:footnoteReference w:id="2"/>
+      </w:r>
+      <w:r>
+        <w:rPr>
+          <w:lang w:val="en-US"/>
+        </w:rPr>
+        <w:t>. This package allowed GPU acceleration calculus and also enabled microphone and speaker movement.</w:t>
       </w:r>
     </w:p>
     <w:p>
@@ -3636,2474 +3727,161 @@
           <w:lang w:val="en-US"/>
         </w:rPr>
       </w:pPr>
-      <w:proofErr w:type="gramStart"/>
-      <w:r>
-        <w:rPr>
-          <w:lang w:val="en-US"/>
-        </w:rPr>
-        <w:t>First of all</w:t>
-      </w:r>
-      <w:proofErr w:type="gramEnd"/>
-      <w:r>
-        <w:rPr>
-          <w:lang w:val="en-US"/>
-        </w:rPr>
-        <w:t>, we have to generate a way to test our adaptative filter.</w:t>
-      </w:r>
-      <w:r>
-        <w:rPr>
-          <w:lang w:val="en-US"/>
-        </w:rPr>
-        <w:t xml:space="preserve"> </w:t>
-      </w:r>
-      <w:r>
-        <w:rPr>
-          <w:lang w:val="en-US"/>
-        </w:rPr>
-        <w:t>To generate</w:t>
-      </w:r>
-      <w:r>
-        <w:rPr>
-          <w:lang w:val="en-US"/>
-        </w:rPr>
-        <w:t xml:space="preserve"> a</w:t>
-      </w:r>
-      <w:r>
-        <w:rPr>
-          <w:lang w:val="en-US"/>
-        </w:rPr>
-        <w:t xml:space="preserve"> room i</w:t>
-      </w:r>
-      <w:r>
-        <w:rPr>
-          <w:lang w:val="en-US"/>
-        </w:rPr>
-        <w:t xml:space="preserve">mpulse response </w:t>
+      <w:r>
+        <w:rPr>
+          <w:lang w:val="en-US"/>
+        </w:rPr>
+        <w:t>Given this utilized python package room, parameters for the scheme’s testing had to be chosen. Firstly, simulations were realized in rectangular rooms. Also, so as to simplify simulations, numbers of audio receivers and sources was kept to 1 (</w:t>
       </w:r>
       <w:proofErr w:type="spellStart"/>
       <w:r>
         <w:rPr>
           <w:lang w:val="en-US"/>
         </w:rPr>
-        <w:t>gpuRI</w:t>
-      </w:r>
-      <w:r>
-        <w:rPr>
-          <w:lang w:val="en-US"/>
-        </w:rPr>
-        <w:t>R</w:t>
+        <w:t>gpuRIR</w:t>
       </w:r>
       <w:proofErr w:type="spellEnd"/>
       <w:r>
         <w:rPr>
           <w:lang w:val="en-US"/>
         </w:rPr>
-        <w:t xml:space="preserve"> was used (</w:t>
-      </w:r>
-      <w:hyperlink r:id="rId12" w:history="1">
-        <w:r>
-          <w:rPr>
-            <w:rStyle w:val="Hipervnculo"/>
-            <w:lang w:val="en-US"/>
-          </w:rPr>
-          <w:t>https://github.com/DavidDiazGuerra/gpuRIR</w:t>
-        </w:r>
-      </w:hyperlink>
-      <w:r>
-        <w:rPr>
-          <w:lang w:val="en-US"/>
-        </w:rPr>
-        <w:t>).</w:t>
-      </w:r>
-    </w:p>
-    <w:p>
-      <w:pPr>
-        <w:pStyle w:val="Ttulo1"/>
-      </w:pPr>
-      <w:r>
-        <w:t>Simulation Implementation and Parameter Selection</w:t>
-      </w:r>
-    </w:p>
-    <w:p>
-      <w:pPr>
-        <w:jc w:val="both"/>
-      </w:pPr>
-      <w:r>
-        <w:t xml:space="preserve">In order to define the simulation conditions, a </w:t>
-      </w:r>
-      <w:proofErr w:type="gramStart"/>
-      <w:r>
-        <w:t>criteria</w:t>
-      </w:r>
-      <w:proofErr w:type="gramEnd"/>
-      <w:r>
-        <w:t xml:space="preserve"> must be defined first.</w:t>
-      </w:r>
-    </w:p>
-    <w:p>
-      <w:pPr>
-        <w:jc w:val="both"/>
-      </w:pPr>
-      <w:r>
-        <w:t xml:space="preserve">According to the </w:t>
-      </w:r>
-      <w:r>
-        <w:t xml:space="preserve">simulation </w:t>
-      </w:r>
-      <w:r>
-        <w:t>parameters</w:t>
-      </w:r>
-      <w:r>
-        <w:t>:</w:t>
-      </w:r>
-    </w:p>
-    <w:p>
-      <w:pPr>
-        <w:pStyle w:val="Prrafodelista"/>
-        <w:numPr>
-          <w:ilvl w:val="0"/>
-          <w:numId w:val="29"/>
-        </w:numPr>
-        <w:jc w:val="both"/>
-      </w:pPr>
-      <w:r>
-        <w:t>Room size</w:t>
-      </w:r>
-      <w:r>
-        <w:t xml:space="preserve">: The adaptative filter was tested on many rooms so there </w:t>
-      </w:r>
-      <w:proofErr w:type="gramStart"/>
-      <w:r>
-        <w:t>is</w:t>
-      </w:r>
-      <w:proofErr w:type="gramEnd"/>
-      <w:r>
-        <w:t xml:space="preserve"> no specific dimensions.</w:t>
-      </w:r>
-    </w:p>
-    <w:p>
-      <w:pPr>
-        <w:pStyle w:val="Prrafodelista"/>
-        <w:numPr>
-          <w:ilvl w:val="0"/>
-          <w:numId w:val="29"/>
-        </w:numPr>
-        <w:jc w:val="both"/>
-      </w:pPr>
-      <w:r>
-        <w:t>Number of sources: 1</w:t>
-      </w:r>
-      <w:r>
-        <w:t xml:space="preserve"> (person talking</w:t>
-      </w:r>
-      <w:proofErr w:type="gramStart"/>
-      <w:r>
-        <w:t>)</w:t>
-      </w:r>
-      <w:r>
-        <w:t xml:space="preserve"> </w:t>
-      </w:r>
-      <w:r>
-        <w:t>.</w:t>
-      </w:r>
-      <w:proofErr w:type="gramEnd"/>
-    </w:p>
-    <w:p>
-      <w:pPr>
-        <w:pStyle w:val="Prrafodelista"/>
-        <w:numPr>
-          <w:ilvl w:val="0"/>
-          <w:numId w:val="29"/>
-        </w:numPr>
-        <w:jc w:val="both"/>
-      </w:pPr>
-      <w:r>
-        <w:t>Number of receivers: 1</w:t>
-      </w:r>
-      <w:r>
-        <w:t xml:space="preserve"> (microphone)</w:t>
-      </w:r>
-      <w:r>
-        <w:t>.</w:t>
-      </w:r>
-    </w:p>
-    <w:p>
-      <w:pPr>
-        <w:pStyle w:val="Prrafodelista"/>
-        <w:numPr>
-          <w:ilvl w:val="0"/>
-          <w:numId w:val="29"/>
-        </w:numPr>
-        <w:jc w:val="both"/>
-      </w:pPr>
-      <w:r>
-        <w:t xml:space="preserve">T60 </w:t>
-      </w:r>
-      <w:r>
-        <w:t>(</w:t>
-      </w:r>
-      <w:r>
-        <w:t>measure of reverb time</w:t>
-      </w:r>
-      <w:r>
-        <w:t>)</w:t>
-      </w:r>
-      <w:r>
-        <w:t>:  0.7 seconds</w:t>
-      </w:r>
-      <w:r>
-        <w:t>,</w:t>
-      </w:r>
-      <w:r>
-        <w:t xml:space="preserve"> this value</w:t>
-      </w:r>
-      <w:r>
-        <w:t xml:space="preserve"> </w:t>
-      </w:r>
-      <w:r>
-        <w:t>is</w:t>
-      </w:r>
-      <w:r>
-        <w:t xml:space="preserve"> based on the dataset</w:t>
-      </w:r>
-      <w:r>
-        <w:t xml:space="preserve"> with 200 rooms.</w:t>
-      </w:r>
-    </w:p>
-    <w:p>
-      <w:pPr>
-        <w:pStyle w:val="Prrafodelista"/>
-        <w:numPr>
-          <w:ilvl w:val="0"/>
-          <w:numId w:val="29"/>
-        </w:numPr>
-        <w:jc w:val="both"/>
-      </w:pPr>
-      <w:r>
-        <w:t>Betas (</w:t>
-      </w:r>
-      <w:r>
-        <w:t>absorption coefficients</w:t>
-      </w:r>
-      <w:proofErr w:type="gramStart"/>
-      <w:r>
-        <w:t>) :</w:t>
-      </w:r>
-      <w:proofErr w:type="gramEnd"/>
-      <w:r>
-        <w:t xml:space="preserve"> 0.8 for walls and 0.5 for the floor. This is because it was assumed that the room conditions where</w:t>
-      </w:r>
-      <w:r>
-        <w:t xml:space="preserve"> good </w:t>
-      </w:r>
-      <w:r>
-        <w:t>(perforated plywood for walls and carpet for the floor).</w:t>
-      </w:r>
-    </w:p>
-    <w:p>
-      <w:pPr>
-        <w:ind w:start="18pt"/>
-        <w:jc w:val="both"/>
-      </w:pPr>
-    </w:p>
-    <w:p>
-      <w:pPr>
-        <w:pStyle w:val="Ttulo1"/>
-      </w:pPr>
-      <w:r>
-        <w:t>Results and anaylisis</w:t>
-      </w:r>
-    </w:p>
-    <w:p/>
+        <w:t xml:space="preserve"> provides usage of arrays of receivers or sources).</w:t>
+      </w:r>
+    </w:p>
     <w:p>
       <w:pPr>
         <w:pStyle w:val="Textoindependiente"/>
         <w:rPr>
-          <w:color w:val="FF0000"/>
-          <w:lang w:val="en-US"/>
-        </w:rPr>
-      </w:pPr>
-      <w:r>
-        <w:rPr>
-          <w:color w:val="FF0000"/>
-        </w:rPr>
-        <w:t xml:space="preserve">Before you begin to format your paper, first write and save the content as a separate text file. </w:t>
-      </w:r>
-      <w:r>
-        <w:rPr>
-          <w:color w:val="FF0000"/>
-          <w:lang w:val="en-US"/>
-        </w:rPr>
-        <w:t>Complete all content and organizational editing before formatting. Please note sections A-D below for more information on proofreading, spelling and grammar.</w:t>
+          <w:lang w:val="en-US"/>
+        </w:rPr>
+      </w:pPr>
+      <w:r>
+        <w:rPr>
+          <w:lang w:val="en-US"/>
+        </w:rPr>
+        <w:lastRenderedPageBreak/>
+        <w:t xml:space="preserve">In relation to room’s surfaces absorption coefficients the following characteristics were chosen. A coefficient of 0.5 was chosen for floors, since it was assumed that the floor was carpeted. For walls and ceiling an absorption coefficient of 0.8 was chosen since it was assumed that these were made with perforated plywood. </w:t>
       </w:r>
     </w:p>
     <w:p>
       <w:pPr>
         <w:pStyle w:val="Textoindependiente"/>
         <w:rPr>
-          <w:color w:val="FF0000"/>
-        </w:rPr>
-      </w:pPr>
-      <w:r>
-        <w:rPr>
-          <w:color w:val="FF0000"/>
-        </w:rPr>
-        <w:t>Keep your text and graphic files separate until after the text has been formatted and styled. Do not use hard tabs, and limit use of hard returns to only one return at the end of a paragraph. Do not add any kind of pagination anywhere in the paper. Do not number text heads-the template will do that for you.</w:t>
-      </w:r>
-    </w:p>
-    <w:p>
-      <w:pPr>
-        <w:pStyle w:val="Ttulo2"/>
-        <w:rPr>
-          <w:color w:val="FF0000"/>
-        </w:rPr>
-      </w:pPr>
-      <w:r>
-        <w:rPr>
-          <w:color w:val="FF0000"/>
-        </w:rPr>
-        <w:t>Abbreviations and Acronyms</w:t>
+          <w:lang w:val="en-US"/>
+        </w:rPr>
+      </w:pPr>
+      <w:r>
+        <w:rPr>
+          <w:lang w:val="en-US"/>
+        </w:rPr>
+        <w:t xml:space="preserve">Given these absorption coefficients and a defined T60 time the package also had a function that realized the Sabine estimation of the reflection coefficients inside the room. </w:t>
+      </w:r>
+      <w:r>
+        <w:rPr>
+          <w:lang w:val="en-US"/>
+        </w:rPr>
+        <w:t>A T60 time of 0.7 seconds was chosen for calculation of these coefficients.</w:t>
       </w:r>
     </w:p>
     <w:p>
       <w:pPr>
         <w:pStyle w:val="Textoindependiente"/>
         <w:rPr>
-          <w:color w:val="FF0000"/>
-        </w:rPr>
-      </w:pPr>
-      <w:r>
-        <w:rPr>
-          <w:color w:val="FF0000"/>
-        </w:rPr>
-        <w:t xml:space="preserve">Define abbreviations and acronyms the first time they are used in the text, even after they have been defined in the abstract. Abbreviations such as IEEE, SI, MKS, CGS, </w:t>
-      </w:r>
-      <w:proofErr w:type="spellStart"/>
-      <w:r>
-        <w:rPr>
-          <w:color w:val="FF0000"/>
-        </w:rPr>
-        <w:t>sc</w:t>
-      </w:r>
-      <w:proofErr w:type="spellEnd"/>
-      <w:r>
-        <w:rPr>
-          <w:color w:val="FF0000"/>
-        </w:rPr>
-        <w:t xml:space="preserve">, </w:t>
-      </w:r>
-      <w:proofErr w:type="spellStart"/>
-      <w:r>
-        <w:rPr>
-          <w:color w:val="FF0000"/>
-        </w:rPr>
-        <w:t>dc</w:t>
-      </w:r>
-      <w:proofErr w:type="spellEnd"/>
-      <w:r>
-        <w:rPr>
-          <w:color w:val="FF0000"/>
-        </w:rPr>
-        <w:t xml:space="preserve">, and </w:t>
-      </w:r>
-      <w:proofErr w:type="spellStart"/>
-      <w:r>
-        <w:rPr>
-          <w:color w:val="FF0000"/>
-        </w:rPr>
-        <w:t>rms</w:t>
-      </w:r>
-      <w:proofErr w:type="spellEnd"/>
-      <w:r>
-        <w:rPr>
-          <w:color w:val="FF0000"/>
-        </w:rPr>
-        <w:t xml:space="preserve"> do not have to be defined. Do not use abbreviations in the title or heads unless they are unavoidable.</w:t>
-      </w:r>
-    </w:p>
-    <w:p>
-      <w:pPr>
-        <w:pStyle w:val="Ttulo2"/>
-        <w:rPr>
-          <w:color w:val="FF0000"/>
-        </w:rPr>
-      </w:pPr>
-      <w:r>
-        <w:rPr>
-          <w:color w:val="FF0000"/>
-        </w:rPr>
-        <w:t>Units</w:t>
-      </w:r>
-    </w:p>
-    <w:p>
-      <w:pPr>
-        <w:pStyle w:val="bulletlist"/>
-        <w:rPr>
-          <w:color w:val="FF0000"/>
-        </w:rPr>
-      </w:pPr>
-      <w:r>
-        <w:rPr>
-          <w:color w:val="FF0000"/>
-        </w:rPr>
-        <w:t>Use either SI (MKS) or CGS as primary units. (SI units are encouraged.) English units may be used as secondary units (in parentheses). An exception would be the use of English units as identifiers in trade, such as “3.5-inch disk drive”.</w:t>
-      </w:r>
-    </w:p>
-    <w:p>
-      <w:pPr>
-        <w:pStyle w:val="bulletlist"/>
-        <w:rPr>
-          <w:color w:val="FF0000"/>
-        </w:rPr>
-      </w:pPr>
-      <w:r>
-        <w:rPr>
-          <w:color w:val="FF0000"/>
-        </w:rPr>
-        <w:t xml:space="preserve">Avoid combining SI and CGS units, such as current in amperes and </w:t>
-      </w:r>
-      <w:proofErr w:type="spellStart"/>
-      <w:r>
-        <w:rPr>
-          <w:color w:val="FF0000"/>
-        </w:rPr>
-        <w:t>magnetic</w:t>
-      </w:r>
-      <w:proofErr w:type="spellEnd"/>
-      <w:r>
-        <w:rPr>
-          <w:color w:val="FF0000"/>
-        </w:rPr>
-        <w:t xml:space="preserve"> </w:t>
-      </w:r>
-      <w:proofErr w:type="spellStart"/>
-      <w:r>
-        <w:rPr>
-          <w:color w:val="FF0000"/>
-        </w:rPr>
-        <w:t>field</w:t>
-      </w:r>
-      <w:proofErr w:type="spellEnd"/>
-      <w:r>
-        <w:rPr>
-          <w:color w:val="FF0000"/>
-        </w:rPr>
-        <w:t xml:space="preserve"> in </w:t>
-      </w:r>
-      <w:proofErr w:type="spellStart"/>
-      <w:r>
-        <w:rPr>
-          <w:color w:val="FF0000"/>
-        </w:rPr>
-        <w:t>oersteds</w:t>
-      </w:r>
-      <w:proofErr w:type="spellEnd"/>
-      <w:r>
-        <w:rPr>
-          <w:color w:val="FF0000"/>
-        </w:rPr>
-        <w:t>. This often leads to confusion because equations do not balance dimensionally. If you must use mixed units, clearly state the units for each quantity that you use in an equation.</w:t>
-      </w:r>
-    </w:p>
-    <w:p>
-      <w:pPr>
-        <w:pStyle w:val="bulletlist"/>
-        <w:rPr>
-          <w:color w:val="FF0000"/>
-        </w:rPr>
-      </w:pPr>
-      <w:r>
-        <w:rPr>
-          <w:color w:val="FF0000"/>
-        </w:rPr>
-        <w:t xml:space="preserve">Do not mix complete </w:t>
-      </w:r>
-      <w:proofErr w:type="spellStart"/>
-      <w:r>
-        <w:rPr>
-          <w:color w:val="FF0000"/>
-        </w:rPr>
-        <w:t>spellings</w:t>
-      </w:r>
-      <w:proofErr w:type="spellEnd"/>
-      <w:r>
-        <w:rPr>
-          <w:color w:val="FF0000"/>
-        </w:rPr>
-        <w:t xml:space="preserve"> and </w:t>
-      </w:r>
-      <w:proofErr w:type="spellStart"/>
-      <w:r>
-        <w:rPr>
-          <w:color w:val="FF0000"/>
-        </w:rPr>
-        <w:t>abbreviations</w:t>
-      </w:r>
-      <w:proofErr w:type="spellEnd"/>
-      <w:r>
-        <w:rPr>
-          <w:color w:val="FF0000"/>
-        </w:rPr>
-        <w:t xml:space="preserve"> </w:t>
-      </w:r>
-      <w:proofErr w:type="spellStart"/>
-      <w:r>
-        <w:rPr>
-          <w:color w:val="FF0000"/>
-        </w:rPr>
-        <w:t>of</w:t>
-      </w:r>
-      <w:proofErr w:type="spellEnd"/>
-      <w:r>
-        <w:rPr>
-          <w:color w:val="FF0000"/>
-        </w:rPr>
-        <w:t xml:space="preserve"> </w:t>
-      </w:r>
-      <w:proofErr w:type="spellStart"/>
-      <w:r>
-        <w:rPr>
-          <w:color w:val="FF0000"/>
-        </w:rPr>
-        <w:t>units</w:t>
-      </w:r>
-      <w:proofErr w:type="spellEnd"/>
-      <w:r>
-        <w:rPr>
-          <w:color w:val="FF0000"/>
-        </w:rPr>
-        <w:t xml:space="preserve">: “Wb/m2” </w:t>
-      </w:r>
-      <w:proofErr w:type="spellStart"/>
-      <w:r>
-        <w:rPr>
-          <w:color w:val="FF0000"/>
-        </w:rPr>
-        <w:t>or</w:t>
-      </w:r>
-      <w:proofErr w:type="spellEnd"/>
-      <w:r>
-        <w:rPr>
-          <w:color w:val="FF0000"/>
-        </w:rPr>
-        <w:t xml:space="preserve"> “webers per </w:t>
-      </w:r>
-      <w:proofErr w:type="spellStart"/>
-      <w:r>
-        <w:rPr>
-          <w:color w:val="FF0000"/>
-        </w:rPr>
-        <w:t>square</w:t>
-      </w:r>
-      <w:proofErr w:type="spellEnd"/>
-      <w:r>
-        <w:rPr>
-          <w:color w:val="FF0000"/>
-        </w:rPr>
-        <w:t xml:space="preserve"> meter”, </w:t>
-      </w:r>
-      <w:proofErr w:type="spellStart"/>
-      <w:r>
-        <w:rPr>
-          <w:color w:val="FF0000"/>
-        </w:rPr>
-        <w:t>not</w:t>
-      </w:r>
-      <w:proofErr w:type="spellEnd"/>
-      <w:r>
-        <w:rPr>
-          <w:color w:val="FF0000"/>
-        </w:rPr>
-        <w:t xml:space="preserve"> “webers/m2”.  Spell out units when they appear in text: “. . . a </w:t>
-      </w:r>
-      <w:proofErr w:type="spellStart"/>
-      <w:r>
-        <w:rPr>
-          <w:color w:val="FF0000"/>
-        </w:rPr>
-        <w:t>few</w:t>
-      </w:r>
-      <w:proofErr w:type="spellEnd"/>
-      <w:r>
-        <w:rPr>
-          <w:color w:val="FF0000"/>
-        </w:rPr>
-        <w:t xml:space="preserve"> </w:t>
-      </w:r>
-      <w:proofErr w:type="spellStart"/>
-      <w:r>
-        <w:rPr>
-          <w:color w:val="FF0000"/>
-        </w:rPr>
-        <w:t>henries</w:t>
-      </w:r>
-      <w:proofErr w:type="spellEnd"/>
-      <w:r>
-        <w:rPr>
-          <w:color w:val="FF0000"/>
-        </w:rPr>
-        <w:t xml:space="preserve">”, </w:t>
-      </w:r>
-      <w:proofErr w:type="spellStart"/>
-      <w:r>
-        <w:rPr>
-          <w:color w:val="FF0000"/>
-        </w:rPr>
-        <w:t>not</w:t>
-      </w:r>
-      <w:proofErr w:type="spellEnd"/>
-      <w:r>
-        <w:rPr>
-          <w:color w:val="FF0000"/>
-        </w:rPr>
-        <w:t xml:space="preserve"> “. . . a few H”.</w:t>
-      </w:r>
-    </w:p>
-    <w:p>
-      <w:pPr>
-        <w:pStyle w:val="sponsors"/>
-        <w:framePr w:wrap="auto" w:vAnchor="page" w:hAnchor="page" w:x="45.90pt" w:y="756.05pt"/>
-        <w:ind w:firstLine="14.45pt"/>
-        <w:rPr>
-          <w:color w:val="FF0000"/>
-        </w:rPr>
-      </w:pPr>
-      <w:r>
-        <w:rPr>
-          <w:color w:val="FF0000"/>
-        </w:rPr>
-        <w:t xml:space="preserve">Identify applicable funding agency here. </w:t>
-      </w:r>
-      <w:r>
-        <w:rPr>
-          <w:iCs/>
-          <w:color w:val="FF0000"/>
-        </w:rPr>
-        <w:t>If none, delete this text box.</w:t>
-      </w:r>
-    </w:p>
-    <w:p>
-      <w:pPr>
-        <w:pStyle w:val="bulletlist"/>
-        <w:rPr>
-          <w:color w:val="FF0000"/>
-        </w:rPr>
-      </w:pPr>
-      <w:r>
-        <w:rPr>
-          <w:color w:val="FF0000"/>
-        </w:rPr>
-        <w:t>Use a zero before decimal points: “0.25”, not “.25”. Use “cm3”, not “cc”. (</w:t>
-      </w:r>
-      <w:r>
-        <w:rPr>
-          <w:i/>
-          <w:iCs/>
-          <w:color w:val="FF0000"/>
-        </w:rPr>
-        <w:t>bullet list</w:t>
-      </w:r>
-      <w:r>
-        <w:rPr>
-          <w:color w:val="FF0000"/>
-        </w:rPr>
-        <w:t>)</w:t>
-      </w:r>
-    </w:p>
-    <w:p>
-      <w:pPr>
-        <w:pStyle w:val="Ttulo2"/>
-        <w:rPr>
-          <w:color w:val="FF0000"/>
-        </w:rPr>
-      </w:pPr>
-      <w:r>
-        <w:rPr>
-          <w:color w:val="FF0000"/>
-        </w:rPr>
-        <w:t>Equations</w:t>
+          <w:lang w:val="en-US"/>
+        </w:rPr>
+      </w:pPr>
+      <w:r>
+        <w:rPr>
+          <w:lang w:val="en-US"/>
+        </w:rPr>
+        <w:t>Finally, room size was allowed to vary, testing scheme’s performance for different room sizes, and adjusting it so as to minimize the error signal.</w:t>
       </w:r>
     </w:p>
     <w:p>
       <w:pPr>
         <w:pStyle w:val="Textoindependiente"/>
         <w:rPr>
-          <w:color w:val="FF0000"/>
-        </w:rPr>
-      </w:pPr>
-      <w:r>
-        <w:rPr>
-          <w:color w:val="FF0000"/>
-        </w:rPr>
-        <w:t>The equations are an exception to the prescribed specifications of this template. You will need to determine whether or not your equation should be typed using either the Times New Roman or the Symbol font (please no other font). To create multileveled equations, it may be necessary to treat the equation as a graphic and insert it into the text after your paper is styled.</w:t>
+          <w:lang w:val="en-US"/>
+        </w:rPr>
+      </w:pPr>
+      <w:r>
+        <w:rPr>
+          <w:lang w:val="en-US"/>
+        </w:rPr>
+        <w:t>So as to visualize the impulse response of these testing rooms, given a room size RIRs for different room positions where plotted together as shown below for a 3x4.5x2.5 m room.</w:t>
       </w:r>
     </w:p>
     <w:p>
       <w:pPr>
         <w:pStyle w:val="Textoindependiente"/>
         <w:rPr>
-          <w:color w:val="FF0000"/>
-          <w:lang w:val="en-US"/>
-        </w:rPr>
-      </w:pPr>
-      <w:r>
-        <w:rPr>
-          <w:color w:val="FF0000"/>
-        </w:rPr>
-        <w:t xml:space="preserve">Number equations consecutively. Equation numbers, within parentheses, are to position flush right, as in (1), using a right tab stop. To make your equations more compact, you may use the solidus ( / ), </w:t>
-      </w:r>
-      <w:proofErr w:type="spellStart"/>
-      <w:r>
-        <w:rPr>
-          <w:color w:val="FF0000"/>
-        </w:rPr>
-        <w:t>the</w:t>
-      </w:r>
-      <w:proofErr w:type="spellEnd"/>
-      <w:r>
-        <w:rPr>
-          <w:color w:val="FF0000"/>
-        </w:rPr>
-        <w:t xml:space="preserve"> </w:t>
-      </w:r>
-      <w:proofErr w:type="spellStart"/>
-      <w:r>
-        <w:rPr>
-          <w:color w:val="FF0000"/>
-        </w:rPr>
-        <w:t>exp</w:t>
-      </w:r>
-      <w:proofErr w:type="spellEnd"/>
-      <w:r>
-        <w:rPr>
-          <w:color w:val="FF0000"/>
-        </w:rPr>
-        <w:t xml:space="preserve"> </w:t>
-      </w:r>
-      <w:proofErr w:type="spellStart"/>
-      <w:r>
-        <w:rPr>
-          <w:color w:val="FF0000"/>
-        </w:rPr>
-        <w:t>function</w:t>
-      </w:r>
-      <w:proofErr w:type="spellEnd"/>
-      <w:r>
-        <w:rPr>
-          <w:color w:val="FF0000"/>
-        </w:rPr>
-        <w:t xml:space="preserve">, </w:t>
-      </w:r>
-      <w:proofErr w:type="spellStart"/>
-      <w:r>
-        <w:rPr>
-          <w:color w:val="FF0000"/>
-        </w:rPr>
-        <w:t>or</w:t>
-      </w:r>
-      <w:proofErr w:type="spellEnd"/>
-      <w:r>
-        <w:rPr>
-          <w:color w:val="FF0000"/>
-        </w:rPr>
-        <w:t xml:space="preserve"> </w:t>
-      </w:r>
-      <w:proofErr w:type="spellStart"/>
-      <w:r>
-        <w:rPr>
-          <w:color w:val="FF0000"/>
-        </w:rPr>
-        <w:t>appropriate</w:t>
-      </w:r>
-      <w:proofErr w:type="spellEnd"/>
-      <w:r>
-        <w:rPr>
-          <w:color w:val="FF0000"/>
-        </w:rPr>
-        <w:t xml:space="preserve"> </w:t>
-      </w:r>
-      <w:proofErr w:type="spellStart"/>
-      <w:r>
-        <w:rPr>
-          <w:color w:val="FF0000"/>
-        </w:rPr>
-        <w:t>exponents</w:t>
-      </w:r>
-      <w:proofErr w:type="spellEnd"/>
-      <w:r>
-        <w:rPr>
-          <w:color w:val="FF0000"/>
-        </w:rPr>
-        <w:t>. Italicize Roman symbols for quantities and variables, but not Greek symbols. Use a long dash rather than a hyphen for a minus sign. Punctuate equations with commas or periods when they are part of a sentence, as in</w:t>
-      </w:r>
-      <w:r>
-        <w:rPr>
-          <w:color w:val="FF0000"/>
-          <w:lang w:val="en-US"/>
-        </w:rPr>
-        <w:t>:</w:t>
-      </w:r>
-    </w:p>
-    <w:p>
-      <w:pPr>
-        <w:pStyle w:val="equation"/>
-        <w:rPr>
-          <w:rFonts w:hint="eastAsia"/>
-          <w:color w:val="FF0000"/>
-        </w:rPr>
-      </w:pPr>
-      <w:r>
-        <w:rPr>
-          <w:color w:val="FF0000"/>
-        </w:rPr>
-        <w:tab/>
-      </w:r>
-      <w:r>
-        <w:rPr>
-          <w:rFonts w:ascii="Times New Roman" w:hAnsi="Times New Roman" w:cs="Times New Roman"/>
-          <w:i/>
-          <w:color w:val="FF0000"/>
-        </w:rPr>
-        <w:t>a</w:t>
-      </w:r>
-      <w:r>
-        <w:rPr>
-          <w:color w:val="FF0000"/>
-        </w:rPr>
-        <w:t></w:t>
-      </w:r>
-      <w:r>
-        <w:rPr>
-          <w:color w:val="FF0000"/>
-        </w:rPr>
-        <w:t></w:t>
-      </w:r>
-      <w:r>
-        <w:rPr>
-          <w:color w:val="FF0000"/>
-        </w:rPr>
-        <w:t></w:t>
-      </w:r>
-      <w:r>
-        <w:rPr>
-          <w:rFonts w:ascii="Times New Roman" w:hAnsi="Times New Roman" w:cs="Times New Roman"/>
-          <w:i/>
-          <w:color w:val="FF0000"/>
-        </w:rPr>
-        <w:t>b</w:t>
-      </w:r>
-      <w:r>
-        <w:rPr>
-          <w:color w:val="FF0000"/>
-        </w:rPr>
-        <w:t></w:t>
-      </w:r>
-      <w:r>
-        <w:rPr>
-          <w:color w:val="FF0000"/>
-        </w:rPr>
-        <w:t></w:t>
-      </w:r>
-      <w:r>
-        <w:rPr>
-          <w:color w:val="FF0000"/>
-        </w:rPr>
-        <w:t></w:t>
-      </w:r>
-      <w:r>
-        <w:rPr>
-          <w:color w:val="FF0000"/>
-        </w:rPr>
-        <w:t></w:t>
-      </w:r>
-      <w:r>
-        <w:rPr>
-          <w:color w:val="FF0000"/>
-        </w:rPr>
-        <w:t></w:t>
-      </w:r>
-      <w:r>
-        <w:rPr>
-          <w:color w:val="FF0000"/>
-        </w:rPr>
-        <w:tab/>
-      </w:r>
-      <w:r>
-        <w:rPr>
-          <w:color w:val="FF0000"/>
-        </w:rPr>
-        <w:t></w:t>
-      </w:r>
-      <w:r>
-        <w:rPr>
-          <w:color w:val="FF0000"/>
-        </w:rPr>
-        <w:t></w:t>
-      </w:r>
-      <w:r>
-        <w:rPr>
-          <w:color w:val="FF0000"/>
-        </w:rPr>
-        <w:t></w:t>
-      </w:r>
-    </w:p>
-    <w:p>
-      <w:pPr>
-        <w:pStyle w:val="Textoindependiente"/>
-        <w:rPr>
-          <w:color w:val="FF0000"/>
-        </w:rPr>
-      </w:pPr>
-      <w:r>
-        <w:rPr>
-          <w:color w:val="FF0000"/>
-        </w:rPr>
-        <w:t>Note that the equation is centered using a center tab stop. Be sure that the symbols in your equation have been defined before or immediately following the equation. Use “(1)”, not “Eq. (1)” or “equation (1)”, except at the beginning of a sentence: “Equation (1) is . . .”</w:t>
-      </w:r>
-    </w:p>
-    <w:p>
-      <w:pPr>
-        <w:pStyle w:val="Ttulo2"/>
-        <w:rPr>
-          <w:color w:val="FF0000"/>
-        </w:rPr>
-      </w:pPr>
-      <w:r>
-        <w:rPr>
-          <w:color w:val="FF0000"/>
-        </w:rPr>
-        <w:t>Some Common Mistakes</w:t>
-      </w:r>
-    </w:p>
-    <w:p>
-      <w:pPr>
-        <w:pStyle w:val="bulletlist"/>
-        <w:rPr>
-          <w:color w:val="FF0000"/>
-        </w:rPr>
-      </w:pPr>
-      <w:r>
-        <w:rPr>
-          <w:color w:val="FF0000"/>
-        </w:rPr>
-        <w:t>The word “data” is plural, not singular.</w:t>
-      </w:r>
-    </w:p>
-    <w:p>
-      <w:pPr>
-        <w:pStyle w:val="bulletlist"/>
-        <w:rPr>
-          <w:color w:val="FF0000"/>
-        </w:rPr>
-      </w:pPr>
-      <w:r>
-        <w:rPr>
-          <w:color w:val="FF0000"/>
-        </w:rPr>
-        <w:t xml:space="preserve">The subscript for the permeability of vacuum </w:t>
-      </w:r>
-      <w:r>
-        <w:rPr>
-          <w:rFonts w:ascii="Symbol" w:hAnsi="Symbol" w:cs="Symbol"/>
-          <w:i/>
-          <w:iCs/>
-          <w:snapToGrid w:val="0"/>
-          <w:color w:val="FF0000"/>
-        </w:rPr>
-        <w:t></w:t>
-      </w:r>
-      <w:r>
-        <w:rPr>
-          <w:color w:val="FF0000"/>
-          <w:vertAlign w:val="subscript"/>
-        </w:rPr>
-        <w:t>0</w:t>
-      </w:r>
-      <w:r>
-        <w:rPr>
-          <w:color w:val="FF0000"/>
-        </w:rPr>
-        <w:t>, and other common scientific constants, is zero with subscript formatting, not a lowercase letter “o”.</w:t>
-      </w:r>
-    </w:p>
-    <w:p>
-      <w:pPr>
-        <w:pStyle w:val="bulletlist"/>
-        <w:rPr>
-          <w:color w:val="FF0000"/>
-        </w:rPr>
-      </w:pPr>
-      <w:r>
-        <w:rPr>
-          <w:color w:val="FF0000"/>
-        </w:rPr>
-        <w:t xml:space="preserve">In American </w:t>
-      </w:r>
-      <w:r>
-        <w:rPr>
-          <w:color w:val="FF0000"/>
-        </w:rPr>
-        <w:t>English, commas, semi</w:t>
-      </w:r>
-      <w:r>
-        <w:rPr>
-          <w:color w:val="FF0000"/>
-        </w:rPr>
-        <w:t>colons, periods, question and exclamation marks are located within quotation marks only when a complete thought or name is cited, such as a title or full quotation. When quotation marks are used, instead of a bold or italic typeface, to highlight a word or phrase, punctuation should appear outside of the quotation marks. A parenthetical phrase or statement at the end of a sentence is punctuated outside of the closing parenthesis (like this). (A parenthetical sentence is punctuated within the parentheses.)</w:t>
-      </w:r>
-    </w:p>
-    <w:p>
-      <w:pPr>
-        <w:pStyle w:val="bulletlist"/>
-        <w:rPr>
-          <w:color w:val="FF0000"/>
-        </w:rPr>
-      </w:pPr>
-      <w:r>
-        <w:rPr>
-          <w:color w:val="FF0000"/>
-        </w:rPr>
-        <w:t>A graph within a graph is an “inset”, not an “insert”. The word alternatively is preferred to the word “alternately” (unless you really mean something that alternates).</w:t>
-      </w:r>
-    </w:p>
-    <w:p>
-      <w:pPr>
-        <w:pStyle w:val="bulletlist"/>
-        <w:rPr>
-          <w:color w:val="FF0000"/>
-        </w:rPr>
-      </w:pPr>
-      <w:r>
-        <w:rPr>
-          <w:color w:val="FF0000"/>
-        </w:rPr>
-        <w:t>Do not use the word “essentially” to mean “approximately” or “effectively”.</w:t>
-      </w:r>
-    </w:p>
-    <w:p>
-      <w:pPr>
-        <w:pStyle w:val="bulletlist"/>
-        <w:rPr>
-          <w:color w:val="FF0000"/>
-        </w:rPr>
-      </w:pPr>
-      <w:r>
-        <w:rPr>
-          <w:color w:val="FF0000"/>
-        </w:rPr>
-        <w:t>In your paper title, if the words “that uses” can accurately replace the word “using”, capitalize the “u”; if not, keep using lower-cased.</w:t>
-      </w:r>
-    </w:p>
-    <w:p>
-      <w:pPr>
-        <w:pStyle w:val="bulletlist"/>
-        <w:rPr>
-          <w:color w:val="FF0000"/>
-        </w:rPr>
-      </w:pPr>
-      <w:r>
-        <w:rPr>
-          <w:color w:val="FF0000"/>
-        </w:rPr>
-        <w:t>Be aware of the different meanings of the homophones “affect” and “effect”, “complement” and “compliment”, “discreet” and “discrete”, “principal” and “principle”.</w:t>
-      </w:r>
-    </w:p>
-    <w:p>
-      <w:pPr>
-        <w:pStyle w:val="bulletlist"/>
-        <w:rPr>
-          <w:color w:val="FF0000"/>
-        </w:rPr>
-      </w:pPr>
-      <w:r>
-        <w:rPr>
-          <w:color w:val="FF0000"/>
-        </w:rPr>
-        <w:t>Do not confuse “imply” and “infer”.</w:t>
-      </w:r>
-    </w:p>
-    <w:p>
-      <w:pPr>
-        <w:pStyle w:val="bulletlist"/>
-        <w:rPr>
-          <w:color w:val="FF0000"/>
-        </w:rPr>
-      </w:pPr>
-      <w:r>
-        <w:rPr>
-          <w:color w:val="FF0000"/>
-        </w:rPr>
-        <w:t>The prefix “non” is not a word; it should be joined to the word it modifies, usually without a hyphen.</w:t>
-      </w:r>
-    </w:p>
-    <w:p>
-      <w:pPr>
-        <w:pStyle w:val="bulletlist"/>
-        <w:rPr>
-          <w:color w:val="FF0000"/>
-        </w:rPr>
-      </w:pPr>
-      <w:r>
-        <w:rPr>
-          <w:color w:val="FF0000"/>
-        </w:rPr>
-        <w:t>There is no period after the “et” in the Latin abbreviation “et al.”.</w:t>
-      </w:r>
-    </w:p>
-    <w:p>
-      <w:pPr>
-        <w:pStyle w:val="bulletlist"/>
-        <w:rPr>
-          <w:color w:val="FF0000"/>
-        </w:rPr>
-      </w:pPr>
-      <w:r>
-        <w:rPr>
-          <w:color w:val="FF0000"/>
-        </w:rPr>
-        <w:t>The abbreviation “i.e.” means “that is”, and the abbreviation “e.g.” means “for example”.</w:t>
-      </w:r>
-    </w:p>
-    <w:p>
-      <w:pPr>
-        <w:pStyle w:val="Textoindependiente"/>
-        <w:rPr>
-          <w:color w:val="FF0000"/>
-        </w:rPr>
-      </w:pPr>
-      <w:r>
-        <w:rPr>
-          <w:color w:val="FF0000"/>
-        </w:rPr>
-        <w:t>An excellent style manual for science writers is [7].</w:t>
-      </w:r>
-    </w:p>
-    <w:p>
-      <w:pPr>
-        <w:pStyle w:val="Ttulo1"/>
-        <w:rPr>
-          <w:color w:val="FF0000"/>
-        </w:rPr>
-      </w:pPr>
-      <w:r>
-        <w:rPr>
-          <w:color w:val="FF0000"/>
-        </w:rPr>
-        <w:t>Using the Template</w:t>
-      </w:r>
-    </w:p>
-    <w:p>
-      <w:pPr>
-        <w:pStyle w:val="Textoindependiente"/>
-        <w:rPr>
-          <w:color w:val="FF0000"/>
-        </w:rPr>
-      </w:pPr>
-      <w:r>
-        <w:rPr>
-          <w:color w:val="FF0000"/>
-        </w:rPr>
-        <w:t>After the text edit has been completed, the paper is ready for the template. Duplicate the template file by using the Save As command, and use the naming convention prescribed by your conference for the name of your paper. In this newly created file, highlight all of the contents and import your prepared text file. You are now ready to style your paper; use the scroll down window on the left of the MS Word Formatting toolbar.</w:t>
-      </w:r>
-    </w:p>
-    <w:p>
-      <w:pPr>
-        <w:pStyle w:val="Ttulo2"/>
-        <w:rPr>
-          <w:color w:val="FF0000"/>
-        </w:rPr>
-      </w:pPr>
-      <w:r>
-        <w:rPr>
-          <w:color w:val="FF0000"/>
-        </w:rPr>
-        <w:t>Authors and Affiliations</w:t>
-      </w:r>
-    </w:p>
-    <w:p>
-      <w:pPr>
-        <w:pStyle w:val="Textoindependiente"/>
-        <w:rPr>
-          <w:color w:val="FF0000"/>
-        </w:rPr>
-      </w:pPr>
-      <w:r>
-        <w:rPr>
-          <w:b/>
-          <w:color w:val="FF0000"/>
-        </w:rPr>
-        <w:t xml:space="preserve">The template is </w:t>
-      </w:r>
-      <w:r>
-        <w:rPr>
-          <w:b/>
-          <w:color w:val="FF0000"/>
-        </w:rPr>
-        <w:t>designed</w:t>
-      </w:r>
-      <w:r>
-        <w:rPr>
-          <w:b/>
-          <w:color w:val="FF0000"/>
-          <w:lang w:val="en-US"/>
-        </w:rPr>
-        <w:t xml:space="preserve"> for,</w:t>
-      </w:r>
-      <w:r>
-        <w:rPr>
-          <w:b/>
-          <w:color w:val="FF0000"/>
-        </w:rPr>
-        <w:t xml:space="preserve"> but not limited to</w:t>
-      </w:r>
-      <w:r>
-        <w:rPr>
-          <w:b/>
-          <w:color w:val="FF0000"/>
-          <w:lang w:val="en-US"/>
-        </w:rPr>
-        <w:t>,</w:t>
-      </w:r>
-      <w:r>
-        <w:rPr>
-          <w:b/>
-          <w:color w:val="FF0000"/>
-          <w:lang w:val="en-US"/>
-        </w:rPr>
-        <w:t xml:space="preserve"> </w:t>
-      </w:r>
-      <w:r>
-        <w:rPr>
-          <w:b/>
-          <w:color w:val="FF0000"/>
-          <w:lang w:val="en-US"/>
-        </w:rPr>
-        <w:t>six</w:t>
-      </w:r>
-      <w:r>
-        <w:rPr>
-          <w:b/>
-          <w:color w:val="FF0000"/>
-          <w:lang w:val="en-US"/>
-        </w:rPr>
-        <w:t xml:space="preserve"> authors.</w:t>
-      </w:r>
-      <w:r>
-        <w:rPr>
-          <w:color w:val="FF0000"/>
-          <w:lang w:val="en-US"/>
-        </w:rPr>
-        <w:t xml:space="preserve"> </w:t>
-      </w:r>
-      <w:r>
-        <w:rPr>
-          <w:color w:val="FF0000"/>
-          <w:lang w:val="en-US"/>
-        </w:rPr>
-        <w:t xml:space="preserve">A minimum of one author is required for all conference articles. </w:t>
-      </w:r>
-      <w:r>
-        <w:rPr>
-          <w:color w:val="FF0000"/>
-        </w:rPr>
-        <w:t>Author names should be listed starting from left to right and then moving down to the next line. This is the author sequence that will be used in future citations and by indexing services. Names should not be listed in columns nor group by affiliation.</w:t>
-      </w:r>
-      <w:r>
-        <w:rPr>
-          <w:color w:val="FF0000"/>
-          <w:lang w:val="en-US"/>
-        </w:rPr>
-        <w:t xml:space="preserve"> </w:t>
-      </w:r>
-      <w:r>
-        <w:rPr>
-          <w:color w:val="FF0000"/>
-        </w:rPr>
-        <w:t>Please keep your affiliations as succinct as possible (for example, do not differentiate among departments of the same organization).</w:t>
-      </w:r>
-    </w:p>
-    <w:p>
-      <w:pPr>
-        <w:pStyle w:val="Ttulo3"/>
-        <w:rPr>
-          <w:color w:val="FF0000"/>
-        </w:rPr>
-      </w:pPr>
-      <w:r>
-        <w:rPr>
-          <w:color w:val="FF0000"/>
-        </w:rPr>
-        <w:t xml:space="preserve">For papers with more than six authors: </w:t>
-      </w:r>
-      <w:r>
-        <w:rPr>
-          <w:i w:val="0"/>
-          <w:color w:val="FF0000"/>
-        </w:rPr>
-        <w:t>Add author names horizontally, moving to a third row if needed for more than 8 authors.</w:t>
-      </w:r>
-    </w:p>
-    <w:p>
-      <w:pPr>
-        <w:pStyle w:val="Ttulo3"/>
-        <w:rPr>
-          <w:color w:val="FF0000"/>
-        </w:rPr>
-      </w:pPr>
-      <w:r>
-        <w:rPr>
-          <w:color w:val="FF0000"/>
-        </w:rPr>
-        <w:t xml:space="preserve">For </w:t>
-      </w:r>
-      <w:r>
-        <w:rPr>
-          <w:color w:val="FF0000"/>
-        </w:rPr>
-        <w:t xml:space="preserve">papers with less than </w:t>
-      </w:r>
-      <w:r>
-        <w:rPr>
-          <w:color w:val="FF0000"/>
-        </w:rPr>
-        <w:t>six</w:t>
-      </w:r>
-      <w:r>
-        <w:rPr>
-          <w:color w:val="FF0000"/>
-        </w:rPr>
-        <w:t xml:space="preserve"> authors</w:t>
-      </w:r>
-      <w:r>
-        <w:rPr>
-          <w:color w:val="FF0000"/>
-        </w:rPr>
-        <w:t xml:space="preserve">: </w:t>
-      </w:r>
-      <w:r>
-        <w:rPr>
-          <w:i w:val="0"/>
-          <w:color w:val="FF0000"/>
-        </w:rPr>
-        <w:t>To change the default, adjust the template as follows.</w:t>
-      </w:r>
-    </w:p>
-    <w:p>
-      <w:pPr>
-        <w:pStyle w:val="Ttulo4"/>
-        <w:rPr>
-          <w:color w:val="FF0000"/>
-        </w:rPr>
-      </w:pPr>
-      <w:r>
-        <w:rPr>
-          <w:color w:val="FF0000"/>
-        </w:rPr>
-        <w:t xml:space="preserve">Selection: </w:t>
-      </w:r>
-      <w:r>
-        <w:rPr>
-          <w:i w:val="0"/>
-          <w:color w:val="FF0000"/>
-        </w:rPr>
-        <w:t>Highlight all author and affiliation lines.</w:t>
-      </w:r>
-    </w:p>
-    <w:p>
-      <w:pPr>
-        <w:pStyle w:val="Ttulo4"/>
-        <w:rPr>
-          <w:color w:val="FF0000"/>
-        </w:rPr>
-      </w:pPr>
-      <w:r>
-        <w:rPr>
-          <w:color w:val="FF0000"/>
-        </w:rPr>
-        <w:t xml:space="preserve">Change number of columns: </w:t>
-      </w:r>
-      <w:r>
-        <w:rPr>
-          <w:i w:val="0"/>
-          <w:color w:val="FF0000"/>
-        </w:rPr>
-        <w:t xml:space="preserve">Select the Columns icon from the MS Word Standard toolbar and then select </w:t>
-      </w:r>
-      <w:r>
-        <w:rPr>
-          <w:i w:val="0"/>
-          <w:color w:val="FF0000"/>
-        </w:rPr>
-        <w:t>the correct number of columns</w:t>
-      </w:r>
-      <w:r>
-        <w:rPr>
-          <w:i w:val="0"/>
-          <w:color w:val="FF0000"/>
-        </w:rPr>
-        <w:t xml:space="preserve"> from the selection palette.</w:t>
-      </w:r>
-    </w:p>
-    <w:p>
-      <w:pPr>
-        <w:pStyle w:val="Ttulo4"/>
-        <w:rPr>
-          <w:i w:val="0"/>
-          <w:color w:val="FF0000"/>
-        </w:rPr>
-      </w:pPr>
-      <w:r>
-        <w:rPr>
-          <w:color w:val="FF0000"/>
-        </w:rPr>
-        <w:t xml:space="preserve">Deletion: </w:t>
-      </w:r>
-      <w:r>
-        <w:rPr>
-          <w:i w:val="0"/>
-          <w:color w:val="FF0000"/>
-        </w:rPr>
-        <w:t xml:space="preserve">Delete the author and affiliation lines for the </w:t>
-      </w:r>
-      <w:r>
-        <w:rPr>
-          <w:i w:val="0"/>
-          <w:color w:val="FF0000"/>
-        </w:rPr>
-        <w:t>extra authors.</w:t>
-      </w:r>
-    </w:p>
-    <w:p>
-      <w:pPr>
-        <w:jc w:val="start"/>
-        <w:rPr>
-          <w:i/>
-          <w:iCs/>
+          <w:lang w:val="en-US"/>
+        </w:rPr>
+      </w:pPr>
+      <w:r>
+        <w:rPr>
           <w:noProof/>
-          <w:color w:val="FF0000"/>
-        </w:rPr>
-      </w:pPr>
-    </w:p>
-    <w:p>
-      <w:pPr>
-        <w:pStyle w:val="Ttulo2"/>
-        <w:rPr>
-          <w:color w:val="FF0000"/>
-        </w:rPr>
-      </w:pPr>
-      <w:r>
-        <w:rPr>
-          <w:color w:val="FF0000"/>
-        </w:rPr>
-        <w:t>Identify the Headings</w:t>
-      </w:r>
-    </w:p>
-    <w:p>
-      <w:pPr>
-        <w:pStyle w:val="Textoindependiente"/>
-        <w:rPr>
-          <w:color w:val="FF0000"/>
-        </w:rPr>
-      </w:pPr>
-      <w:r>
-        <w:rPr>
-          <w:color w:val="FF0000"/>
-        </w:rPr>
-        <w:t>Headings, or heads, are organizational devices that guide the reader through your paper. There are two types: component heads and text heads.</w:t>
-      </w:r>
-    </w:p>
-    <w:p>
-      <w:pPr>
-        <w:pStyle w:val="Textoindependiente"/>
-        <w:rPr>
-          <w:color w:val="FF0000"/>
-        </w:rPr>
-      </w:pPr>
-      <w:r>
-        <w:rPr>
-          <w:color w:val="FF0000"/>
-        </w:rPr>
-        <w:t>Component heads identify the different components of your paper and are not topically subordinate to each other. Examples include Acknowledgments and References and, for these, the correct style to use is “Heading 5”. Use “figure caption” for your Figure captions, and “table head” for your table title. Run-in heads, such as “Abstract”, will require you to apply a style (in this case, italic) in addition to the style provided by the drop down menu to differentiate the head from the text.</w:t>
-      </w:r>
-    </w:p>
-    <w:p>
-      <w:pPr>
-        <w:pStyle w:val="Textoindependiente"/>
-        <w:rPr>
-          <w:color w:val="FF0000"/>
-        </w:rPr>
-      </w:pPr>
-      <w:r>
-        <w:rPr>
-          <w:color w:val="FF0000"/>
-        </w:rPr>
-        <w:t>Text heads organize the topics on a relational, hierarchical basis. For example, the paper title is the primary text head because all subsequent material relates and elaborates on this one topic. If there are two or more sub-topics, the next level head (uppercase Roman numerals) should be used and, conversely, if there are not at least two sub-topics, then no subheads should be introduced. Styles named “Heading 1”, “Heading 2”, “Heading 3”, and “Heading 4” are prescribed.</w:t>
-      </w:r>
-    </w:p>
-    <w:p>
-      <w:pPr>
-        <w:pStyle w:val="Ttulo2"/>
-        <w:rPr>
-          <w:color w:val="FF0000"/>
-        </w:rPr>
-      </w:pPr>
-      <w:r>
-        <w:rPr>
-          <w:color w:val="FF0000"/>
-        </w:rPr>
-        <w:t>Figures and Tables</w:t>
-      </w:r>
-    </w:p>
-    <w:p>
-      <w:pPr>
-        <w:pStyle w:val="Ttulo4"/>
-        <w:rPr>
-          <w:color w:val="FF0000"/>
-        </w:rPr>
-      </w:pPr>
-      <w:r>
-        <w:rPr>
-          <w:color w:val="FF0000"/>
-        </w:rPr>
-        <w:t xml:space="preserve"> </w:t>
-      </w:r>
-      <w:r>
-        <w:rPr>
-          <w:color w:val="FF0000"/>
-        </w:rPr>
-        <w:t xml:space="preserve">Positioning Figures and Tables: </w:t>
-      </w:r>
-      <w:r>
-        <w:rPr>
-          <w:i w:val="0"/>
-          <w:color w:val="FF0000"/>
-        </w:rPr>
-        <w:t>Place figures and tables at the top and bottom of columns. Avoid placing them in the middle of columns. Large figures and tables may span across both columns. Figure captions should be below the figures; table heads should appear above the tables. Insert figures and tables after they are cited in the text. Use the abbreviation “Fig. 1”, even at the beginning of a sentence.</w:t>
-      </w:r>
-    </w:p>
-    <w:p>
-      <w:pPr>
-        <w:pStyle w:val="tablehead"/>
-        <w:rPr>
-          <w:color w:val="FF0000"/>
-        </w:rPr>
-      </w:pPr>
-      <w:r>
-        <w:rPr>
-          <w:color w:val="FF0000"/>
-        </w:rPr>
-        <w:t>Table Type Styles</w:t>
-      </w:r>
-    </w:p>
-    <w:tbl>
-      <w:tblPr>
-        <w:tblW w:w="0pt" w:type="dxa"/>
-        <w:jc w:val="center"/>
-        <w:tblBorders>
-          <w:top w:val="single" w:sz="2" w:space="0" w:color="auto"/>
-          <w:start w:val="single" w:sz="2" w:space="0" w:color="auto"/>
-          <w:bottom w:val="single" w:sz="2" w:space="0" w:color="auto"/>
-          <w:end w:val="single" w:sz="2" w:space="0" w:color="auto"/>
-          <w:insideH w:val="single" w:sz="2" w:space="0" w:color="auto"/>
-          <w:insideV w:val="single" w:sz="2" w:space="0" w:color="auto"/>
-        </w:tblBorders>
-        <w:tblLayout w:type="fixed"/>
-        <w:tblLook w:firstRow="0" w:lastRow="0" w:firstColumn="0" w:lastColumn="0" w:noHBand="0" w:noVBand="0"/>
-      </w:tblPr>
-      <w:tblGrid>
-        <w:gridCol w:w="720"/>
-        <w:gridCol w:w="2340"/>
-        <w:gridCol w:w="900"/>
-        <w:gridCol w:w="900"/>
-      </w:tblGrid>
-      <w:tr>
-        <w:trPr>
-          <w:cantSplit/>
-          <w:trHeight w:val="240"/>
-          <w:tblHeader/>
-          <w:jc w:val="center"/>
-        </w:trPr>
-        <w:tc>
-          <w:tcPr>
-            <w:tcW w:w="36pt" w:type="dxa"/>
-            <w:vMerge w:val="restart"/>
-            <w:vAlign w:val="center"/>
-          </w:tcPr>
-          <w:p>
-            <w:pPr>
-              <w:pStyle w:val="tablecolhead"/>
-              <w:rPr>
-                <w:color w:val="FF0000"/>
-              </w:rPr>
-            </w:pPr>
-            <w:r>
-              <w:rPr>
-                <w:color w:val="FF0000"/>
-              </w:rPr>
-              <w:t>Table Head</w:t>
-            </w:r>
-          </w:p>
-        </w:tc>
-        <w:tc>
-          <w:tcPr>
-            <w:tcW w:w="207pt" w:type="dxa"/>
-            <w:gridSpan w:val="3"/>
-            <w:vAlign w:val="center"/>
-          </w:tcPr>
-          <w:p>
-            <w:pPr>
-              <w:pStyle w:val="tablecolhead"/>
-              <w:rPr>
-                <w:color w:val="FF0000"/>
-              </w:rPr>
-            </w:pPr>
-            <w:r>
-              <w:rPr>
-                <w:color w:val="FF0000"/>
-              </w:rPr>
-              <w:t>Table Column Head</w:t>
-            </w:r>
-          </w:p>
-        </w:tc>
-      </w:tr>
-      <w:tr>
-        <w:trPr>
-          <w:cantSplit/>
-          <w:trHeight w:val="240"/>
-          <w:tblHeader/>
-          <w:jc w:val="center"/>
-        </w:trPr>
-        <w:tc>
-          <w:tcPr>
-            <w:tcW w:w="36pt" w:type="dxa"/>
-            <w:vMerge/>
-          </w:tcPr>
-          <w:p>
-            <w:pPr>
-              <w:rPr>
-                <w:color w:val="FF0000"/>
-                <w:sz w:val="16"/>
-                <w:szCs w:val="16"/>
-              </w:rPr>
-            </w:pPr>
-          </w:p>
-        </w:tc>
-        <w:tc>
-          <w:tcPr>
-            <w:tcW w:w="117pt" w:type="dxa"/>
-            <w:vAlign w:val="center"/>
-          </w:tcPr>
-          <w:p>
-            <w:pPr>
-              <w:pStyle w:val="tablecolsubhead"/>
-              <w:rPr>
-                <w:color w:val="FF0000"/>
-              </w:rPr>
-            </w:pPr>
-            <w:r>
-              <w:rPr>
-                <w:color w:val="FF0000"/>
-              </w:rPr>
-              <w:t>Table column subhead</w:t>
-            </w:r>
-          </w:p>
-        </w:tc>
-        <w:tc>
-          <w:tcPr>
-            <w:tcW w:w="45pt" w:type="dxa"/>
-            <w:vAlign w:val="center"/>
-          </w:tcPr>
-          <w:p>
-            <w:pPr>
-              <w:pStyle w:val="tablecolsubhead"/>
-              <w:rPr>
-                <w:color w:val="FF0000"/>
-              </w:rPr>
-            </w:pPr>
-            <w:r>
-              <w:rPr>
-                <w:color w:val="FF0000"/>
-              </w:rPr>
-              <w:t>Subhead</w:t>
-            </w:r>
-          </w:p>
-        </w:tc>
-        <w:tc>
-          <w:tcPr>
-            <w:tcW w:w="45pt" w:type="dxa"/>
-            <w:vAlign w:val="center"/>
-          </w:tcPr>
-          <w:p>
-            <w:pPr>
-              <w:pStyle w:val="tablecolsubhead"/>
-              <w:rPr>
-                <w:color w:val="FF0000"/>
-              </w:rPr>
-            </w:pPr>
-            <w:r>
-              <w:rPr>
-                <w:color w:val="FF0000"/>
-              </w:rPr>
-              <w:t>Subhead</w:t>
-            </w:r>
-          </w:p>
-        </w:tc>
-      </w:tr>
-      <w:tr>
-        <w:trPr>
-          <w:trHeight w:val="320"/>
-          <w:jc w:val="center"/>
-        </w:trPr>
-        <w:tc>
-          <w:tcPr>
-            <w:tcW w:w="36pt" w:type="dxa"/>
-            <w:vAlign w:val="center"/>
-          </w:tcPr>
-          <w:p>
-            <w:pPr>
-              <w:pStyle w:val="tablecopy"/>
-              <w:rPr>
-                <w:color w:val="FF0000"/>
-                <w:sz w:val="8"/>
-                <w:szCs w:val="8"/>
-              </w:rPr>
-            </w:pPr>
-            <w:r>
-              <w:rPr>
-                <w:color w:val="FF0000"/>
-              </w:rPr>
-              <w:t>copy</w:t>
-            </w:r>
-          </w:p>
-        </w:tc>
-        <w:tc>
-          <w:tcPr>
-            <w:tcW w:w="117pt" w:type="dxa"/>
-            <w:vAlign w:val="center"/>
-          </w:tcPr>
-          <w:p>
-            <w:pPr>
-              <w:pStyle w:val="tablecopy"/>
-              <w:rPr>
-                <w:color w:val="FF0000"/>
-              </w:rPr>
-            </w:pPr>
-            <w:r>
-              <w:rPr>
-                <w:color w:val="FF0000"/>
-              </w:rPr>
-              <w:t>More table copy</w:t>
-            </w:r>
-            <w:r>
-              <w:rPr>
-                <w:color w:val="FF0000"/>
-                <w:vertAlign w:val="superscript"/>
-              </w:rPr>
-              <w:t>a</w:t>
-            </w:r>
-          </w:p>
-        </w:tc>
-        <w:tc>
-          <w:tcPr>
-            <w:tcW w:w="45pt" w:type="dxa"/>
-            <w:vAlign w:val="center"/>
-          </w:tcPr>
-          <w:p>
-            <w:pPr>
-              <w:rPr>
-                <w:color w:val="FF0000"/>
-                <w:sz w:val="16"/>
-                <w:szCs w:val="16"/>
-              </w:rPr>
-            </w:pPr>
-          </w:p>
-        </w:tc>
-        <w:tc>
-          <w:tcPr>
-            <w:tcW w:w="45pt" w:type="dxa"/>
-            <w:vAlign w:val="center"/>
-          </w:tcPr>
-          <w:p>
-            <w:pPr>
-              <w:rPr>
-                <w:color w:val="FF0000"/>
-                <w:sz w:val="16"/>
-                <w:szCs w:val="16"/>
-              </w:rPr>
-            </w:pPr>
-          </w:p>
-        </w:tc>
-      </w:tr>
-    </w:tbl>
-    <w:p>
-      <w:pPr>
-        <w:pStyle w:val="tablefootnote"/>
-        <w:rPr>
-          <w:color w:val="FF0000"/>
-        </w:rPr>
-      </w:pPr>
-      <w:r>
-        <w:rPr>
-          <w:color w:val="FF0000"/>
-        </w:rPr>
-        <w:t>Sample of a Table footnote. (</w:t>
-      </w:r>
-      <w:r>
-        <w:rPr>
-          <w:i/>
-          <w:color w:val="FF0000"/>
-        </w:rPr>
-        <w:t>Table footnote</w:t>
-      </w:r>
-      <w:r>
-        <w:rPr>
-          <w:color w:val="FF0000"/>
-        </w:rPr>
-        <w:t>)</w:t>
-      </w:r>
-    </w:p>
-    <w:p>
-      <w:pPr>
-        <w:pStyle w:val="figurecaption"/>
-        <w:rPr>
-          <w:color w:val="FF0000"/>
-        </w:rPr>
-      </w:pPr>
-      <w:r>
-        <w:rPr>
-          <w:color w:val="FF0000"/>
-        </w:rPr>
-        <w:t xml:space="preserve">Example of a figure caption. </w:t>
-      </w:r>
-      <w:r>
-        <w:rPr>
-          <w:iCs/>
-          <w:color w:val="FF0000"/>
-        </w:rPr>
-        <w:t>(</w:t>
-      </w:r>
-      <w:r>
-        <w:rPr>
-          <w:i/>
-          <w:iCs/>
-          <w:color w:val="FF0000"/>
-        </w:rPr>
-        <w:t>figure caption</w:t>
-      </w:r>
-      <w:r>
-        <w:rPr>
-          <w:iCs/>
-          <w:color w:val="FF0000"/>
-        </w:rPr>
-        <w:t>)</w:t>
-      </w:r>
-    </w:p>
-    <w:p>
-      <w:pPr>
-        <w:pStyle w:val="Textoindependiente"/>
-        <w:rPr>
-          <w:color w:val="FF0000"/>
-        </w:rPr>
-      </w:pPr>
-      <w:r>
-        <w:rPr>
-          <w:color w:val="FF0000"/>
-        </w:rPr>
-        <w:t>Figure Labels: Use 8 point Times New Roman for Figure labels. Use words rather than symbols or abbreviations when writing Figure axis labels to avoid confusing the reader. As an example, write the quantity “Magnetization”, or “Magnetization, M”, not just “M”. If including units in the label, present them within parentheses. Do not label axes only with units. In the example, write “Magnetization (A/m)” or “Magnetization {A[m(1)]}”, not just “A/m”. Do not label axes</w:t>
-      </w:r>
-      <w:r>
-        <w:rPr>
-          <w:color w:val="FF0000"/>
-        </w:rPr>
-        <w:t xml:space="preserve"> with a ratio of quantities and units. For example, write “Temperature (K)”, not “Temperature/K”.</w:t>
-      </w:r>
-    </w:p>
-    <w:p>
-      <w:pPr>
-        <w:pStyle w:val="Ttulo5"/>
-        <w:rPr>
-          <w:color w:val="FF0000"/>
-        </w:rPr>
-      </w:pPr>
-      <w:r>
-        <w:rPr>
-          <w:color w:val="FF0000"/>
-        </w:rPr>
-        <w:t xml:space="preserve">Acknowledgment </w:t>
-      </w:r>
-      <w:r>
-        <w:rPr>
-          <w:i/>
-          <w:iCs/>
-          <w:color w:val="FF0000"/>
-        </w:rPr>
-        <w:t>(</w:t>
-      </w:r>
-      <w:r>
-        <w:rPr>
-          <w:i/>
-          <w:iCs/>
-          <w:smallCaps w:val="0"/>
-          <w:color w:val="FF0000"/>
-        </w:rPr>
-        <w:t>Heading 5</w:t>
-      </w:r>
-      <w:r>
-        <w:rPr>
-          <w:i/>
-          <w:iCs/>
-          <w:color w:val="FF0000"/>
-        </w:rPr>
-        <w:t>)</w:t>
-      </w:r>
-    </w:p>
-    <w:p>
-      <w:pPr>
-        <w:pStyle w:val="Textoindependiente"/>
-        <w:rPr>
-          <w:color w:val="FF0000"/>
-        </w:rPr>
-      </w:pPr>
-      <w:r>
-        <w:rPr>
-          <w:color w:val="FF0000"/>
-        </w:rPr>
-        <w:t>The preferred spelling of the word “acknowledgment” in America is without an “e” after the “g</w:t>
-      </w:r>
-      <w:r>
-        <w:rPr>
-          <w:color w:val="FF0000"/>
-        </w:rPr>
-        <w:t xml:space="preserve">”. </w:t>
-      </w:r>
-      <w:proofErr w:type="spellStart"/>
-      <w:r>
-        <w:rPr>
-          <w:color w:val="FF0000"/>
-        </w:rPr>
-        <w:t>Avoid</w:t>
-      </w:r>
-      <w:proofErr w:type="spellEnd"/>
-      <w:r>
-        <w:rPr>
-          <w:color w:val="FF0000"/>
-        </w:rPr>
-        <w:t xml:space="preserve"> </w:t>
-      </w:r>
-      <w:proofErr w:type="spellStart"/>
-      <w:r>
-        <w:rPr>
-          <w:color w:val="FF0000"/>
-        </w:rPr>
-        <w:t>the</w:t>
-      </w:r>
-      <w:proofErr w:type="spellEnd"/>
-      <w:r>
-        <w:rPr>
-          <w:color w:val="FF0000"/>
-        </w:rPr>
-        <w:t xml:space="preserve"> </w:t>
-      </w:r>
-      <w:proofErr w:type="spellStart"/>
-      <w:r>
-        <w:rPr>
-          <w:color w:val="FF0000"/>
-        </w:rPr>
-        <w:t>stilted</w:t>
-      </w:r>
-      <w:proofErr w:type="spellEnd"/>
-      <w:r>
-        <w:rPr>
-          <w:color w:val="FF0000"/>
-        </w:rPr>
-        <w:t xml:space="preserve"> </w:t>
-      </w:r>
-      <w:proofErr w:type="spellStart"/>
-      <w:r>
-        <w:rPr>
-          <w:color w:val="FF0000"/>
-        </w:rPr>
-        <w:t>expression</w:t>
-      </w:r>
-      <w:proofErr w:type="spellEnd"/>
-      <w:r>
-        <w:rPr>
-          <w:color w:val="FF0000"/>
-        </w:rPr>
-        <w:t xml:space="preserve"> “</w:t>
-      </w:r>
-      <w:r>
-        <w:rPr>
-          <w:color w:val="FF0000"/>
-          <w:lang w:val="en-US"/>
-        </w:rPr>
-        <w:t>o</w:t>
-      </w:r>
-      <w:proofErr w:type="spellStart"/>
-      <w:r>
-        <w:rPr>
-          <w:color w:val="FF0000"/>
-        </w:rPr>
-        <w:t>ne</w:t>
-      </w:r>
-      <w:proofErr w:type="spellEnd"/>
-      <w:r>
-        <w:rPr>
-          <w:color w:val="FF0000"/>
-        </w:rPr>
-        <w:t xml:space="preserve"> </w:t>
-      </w:r>
-      <w:proofErr w:type="spellStart"/>
-      <w:r>
-        <w:rPr>
-          <w:color w:val="FF0000"/>
-        </w:rPr>
-        <w:t>of</w:t>
-      </w:r>
-      <w:proofErr w:type="spellEnd"/>
-      <w:r>
-        <w:rPr>
-          <w:color w:val="FF0000"/>
-        </w:rPr>
-        <w:t xml:space="preserve"> </w:t>
-      </w:r>
-      <w:proofErr w:type="spellStart"/>
-      <w:r>
-        <w:rPr>
-          <w:color w:val="FF0000"/>
-        </w:rPr>
-        <w:t>us</w:t>
-      </w:r>
-      <w:proofErr w:type="spellEnd"/>
-      <w:r>
-        <w:rPr>
-          <w:color w:val="FF0000"/>
-        </w:rPr>
-        <w:t xml:space="preserve"> (R. B. G.) thanks </w:t>
-      </w:r>
-      <w:r>
-        <w:rPr>
-          <w:color w:val="FF0000"/>
-        </w:rPr>
-        <w:t>...</w:t>
-      </w:r>
-      <w:r>
-        <w:rPr>
-          <w:color w:val="FF0000"/>
-          <w:lang w:val="en-US"/>
-        </w:rPr>
-        <w:t xml:space="preserve">”.  </w:t>
-      </w:r>
-      <w:r>
-        <w:rPr>
-          <w:color w:val="FF0000"/>
-        </w:rPr>
-        <w:t>Instead, try “R. B. G. thanks</w:t>
-      </w:r>
-      <w:r>
-        <w:rPr>
-          <w:color w:val="FF0000"/>
-        </w:rPr>
-        <w:t>...</w:t>
-      </w:r>
-      <w:r>
-        <w:rPr>
-          <w:color w:val="FF0000"/>
-        </w:rPr>
-        <w:t>”.</w:t>
-      </w:r>
-      <w:r>
-        <w:rPr>
-          <w:color w:val="FF0000"/>
-          <w:lang w:val="en-US"/>
-        </w:rPr>
-        <w:t xml:space="preserve"> </w:t>
-      </w:r>
-      <w:r>
-        <w:rPr>
-          <w:color w:val="FF0000"/>
-        </w:rPr>
-        <w:t>Put spons</w:t>
-      </w:r>
-      <w:r>
-        <w:rPr>
-          <w:color w:val="FF0000"/>
-        </w:rPr>
-        <w:t>or acknowledgments in the unnum</w:t>
-      </w:r>
-      <w:r>
-        <w:rPr>
-          <w:color w:val="FF0000"/>
-        </w:rPr>
-        <w:t>bered footnote on the first page.</w:t>
-      </w:r>
-    </w:p>
-    <w:p>
-      <w:pPr>
-        <w:pStyle w:val="Ttulo5"/>
-        <w:rPr>
-          <w:color w:val="FF0000"/>
-        </w:rPr>
-      </w:pPr>
-      <w:r>
-        <w:rPr>
-          <w:color w:val="FF0000"/>
-        </w:rPr>
-        <w:t>References</w:t>
-      </w:r>
-    </w:p>
-    <w:p>
-      <w:pPr>
-        <w:pStyle w:val="Textoindependiente"/>
-        <w:rPr>
-          <w:color w:val="FF0000"/>
-        </w:rPr>
-      </w:pPr>
-      <w:r>
-        <w:rPr>
-          <w:color w:val="FF0000"/>
-        </w:rPr>
-        <w:t>The template will number citations consecutively within brackets [1]. The sentence punctuation follows the bracket [2]. Refer simply to the reference number, as in [3]—do not use “Ref. [3]” or “reference [3]” except at the beginning of a sentence: “Reference [3] was the first</w:t>
-      </w:r>
-      <w:r>
-        <w:rPr>
-          <w:color w:val="FF0000"/>
-          <w:lang w:val="en-US"/>
-        </w:rPr>
-        <w:t xml:space="preserve"> </w:t>
-      </w:r>
-      <w:r>
-        <w:rPr>
-          <w:color w:val="FF0000"/>
-        </w:rPr>
-        <w:t>...</w:t>
-      </w:r>
-      <w:r>
-        <w:rPr>
-          <w:color w:val="FF0000"/>
-        </w:rPr>
-        <w:t>”</w:t>
-      </w:r>
-    </w:p>
-    <w:p>
-      <w:pPr>
-        <w:pStyle w:val="Textoindependiente"/>
-        <w:rPr>
-          <w:color w:val="FF0000"/>
-        </w:rPr>
-      </w:pPr>
-      <w:r>
-        <w:rPr>
-          <w:color w:val="FF0000"/>
-        </w:rPr>
-        <w:t>Number footnotes separately in superscripts. Place the actual footnote at the bottom of the column in which it was cited. Do not put footnotes in the</w:t>
-      </w:r>
-      <w:r>
-        <w:rPr>
-          <w:color w:val="FF0000"/>
-          <w:lang w:val="en-US"/>
-        </w:rPr>
-        <w:t xml:space="preserve"> abstract or</w:t>
-      </w:r>
-      <w:r>
-        <w:rPr>
-          <w:color w:val="FF0000"/>
-        </w:rPr>
-        <w:t xml:space="preserve"> reference list. Use letters for table footnotes.</w:t>
-      </w:r>
-    </w:p>
-    <w:p>
-      <w:pPr>
-        <w:pStyle w:val="Textoindependiente"/>
-        <w:rPr>
-          <w:color w:val="FF0000"/>
-        </w:rPr>
-      </w:pPr>
-      <w:r>
-        <w:rPr>
-          <w:color w:val="FF0000"/>
-        </w:rPr>
-        <w:t>Unless there are six au</w:t>
-      </w:r>
-      <w:r>
-        <w:rPr>
-          <w:color w:val="FF0000"/>
-        </w:rPr>
-        <w:t>thors or more give all authors</w:t>
-      </w:r>
-      <w:r>
-        <w:rPr>
-          <w:color w:val="FF0000"/>
-          <w:lang w:val="en-US"/>
-        </w:rPr>
-        <w:t xml:space="preserve">’ </w:t>
-      </w:r>
-      <w:r>
-        <w:rPr>
-          <w:color w:val="FF0000"/>
-        </w:rPr>
-        <w:t>names; do not use “et al.”. Papers that have not been published, even if they have been submitted for publication, should be cited as “unpublished” [4]. Papers that have been accepted for publication should be cited as “in press” [5]. Capitalize only the first word in a paper title, except for proper nouns and element symbols.</w:t>
-      </w:r>
-    </w:p>
-    <w:p>
-      <w:pPr>
-        <w:pStyle w:val="Textoindependiente"/>
-        <w:rPr>
-          <w:color w:val="FF0000"/>
-        </w:rPr>
-      </w:pPr>
-      <w:r>
-        <w:rPr>
-          <w:color w:val="FF0000"/>
-        </w:rPr>
-        <w:t>For papers published in translation journals, please give the English citation first, followed by the original foreign-language citation [6].</w:t>
-      </w:r>
-    </w:p>
-    <w:p>
-      <w:pPr>
-        <w:rPr>
-          <w:color w:val="FF0000"/>
-        </w:rPr>
-      </w:pPr>
-    </w:p>
-    <w:p>
-      <w:pPr>
-        <w:pStyle w:val="references"/>
-        <w:ind w:start="17.70pt" w:hanging="17.70pt"/>
-        <w:rPr>
-          <w:color w:val="FF0000"/>
-        </w:rPr>
-      </w:pPr>
-      <w:r>
-        <w:rPr>
-          <w:color w:val="FF0000"/>
-        </w:rPr>
-        <w:t xml:space="preserve">G. Eason, B. Noble, and I. N. Sneddon, “On certain integrals of Lipschitz-Hankel type involving products of Bessel functions,” Phil. Trans. Roy. Soc. London, vol. A247, pp. 529–551, April 1955. </w:t>
-      </w:r>
-      <w:r>
-        <w:rPr>
-          <w:i/>
-          <w:iCs/>
-          <w:color w:val="FF0000"/>
-        </w:rPr>
-        <w:t>(references)</w:t>
-      </w:r>
-    </w:p>
-    <w:p>
-      <w:pPr>
-        <w:pStyle w:val="references"/>
-        <w:ind w:start="17.70pt" w:hanging="17.70pt"/>
-        <w:rPr>
-          <w:color w:val="FF0000"/>
-        </w:rPr>
-      </w:pPr>
-      <w:r>
-        <w:rPr>
-          <w:color w:val="FF0000"/>
-        </w:rPr>
-        <w:t>J. Clerk Maxwell, A Treatise on Electricity and Magnetism, 3rd ed., vol. 2. Oxford: Clarendon, 1892, pp.68–73.</w:t>
-      </w:r>
-    </w:p>
-    <w:p>
-      <w:pPr>
-        <w:pStyle w:val="references"/>
-        <w:ind w:start="17.70pt" w:hanging="17.70pt"/>
-        <w:rPr>
-          <w:color w:val="FF0000"/>
-        </w:rPr>
-      </w:pPr>
-      <w:r>
-        <w:rPr>
-          <w:color w:val="FF0000"/>
-        </w:rPr>
-        <w:t>I. S. Jacobs and C. P. Bean, “Fine particles, thin films and exchange anisotropy,” in Magnetism, vol. III, G. T. Rado and H. Suhl, Eds. New York: Academic, 1963, pp. 271–350.</w:t>
-      </w:r>
-    </w:p>
-    <w:p>
-      <w:pPr>
-        <w:pStyle w:val="references"/>
-        <w:ind w:start="17.70pt" w:hanging="17.70pt"/>
-        <w:rPr>
-          <w:color w:val="FF0000"/>
-        </w:rPr>
-      </w:pPr>
-      <w:r>
-        <w:rPr>
-          <w:color w:val="FF0000"/>
-        </w:rPr>
-        <w:t>K. Elissa, “Title of paper if known,” unpublished.</w:t>
-      </w:r>
-    </w:p>
-    <w:p>
-      <w:pPr>
-        <w:pStyle w:val="references"/>
-        <w:ind w:start="17.70pt" w:hanging="17.70pt"/>
-        <w:rPr>
-          <w:color w:val="FF0000"/>
-        </w:rPr>
-      </w:pPr>
-      <w:r>
-        <w:rPr>
-          <w:color w:val="FF0000"/>
-        </w:rPr>
-        <w:t>R. Nicole, “Title of paper with only first word capitalized,” J. Name Stand. Abbrev., in press.</w:t>
-      </w:r>
-    </w:p>
-    <w:p>
-      <w:pPr>
-        <w:pStyle w:val="references"/>
-        <w:ind w:start="17.70pt" w:hanging="17.70pt"/>
-        <w:rPr>
-          <w:color w:val="FF0000"/>
-        </w:rPr>
-      </w:pPr>
-      <w:r>
-        <w:rPr>
-          <w:color w:val="FF0000"/>
-        </w:rPr>
-        <w:t>Y. Yorozu, M. Hirano, K. Oka, and Y. Tagawa, “Electron spectroscopy studies on magneto-optical media and plastic substrate interface,” IEEE Transl. J. Magn. Japan, vol. 2, pp. 740–741, August 1987 [Digests 9th Annual Conf. Magnetics Japan, p. 301, 1982].</w:t>
-      </w:r>
-    </w:p>
-    <w:p>
-      <w:pPr>
-        <w:pStyle w:val="references"/>
-        <w:ind w:start="17.70pt" w:hanging="17.70pt"/>
-        <w:rPr>
-          <w:color w:val="FF0000"/>
-        </w:rPr>
-      </w:pPr>
-      <w:r>
-        <w:rPr>
-          <w:color w:val="FF0000"/>
-        </w:rPr>
-        <w:t>M. Young, The Technical Writer</w:t>
-      </w:r>
-      <w:r>
-        <w:rPr>
-          <w:color w:val="FF0000"/>
-        </w:rPr>
-        <w:t>’</w:t>
-      </w:r>
-      <w:r>
-        <w:rPr>
-          <w:color w:val="FF0000"/>
-        </w:rPr>
-        <w:t>s Handbook. Mill Valley, CA: University Science, 1989.</w:t>
-      </w:r>
-    </w:p>
-    <w:p>
-      <w:pPr>
-        <w:pStyle w:val="references"/>
-        <w:numPr>
-          <w:ilvl w:val="0"/>
-          <w:numId w:val="0"/>
-        </w:numPr>
-        <w:ind w:start="18pt" w:hanging="18pt"/>
-        <w:rPr>
-          <w:color w:val="FF0000"/>
-        </w:rPr>
-      </w:pPr>
-    </w:p>
-    <w:p>
-      <w:pPr>
-        <w:pStyle w:val="references"/>
-        <w:numPr>
-          <w:ilvl w:val="0"/>
-          <w:numId w:val="0"/>
-        </w:numPr>
-        <w:spacing w:line="12pt" w:lineRule="auto"/>
-        <w:ind w:start="18pt" w:hanging="18pt"/>
-        <w:jc w:val="center"/>
-        <w:rPr>
-          <w:rFonts w:eastAsia="SimSun"/>
-          <w:b/>
-          <w:noProof w:val="0"/>
-          <w:color w:val="FF0000"/>
-          <w:spacing w:val="-1"/>
-          <w:sz w:val="20"/>
-          <w:szCs w:val="20"/>
-          <w:lang w:val="x-none" w:eastAsia="x-none"/>
-        </w:rPr>
-        <w:sectPr>
-          <w:type w:val="continuous"/>
-          <w:pgSz w:w="595.30pt" w:h="841.90pt" w:code="9"/>
-          <w:pgMar w:top="54pt" w:right="45.35pt" w:bottom="72pt" w:left="45.35pt" w:header="36pt" w:footer="36pt" w:gutter="0pt"/>
-          <w:cols w:num="2" w:space="18pt"/>
-          <w:docGrid w:linePitch="360"/>
-        </w:sectPr>
-      </w:pPr>
-      <w:r>
-        <w:rPr>
-          <w:rFonts w:eastAsia="SimSun"/>
-          <w:b/>
-          <w:noProof w:val="0"/>
-          <w:color w:val="FF0000"/>
-          <w:spacing w:val="-1"/>
-          <w:sz w:val="20"/>
-          <w:szCs w:val="20"/>
-          <w:lang w:val="x-none" w:eastAsia="x-none"/>
-        </w:rPr>
-        <w:t xml:space="preserve">IEEE conference templates contain guidance text for composing and formatting conference papers. Please ensure that all template text is removed from your conference paper prior to submission to the conference. Failure to remove template text from your paper </w:t>
-      </w:r>
-      <w:r>
-        <w:rPr>
-          <w:rFonts w:eastAsia="SimSun"/>
-          <w:b/>
-          <w:noProof w:val="0"/>
-          <w:color w:val="FF0000"/>
-          <w:spacing w:val="-1"/>
-          <w:sz w:val="20"/>
-          <w:szCs w:val="20"/>
-          <w:lang w:eastAsia="x-none"/>
-        </w:rPr>
-        <w:t>may</w:t>
-      </w:r>
-      <w:r>
-        <w:rPr>
-          <w:rFonts w:eastAsia="SimSun"/>
-          <w:b/>
-          <w:noProof w:val="0"/>
-          <w:color w:val="FF0000"/>
-          <w:spacing w:val="-1"/>
-          <w:sz w:val="20"/>
-          <w:szCs w:val="20"/>
-          <w:lang w:val="x-none" w:eastAsia="x-none"/>
-        </w:rPr>
-        <w:t xml:space="preserve"> result in your paper not being published.</w:t>
-      </w:r>
-    </w:p>
-    <w:p>
-      <w:pPr>
-        <w:rPr>
-          <w:color w:val="FF0000"/>
-        </w:rPr>
-      </w:pPr>
+          <w:lang w:val="en-US" w:eastAsia="en-US"/>
+        </w:rPr>
+        <w:drawing>
+          <wp:inline distT="0" distB="0" distL="0" distR="0" wp14:anchorId="36F6A06C" wp14:editId="6D225048">
+            <wp:extent cx="2552700" cy="2331844"/>
+            <wp:effectExtent l="0" t="0" r="0" b="0"/>
+            <wp:docPr id="5" name="Imagen 5"/>
+            <wp:cNvGraphicFramePr>
+              <a:graphicFrameLocks xmlns:a="http://purl.oclc.org/ooxml/drawingml/main" noChangeAspect="1"/>
+            </wp:cNvGraphicFramePr>
+            <a:graphic xmlns:a="http://purl.oclc.org/ooxml/drawingml/main">
+              <a:graphicData uri="http://purl.oclc.org/ooxml/drawingml/picture">
+                <pic:pic xmlns:pic="http://purl.oclc.org/ooxml/drawingml/picture">
+                  <pic:nvPicPr>
+                    <pic:cNvPr id="5" name="RIR.PNG"/>
+                    <pic:cNvPicPr/>
+                  </pic:nvPicPr>
+                  <pic:blipFill>
+                    <a:blip r:embed="rId12" cstate="print">
+                      <a:extLst>
+                        <a:ext uri="{28A0092B-C50C-407E-A947-70E740481C1C}">
+                          <a14:useLocalDpi xmlns:a14="http://schemas.microsoft.com/office/drawing/2010/main" val="0"/>
+                        </a:ext>
+                      </a:extLst>
+                    </a:blip>
+                    <a:stretch>
+                      <a:fillRect/>
+                    </a:stretch>
+                  </pic:blipFill>
+                  <pic:spPr>
+                    <a:xfrm>
+                      <a:off x="0" y="0"/>
+                      <a:ext cx="2566136" cy="2344118"/>
+                    </a:xfrm>
+                    <a:prstGeom prst="rect">
+                      <a:avLst/>
+                    </a:prstGeom>
+                  </pic:spPr>
+                </pic:pic>
+              </a:graphicData>
+            </a:graphic>
+          </wp:inline>
+        </w:drawing>
+      </w:r>
       <w:r>
         <w:rPr>
           <w:noProof/>
-          <w:color w:val="FF0000"/>
         </w:rPr>
         <w:drawing>
-          <wp:anchor distT="0" distB="0" distL="114300" distR="114300" simplePos="0" relativeHeight="251657728" behindDoc="1" locked="0" layoutInCell="1" allowOverlap="1" wp14:anchorId="6ACC315C" wp14:editId="368E8DDC">
+          <wp:anchor distT="45720" distB="45720" distL="114300" distR="114300" simplePos="0" relativeHeight="251663872" behindDoc="0" locked="0" layoutInCell="1" allowOverlap="1" wp14:anchorId="60830B56" wp14:editId="1E56C4C6">
             <wp:simplePos x="0" y="0"/>
-            <wp:positionH relativeFrom="margin">
-              <wp:align>left</wp:align>
+            <wp:positionH relativeFrom="column">
+              <wp:posOffset>0</wp:posOffset>
             </wp:positionH>
             <wp:positionV relativeFrom="paragraph">
-              <wp:posOffset>251460</wp:posOffset>
+              <wp:posOffset>2445385</wp:posOffset>
             </wp:positionV>
-            <wp:extent cx="3200400" cy="1143000"/>
-            <wp:effectExtent l="10795" t="5080" r="8255" b="13970"/>
-            <wp:wrapTight wrapText="bothSides">
-              <wp:wrapPolygon edited="0">
-                <wp:start x="-64" y="0"/>
-                <wp:lineTo x="-64" y="21600"/>
-                <wp:lineTo x="21664" y="21600"/>
-                <wp:lineTo x="21664" y="0"/>
-                <wp:lineTo x="-64" y="0"/>
-              </wp:wrapPolygon>
-            </wp:wrapTight>
-            <wp:docPr id="1" name="Text Box 8"/>
+            <wp:extent cx="2903220" cy="419100"/>
+            <wp:effectExtent l="0" t="0" r="0" b="0"/>
+            <wp:wrapSquare wrapText="bothSides"/>
+            <wp:docPr id="6" name="Cuadro de texto 2"/>
             <wp:cNvGraphicFramePr>
               <a:graphicFrameLocks xmlns:a="http://purl.oclc.org/ooxml/drawingml/main"/>
             </wp:cNvGraphicFramePr>
@@ -6116,18 +3894,14 @@
                   <wp:spPr bwMode="auto">
                     <a:xfrm>
                       <a:off x="0" y="0"/>
-                      <a:ext cx="3200400" cy="1143000"/>
+                      <a:ext cx="2903220" cy="419100"/>
                     </a:xfrm>
                     <a:prstGeom prst="rect">
                       <a:avLst/>
                     </a:prstGeom>
-                    <a:solidFill>
-                      <a:srgbClr val="FFFFFF"/>
-                    </a:solidFill>
+                    <a:noFill/>
                     <a:ln w="9525">
-                      <a:solidFill>
-                        <a:srgbClr val="000000"/>
-                      </a:solidFill>
+                      <a:noFill/>
                       <a:miter lim="800%"/>
                       <a:headEnd/>
                       <a:tailEnd/>
@@ -6137,43 +3911,1556 @@
                     <wne:txbxContent>
                       <w:p>
                         <w:pPr>
-                          <w:pStyle w:val="Textoindependiente"/>
+                          <w:rPr>
+                            <w:sz w:val="18"/>
+                            <w:szCs w:val="18"/>
+                          </w:rPr>
                         </w:pPr>
                         <w:r>
-                          <w:t>We suggest that you use a text box to insert a graphic (which is ideally a 300 dpi TIFF or EPS file, with all fonts embedded) because, in an MSW document, this method is somewhat more stable than directly inserting a picture.</w:t>
+                          <w:rPr>
+                            <w:sz w:val="18"/>
+                            <w:szCs w:val="18"/>
+                          </w:rPr>
+                          <w:t xml:space="preserve">Figure </w:t>
+                        </w:r>
+                        <w:r>
+                          <w:rPr>
+                            <w:sz w:val="18"/>
+                            <w:szCs w:val="18"/>
+                          </w:rPr>
+                          <w:t>3</w:t>
+                        </w:r>
+                        <w:r>
+                          <w:rPr>
+                            <w:sz w:val="18"/>
+                            <w:szCs w:val="18"/>
+                          </w:rPr>
+                          <w:t xml:space="preserve">. </w:t>
+                        </w:r>
+                        <w:r>
+                          <w:rPr>
+                            <w:sz w:val="18"/>
+                            <w:szCs w:val="18"/>
+                          </w:rPr>
+                          <w:t>Different position RIRs for 3x4x2.5 m testing room</w:t>
                         </w:r>
                       </w:p>
+                      <w:p/>
                       <w:p>
-                        <w:pPr>
-                          <w:pStyle w:val="Textoindependiente"/>
-                        </w:pPr>
                         <w:r>
-                          <w:t>To have non-visible rules on your frame, use the MSWord “Format” pull-down menu, select Text Box &gt; Colors and Lines to choose No Fill and No Line.</w:t>
+                          <w:t>d</w:t>
                         </w:r>
                       </w:p>
                     </wne:txbxContent>
                   </wp:txbx>
-                  <wp:bodyPr rot="0" vert="horz" wrap="square" lIns="91440" tIns="45720" rIns="91440" bIns="45720" anchor="t" anchorCtr="0" upright="1">
+                  <wp:bodyPr rot="0" vert="horz" wrap="square" lIns="91440" tIns="45720" rIns="91440" bIns="45720" anchor="t" anchorCtr="0">
                     <a:noAutofit/>
                   </wp:bodyPr>
                 </wp:wsp>
               </a:graphicData>
             </a:graphic>
-            <wp14:sizeRelH relativeFrom="page">
+            <wp14:sizeRelH relativeFrom="margin">
               <wp14:pctWidth>0%</wp14:pctWidth>
             </wp14:sizeRelH>
-            <wp14:sizeRelV relativeFrom="page">
+            <wp14:sizeRelV relativeFrom="margin">
               <wp14:pctHeight>0%</wp14:pctHeight>
             </wp14:sizeRelV>
           </wp:anchor>
         </w:drawing>
       </w:r>
     </w:p>
+    <w:p>
+      <w:pPr>
+        <w:pStyle w:val="Textoindependiente"/>
+        <w:rPr>
+          <w:lang w:val="en-US"/>
+        </w:rPr>
+      </w:pPr>
+      <w:r>
+        <w:rPr>
+          <w:lang w:val="en-US"/>
+        </w:rPr>
+        <w:t xml:space="preserve">Finally regarding movement speed inside the room it was considered to realize simulations with a movement speed of 0.1m/s. Also the distance between </w:t>
+      </w:r>
+      <w:r>
+        <w:rPr>
+          <w:lang w:val="en-US"/>
+        </w:rPr>
+        <w:t>source and receiver was set to 0.1m similar to a cellular phone length.</w:t>
+      </w:r>
+    </w:p>
+    <w:p>
+      <w:pPr>
+        <w:pStyle w:val="Ttulo1"/>
+      </w:pPr>
+      <w:r>
+        <w:t>Simulation, parameter selection and results</w:t>
+      </w:r>
+    </w:p>
+    <w:p>
+      <w:pPr>
+        <w:ind w:start="18pt"/>
+        <w:jc w:val="both"/>
+      </w:pPr>
+      <w:r>
+        <w:tab/>
+      </w:r>
+    </w:p>
+    <w:p>
+      <w:pPr>
+        <w:pStyle w:val="Textoindependiente"/>
+        <w:rPr>
+          <w:lang w:val="en-US"/>
+        </w:rPr>
+      </w:pPr>
+      <w:r>
+        <w:rPr>
+          <w:lang w:val="en-US"/>
+        </w:rPr>
+        <w:t>After defining testing room characteristics, the scheme was tested utilizing a sample speech audio, sampled at 16kHz. Taking into account the sampling frequency and the T60 time it was firstly considered to utilize a filter with length M=11000 since this filter length would be long eno</w:t>
+      </w:r>
+      <w:r>
+        <w:rPr>
+          <w:lang w:val="en-US"/>
+        </w:rPr>
+        <w:t xml:space="preserve">ugh to capture the complete RIR. The other values chosen for the other parameters of the scheme were; </w:t>
+      </w:r>
+      <m:oMath>
+        <m:r>
+          <w:rPr>
+            <w:rFonts w:ascii="Cambria Math" w:hAnsi="Cambria Math"/>
+          </w:rPr>
+          <m:t>δ</m:t>
+        </m:r>
+        <m:r>
+          <w:rPr>
+            <w:rFonts w:ascii="Cambria Math" w:hAnsi="Cambria Math"/>
+          </w:rPr>
+          <m:t>=0.0001</m:t>
+        </m:r>
+      </m:oMath>
+      <w:r>
+        <w:rPr>
+          <w:lang w:val="en-US"/>
+        </w:rPr>
+        <w:t>,</w:t>
+      </w:r>
+      <w:r>
+        <w:rPr>
+          <w:lang w:val="en-US"/>
+        </w:rPr>
+        <w:t xml:space="preserve"> </w:t>
+      </w:r>
+      <m:oMath>
+        <m:r>
+          <w:rPr>
+            <w:rFonts w:ascii="Cambria Math" w:hAnsi="Cambria Math"/>
+          </w:rPr>
+          <m:t>α</m:t>
+        </m:r>
+        <m:r>
+          <w:rPr>
+            <w:rFonts w:ascii="Cambria Math" w:hAnsi="Cambria Math"/>
+          </w:rPr>
+          <m:t>=0.7</m:t>
+        </m:r>
+      </m:oMath>
+      <w:r>
+        <w:rPr>
+          <w:lang w:val="en-US"/>
+        </w:rPr>
+        <w:t xml:space="preserve"> </w:t>
+      </w:r>
+      <w:r>
+        <w:rPr>
+          <w:lang w:val="en-US"/>
+        </w:rPr>
+        <w:t>(step size constant)</w:t>
+      </w:r>
+      <w:r>
+        <w:rPr>
+          <w:lang w:val="en-US"/>
+        </w:rPr>
+        <w:t xml:space="preserve"> ,</w:t>
+      </w:r>
+      <w:r>
+        <w:rPr>
+          <w:lang w:val="en-US"/>
+        </w:rPr>
+        <w:t xml:space="preserve"> </w:t>
+      </w:r>
+      <m:oMath>
+        <m:r>
+          <w:rPr>
+            <w:rFonts w:ascii="Cambria Math" w:hAnsi="Cambria Math"/>
+          </w:rPr>
+          <m:t>γ</m:t>
+        </m:r>
+        <m:r>
+          <w:rPr>
+            <w:rFonts w:ascii="Cambria Math" w:hAnsi="Cambria Math"/>
+          </w:rPr>
+          <m:t>=0.6</m:t>
+        </m:r>
+      </m:oMath>
+      <w:r>
+        <w:rPr>
+          <w:lang w:val="en-US"/>
+        </w:rPr>
+        <w:t xml:space="preserve"> </w:t>
+      </w:r>
+      <w:r>
+        <w:rPr>
+          <w:lang w:val="en-US"/>
+        </w:rPr>
+        <w:t>(forgetting factor).</w:t>
+      </w:r>
+      <w:r>
+        <w:rPr>
+          <w:lang w:val="en-US"/>
+        </w:rPr>
+        <w:t xml:space="preserve"> This scheme was tested in different rooms doing 100 simulations changing simulation starting and ending positions.</w:t>
+      </w:r>
+    </w:p>
+    <w:p>
+      <w:pPr>
+        <w:pStyle w:val="Textoindependiente"/>
+        <w:rPr>
+          <w:lang w:val="en-US"/>
+        </w:rPr>
+      </w:pPr>
+      <w:r>
+        <w:rPr>
+          <w:lang w:val="en-US"/>
+        </w:rPr>
+        <w:t>However, after simulating this scheme results were worse than expected.</w:t>
+      </w:r>
+      <w:r>
+        <w:t xml:space="preserve"> </w:t>
+      </w:r>
+      <w:r>
+        <w:rPr>
+          <w:lang w:val="en-US"/>
+        </w:rPr>
+        <w:t>While</w:t>
+      </w:r>
+      <w:r>
+        <w:rPr>
+          <w:lang w:val="en-US"/>
+        </w:rPr>
+        <w:t xml:space="preserve"> the error signal was desired to be as close to zero as </w:t>
+      </w:r>
+      <w:r>
+        <w:rPr>
+          <w:lang w:val="en-US"/>
+        </w:rPr>
+        <w:t xml:space="preserve">possible and uncorrelated to the desired signal, the </w:t>
+      </w:r>
+      <w:r>
+        <w:rPr>
+          <w:lang w:val="en-US"/>
+        </w:rPr>
+        <w:lastRenderedPageBreak/>
+        <w:t xml:space="preserve">error signal obtained did not meet </w:t>
+      </w:r>
+      <w:r>
+        <w:rPr>
+          <w:lang w:val="en-US"/>
+        </w:rPr>
+        <w:t>these criteria</w:t>
+      </w:r>
+      <w:r>
+        <w:rPr>
+          <w:lang w:val="en-US"/>
+        </w:rPr>
+        <w:t>.</w:t>
+      </w:r>
+      <w:r>
+        <w:rPr>
+          <w:lang w:val="en-US"/>
+        </w:rPr>
+        <w:t xml:space="preserve"> Below, mean and variance of error signal of 100 simulations using these parameters for a 3x4.5x2.5 m room are shown on par with the scheme’s desired and estimated signal for one of the simulations.</w:t>
+      </w:r>
+    </w:p>
+    <w:p>
+      <w:pPr>
+        <w:ind w:firstLine="14.40pt"/>
+        <w:jc w:val="start"/>
+      </w:pPr>
+      <w:r>
+        <w:rPr>
+          <w:noProof/>
+        </w:rPr>
+        <w:drawing>
+          <wp:inline distT="0" distB="0" distL="0" distR="0" wp14:anchorId="541C0CBE" wp14:editId="797E2366">
+            <wp:extent cx="2080260" cy="2609944"/>
+            <wp:effectExtent l="0" t="0" r="0" b="0"/>
+            <wp:docPr id="18" name="Imagen 18"/>
+            <wp:cNvGraphicFramePr>
+              <a:graphicFrameLocks xmlns:a="http://purl.oclc.org/ooxml/drawingml/main" noChangeAspect="1"/>
+            </wp:cNvGraphicFramePr>
+            <a:graphic xmlns:a="http://purl.oclc.org/ooxml/drawingml/main">
+              <a:graphicData uri="http://purl.oclc.org/ooxml/drawingml/picture">
+                <pic:pic xmlns:pic="http://purl.oclc.org/ooxml/drawingml/picture">
+                  <pic:nvPicPr>
+                    <pic:cNvPr id="18" name="error media y varianza.PNG"/>
+                    <pic:cNvPicPr/>
+                  </pic:nvPicPr>
+                  <pic:blipFill>
+                    <a:blip r:embed="rId13">
+                      <a:extLst>
+                        <a:ext uri="{28A0092B-C50C-407E-A947-70E740481C1C}">
+                          <a14:useLocalDpi xmlns:a14="http://schemas.microsoft.com/office/drawing/2010/main" val="0"/>
+                        </a:ext>
+                      </a:extLst>
+                    </a:blip>
+                    <a:stretch>
+                      <a:fillRect/>
+                    </a:stretch>
+                  </pic:blipFill>
+                  <pic:spPr>
+                    <a:xfrm>
+                      <a:off x="0" y="0"/>
+                      <a:ext cx="2093460" cy="2626505"/>
+                    </a:xfrm>
+                    <a:prstGeom prst="rect">
+                      <a:avLst/>
+                    </a:prstGeom>
+                  </pic:spPr>
+                </pic:pic>
+              </a:graphicData>
+            </a:graphic>
+          </wp:inline>
+        </w:drawing>
+      </w:r>
+    </w:p>
+    <w:p>
+      <w:pPr>
+        <w:ind w:firstLine="14.40pt"/>
+        <w:jc w:val="start"/>
+      </w:pPr>
+      <w:r>
+        <w:rPr>
+          <w:noProof/>
+        </w:rPr>
+        <w:drawing>
+          <wp:anchor distT="45720" distB="45720" distL="114300" distR="114300" simplePos="0" relativeHeight="251676160" behindDoc="0" locked="0" layoutInCell="1" allowOverlap="1" wp14:anchorId="00876935" wp14:editId="4EF563CB">
+            <wp:simplePos x="0" y="0"/>
+            <wp:positionH relativeFrom="margin">
+              <wp:align>left</wp:align>
+            </wp:positionH>
+            <wp:positionV relativeFrom="paragraph">
+              <wp:posOffset>2194560</wp:posOffset>
+            </wp:positionV>
+            <wp:extent cx="2903220" cy="419100"/>
+            <wp:effectExtent l="0" t="0" r="0" b="0"/>
+            <wp:wrapSquare wrapText="bothSides"/>
+            <wp:docPr id="21" name="Cuadro de texto 2"/>
+            <wp:cNvGraphicFramePr>
+              <a:graphicFrameLocks xmlns:a="http://purl.oclc.org/ooxml/drawingml/main"/>
+            </wp:cNvGraphicFramePr>
+            <a:graphic xmlns:a="http://purl.oclc.org/ooxml/drawingml/main">
+              <a:graphicData uri="http://schemas.microsoft.com/office/word/2010/wordprocessingShape">
+                <wp:wsp>
+                  <wp:cNvSpPr txBox="1">
+                    <a:spLocks noChangeArrowheads="1"/>
+                  </wp:cNvSpPr>
+                  <wp:spPr bwMode="auto">
+                    <a:xfrm>
+                      <a:off x="0" y="0"/>
+                      <a:ext cx="2903220" cy="419100"/>
+                    </a:xfrm>
+                    <a:prstGeom prst="rect">
+                      <a:avLst/>
+                    </a:prstGeom>
+                    <a:noFill/>
+                    <a:ln w="9525">
+                      <a:noFill/>
+                      <a:miter lim="800%"/>
+                      <a:headEnd/>
+                      <a:tailEnd/>
+                    </a:ln>
+                  </wp:spPr>
+                  <wp:txbx>
+                    <wne:txbxContent>
+                      <w:p>
+                        <w:pPr>
+                          <w:rPr>
+                            <w:sz w:val="18"/>
+                            <w:szCs w:val="18"/>
+                          </w:rPr>
+                        </w:pPr>
+                        <w:r>
+                          <w:rPr>
+                            <w:sz w:val="18"/>
+                            <w:szCs w:val="18"/>
+                          </w:rPr>
+                          <w:t xml:space="preserve">Figure </w:t>
+                        </w:r>
+                        <w:r>
+                          <w:rPr>
+                            <w:sz w:val="18"/>
+                            <w:szCs w:val="18"/>
+                          </w:rPr>
+                          <w:t>4</w:t>
+                        </w:r>
+                        <w:r>
+                          <w:rPr>
+                            <w:sz w:val="18"/>
+                            <w:szCs w:val="18"/>
+                          </w:rPr>
+                          <w:t xml:space="preserve">. </w:t>
+                        </w:r>
+                        <w:r>
+                          <w:rPr>
+                            <w:sz w:val="18"/>
+                            <w:szCs w:val="18"/>
+                          </w:rPr>
+                          <w:t>Estimated and desired signals for a particular simulation.</w:t>
+                        </w:r>
+                      </w:p>
+                      <w:p/>
+                      <w:p/>
+                      <w:p>
+                        <w:r>
+                          <w:t>SSSSSS</w:t>
+                        </w:r>
+                      </w:p>
+                      <w:p>
+                        <w:r>
+                          <w:t>d</w:t>
+                        </w:r>
+                      </w:p>
+                    </wne:txbxContent>
+                  </wp:txbx>
+                  <wp:bodyPr rot="0" vert="horz" wrap="square" lIns="91440" tIns="45720" rIns="91440" bIns="45720" anchor="t" anchorCtr="0">
+                    <a:noAutofit/>
+                  </wp:bodyPr>
+                </wp:wsp>
+              </a:graphicData>
+            </a:graphic>
+            <wp14:sizeRelH relativeFrom="margin">
+              <wp14:pctWidth>0%</wp14:pctWidth>
+            </wp14:sizeRelH>
+            <wp14:sizeRelV relativeFrom="margin">
+              <wp14:pctHeight>0%</wp14:pctHeight>
+            </wp14:sizeRelV>
+          </wp:anchor>
+        </w:drawing>
+      </w:r>
+      <w:r>
+        <w:drawing>
+          <wp:inline distT="0" distB="0" distL="0" distR="0" wp14:anchorId="17CAD4AF" wp14:editId="7B7B2FC4">
+            <wp:extent cx="2293620" cy="1461204"/>
+            <wp:effectExtent l="0" t="0" r="0" b="5715"/>
+            <wp:docPr id="19" name="Imagen 19"/>
+            <wp:cNvGraphicFramePr>
+              <a:graphicFrameLocks xmlns:a="http://purl.oclc.org/ooxml/drawingml/main" noChangeAspect="1"/>
+            </wp:cNvGraphicFramePr>
+            <a:graphic xmlns:a="http://purl.oclc.org/ooxml/drawingml/main">
+              <a:graphicData uri="http://purl.oclc.org/ooxml/drawingml/picture">
+                <pic:pic xmlns:pic="http://purl.oclc.org/ooxml/drawingml/picture">
+                  <pic:nvPicPr>
+                    <pic:cNvPr id="19" name="a la par de la imagen de error.PNG"/>
+                    <pic:cNvPicPr/>
+                  </pic:nvPicPr>
+                  <pic:blipFill>
+                    <a:blip r:embed="rId14">
+                      <a:extLst>
+                        <a:ext uri="{28A0092B-C50C-407E-A947-70E740481C1C}">
+                          <a14:useLocalDpi xmlns:a14="http://schemas.microsoft.com/office/drawing/2010/main" val="0"/>
+                        </a:ext>
+                      </a:extLst>
+                    </a:blip>
+                    <a:stretch>
+                      <a:fillRect/>
+                    </a:stretch>
+                  </pic:blipFill>
+                  <pic:spPr>
+                    <a:xfrm>
+                      <a:off x="0" y="0"/>
+                      <a:ext cx="2308427" cy="1470637"/>
+                    </a:xfrm>
+                    <a:prstGeom prst="rect">
+                      <a:avLst/>
+                    </a:prstGeom>
+                  </pic:spPr>
+                </pic:pic>
+              </a:graphicData>
+            </a:graphic>
+          </wp:inline>
+        </w:drawing>
+      </w:r>
+      <w:r>
+        <w:rPr>
+          <w:noProof/>
+        </w:rPr>
+        <w:drawing>
+          <wp:anchor distT="45720" distB="45720" distL="114300" distR="114300" simplePos="0" relativeHeight="251674112" behindDoc="0" locked="0" layoutInCell="1" allowOverlap="1" wp14:anchorId="28584DE2" wp14:editId="5EB08DDF">
+            <wp:simplePos x="0" y="0"/>
+            <wp:positionH relativeFrom="column">
+              <wp:posOffset>0</wp:posOffset>
+            </wp:positionH>
+            <wp:positionV relativeFrom="paragraph">
+              <wp:posOffset>187960</wp:posOffset>
+            </wp:positionV>
+            <wp:extent cx="2903220" cy="419100"/>
+            <wp:effectExtent l="0" t="0" r="0" b="0"/>
+            <wp:wrapSquare wrapText="bothSides"/>
+            <wp:docPr id="20" name="Cuadro de texto 2"/>
+            <wp:cNvGraphicFramePr>
+              <a:graphicFrameLocks xmlns:a="http://purl.oclc.org/ooxml/drawingml/main"/>
+            </wp:cNvGraphicFramePr>
+            <a:graphic xmlns:a="http://purl.oclc.org/ooxml/drawingml/main">
+              <a:graphicData uri="http://schemas.microsoft.com/office/word/2010/wordprocessingShape">
+                <wp:wsp>
+                  <wp:cNvSpPr txBox="1">
+                    <a:spLocks noChangeArrowheads="1"/>
+                  </wp:cNvSpPr>
+                  <wp:spPr bwMode="auto">
+                    <a:xfrm>
+                      <a:off x="0" y="0"/>
+                      <a:ext cx="2903220" cy="419100"/>
+                    </a:xfrm>
+                    <a:prstGeom prst="rect">
+                      <a:avLst/>
+                    </a:prstGeom>
+                    <a:noFill/>
+                    <a:ln w="9525">
+                      <a:noFill/>
+                      <a:miter lim="800%"/>
+                      <a:headEnd/>
+                      <a:tailEnd/>
+                    </a:ln>
+                  </wp:spPr>
+                  <wp:txbx>
+                    <wne:txbxContent>
+                      <w:p>
+                        <w:pPr>
+                          <w:rPr>
+                            <w:sz w:val="18"/>
+                            <w:szCs w:val="18"/>
+                          </w:rPr>
+                        </w:pPr>
+                        <w:r>
+                          <w:rPr>
+                            <w:sz w:val="18"/>
+                            <w:szCs w:val="18"/>
+                          </w:rPr>
+                          <w:t xml:space="preserve">Figure 3. </w:t>
+                        </w:r>
+                        <w:r>
+                          <w:rPr>
+                            <w:sz w:val="18"/>
+                            <w:szCs w:val="18"/>
+                          </w:rPr>
+                          <w:t>Mean and Variance of total simulation’s error signal</w:t>
+                        </w:r>
+                      </w:p>
+                      <w:p/>
+                      <w:p>
+                        <w:r>
+                          <w:t>d</w:t>
+                        </w:r>
+                      </w:p>
+                    </wne:txbxContent>
+                  </wp:txbx>
+                  <wp:bodyPr rot="0" vert="horz" wrap="square" lIns="91440" tIns="45720" rIns="91440" bIns="45720" anchor="t" anchorCtr="0">
+                    <a:noAutofit/>
+                  </wp:bodyPr>
+                </wp:wsp>
+              </a:graphicData>
+            </a:graphic>
+            <wp14:sizeRelH relativeFrom="margin">
+              <wp14:pctWidth>0%</wp14:pctWidth>
+            </wp14:sizeRelH>
+            <wp14:sizeRelV relativeFrom="margin">
+              <wp14:pctHeight>0%</wp14:pctHeight>
+            </wp14:sizeRelV>
+          </wp:anchor>
+        </w:drawing>
+      </w:r>
+    </w:p>
+    <w:p/>
+    <w:p>
+      <w:pPr>
+        <w:ind w:firstLine="14.40pt"/>
+        <w:jc w:val="start"/>
+      </w:pPr>
+      <w:r>
+        <w:t xml:space="preserve">While filter length was maintained the other parameters were changed so as to see if better results could be achieved. If the step size was decreased the algorithm response could not adapt adequately to variations in the input signal. If the step size was increased </w:t>
+      </w:r>
+      <w:proofErr w:type="spellStart"/>
+      <w:r>
+        <w:rPr>
+          <w:spacing w:val="-1"/>
+          <w:lang w:eastAsia="x-none"/>
+        </w:rPr>
+        <w:t>misadjustment</w:t>
+      </w:r>
+      <w:proofErr w:type="spellEnd"/>
+      <w:r>
+        <w:rPr>
+          <w:spacing w:val="-1"/>
+          <w:lang w:eastAsia="x-none"/>
+        </w:rPr>
+        <w:t xml:space="preserve"> </w:t>
+      </w:r>
+      <w:r>
+        <w:t>of the algorithm increased and in extreme cases the algorithm diverged.</w:t>
+      </w:r>
+    </w:p>
+    <w:p>
+      <w:pPr>
+        <w:ind w:firstLine="14.40pt"/>
+        <w:jc w:val="start"/>
+      </w:pPr>
+      <w:r>
+        <w:t xml:space="preserve">Taking this into account it was considered that the previous assumption of filter’s length was erroneous. Recalling </w:t>
+      </w:r>
+      <w:proofErr w:type="spellStart"/>
+      <w:r>
+        <w:rPr>
+          <w:spacing w:val="-1"/>
+          <w:lang w:eastAsia="x-none"/>
+        </w:rPr>
+        <w:t>misadjustment</w:t>
+      </w:r>
+      <w:proofErr w:type="spellEnd"/>
+      <w:r>
+        <w:rPr>
+          <w:spacing w:val="-1"/>
+          <w:lang w:eastAsia="x-none"/>
+        </w:rPr>
+        <w:t xml:space="preserve"> </w:t>
+      </w:r>
+      <w:r>
+        <w:t xml:space="preserve">equation, a long filter caused an increase in </w:t>
+      </w:r>
+      <w:proofErr w:type="spellStart"/>
+      <w:r>
+        <w:rPr>
+          <w:spacing w:val="-1"/>
+          <w:lang w:eastAsia="x-none"/>
+        </w:rPr>
+        <w:t>misadjustment</w:t>
+      </w:r>
+      <w:proofErr w:type="spellEnd"/>
+      <w:r>
+        <w:t>,</w:t>
+      </w:r>
+      <w:r>
+        <w:t xml:space="preserve"> resulting in the scheme’s bad performance.</w:t>
+      </w:r>
+    </w:p>
+    <w:p>
+      <w:pPr>
+        <w:ind w:firstLine="14.40pt"/>
+        <w:jc w:val="start"/>
+      </w:pPr>
+      <w:r>
+        <w:t xml:space="preserve">To choose the new filter length it was taken into account that this scheme was to be used for human speech in hands free communications, recalling that human speech had a stationary period of approximately 20ms. Recalling sampling frequency of 16kHz a new filter length of 300 samples was considered. It was considered that reducing filter length would help with </w:t>
+      </w:r>
+      <w:proofErr w:type="spellStart"/>
+      <w:r>
+        <w:t>misadjustment</w:t>
+      </w:r>
+      <w:proofErr w:type="spellEnd"/>
+      <w:r>
+        <w:t>, while this new filter would only work with stationary input signals.</w:t>
+      </w:r>
+    </w:p>
+    <w:p>
+      <w:pPr>
+        <w:ind w:firstLine="14.40pt"/>
+        <w:jc w:val="start"/>
+      </w:pPr>
+      <w:r>
+        <w:lastRenderedPageBreak/>
+        <w:t xml:space="preserve">Regarding the rest of this scheme’s parameters the starting values were considered as a starting point; </w:t>
+      </w:r>
+      <m:oMath>
+        <m:r>
+          <w:rPr>
+            <w:rFonts w:ascii="Cambria Math" w:hAnsi="Cambria Math"/>
+          </w:rPr>
+          <m:t>δ=0.0001</m:t>
+        </m:r>
+      </m:oMath>
+      <w:r>
+        <w:t>,</w:t>
+      </w:r>
+      <w:r>
+        <w:t xml:space="preserve"> </w:t>
+      </w:r>
+      <m:oMath>
+        <m:r>
+          <w:rPr>
+            <w:rFonts w:ascii="Cambria Math" w:hAnsi="Cambria Math"/>
+          </w:rPr>
+          <m:t>α=0.7</m:t>
+        </m:r>
+      </m:oMath>
+      <w:r>
+        <w:t xml:space="preserve"> </w:t>
+      </w:r>
+      <w:r>
+        <w:t>(step size constant)</w:t>
+      </w:r>
+      <w:r>
+        <w:t xml:space="preserve"> </w:t>
+      </w:r>
+      <w:r>
+        <w:t>and</w:t>
+      </w:r>
+      <w:r>
+        <w:t xml:space="preserve"> </w:t>
+      </w:r>
+      <m:oMath>
+        <m:r>
+          <w:rPr>
+            <w:rFonts w:ascii="Cambria Math" w:hAnsi="Cambria Math"/>
+          </w:rPr>
+          <m:t>γ=0.6</m:t>
+        </m:r>
+      </m:oMath>
+      <w:r>
+        <w:t xml:space="preserve"> </w:t>
+      </w:r>
+      <w:r>
+        <w:t>(forgetting factor)</w:t>
+      </w:r>
+      <w:r>
+        <w:t>. Results for the same room size as before (</w:t>
+      </w:r>
+      <w:r>
+        <w:t>3x4.5x2.5 m</w:t>
+      </w:r>
+      <w:r>
+        <w:t>) are shown below:</w:t>
+      </w:r>
+    </w:p>
+    <w:p>
+      <w:pPr>
+        <w:ind w:firstLine="14.40pt"/>
+        <w:jc w:val="start"/>
+      </w:pPr>
+      <w:r>
+        <w:rPr>
+          <w:noProof/>
+        </w:rPr>
+        <w:drawing>
+          <wp:anchor distT="45720" distB="45720" distL="114300" distR="114300" simplePos="0" relativeHeight="251678208" behindDoc="0" locked="0" layoutInCell="1" allowOverlap="1" wp14:anchorId="3BC2A8DE" wp14:editId="1B6338FA">
+            <wp:simplePos x="0" y="0"/>
+            <wp:positionH relativeFrom="column">
+              <wp:posOffset>-30480</wp:posOffset>
+            </wp:positionH>
+            <wp:positionV relativeFrom="paragraph">
+              <wp:posOffset>2824480</wp:posOffset>
+            </wp:positionV>
+            <wp:extent cx="2903220" cy="419100"/>
+            <wp:effectExtent l="0" t="0" r="0" b="0"/>
+            <wp:wrapSquare wrapText="bothSides"/>
+            <wp:docPr id="23" name="Cuadro de texto 2"/>
+            <wp:cNvGraphicFramePr>
+              <a:graphicFrameLocks xmlns:a="http://purl.oclc.org/ooxml/drawingml/main"/>
+            </wp:cNvGraphicFramePr>
+            <a:graphic xmlns:a="http://purl.oclc.org/ooxml/drawingml/main">
+              <a:graphicData uri="http://schemas.microsoft.com/office/word/2010/wordprocessingShape">
+                <wp:wsp>
+                  <wp:cNvSpPr txBox="1">
+                    <a:spLocks noChangeArrowheads="1"/>
+                  </wp:cNvSpPr>
+                  <wp:spPr bwMode="auto">
+                    <a:xfrm>
+                      <a:off x="0" y="0"/>
+                      <a:ext cx="2903220" cy="419100"/>
+                    </a:xfrm>
+                    <a:prstGeom prst="rect">
+                      <a:avLst/>
+                    </a:prstGeom>
+                    <a:noFill/>
+                    <a:ln w="9525">
+                      <a:noFill/>
+                      <a:miter lim="800%"/>
+                      <a:headEnd/>
+                      <a:tailEnd/>
+                    </a:ln>
+                  </wp:spPr>
+                  <wp:txbx>
+                    <wne:txbxContent>
+                      <w:p>
+                        <w:pPr>
+                          <w:rPr>
+                            <w:sz w:val="18"/>
+                            <w:szCs w:val="18"/>
+                          </w:rPr>
+                        </w:pPr>
+                        <w:r>
+                          <w:rPr>
+                            <w:sz w:val="18"/>
+                            <w:szCs w:val="18"/>
+                          </w:rPr>
+                          <w:t xml:space="preserve">Figure </w:t>
+                        </w:r>
+                        <w:r>
+                          <w:rPr>
+                            <w:sz w:val="18"/>
+                            <w:szCs w:val="18"/>
+                          </w:rPr>
+                          <w:t>5</w:t>
+                        </w:r>
+                        <w:r>
+                          <w:rPr>
+                            <w:sz w:val="18"/>
+                            <w:szCs w:val="18"/>
+                          </w:rPr>
+                          <w:t xml:space="preserve">. </w:t>
+                        </w:r>
+                        <w:r>
+                          <w:rPr>
+                            <w:sz w:val="18"/>
+                            <w:szCs w:val="18"/>
+                          </w:rPr>
+                          <w:t>Mean and Variance of total simulation’s error signal</w:t>
+                        </w:r>
+                      </w:p>
+                      <w:p/>
+                      <w:p/>
+                      <w:p>
+                        <w:r>
+                          <w:t>d</w:t>
+                        </w:r>
+                      </w:p>
+                    </wne:txbxContent>
+                  </wp:txbx>
+                  <wp:bodyPr rot="0" vert="horz" wrap="square" lIns="91440" tIns="45720" rIns="91440" bIns="45720" anchor="t" anchorCtr="0">
+                    <a:noAutofit/>
+                  </wp:bodyPr>
+                </wp:wsp>
+              </a:graphicData>
+            </a:graphic>
+            <wp14:sizeRelH relativeFrom="margin">
+              <wp14:pctWidth>0%</wp14:pctWidth>
+            </wp14:sizeRelH>
+            <wp14:sizeRelV relativeFrom="margin">
+              <wp14:pctHeight>0%</wp14:pctHeight>
+            </wp14:sizeRelV>
+          </wp:anchor>
+        </w:drawing>
+      </w:r>
+      <w:r>
+        <w:rPr>
+          <w:noProof/>
+        </w:rPr>
+        <w:drawing>
+          <wp:inline distT="0" distB="0" distL="0" distR="0" wp14:anchorId="64DC5164" wp14:editId="146399CE">
+            <wp:extent cx="2092082" cy="2727960"/>
+            <wp:effectExtent l="0" t="0" r="3810" b="0"/>
+            <wp:docPr id="22" name="Imagen 22"/>
+            <wp:cNvGraphicFramePr>
+              <a:graphicFrameLocks xmlns:a="http://purl.oclc.org/ooxml/drawingml/main" noChangeAspect="1"/>
+            </wp:cNvGraphicFramePr>
+            <a:graphic xmlns:a="http://purl.oclc.org/ooxml/drawingml/main">
+              <a:graphicData uri="http://purl.oclc.org/ooxml/drawingml/picture">
+                <pic:pic xmlns:pic="http://purl.oclc.org/ooxml/drawingml/picture">
+                  <pic:nvPicPr>
+                    <pic:cNvPr id="22" name="error mas posta.PNG"/>
+                    <pic:cNvPicPr/>
+                  </pic:nvPicPr>
+                  <pic:blipFill>
+                    <a:blip r:embed="rId15">
+                      <a:extLst>
+                        <a:ext uri="{28A0092B-C50C-407E-A947-70E740481C1C}">
+                          <a14:useLocalDpi xmlns:a14="http://schemas.microsoft.com/office/drawing/2010/main" val="0"/>
+                        </a:ext>
+                      </a:extLst>
+                    </a:blip>
+                    <a:stretch>
+                      <a:fillRect/>
+                    </a:stretch>
+                  </pic:blipFill>
+                  <pic:spPr>
+                    <a:xfrm>
+                      <a:off x="0" y="0"/>
+                      <a:ext cx="2104085" cy="2743612"/>
+                    </a:xfrm>
+                    <a:prstGeom prst="rect">
+                      <a:avLst/>
+                    </a:prstGeom>
+                  </pic:spPr>
+                </pic:pic>
+              </a:graphicData>
+            </a:graphic>
+          </wp:inline>
+        </w:drawing>
+      </w:r>
+    </w:p>
+    <w:p>
+      <w:pPr>
+        <w:ind w:firstLine="14.40pt"/>
+        <w:jc w:val="start"/>
+      </w:pPr>
+      <w:r>
+        <w:rPr>
+          <w:noProof/>
+        </w:rPr>
+        <w:drawing>
+          <wp:anchor distT="45720" distB="45720" distL="114300" distR="114300" simplePos="0" relativeHeight="251680256" behindDoc="0" locked="0" layoutInCell="1" allowOverlap="1" wp14:anchorId="4CB39918" wp14:editId="4075DB42">
+            <wp:simplePos x="0" y="0"/>
+            <wp:positionH relativeFrom="column">
+              <wp:align>left</wp:align>
+            </wp:positionH>
+            <wp:positionV relativeFrom="paragraph">
+              <wp:posOffset>2218690</wp:posOffset>
+            </wp:positionV>
+            <wp:extent cx="2903220" cy="419100"/>
+            <wp:effectExtent l="0" t="0" r="0" b="0"/>
+            <wp:wrapSquare wrapText="bothSides"/>
+            <wp:docPr id="25" name="Cuadro de texto 2"/>
+            <wp:cNvGraphicFramePr>
+              <a:graphicFrameLocks xmlns:a="http://purl.oclc.org/ooxml/drawingml/main"/>
+            </wp:cNvGraphicFramePr>
+            <a:graphic xmlns:a="http://purl.oclc.org/ooxml/drawingml/main">
+              <a:graphicData uri="http://schemas.microsoft.com/office/word/2010/wordprocessingShape">
+                <wp:wsp>
+                  <wp:cNvSpPr txBox="1">
+                    <a:spLocks noChangeArrowheads="1"/>
+                  </wp:cNvSpPr>
+                  <wp:spPr bwMode="auto">
+                    <a:xfrm>
+                      <a:off x="0" y="0"/>
+                      <a:ext cx="2903220" cy="419100"/>
+                    </a:xfrm>
+                    <a:prstGeom prst="rect">
+                      <a:avLst/>
+                    </a:prstGeom>
+                    <a:noFill/>
+                    <a:ln w="9525">
+                      <a:noFill/>
+                      <a:miter lim="800%"/>
+                      <a:headEnd/>
+                      <a:tailEnd/>
+                    </a:ln>
+                  </wp:spPr>
+                  <wp:txbx>
+                    <wne:txbxContent>
+                      <w:p>
+                        <w:pPr>
+                          <w:rPr>
+                            <w:sz w:val="18"/>
+                            <w:szCs w:val="18"/>
+                          </w:rPr>
+                        </w:pPr>
+                        <w:r>
+                          <w:rPr>
+                            <w:sz w:val="18"/>
+                            <w:szCs w:val="18"/>
+                          </w:rPr>
+                          <w:t>Figure</w:t>
+                        </w:r>
+                        <w:r>
+                          <w:rPr>
+                            <w:sz w:val="18"/>
+                            <w:szCs w:val="18"/>
+                          </w:rPr>
+                          <w:t xml:space="preserve"> 6</w:t>
+                        </w:r>
+                        <w:r>
+                          <w:rPr>
+                            <w:sz w:val="18"/>
+                            <w:szCs w:val="18"/>
+                          </w:rPr>
+                          <w:t xml:space="preserve">. </w:t>
+                        </w:r>
+                        <w:r>
+                          <w:rPr>
+                            <w:sz w:val="18"/>
+                            <w:szCs w:val="18"/>
+                          </w:rPr>
+                          <w:t>Estimated and desired signals for a particular simulation.</w:t>
+                        </w:r>
+                      </w:p>
+                      <w:p/>
+                      <w:p/>
+                      <w:p>
+                        <w:r>
+                          <w:t>SSSSSS</w:t>
+                        </w:r>
+                      </w:p>
+                      <w:p>
+                        <w:r>
+                          <w:t>d</w:t>
+                        </w:r>
+                      </w:p>
+                    </wne:txbxContent>
+                  </wp:txbx>
+                  <wp:bodyPr rot="0" vert="horz" wrap="square" lIns="91440" tIns="45720" rIns="91440" bIns="45720" anchor="t" anchorCtr="0">
+                    <a:noAutofit/>
+                  </wp:bodyPr>
+                </wp:wsp>
+              </a:graphicData>
+            </a:graphic>
+            <wp14:sizeRelH relativeFrom="margin">
+              <wp14:pctWidth>0%</wp14:pctWidth>
+            </wp14:sizeRelH>
+            <wp14:sizeRelV relativeFrom="margin">
+              <wp14:pctHeight>0%</wp14:pctHeight>
+            </wp14:sizeRelV>
+          </wp:anchor>
+        </w:drawing>
+      </w:r>
+      <w:r>
+        <w:drawing>
+          <wp:inline distT="0" distB="0" distL="0" distR="0" wp14:anchorId="58A7376B" wp14:editId="7755D7CD">
+            <wp:extent cx="2461260" cy="1573568"/>
+            <wp:effectExtent l="0" t="0" r="0" b="7620"/>
+            <wp:docPr id="24" name="Imagen 24"/>
+            <wp:cNvGraphicFramePr>
+              <a:graphicFrameLocks xmlns:a="http://purl.oclc.org/ooxml/drawingml/main" noChangeAspect="1"/>
+            </wp:cNvGraphicFramePr>
+            <a:graphic xmlns:a="http://purl.oclc.org/ooxml/drawingml/main">
+              <a:graphicData uri="http://purl.oclc.org/ooxml/drawingml/picture">
+                <pic:pic xmlns:pic="http://purl.oclc.org/ooxml/drawingml/picture">
+                  <pic:nvPicPr>
+                    <pic:cNvPr id="24" name="estimacion mas posta.PNG"/>
+                    <pic:cNvPicPr/>
+                  </pic:nvPicPr>
+                  <pic:blipFill>
+                    <a:blip r:embed="rId16">
+                      <a:extLst>
+                        <a:ext uri="{28A0092B-C50C-407E-A947-70E740481C1C}">
+                          <a14:useLocalDpi xmlns:a14="http://schemas.microsoft.com/office/drawing/2010/main" val="0"/>
+                        </a:ext>
+                      </a:extLst>
+                    </a:blip>
+                    <a:stretch>
+                      <a:fillRect/>
+                    </a:stretch>
+                  </pic:blipFill>
+                  <pic:spPr>
+                    <a:xfrm>
+                      <a:off x="0" y="0"/>
+                      <a:ext cx="2494345" cy="1594721"/>
+                    </a:xfrm>
+                    <a:prstGeom prst="rect">
+                      <a:avLst/>
+                    </a:prstGeom>
+                  </pic:spPr>
+                </pic:pic>
+              </a:graphicData>
+            </a:graphic>
+          </wp:inline>
+        </w:drawing>
+      </w:r>
+    </w:p>
+    <w:p>
+      <w:pPr>
+        <w:ind w:firstLine="14.40pt"/>
+        <w:jc w:val="start"/>
+      </w:pPr>
+      <w:r>
+        <w:t>It can be seen that the filter’s performance improved, reducing</w:t>
+      </w:r>
+      <w:r>
+        <w:t xml:space="preserve"> </w:t>
+      </w:r>
+      <w:r>
+        <w:t>the error signal magnitude while maintaining a small variance. It was considered appropriate to plot filter coefficients for each block of processed input signal as shown below:</w:t>
+      </w:r>
+    </w:p>
+    <w:p>
+      <w:pPr>
+        <w:ind w:firstLine="14.40pt"/>
+        <w:jc w:val="start"/>
+      </w:pPr>
+      <w:r>
+        <w:rPr>
+          <w:noProof/>
+        </w:rPr>
+        <w:drawing>
+          <wp:anchor distT="45720" distB="45720" distL="114300" distR="114300" simplePos="0" relativeHeight="251684352" behindDoc="0" locked="0" layoutInCell="1" allowOverlap="1" wp14:anchorId="675A5865" wp14:editId="65043CF9">
+            <wp:simplePos x="0" y="0"/>
+            <wp:positionH relativeFrom="column">
+              <wp:align>left</wp:align>
+            </wp:positionH>
+            <wp:positionV relativeFrom="paragraph">
+              <wp:posOffset>1753870</wp:posOffset>
+            </wp:positionV>
+            <wp:extent cx="2903220" cy="419100"/>
+            <wp:effectExtent l="0" t="0" r="0" b="0"/>
+            <wp:wrapSquare wrapText="bothSides"/>
+            <wp:docPr id="28" name="Cuadro de texto 2"/>
+            <wp:cNvGraphicFramePr>
+              <a:graphicFrameLocks xmlns:a="http://purl.oclc.org/ooxml/drawingml/main"/>
+            </wp:cNvGraphicFramePr>
+            <a:graphic xmlns:a="http://purl.oclc.org/ooxml/drawingml/main">
+              <a:graphicData uri="http://schemas.microsoft.com/office/word/2010/wordprocessingShape">
+                <wp:wsp>
+                  <wp:cNvSpPr txBox="1">
+                    <a:spLocks noChangeArrowheads="1"/>
+                  </wp:cNvSpPr>
+                  <wp:spPr bwMode="auto">
+                    <a:xfrm>
+                      <a:off x="0" y="0"/>
+                      <a:ext cx="2903220" cy="419100"/>
+                    </a:xfrm>
+                    <a:prstGeom prst="rect">
+                      <a:avLst/>
+                    </a:prstGeom>
+                    <a:noFill/>
+                    <a:ln w="9525">
+                      <a:noFill/>
+                      <a:miter lim="800%"/>
+                      <a:headEnd/>
+                      <a:tailEnd/>
+                    </a:ln>
+                  </wp:spPr>
+                  <wp:txbx>
+                    <wne:txbxContent>
+                      <w:p>
+                        <w:pPr>
+                          <w:rPr>
+                            <w:sz w:val="18"/>
+                            <w:szCs w:val="18"/>
+                          </w:rPr>
+                        </w:pPr>
+                        <w:r>
+                          <w:rPr>
+                            <w:sz w:val="18"/>
+                            <w:szCs w:val="18"/>
+                          </w:rPr>
+                          <w:t>Figure</w:t>
+                        </w:r>
+                        <w:r>
+                          <w:rPr>
+                            <w:sz w:val="18"/>
+                            <w:szCs w:val="18"/>
+                          </w:rPr>
+                          <w:t xml:space="preserve"> </w:t>
+                        </w:r>
+                        <w:r>
+                          <w:rPr>
+                            <w:sz w:val="18"/>
+                            <w:szCs w:val="18"/>
+                          </w:rPr>
+                          <w:t>7</w:t>
+                        </w:r>
+                        <w:r>
+                          <w:rPr>
+                            <w:sz w:val="18"/>
+                            <w:szCs w:val="18"/>
+                          </w:rPr>
+                          <w:t xml:space="preserve">. </w:t>
+                        </w:r>
+                        <w:r>
+                          <w:rPr>
+                            <w:sz w:val="18"/>
+                            <w:szCs w:val="18"/>
+                          </w:rPr>
+                          <w:t>Filter coefficients per Block</w:t>
+                        </w:r>
+                      </w:p>
+                      <w:p/>
+                      <w:p/>
+                      <w:p>
+                        <w:r>
+                          <w:t>SSSSSS</w:t>
+                        </w:r>
+                      </w:p>
+                      <w:p>
+                        <w:r>
+                          <w:t>d</w:t>
+                        </w:r>
+                      </w:p>
+                    </wne:txbxContent>
+                  </wp:txbx>
+                  <wp:bodyPr rot="0" vert="horz" wrap="square" lIns="91440" tIns="45720" rIns="91440" bIns="45720" anchor="t" anchorCtr="0">
+                    <a:noAutofit/>
+                  </wp:bodyPr>
+                </wp:wsp>
+              </a:graphicData>
+            </a:graphic>
+            <wp14:sizeRelH relativeFrom="margin">
+              <wp14:pctWidth>0%</wp14:pctWidth>
+            </wp14:sizeRelH>
+            <wp14:sizeRelV relativeFrom="margin">
+              <wp14:pctHeight>0%</wp14:pctHeight>
+            </wp14:sizeRelV>
+          </wp:anchor>
+        </w:drawing>
+      </w:r>
+      <w:r>
+        <w:rPr>
+          <w:noProof/>
+        </w:rPr>
+        <w:drawing>
+          <wp:inline distT="0" distB="0" distL="0" distR="0" wp14:anchorId="4776785F" wp14:editId="589A9688">
+            <wp:extent cx="2453640" cy="1662143"/>
+            <wp:effectExtent l="0" t="0" r="3810" b="0"/>
+            <wp:docPr id="26" name="Imagen 26"/>
+            <wp:cNvGraphicFramePr>
+              <a:graphicFrameLocks xmlns:a="http://purl.oclc.org/ooxml/drawingml/main" noChangeAspect="1"/>
+            </wp:cNvGraphicFramePr>
+            <a:graphic xmlns:a="http://purl.oclc.org/ooxml/drawingml/main">
+              <a:graphicData uri="http://purl.oclc.org/ooxml/drawingml/picture">
+                <pic:pic xmlns:pic="http://purl.oclc.org/ooxml/drawingml/picture">
+                  <pic:nvPicPr>
+                    <pic:cNvPr id="26" name="coeficientes.PNG"/>
+                    <pic:cNvPicPr/>
+                  </pic:nvPicPr>
+                  <pic:blipFill>
+                    <a:blip r:embed="rId17">
+                      <a:extLst>
+                        <a:ext uri="{28A0092B-C50C-407E-A947-70E740481C1C}">
+                          <a14:useLocalDpi xmlns:a14="http://schemas.microsoft.com/office/drawing/2010/main" val="0"/>
+                        </a:ext>
+                      </a:extLst>
+                    </a:blip>
+                    <a:stretch>
+                      <a:fillRect/>
+                    </a:stretch>
+                  </pic:blipFill>
+                  <pic:spPr>
+                    <a:xfrm>
+                      <a:off x="0" y="0"/>
+                      <a:ext cx="2462669" cy="1668259"/>
+                    </a:xfrm>
+                    <a:prstGeom prst="rect">
+                      <a:avLst/>
+                    </a:prstGeom>
+                  </pic:spPr>
+                </pic:pic>
+              </a:graphicData>
+            </a:graphic>
+          </wp:inline>
+        </w:drawing>
+      </w:r>
+    </w:p>
+    <w:p>
+      <w:pPr>
+        <w:pStyle w:val="Ttulo2"/>
+        <w:numPr>
+          <w:ilvl w:val="0"/>
+          <w:numId w:val="0"/>
+        </w:numPr>
+        <w:ind w:start="14.40pt"/>
+        <w:rPr>
+          <w:i w:val="0"/>
+          <w:iCs w:val="0"/>
+          <w:noProof w:val="0"/>
+        </w:rPr>
+      </w:pPr>
+      <w:r>
+        <w:rPr>
+          <w:i w:val="0"/>
+          <w:iCs w:val="0"/>
+          <w:noProof w:val="0"/>
+        </w:rPr>
+        <w:lastRenderedPageBreak/>
+        <w:t xml:space="preserve">Given that a desirable set of parameters for the echo cancellation scheme was found, the scheme was tested in another room </w:t>
+      </w:r>
+      <w:r>
+        <w:rPr>
+          <w:i w:val="0"/>
+          <w:iCs w:val="0"/>
+          <w:noProof w:val="0"/>
+        </w:rPr>
+        <w:t xml:space="preserve">simulation (size of 3.3x4x2.5 m) with a different speech sample </w:t>
+      </w:r>
+      <w:r>
+        <w:rPr>
+          <w:i w:val="0"/>
+          <w:iCs w:val="0"/>
+          <w:noProof w:val="0"/>
+        </w:rPr>
+        <w:t>as shown below:</w:t>
+      </w:r>
+    </w:p>
+    <w:p>
+      <w:r>
+        <w:rPr>
+          <w:noProof/>
+        </w:rPr>
+        <w:drawing>
+          <wp:inline distT="0" distB="0" distL="0" distR="0" wp14:anchorId="2B8790D3" wp14:editId="149699BB">
+            <wp:extent cx="2080260" cy="2805743"/>
+            <wp:effectExtent l="0" t="0" r="0" b="0"/>
+            <wp:docPr id="29" name="Imagen 29"/>
+            <wp:cNvGraphicFramePr>
+              <a:graphicFrameLocks xmlns:a="http://purl.oclc.org/ooxml/drawingml/main" noChangeAspect="1"/>
+            </wp:cNvGraphicFramePr>
+            <a:graphic xmlns:a="http://purl.oclc.org/ooxml/drawingml/main">
+              <a:graphicData uri="http://purl.oclc.org/ooxml/drawingml/picture">
+                <pic:pic xmlns:pic="http://purl.oclc.org/ooxml/drawingml/picture">
+                  <pic:nvPicPr>
+                    <pic:cNvPr id="29" name="ultima prueba.PNG"/>
+                    <pic:cNvPicPr/>
+                  </pic:nvPicPr>
+                  <pic:blipFill>
+                    <a:blip r:embed="rId18">
+                      <a:extLst>
+                        <a:ext uri="{28A0092B-C50C-407E-A947-70E740481C1C}">
+                          <a14:useLocalDpi xmlns:a14="http://schemas.microsoft.com/office/drawing/2010/main" val="0"/>
+                        </a:ext>
+                      </a:extLst>
+                    </a:blip>
+                    <a:stretch>
+                      <a:fillRect/>
+                    </a:stretch>
+                  </pic:blipFill>
+                  <pic:spPr>
+                    <a:xfrm>
+                      <a:off x="0" y="0"/>
+                      <a:ext cx="2089171" cy="2817762"/>
+                    </a:xfrm>
+                    <a:prstGeom prst="rect">
+                      <a:avLst/>
+                    </a:prstGeom>
+                  </pic:spPr>
+                </pic:pic>
+              </a:graphicData>
+            </a:graphic>
+          </wp:inline>
+        </w:drawing>
+      </w:r>
+    </w:p>
+    <w:p>
+      <w:pPr>
+        <w:jc w:val="both"/>
+      </w:pPr>
+      <w:r>
+        <w:rPr>
+          <w:noProof/>
+        </w:rPr>
+        <w:drawing>
+          <wp:anchor distT="45720" distB="45720" distL="114300" distR="114300" simplePos="0" relativeHeight="251686400" behindDoc="0" locked="0" layoutInCell="1" allowOverlap="1" wp14:anchorId="53719760" wp14:editId="47C916D1">
+            <wp:simplePos x="0" y="0"/>
+            <wp:positionH relativeFrom="column">
+              <wp:posOffset>0</wp:posOffset>
+            </wp:positionH>
+            <wp:positionV relativeFrom="paragraph">
+              <wp:posOffset>189865</wp:posOffset>
+            </wp:positionV>
+            <wp:extent cx="2903220" cy="419100"/>
+            <wp:effectExtent l="0" t="0" r="0" b="0"/>
+            <wp:wrapSquare wrapText="bothSides"/>
+            <wp:docPr id="30" name="Cuadro de texto 2"/>
+            <wp:cNvGraphicFramePr>
+              <a:graphicFrameLocks xmlns:a="http://purl.oclc.org/ooxml/drawingml/main"/>
+            </wp:cNvGraphicFramePr>
+            <a:graphic xmlns:a="http://purl.oclc.org/ooxml/drawingml/main">
+              <a:graphicData uri="http://schemas.microsoft.com/office/word/2010/wordprocessingShape">
+                <wp:wsp>
+                  <wp:cNvSpPr txBox="1">
+                    <a:spLocks noChangeArrowheads="1"/>
+                  </wp:cNvSpPr>
+                  <wp:spPr bwMode="auto">
+                    <a:xfrm>
+                      <a:off x="0" y="0"/>
+                      <a:ext cx="2903220" cy="419100"/>
+                    </a:xfrm>
+                    <a:prstGeom prst="rect">
+                      <a:avLst/>
+                    </a:prstGeom>
+                    <a:noFill/>
+                    <a:ln w="9525">
+                      <a:noFill/>
+                      <a:miter lim="800%"/>
+                      <a:headEnd/>
+                      <a:tailEnd/>
+                    </a:ln>
+                  </wp:spPr>
+                  <wp:txbx>
+                    <wne:txbxContent>
+                      <w:p>
+                        <w:pPr>
+                          <w:rPr>
+                            <w:sz w:val="18"/>
+                            <w:szCs w:val="18"/>
+                          </w:rPr>
+                        </w:pPr>
+                        <w:r>
+                          <w:rPr>
+                            <w:sz w:val="18"/>
+                            <w:szCs w:val="18"/>
+                          </w:rPr>
+                          <w:t xml:space="preserve">Figure </w:t>
+                        </w:r>
+                        <w:r>
+                          <w:rPr>
+                            <w:sz w:val="18"/>
+                            <w:szCs w:val="18"/>
+                          </w:rPr>
+                          <w:t>8</w:t>
+                        </w:r>
+                        <w:r>
+                          <w:rPr>
+                            <w:sz w:val="18"/>
+                            <w:szCs w:val="18"/>
+                          </w:rPr>
+                          <w:t xml:space="preserve">. </w:t>
+                        </w:r>
+                        <w:r>
+                          <w:rPr>
+                            <w:sz w:val="18"/>
+                            <w:szCs w:val="18"/>
+                          </w:rPr>
+                          <w:t>Mean and Variance of total simulation’s error signal</w:t>
+                        </w:r>
+                      </w:p>
+                      <w:p/>
+                      <w:p/>
+                      <w:p>
+                        <w:r>
+                          <w:t>SSSSSS</w:t>
+                        </w:r>
+                      </w:p>
+                      <w:p>
+                        <w:r>
+                          <w:t>d</w:t>
+                        </w:r>
+                      </w:p>
+                    </wne:txbxContent>
+                  </wp:txbx>
+                  <wp:bodyPr rot="0" vert="horz" wrap="square" lIns="91440" tIns="45720" rIns="91440" bIns="45720" anchor="t" anchorCtr="0">
+                    <a:noAutofit/>
+                  </wp:bodyPr>
+                </wp:wsp>
+              </a:graphicData>
+            </a:graphic>
+            <wp14:sizeRelH relativeFrom="margin">
+              <wp14:pctWidth>0%</wp14:pctWidth>
+            </wp14:sizeRelH>
+            <wp14:sizeRelV relativeFrom="margin">
+              <wp14:pctHeight>0%</wp14:pctHeight>
+            </wp14:sizeRelV>
+          </wp:anchor>
+        </w:drawing>
+      </w:r>
+      <w:r>
+        <w:t>Where it can be seen that scheme’s performance is maintained.</w:t>
+      </w:r>
+    </w:p>
+    <w:p/>
+    <w:p>
+      <w:pPr>
+        <w:pStyle w:val="Ttulo1"/>
+      </w:pPr>
+      <w:r>
+        <w:t>Conclusions</w:t>
+      </w:r>
+    </w:p>
+    <w:p/>
+    <w:p>
+      <w:pPr>
+        <w:pStyle w:val="Textoindependiente"/>
+        <w:rPr>
+          <w:lang w:val="en-US"/>
+        </w:rPr>
+      </w:pPr>
+      <w:r>
+        <w:rPr>
+          <w:lang w:val="en-US"/>
+        </w:rPr>
+        <w:t>An echo cancellation scheme utilizing adaptive filters was successfully implemented and tested with adequate simulations.</w:t>
+      </w:r>
+      <w:r>
+        <w:rPr>
+          <w:lang w:val="en-US"/>
+        </w:rPr>
+        <w:t xml:space="preserve"> The algorithm utilized for filter coefficient update was Fast Block Least Mean Square with Convergence Optimization with the following parameters; filter length M=300, block length L=300, </w:t>
+      </w:r>
+      <m:oMath>
+        <m:r>
+          <w:rPr>
+            <w:rFonts w:ascii="Cambria Math" w:hAnsi="Cambria Math"/>
+          </w:rPr>
+          <m:t>δ=0.0001</m:t>
+        </m:r>
+      </m:oMath>
+      <w:r>
+        <w:rPr>
+          <w:lang w:val="en-US"/>
+        </w:rPr>
+        <w:t>,</w:t>
+      </w:r>
+      <w:r>
+        <w:rPr>
+          <w:lang w:val="en-US"/>
+        </w:rPr>
+        <w:t xml:space="preserve"> </w:t>
+      </w:r>
+      <w:r>
+        <w:rPr>
+          <w:lang w:val="en-US"/>
+        </w:rPr>
+        <w:t xml:space="preserve"> step size constant </w:t>
+      </w:r>
+      <m:oMath>
+        <m:r>
+          <w:rPr>
+            <w:rFonts w:ascii="Cambria Math" w:hAnsi="Cambria Math"/>
+          </w:rPr>
+          <m:t>α=0.7</m:t>
+        </m:r>
+      </m:oMath>
+      <w:r>
+        <w:rPr>
+          <w:lang w:val="en-US"/>
+        </w:rPr>
+        <w:t xml:space="preserve">  </w:t>
+      </w:r>
+      <w:r>
+        <w:t>and</w:t>
+      </w:r>
+      <w:r>
+        <w:rPr>
+          <w:lang w:val="en-US"/>
+        </w:rPr>
+        <w:t xml:space="preserve"> forgetting factor</w:t>
+      </w:r>
+      <w:r>
+        <w:rPr>
+          <w:lang w:val="en-US"/>
+        </w:rPr>
+        <w:t xml:space="preserve"> </w:t>
+      </w:r>
+      <m:oMath>
+        <m:r>
+          <w:rPr>
+            <w:rFonts w:ascii="Cambria Math" w:hAnsi="Cambria Math"/>
+          </w:rPr>
+          <m:t>γ=0.6</m:t>
+        </m:r>
+      </m:oMath>
+      <w:r>
+        <w:rPr>
+          <w:lang w:val="en-US"/>
+        </w:rPr>
+        <w:t>.</w:t>
+      </w:r>
+    </w:p>
+    <w:p>
+      <w:pPr>
+        <w:pStyle w:val="Textoindependiente"/>
+        <w:rPr>
+          <w:color w:val="FF0000"/>
+          <w:lang w:val="en-US"/>
+        </w:rPr>
+      </w:pPr>
+      <w:r>
+        <w:rPr>
+          <w:lang w:val="en-US"/>
+        </w:rPr>
+        <w:t>Given this parameters, scheme’s performance was tested through different simulations with different input audios and room conditions, proving to be sturdy and maintaining acceptable performances in these test conditions.</w:t>
+      </w:r>
+    </w:p>
     <w:sectPr>
       <w:type w:val="continuous"/>
       <w:pgSz w:w="595.30pt" w:h="841.90pt" w:code="9"/>
-      <w:pgMar w:top="54pt" w:right="44.65pt" w:bottom="72pt" w:left="44.65pt" w:header="36pt" w:footer="36pt" w:gutter="0pt"/>
-      <w:cols w:space="36pt"/>
+      <w:pgMar w:top="54pt" w:right="45.35pt" w:bottom="72pt" w:left="45.35pt" w:header="36pt" w:footer="36pt" w:gutter="0pt"/>
+      <w:cols w:num="2" w:space="18pt"/>
       <w:docGrid w:linePitch="360"/>
     </w:sectPr>
   </w:body>
@@ -6181,7 +5468,7 @@
 </file>
 
 <file path=word/endnotes.xml><?xml version="1.0" encoding="utf-8"?>
-<w:endnotes xmlns:cx="http://schemas.microsoft.com/office/drawing/2014/chartex" xmlns:cx1="http://schemas.microsoft.com/office/drawing/2015/9/8/chartex" xmlns:cx2="http://schemas.microsoft.com/office/drawing/2015/10/21/chartex" xmlns:cx3="http://schemas.microsoft.com/office/drawing/2016/5/9/chartex" xmlns:cx4="http://schemas.microsoft.com/office/drawing/2016/5/10/chartex" xmlns:cx5="http://schemas.microsoft.com/office/drawing/2016/5/11/chartex" xmlns:cx6="http://schemas.microsoft.com/office/drawing/2016/5/12/chartex" xmlns:cx7="http://schemas.microsoft.com/office/drawing/2016/5/13/chartex" xmlns:cx8="http://schemas.microsoft.com/office/drawing/2016/5/14/chartex" xmlns:mc="http://schemas.openxmlformats.org/markup-compatibility/2006" xmlns:aink="http://schemas.microsoft.com/office/drawing/2016/ink" xmlns:am3d="http://schemas.microsoft.com/office/drawing/2017/model3d" xmlns:o="urn:schemas-microsoft-com:office:office" xmlns:r="http://purl.oclc.org/ooxml/officeDocument/relationships" xmlns:m="http://purl.oclc.org/ooxml/officeDocument/math" xmlns:v="urn:schemas-microsoft-com:vml" xmlns:wp14="http://schemas.microsoft.com/office/word/2010/wordprocessingDrawing" xmlns:wp="http://purl.oclc.org/ooxml/drawingml/wordprocessingDrawing" xmlns:w10="urn:schemas-microsoft-com:office:word" xmlns:w="http://purl.oclc.org/ooxml/wordprocessingml/main" xmlns:w14="http://schemas.microsoft.com/office/word/2010/wordml" xmlns:w15="http://schemas.microsoft.com/office/word/2012/wordml" xmlns:w16cid="http://schemas.microsoft.com/office/word/2016/wordml/cid" xmlns:w16se="http://schemas.microsoft.com/office/word/2015/wordml/symex" xmlns:wpi="http://schemas.microsoft.com/office/word/2010/wordprocessingInk" xmlns:wne="http://schemas.microsoft.com/office/word/2006/wordml" mc:Ignorable="w14 w15 w16se w16cid wne wp14">
+<w:endnotes xmlns:cx="http://schemas.microsoft.com/office/drawing/2014/chartex" xmlns:mc="http://schemas.openxmlformats.org/markup-compatibility/2006" xmlns:o="urn:schemas-microsoft-com:office:office" xmlns:r="http://purl.oclc.org/ooxml/officeDocument/relationships" xmlns:m="http://purl.oclc.org/ooxml/officeDocument/math" xmlns:v="urn:schemas-microsoft-com:vml" xmlns:wp14="http://schemas.microsoft.com/office/word/2010/wordprocessingDrawing" xmlns:wp="http://purl.oclc.org/ooxml/drawingml/wordprocessingDrawing" xmlns:w10="urn:schemas-microsoft-com:office:word" xmlns:w="http://purl.oclc.org/ooxml/wordprocessingml/main" xmlns:w14="http://schemas.microsoft.com/office/word/2010/wordml" xmlns:w15="http://schemas.microsoft.com/office/word/2012/wordml" xmlns:w16se="http://schemas.microsoft.com/office/word/2015/wordml/symex" xmlns:wpi="http://schemas.microsoft.com/office/word/2010/wordprocessingInk" xmlns:wne="http://schemas.microsoft.com/office/word/2006/wordml" mc:Ignorable="w14 w15 w16se wne wp14">
   <w:endnote w:type="separator" w:id="-1">
     <w:p>
       <w:r>
@@ -6200,7 +5487,7 @@
 </file>
 
 <file path=word/footer1.xml><?xml version="1.0" encoding="utf-8"?>
-<w:ftr xmlns:cx="http://schemas.microsoft.com/office/drawing/2014/chartex" xmlns:cx1="http://schemas.microsoft.com/office/drawing/2015/9/8/chartex" xmlns:cx2="http://schemas.microsoft.com/office/drawing/2015/10/21/chartex" xmlns:cx3="http://schemas.microsoft.com/office/drawing/2016/5/9/chartex" xmlns:cx4="http://schemas.microsoft.com/office/drawing/2016/5/10/chartex" xmlns:cx5="http://schemas.microsoft.com/office/drawing/2016/5/11/chartex" xmlns:cx6="http://schemas.microsoft.com/office/drawing/2016/5/12/chartex" xmlns:cx7="http://schemas.microsoft.com/office/drawing/2016/5/13/chartex" xmlns:cx8="http://schemas.microsoft.com/office/drawing/2016/5/14/chartex" xmlns:mc="http://schemas.openxmlformats.org/markup-compatibility/2006" xmlns:aink="http://schemas.microsoft.com/office/drawing/2016/ink" xmlns:am3d="http://schemas.microsoft.com/office/drawing/2017/model3d" xmlns:o="urn:schemas-microsoft-com:office:office" xmlns:r="http://purl.oclc.org/ooxml/officeDocument/relationships" xmlns:m="http://purl.oclc.org/ooxml/officeDocument/math" xmlns:v="urn:schemas-microsoft-com:vml" xmlns:wp14="http://schemas.microsoft.com/office/word/2010/wordprocessingDrawing" xmlns:wp="http://purl.oclc.org/ooxml/drawingml/wordprocessingDrawing" xmlns:w10="urn:schemas-microsoft-com:office:word" xmlns:w="http://purl.oclc.org/ooxml/wordprocessingml/main" xmlns:w14="http://schemas.microsoft.com/office/word/2010/wordml" xmlns:w15="http://schemas.microsoft.com/office/word/2012/wordml" xmlns:w16cid="http://schemas.microsoft.com/office/word/2016/wordml/cid" xmlns:w16se="http://schemas.microsoft.com/office/word/2015/wordml/symex" xmlns:wpi="http://schemas.microsoft.com/office/word/2010/wordprocessingInk" xmlns:wne="http://schemas.microsoft.com/office/word/2006/wordml" mc:Ignorable="w14 w15 w16se w16cid wne wp14">
+<w:ftr xmlns:cx="http://schemas.microsoft.com/office/drawing/2014/chartex" xmlns:mc="http://schemas.openxmlformats.org/markup-compatibility/2006" xmlns:o="urn:schemas-microsoft-com:office:office" xmlns:r="http://purl.oclc.org/ooxml/officeDocument/relationships" xmlns:m="http://purl.oclc.org/ooxml/officeDocument/math" xmlns:v="urn:schemas-microsoft-com:vml" xmlns:wp14="http://schemas.microsoft.com/office/word/2010/wordprocessingDrawing" xmlns:wp="http://purl.oclc.org/ooxml/drawingml/wordprocessingDrawing" xmlns:w10="urn:schemas-microsoft-com:office:word" xmlns:w="http://purl.oclc.org/ooxml/wordprocessingml/main" xmlns:w14="http://schemas.microsoft.com/office/word/2010/wordml" xmlns:w15="http://schemas.microsoft.com/office/word/2012/wordml" xmlns:w16se="http://schemas.microsoft.com/office/word/2015/wordml/symex" xmlns:wpi="http://schemas.microsoft.com/office/word/2010/wordprocessingInk" xmlns:wne="http://schemas.microsoft.com/office/word/2006/wordml" mc:Ignorable="w14 w15 w16se wne wp14">
   <w:p>
     <w:pPr>
       <w:pStyle w:val="Piedepgina"/>
@@ -6210,33 +5497,12 @@
         <w:szCs w:val="16"/>
       </w:rPr>
     </w:pPr>
-    <w:r>
-      <w:rPr>
-        <w:sz w:val="16"/>
-        <w:szCs w:val="16"/>
-      </w:rPr>
-      <w:t>X</w:t>
-    </w:r>
-    <w:r>
-      <w:rPr>
-        <w:sz w:val="16"/>
-        <w:szCs w:val="16"/>
-      </w:rPr>
-      <w:t>XX-X-XXXX-XXXX-X/XX/$XX.00 ©2019</w:t>
-    </w:r>
-    <w:r>
-      <w:rPr>
-        <w:sz w:val="16"/>
-        <w:szCs w:val="16"/>
-      </w:rPr>
-      <w:t xml:space="preserve"> IEEE</w:t>
-    </w:r>
   </w:p>
 </w:ftr>
 </file>
 
 <file path=word/footnotes.xml><?xml version="1.0" encoding="utf-8"?>
-<w:footnotes xmlns:cx="http://schemas.microsoft.com/office/drawing/2014/chartex" xmlns:cx1="http://schemas.microsoft.com/office/drawing/2015/9/8/chartex" xmlns:cx2="http://schemas.microsoft.com/office/drawing/2015/10/21/chartex" xmlns:cx3="http://schemas.microsoft.com/office/drawing/2016/5/9/chartex" xmlns:cx4="http://schemas.microsoft.com/office/drawing/2016/5/10/chartex" xmlns:cx5="http://schemas.microsoft.com/office/drawing/2016/5/11/chartex" xmlns:cx6="http://schemas.microsoft.com/office/drawing/2016/5/12/chartex" xmlns:cx7="http://schemas.microsoft.com/office/drawing/2016/5/13/chartex" xmlns:cx8="http://schemas.microsoft.com/office/drawing/2016/5/14/chartex" xmlns:mc="http://schemas.openxmlformats.org/markup-compatibility/2006" xmlns:aink="http://schemas.microsoft.com/office/drawing/2016/ink" xmlns:am3d="http://schemas.microsoft.com/office/drawing/2017/model3d" xmlns:o="urn:schemas-microsoft-com:office:office" xmlns:r="http://purl.oclc.org/ooxml/officeDocument/relationships" xmlns:m="http://purl.oclc.org/ooxml/officeDocument/math" xmlns:v="urn:schemas-microsoft-com:vml" xmlns:wp14="http://schemas.microsoft.com/office/word/2010/wordprocessingDrawing" xmlns:wp="http://purl.oclc.org/ooxml/drawingml/wordprocessingDrawing" xmlns:w10="urn:schemas-microsoft-com:office:word" xmlns:w="http://purl.oclc.org/ooxml/wordprocessingml/main" xmlns:w14="http://schemas.microsoft.com/office/word/2010/wordml" xmlns:w15="http://schemas.microsoft.com/office/word/2012/wordml" xmlns:w16cid="http://schemas.microsoft.com/office/word/2016/wordml/cid" xmlns:w16se="http://schemas.microsoft.com/office/word/2015/wordml/symex" xmlns:wpi="http://schemas.microsoft.com/office/word/2010/wordprocessingInk" xmlns:wne="http://schemas.microsoft.com/office/word/2006/wordml" mc:Ignorable="w14 w15 w16se w16cid wne wp14">
+<w:footnotes xmlns:cx="http://schemas.microsoft.com/office/drawing/2014/chartex" xmlns:mc="http://schemas.openxmlformats.org/markup-compatibility/2006" xmlns:o="urn:schemas-microsoft-com:office:office" xmlns:r="http://purl.oclc.org/ooxml/officeDocument/relationships" xmlns:m="http://purl.oclc.org/ooxml/officeDocument/math" xmlns:v="urn:schemas-microsoft-com:vml" xmlns:wp14="http://schemas.microsoft.com/office/word/2010/wordprocessingDrawing" xmlns:wp="http://purl.oclc.org/ooxml/drawingml/wordprocessingDrawing" xmlns:w10="urn:schemas-microsoft-com:office:word" xmlns:w="http://purl.oclc.org/ooxml/wordprocessingml/main" xmlns:w14="http://schemas.microsoft.com/office/word/2010/wordml" xmlns:w15="http://schemas.microsoft.com/office/word/2012/wordml" xmlns:w16se="http://schemas.microsoft.com/office/word/2015/wordml/symex" xmlns:wpi="http://schemas.microsoft.com/office/word/2010/wordprocessingInk" xmlns:wne="http://schemas.microsoft.com/office/word/2006/wordml" mc:Ignorable="w14 w15 w16se wne wp14">
   <w:footnote w:type="separator" w:id="-1">
     <w:p>
       <w:r>
@@ -6249,13 +5515,98 @@
       <w:r>
         <w:continuationSeparator/>
       </w:r>
+    </w:p>
+  </w:footnote>
+  <w:footnote w:id="1">
+    <w:p>
+      <w:pPr>
+        <w:pStyle w:val="Textonotapie"/>
+      </w:pPr>
+      <w:r>
+        <w:rPr>
+          <w:rStyle w:val="Refdenotaalpie"/>
+        </w:rPr>
+        <w:footnoteRef/>
+      </w:r>
+      <w:r>
+        <w:t xml:space="preserve"> </w:t>
+      </w:r>
+      <w:proofErr w:type="spellStart"/>
+      <w:r>
+        <w:t>Fhchl</w:t>
+      </w:r>
+      <w:proofErr w:type="spellEnd"/>
+      <w:r>
+        <w:t xml:space="preserve">, 2019, </w:t>
+      </w:r>
+      <w:proofErr w:type="spellStart"/>
+      <w:r>
+        <w:t>adafilt</w:t>
+      </w:r>
+      <w:proofErr w:type="spellEnd"/>
+      <w:r>
+        <w:t xml:space="preserve">, </w:t>
+      </w:r>
+      <w:hyperlink r:id="rId1" w:history="1">
+        <w:r>
+          <w:rPr>
+            <w:rStyle w:val="Hipervnculo"/>
+          </w:rPr>
+          <w:t>https://github.c</w:t>
+        </w:r>
+        <w:r>
+          <w:rPr>
+            <w:rStyle w:val="Hipervnculo"/>
+          </w:rPr>
+          <w:t>o</w:t>
+        </w:r>
+        <w:r>
+          <w:rPr>
+            <w:rStyle w:val="Hipervnculo"/>
+          </w:rPr>
+          <w:t>m/fhchl/adafilt</w:t>
+        </w:r>
+      </w:hyperlink>
+    </w:p>
+  </w:footnote>
+  <w:footnote w:id="2">
+    <w:p>
+      <w:pPr>
+        <w:pStyle w:val="Textonotapie"/>
+        <w:jc w:val="start"/>
+        <w:rPr>
+          <w:lang w:val="es-ES"/>
+        </w:rPr>
+      </w:pPr>
+      <w:r>
+        <w:footnoteRef/>
+      </w:r>
+      <w:r>
+        <w:t xml:space="preserve"> Guerra Aparicio, D. 2019, </w:t>
+      </w:r>
+      <w:proofErr w:type="spellStart"/>
+      <w:r>
+        <w:t>gpuRIR</w:t>
+      </w:r>
+      <w:proofErr w:type="spellEnd"/>
+      <w:r>
+        <w:t xml:space="preserve">, </w:t>
+      </w:r>
+      <w:hyperlink r:id="rId2" w:history="1">
+        <w:r>
+          <w:rPr>
+            <w:rStyle w:val="Hipervnculo"/>
+          </w:rPr>
+          <w:t>https://github.com/DavidDiazGuerra/gpuRIR</w:t>
+        </w:r>
+      </w:hyperlink>
     </w:p>
   </w:footnote>
 </w:footnotes>
 </file>
 
 <file path=word/numbering.xml><?xml version="1.0" encoding="utf-8"?>
-<w:numbering xmlns:cx="http://schemas.microsoft.com/office/drawing/2014/chartex" xmlns:cx1="http://schemas.microsoft.com/office/drawing/2015/9/8/chartex" xmlns:cx2="http://schemas.microsoft.com/office/drawing/2015/10/21/chartex" xmlns:cx3="http://schemas.microsoft.com/office/drawing/2016/5/9/chartex" xmlns:cx4="http://schemas.microsoft.com/office/drawing/2016/5/10/chartex" xmlns:cx5="http://schemas.microsoft.com/office/drawing/2016/5/11/chartex" xmlns:cx6="http://schemas.microsoft.com/office/drawing/2016/5/12/chartex" xmlns:cx7="http://schemas.microsoft.com/office/drawing/2016/5/13/chartex" xmlns:cx8="http://schemas.microsoft.com/office/drawing/2016/5/14/chartex" xmlns:mc="http://schemas.openxmlformats.org/markup-compatibility/2006" xmlns:aink="http://schemas.microsoft.com/office/drawing/2016/ink" xmlns:am3d="http://schemas.microsoft.com/office/drawing/2017/model3d" xmlns:o="urn:schemas-microsoft-com:office:office" xmlns:r="http://purl.oclc.org/ooxml/officeDocument/relationships" xmlns:m="http://purl.oclc.org/ooxml/officeDocument/math" xmlns:v="urn:schemas-microsoft-com:vml" xmlns:wp14="http://schemas.microsoft.com/office/word/2010/wordprocessingDrawing" xmlns:wp="http://purl.oclc.org/ooxml/drawingml/wordprocessingDrawing" xmlns:w10="urn:schemas-microsoft-com:office:word" xmlns:w="http://purl.oclc.org/ooxml/wordprocessingml/main" xmlns:w14="http://schemas.microsoft.com/office/word/2010/wordml" xmlns:w15="http://schemas.microsoft.com/office/word/2012/wordml" xmlns:w16cid="http://schemas.microsoft.com/office/word/2016/wordml/cid" xmlns:w16se="http://schemas.microsoft.com/office/word/2015/wordml/symex" xmlns:wpi="http://schemas.microsoft.com/office/word/2010/wordprocessingInk" xmlns:wne="http://schemas.microsoft.com/office/word/2006/wordml" mc:Ignorable="w14 w15 w16se w16cid wne wp14">
+<w:numbering xmlns:cx="http://schemas.microsoft.com/office/drawing/2014/chartex" xmlns:mc="http://schemas.openxmlformats.org/markup-compatibility/2006" xmlns:o="urn:schemas-microsoft-com:office:office" xmlns:r="http://purl.oclc.org/ooxml/officeDocument/relationships" xmlns:m="http://purl.oclc.org/ooxml/officeDocument/math" xmlns:v="urn:schemas-microsoft-com:vml" xmlns:wp14="http://schemas.microsoft.com/office/word/2010/wordprocessingDrawing" xmlns:wp="http://purl.oclc.org/ooxml/drawingml/wordprocessingDrawing" xmlns:w10="urn:schemas-microsoft-com:office:word" xmlns:w="http://purl.oclc.org/ooxml/wordprocessingml/main" xmlns:w14="http://schemas.microsoft.com/office/word/2010/wordml" xmlns:w15="http://schemas.microsoft.com/office/word/2012/wordml" xmlns:w16se="http://schemas.microsoft.com/office/word/2015/wordml/symex" xmlns:wpi="http://schemas.microsoft.com/office/word/2010/wordprocessingInk" xmlns:wne="http://schemas.microsoft.com/office/word/2006/wordml" mc:Ignorable="w14 w15 w16se wne wp14">
   <w:abstractNum w:abstractNumId="0" w15:restartNumberingAfterBreak="0">
     <w:nsid w:val="FFFFFF1D"/>
     <w:multiLevelType w:val="multilevel"/>
@@ -8272,7 +7623,7 @@
 </file>
 
 <file path=word/styles.xml><?xml version="1.0" encoding="utf-8"?>
-<w:styles xmlns:mc="http://schemas.openxmlformats.org/markup-compatibility/2006" xmlns:r="http://purl.oclc.org/ooxml/officeDocument/relationships" xmlns:w="http://purl.oclc.org/ooxml/wordprocessingml/main" xmlns:w14="http://schemas.microsoft.com/office/word/2010/wordml" xmlns:w15="http://schemas.microsoft.com/office/word/2012/wordml" xmlns:w16cid="http://schemas.microsoft.com/office/word/2016/wordml/cid" xmlns:w16se="http://schemas.microsoft.com/office/word/2015/wordml/symex" mc:Ignorable="w14 w15 w16se w16cid">
+<w:styles xmlns:mc="http://schemas.openxmlformats.org/markup-compatibility/2006" xmlns:r="http://purl.oclc.org/ooxml/officeDocument/relationships" xmlns:w="http://purl.oclc.org/ooxml/wordprocessingml/main" xmlns:w14="http://schemas.microsoft.com/office/word/2010/wordml" xmlns:w15="http://schemas.microsoft.com/office/word/2012/wordml" xmlns:w16se="http://schemas.microsoft.com/office/word/2015/wordml/symex" mc:Ignorable="w14 w15 w16se">
   <w:docDefaults>
     <w:rPrDefault>
       <w:rPr>
@@ -8282,7 +7633,7 @@
     </w:rPrDefault>
     <w:pPrDefault/>
   </w:docDefaults>
-  <w:latentStyles w:defLockedState="0" w:defUIPriority="0" w:defSemiHidden="0" w:defUnhideWhenUsed="0" w:defQFormat="0" w:count="376">
+  <w:latentStyles w:defLockedState="0" w:defUIPriority="0" w:defSemiHidden="0" w:defUnhideWhenUsed="0" w:defQFormat="0" w:count="371">
     <w:lsdException w:name="Normal" w:qFormat="1"/>
     <w:lsdException w:name="heading 1" w:qFormat="1"/>
     <w:lsdException w:name="heading 2" w:qFormat="1"/>
@@ -8564,11 +7915,6 @@
     <w:lsdException w:name="List Table 5 Dark Accent 6" w:uiPriority="50"/>
     <w:lsdException w:name="List Table 6 Colorful Accent 6" w:uiPriority="51"/>
     <w:lsdException w:name="List Table 7 Colorful Accent 6" w:uiPriority="52"/>
-    <w:lsdException w:name="Mention" w:semiHidden="1" w:uiPriority="99" w:unhideWhenUsed="1"/>
-    <w:lsdException w:name="Smart Hyperlink" w:semiHidden="1" w:uiPriority="99" w:unhideWhenUsed="1"/>
-    <w:lsdException w:name="Hashtag" w:semiHidden="1" w:uiPriority="99" w:unhideWhenUsed="1"/>
-    <w:lsdException w:name="Unresolved Mention" w:semiHidden="1" w:uiPriority="99" w:unhideWhenUsed="1"/>
-    <w:lsdException w:name="Smart Link" w:semiHidden="1" w:uiPriority="99" w:unhideWhenUsed="1"/>
   </w:latentStyles>
   <w:style w:type="paragraph" w:default="1" w:styleId="Normal">
     <w:name w:val="Normal"/>
@@ -9053,7 +8399,7 @@
       <w:color w:val="808080"/>
     </w:rPr>
   </w:style>
-  <w:style w:type="character" w:styleId="Mencinsinresolver">
+  <w:style w:type="character" w:customStyle="1" w:styleId="UnresolvedMention">
     <w:name w:val="Unresolved Mention"/>
     <w:basedOn w:val="Fuentedeprrafopredeter"/>
     <w:uiPriority w:val="99"/>
@@ -9063,6 +8409,45 @@
     <w:rPr>
       <w:color w:val="605E5C"/>
       <w:shd w:val="clear" w:color="auto" w:fill="E1DFDD"/>
+    </w:rPr>
+  </w:style>
+  <w:style w:type="paragraph" w:styleId="Textonotapie">
+    <w:name w:val="footnote text"/>
+    <w:basedOn w:val="Normal"/>
+    <w:link w:val="TextonotapieCar"/>
+    <w:rsid w:val="000D0F86"/>
+  </w:style>
+  <w:style w:type="character" w:customStyle="1" w:styleId="TextonotapieCar">
+    <w:name w:val="Texto nota pie Car"/>
+    <w:basedOn w:val="Fuentedeprrafopredeter"/>
+    <w:link w:val="Textonotapie"/>
+    <w:rsid w:val="000D0F86"/>
+  </w:style>
+  <w:style w:type="character" w:styleId="Refdenotaalpie">
+    <w:name w:val="footnote reference"/>
+    <w:basedOn w:val="Fuentedeprrafopredeter"/>
+    <w:rsid w:val="000D0F86"/>
+    <w:rPr>
+      <w:vertAlign w:val="superscript"/>
+    </w:rPr>
+  </w:style>
+  <w:style w:type="character" w:styleId="nfasis">
+    <w:name w:val="Emphasis"/>
+    <w:basedOn w:val="Fuentedeprrafopredeter"/>
+    <w:qFormat/>
+    <w:rsid w:val="000B0842"/>
+    <w:rPr>
+      <w:i/>
+      <w:iCs/>
+    </w:rPr>
+  </w:style>
+  <w:style w:type="character" w:styleId="Hipervnculovisitado">
+    <w:name w:val="FollowedHyperlink"/>
+    <w:basedOn w:val="Fuentedeprrafopredeter"/>
+    <w:rsid w:val="002A509A"/>
+    <w:rPr>
+      <w:color w:val="954F72" w:themeColor="followedHyperlink"/>
+      <w:u w:val="single"/>
     </w:rPr>
   </w:style>
 </w:styles>
@@ -9334,7 +8719,7 @@
 </file>
 
 <file path=customXml/itemProps1.xml><?xml version="1.0" encoding="utf-8"?>
-<ds:datastoreItem xmlns:ds="http://purl.oclc.org/ooxml/officeDocument/customXml" ds:itemID="{7BEBA26A-1D61-448D-A435-052AF3759973}">
+<ds:datastoreItem xmlns:ds="http://purl.oclc.org/ooxml/officeDocument/customXml" ds:itemID="{E59C2D5C-2796-47EF-AA7B-A039A5773968}">
   <ds:schemaRefs>
     <ds:schemaRef ds:uri="http://schemas.openxmlformats.org/officeDocument/2006/bibliography"/>
   </ds:schemaRefs>

</xml_diff>

<commit_message>
Agregue cositas al informe
</commit_message>
<xml_diff>
--- a/Report/Informe.docx
+++ b/Report/Informe.docx
@@ -1,6 +1,6 @@
 
 <file path=word/document.xml><?xml version="1.0" encoding="utf-8"?>
-<w:document xmlns:cx="http://schemas.microsoft.com/office/drawing/2014/chartex" xmlns:cx1="http://schemas.microsoft.com/office/drawing/2015/9/8/chartex" xmlns:cx2="http://schemas.microsoft.com/office/drawing/2015/10/21/chartex" xmlns:cx3="http://schemas.microsoft.com/office/drawing/2016/5/9/chartex" xmlns:cx4="http://schemas.microsoft.com/office/drawing/2016/5/10/chartex" xmlns:cx5="http://schemas.microsoft.com/office/drawing/2016/5/11/chartex" xmlns:cx6="http://schemas.microsoft.com/office/drawing/2016/5/12/chartex" xmlns:cx7="http://schemas.microsoft.com/office/drawing/2016/5/13/chartex" xmlns:cx8="http://schemas.microsoft.com/office/drawing/2016/5/14/chartex" xmlns:mc="http://schemas.openxmlformats.org/markup-compatibility/2006" xmlns:aink="http://schemas.microsoft.com/office/drawing/2016/ink" xmlns:am3d="http://schemas.microsoft.com/office/drawing/2017/model3d" xmlns:o="urn:schemas-microsoft-com:office:office" xmlns:r="http://purl.oclc.org/ooxml/officeDocument/relationships" xmlns:m="http://purl.oclc.org/ooxml/officeDocument/math" xmlns:v="urn:schemas-microsoft-com:vml" xmlns:wp14="http://schemas.microsoft.com/office/word/2010/wordprocessingDrawing" xmlns:wp="http://purl.oclc.org/ooxml/drawingml/wordprocessingDrawing" xmlns:w10="urn:schemas-microsoft-com:office:word" xmlns:w="http://purl.oclc.org/ooxml/wordprocessingml/main" xmlns:w14="http://schemas.microsoft.com/office/word/2010/wordml" xmlns:w15="http://schemas.microsoft.com/office/word/2012/wordml" xmlns:w16cid="http://schemas.microsoft.com/office/word/2016/wordml/cid" xmlns:w16se="http://schemas.microsoft.com/office/word/2015/wordml/symex" xmlns:wpi="http://schemas.microsoft.com/office/word/2010/wordprocessingInk" xmlns:wne="http://schemas.microsoft.com/office/word/2006/wordml" mc:Ignorable="w14 w15 w16se w16cid wne wp14" w:conformance="strict">
+<w:document xmlns:cx="http://schemas.microsoft.com/office/drawing/2014/chartex" xmlns:mc="http://schemas.openxmlformats.org/markup-compatibility/2006" xmlns:o="urn:schemas-microsoft-com:office:office" xmlns:r="http://purl.oclc.org/ooxml/officeDocument/relationships" xmlns:m="http://purl.oclc.org/ooxml/officeDocument/math" xmlns:v="urn:schemas-microsoft-com:vml" xmlns:wp14="http://schemas.microsoft.com/office/word/2010/wordprocessingDrawing" xmlns:wp="http://purl.oclc.org/ooxml/drawingml/wordprocessingDrawing" xmlns:w10="urn:schemas-microsoft-com:office:word" xmlns:w="http://purl.oclc.org/ooxml/wordprocessingml/main" xmlns:w14="http://schemas.microsoft.com/office/word/2010/wordml" xmlns:w15="http://schemas.microsoft.com/office/word/2012/wordml" xmlns:w16se="http://schemas.microsoft.com/office/word/2015/wordml/symex" xmlns:wpi="http://schemas.microsoft.com/office/word/2010/wordprocessingInk" xmlns:wne="http://schemas.microsoft.com/office/word/2006/wordml" mc:Ignorable="w14 w15 w16se wne wp14" w:conformance="strict">
   <w:body>
     <w:p>
       <w:pPr>
@@ -131,6 +131,7 @@
         <w:rPr>
           <w:lang w:val="es-AR"/>
         </w:rPr>
+        <w:lastRenderedPageBreak/>
         <w:br w:type="column"/>
       </w:r>
     </w:p>
@@ -143,6 +144,7 @@
           <w:i/>
           <w:iCs/>
         </w:rPr>
+        <w:lastRenderedPageBreak/>
         <w:t>Abstract</w:t>
       </w:r>
       <w:r>
@@ -351,6 +353,7 @@
           <w:noProof/>
           <w:lang w:val="en-US" w:eastAsia="en-US"/>
         </w:rPr>
+        <w:lastRenderedPageBreak/>
         <w:drawing>
           <wp:anchor distT="45720" distB="45720" distL="114300" distR="114300" simplePos="0" relativeHeight="251659776" behindDoc="0" locked="0" layoutInCell="1" allowOverlap="1" wp14:anchorId="23528A94" wp14:editId="748E9174">
             <wp:simplePos x="0" y="0"/>
@@ -2520,6 +2523,7 @@
           <w:spacing w:val="-1"/>
           <w:lang w:eastAsia="x-none"/>
         </w:rPr>
+        <w:lastRenderedPageBreak/>
         <w:t xml:space="preserve">Since input signal power is taken into account for filter coefficient update, it is expected that filter convergence and </w:t>
       </w:r>
       <w:proofErr w:type="spellStart"/>
@@ -3054,14 +3058,7 @@
           <w:spacing w:val="-1"/>
           <w:lang w:eastAsia="x-none"/>
         </w:rPr>
-        <w:t>In order t</w:t>
-      </w:r>
-      <w:r>
-        <w:rPr>
-          <w:spacing w:val="-1"/>
-          <w:lang w:eastAsia="x-none"/>
-        </w:rPr>
-        <w:t xml:space="preserve">o improve convergence speed, a </w:t>
+        <w:t xml:space="preserve">So as to improve convergence speed, a </w:t>
       </w:r>
       <m:oMath>
         <m:sSub>
@@ -3506,9 +3503,11 @@
       <w:r>
         <w:t xml:space="preserve">whose range of value lies between 0 and 1. This equation implements a 1 order low-pass filter, where the forgetting factor controls the cut-off frequency of the </w:t>
       </w:r>
+      <w:proofErr w:type="gramStart"/>
       <w:r>
         <w:t>filter.</w:t>
       </w:r>
+      <w:proofErr w:type="gramEnd"/>
     </w:p>
     <w:p>
       <w:pPr>
@@ -3526,10 +3525,6 @@
       <w:pPr>
         <w:ind w:firstLine="14.40pt"/>
         <w:jc w:val="start"/>
-        <w:rPr>
-          <w:spacing w:val="-1"/>
-          <w:lang w:eastAsia="x-none"/>
-        </w:rPr>
       </w:pPr>
       <w:r>
         <w:t>Given the needed application and this algorithm’s benefits, Fast Block Least Mean Squares with Convergence Optimization was chosen.</w:t>
@@ -3539,6 +3534,10 @@
       <w:pPr>
         <w:ind w:firstLine="14.40pt"/>
         <w:jc w:val="start"/>
+        <w:rPr>
+          <w:spacing w:val="-1"/>
+          <w:lang w:eastAsia="x-none"/>
+        </w:rPr>
       </w:pPr>
     </w:p>
     <w:p>
@@ -3546,107 +3545,19 @@
         <w:pStyle w:val="Ttulo2"/>
       </w:pPr>
       <w:r>
-        <w:drawing>
-          <wp:anchor distT="45720" distB="45720" distL="114300" distR="114300" simplePos="0" relativeHeight="251688448" behindDoc="0" locked="0" layoutInCell="1" allowOverlap="1" wp14:anchorId="5D548A74" wp14:editId="241AED4D">
-            <wp:simplePos x="0" y="0"/>
-            <wp:positionH relativeFrom="column">
-              <wp:posOffset>3501390</wp:posOffset>
-            </wp:positionH>
-            <wp:positionV relativeFrom="paragraph">
-              <wp:posOffset>203835</wp:posOffset>
-            </wp:positionV>
-            <wp:extent cx="2903220" cy="419100"/>
-            <wp:effectExtent l="0" t="0" r="0" b="0"/>
-            <wp:wrapSquare wrapText="bothSides"/>
-            <wp:docPr id="8" name="Cuadro de texto 2"/>
-            <wp:cNvGraphicFramePr>
-              <a:graphicFrameLocks xmlns:a="http://purl.oclc.org/ooxml/drawingml/main"/>
-            </wp:cNvGraphicFramePr>
-            <a:graphic xmlns:a="http://purl.oclc.org/ooxml/drawingml/main">
-              <a:graphicData uri="http://schemas.microsoft.com/office/word/2010/wordprocessingShape">
-                <wp:wsp>
-                  <wp:cNvSpPr txBox="1">
-                    <a:spLocks noChangeArrowheads="1"/>
-                  </wp:cNvSpPr>
-                  <wp:spPr bwMode="auto">
-                    <a:xfrm>
-                      <a:off x="0" y="0"/>
-                      <a:ext cx="2903220" cy="419100"/>
-                    </a:xfrm>
-                    <a:prstGeom prst="rect">
-                      <a:avLst/>
-                    </a:prstGeom>
-                    <a:noFill/>
-                    <a:ln w="9525">
-                      <a:noFill/>
-                      <a:miter lim="800%"/>
-                      <a:headEnd/>
-                      <a:tailEnd/>
-                    </a:ln>
-                  </wp:spPr>
-                  <wp:txbx>
-                    <wne:txbxContent>
-                      <w:p>
-                        <w:pPr>
-                          <w:rPr>
-                            <w:sz w:val="18"/>
-                            <w:szCs w:val="18"/>
-                          </w:rPr>
-                        </w:pPr>
-                        <w:r>
-                          <w:rPr>
-                            <w:sz w:val="18"/>
-                            <w:szCs w:val="18"/>
-                          </w:rPr>
-                          <w:t xml:space="preserve">Figure 3. </w:t>
-                        </w:r>
-                        <w:r>
-                          <w:rPr>
-                            <w:sz w:val="18"/>
-                            <w:szCs w:val="18"/>
-                          </w:rPr>
-                          <w:t xml:space="preserve">T60dB Histogram for medium rooms according to the </w:t>
-                        </w:r>
-                        <w:proofErr w:type="spellStart"/>
-                        <w:r>
-                          <w:rPr>
-                            <w:sz w:val="18"/>
-                            <w:szCs w:val="18"/>
-                          </w:rPr>
-                          <w:t>OpenSLR</w:t>
-                        </w:r>
-                        <w:proofErr w:type="spellEnd"/>
-                        <w:r>
-                          <w:rPr>
-                            <w:sz w:val="18"/>
-                            <w:szCs w:val="18"/>
-                          </w:rPr>
-                          <w:t xml:space="preserve"> dataset</w:t>
-                        </w:r>
-                      </w:p>
-                      <w:p/>
-                      <w:p>
-                        <w:r>
-                          <w:t>d</w:t>
-                        </w:r>
-                      </w:p>
-                    </wne:txbxContent>
-                  </wp:txbx>
-                  <wp:bodyPr rot="0" vert="horz" wrap="square" lIns="91440" tIns="45720" rIns="91440" bIns="45720" anchor="t" anchorCtr="0">
-                    <a:noAutofit/>
-                  </wp:bodyPr>
-                </wp:wsp>
-              </a:graphicData>
-            </a:graphic>
-            <wp14:sizeRelH relativeFrom="margin">
-              <wp14:pctWidth>0%</wp14:pctWidth>
-            </wp14:sizeRelH>
-            <wp14:sizeRelV relativeFrom="margin">
-              <wp14:pctHeight>0%</wp14:pctHeight>
-            </wp14:sizeRelV>
-          </wp:anchor>
-        </w:drawing>
-      </w:r>
+        <w:t>Recursive Least Squares</w:t>
+      </w:r>
+    </w:p>
+    <w:p>
+      <w:pPr>
+        <w:ind w:firstLine="14.40pt"/>
+        <w:jc w:val="start"/>
+      </w:pPr>
+    </w:p>
+    <w:p>
+      <w:pPr>
+        <w:pStyle w:val="Ttulo2"/>
+      </w:pPr>
       <w:r>
         <w:t>Algorithm Implementation</w:t>
       </w:r>
@@ -3756,21 +3667,7 @@
         <w:jc w:val="start"/>
       </w:pPr>
       <w:r>
-        <w:t xml:space="preserve">Performance and audio quality of </w:t>
-      </w:r>
-      <w:proofErr w:type="gramStart"/>
-      <w:r>
-        <w:t>hands free</w:t>
-      </w:r>
-      <w:proofErr w:type="gramEnd"/>
-      <w:r>
-        <w:t xml:space="preserve"> communications should </w:t>
-      </w:r>
-      <w:r>
-        <w:t xml:space="preserve">be </w:t>
-      </w:r>
-      <w:r>
-        <w:t>independent of room conditions, allowing flexibility and user comfort. So as to ensure this it would be desirable to find algorithm parameters and test, algorithm’s performance for rooms with different dimensions and impulse responses.</w:t>
+        <w:t>Performance and audio quality of hands free communications should independent of room conditions, allowing flexibility and user comfort. So as to ensure this it would be desirable to find algorithm parameters and test, algorithm’s performance for rooms with different dimensions and impulse responses.</w:t>
       </w:r>
       <w:r>
         <w:t xml:space="preserve"> </w:t>
@@ -3842,19 +3739,14 @@
         <w:rPr>
           <w:lang w:val="en-US"/>
         </w:rPr>
-        <w:t xml:space="preserve">Given this utilized python package room, parameters for the scheme’s testing had to be chosen. Firstly, simulations were realized in rectangular rooms. Also, </w:t>
-      </w:r>
-      <w:r>
-        <w:rPr>
-          <w:lang w:val="en-US"/>
-        </w:rPr>
-        <w:t>in order</w:t>
-      </w:r>
-      <w:r>
-        <w:rPr>
-          <w:lang w:val="en-US"/>
-        </w:rPr>
-        <w:t xml:space="preserve"> to simplify simulations, numbers of audio receivers and sources was kept to 1 (</w:t>
+        <w:t xml:space="preserve">Given this utilized python package room, parameters for the scheme’s testing had to be chosen. Firstly, simulations were realized in rectangular rooms. Also, so as to simplify </w:t>
+      </w:r>
+      <w:r>
+        <w:rPr>
+          <w:lang w:val="en-US"/>
+        </w:rPr>
+        <w:lastRenderedPageBreak/>
+        <w:t>simulations, numbers of audio receivers and sources was kept to 1 (</w:t>
       </w:r>
       <w:proofErr w:type="spellStart"/>
       <w:r>
@@ -3900,57 +3792,9 @@
       </w:r>
       <w:r>
         <w:rPr>
-          <w:noProof/>
-          <w:lang w:val="en-US"/>
-        </w:rPr>
-        <w:drawing>
-          <wp:inline distT="0" distB="0" distL="0" distR="0" wp14:anchorId="529B9F13" wp14:editId="3732809B">
-            <wp:extent cx="3086100" cy="2165350"/>
-            <wp:effectExtent l="0" t="0" r="0" b="6350"/>
-            <wp:docPr id="7" name="Imagen 7"/>
-            <wp:cNvGraphicFramePr>
-              <a:graphicFrameLocks xmlns:a="http://purl.oclc.org/ooxml/drawingml/main" noChangeAspect="1"/>
-            </wp:cNvGraphicFramePr>
-            <a:graphic xmlns:a="http://purl.oclc.org/ooxml/drawingml/main">
-              <a:graphicData uri="http://purl.oclc.org/ooxml/drawingml/picture">
-                <pic:pic xmlns:pic="http://purl.oclc.org/ooxml/drawingml/picture">
-                  <pic:nvPicPr>
-                    <pic:cNvPr id="0" name="Picture 2"/>
-                    <pic:cNvPicPr>
-                      <a:picLocks noChangeAspect="1" noChangeArrowheads="1"/>
-                    </pic:cNvPicPr>
-                  </pic:nvPicPr>
-                  <pic:blipFill>
-                    <a:blip r:embed="rId12">
-                      <a:extLst>
-                        <a:ext uri="{28A0092B-C50C-407E-A947-70E740481C1C}">
-                          <a14:useLocalDpi xmlns:a14="http://schemas.microsoft.com/office/drawing/2010/main" val="0"/>
-                        </a:ext>
-                      </a:extLst>
-                    </a:blip>
-                    <a:srcRect/>
-                    <a:stretch>
-                      <a:fillRect/>
-                    </a:stretch>
-                  </pic:blipFill>
-                  <pic:spPr bwMode="auto">
-                    <a:xfrm>
-                      <a:off x="0" y="0"/>
-                      <a:ext cx="3086100" cy="2165350"/>
-                    </a:xfrm>
-                    <a:prstGeom prst="rect">
-                      <a:avLst/>
-                    </a:prstGeom>
-                    <a:noFill/>
-                    <a:ln>
-                      <a:noFill/>
-                    </a:ln>
-                  </pic:spPr>
-                </pic:pic>
-              </a:graphicData>
-            </a:graphic>
-          </wp:inline>
-        </w:drawing>
+          <w:lang w:val="en-US"/>
+        </w:rPr>
+        <w:t>A T60 time of 0.7 seconds was chosen for calculation of these coefficients.</w:t>
       </w:r>
     </w:p>
     <w:p>
@@ -3964,77 +3808,7 @@
         <w:rPr>
           <w:lang w:val="en-US"/>
         </w:rPr>
-        <w:t xml:space="preserve">The </w:t>
-      </w:r>
-      <w:proofErr w:type="spellStart"/>
-      <w:r>
-        <w:rPr>
-          <w:lang w:val="en-US"/>
-        </w:rPr>
-        <w:t>OpenSLR</w:t>
-      </w:r>
-      <w:proofErr w:type="spellEnd"/>
-      <w:r>
-        <w:rPr>
-          <w:rStyle w:val="Refdenotaalpie"/>
-        </w:rPr>
-        <w:t>3</w:t>
-      </w:r>
-      <w:r>
-        <w:rPr>
-          <w:lang w:val="en-US"/>
-        </w:rPr>
-        <w:t xml:space="preserve"> </w:t>
-      </w:r>
-      <w:r>
-        <w:rPr>
-          <w:lang w:val="en-US"/>
-        </w:rPr>
-        <w:t xml:space="preserve">dataset was </w:t>
-      </w:r>
-      <w:proofErr w:type="gramStart"/>
-      <w:r>
-        <w:rPr>
-          <w:lang w:val="en-US"/>
-        </w:rPr>
-        <w:t>taken into account</w:t>
-      </w:r>
-      <w:proofErr w:type="gramEnd"/>
-      <w:r>
-        <w:rPr>
-          <w:lang w:val="en-US"/>
-        </w:rPr>
-        <w:t xml:space="preserve"> to determine the value for </w:t>
-      </w:r>
-      <w:r>
-        <w:rPr>
-          <w:lang w:val="en-US"/>
-        </w:rPr>
-        <w:t>T60</w:t>
-      </w:r>
-      <w:r>
-        <w:rPr>
-          <w:lang w:val="en-US"/>
-        </w:rPr>
-        <w:t xml:space="preserve">. It can be seen in the histogram that a value of </w:t>
-      </w:r>
-      <w:r>
-        <w:rPr>
-          <w:lang w:val="en-US"/>
-        </w:rPr>
-        <w:t>0.7 seconds</w:t>
-      </w:r>
-      <w:r>
-        <w:rPr>
-          <w:lang w:val="en-US"/>
-        </w:rPr>
-        <w:t xml:space="preserve"> is quite acceptable</w:t>
-      </w:r>
-      <w:r>
-        <w:rPr>
-          <w:lang w:val="en-US"/>
-        </w:rPr>
-        <w:t>.</w:t>
+        <w:t>Finally, room size was allowed to vary, testing scheme’s performance for different room sizes, and adjusting it so as to minimize the error signal.</w:t>
       </w:r>
     </w:p>
     <w:p>
@@ -4048,39 +3822,12 @@
         <w:rPr>
           <w:lang w:val="en-US"/>
         </w:rPr>
-        <w:t>Finally, room size was allowed to vary, testing scheme’s performance for different room sizes, and adjusting it so as to minimize the error signal.</w:t>
+        <w:t>So as to visualize the impulse response of these testing rooms, given a room size RIRs for different room positions where plotted together as shown below for a 3x4.5x2.5 m room.</w:t>
       </w:r>
     </w:p>
     <w:p>
       <w:pPr>
         <w:pStyle w:val="Textoindependiente"/>
-        <w:rPr>
-          <w:lang w:val="en-US"/>
-        </w:rPr>
-      </w:pPr>
-      <w:r>
-        <w:rPr>
-          <w:lang w:val="en-US"/>
-        </w:rPr>
-        <w:t xml:space="preserve"> </w:t>
-      </w:r>
-      <w:r>
-        <w:rPr>
-          <w:lang w:val="en-US"/>
-        </w:rPr>
-        <w:t>T</w:t>
-      </w:r>
-      <w:r>
-        <w:rPr>
-          <w:lang w:val="en-US"/>
-        </w:rPr>
-        <w:t>o visualize the impulse response of these testing rooms, given a room size RIRs for different room positions where plotted together as shown below for a 3x4.5x2.5 m room.</w:t>
-      </w:r>
-    </w:p>
-    <w:p>
-      <w:pPr>
-        <w:pStyle w:val="Textoindependiente"/>
-        <w:ind w:start="14.40pt" w:firstLine="0pt"/>
         <w:rPr>
           <w:lang w:val="en-US"/>
         </w:rPr>
@@ -4106,7 +3853,7 @@
                     <pic:cNvPicPr/>
                   </pic:nvPicPr>
                   <pic:blipFill>
-                    <a:blip r:embed="rId13" cstate="print">
+                    <a:blip r:embed="rId12" cstate="print">
                       <a:extLst>
                         <a:ext uri="{28A0092B-C50C-407E-A947-70E740481C1C}">
                           <a14:useLocalDpi xmlns:a14="http://schemas.microsoft.com/office/drawing/2010/main" val="0"/>
@@ -4135,6 +3882,7 @@
       <w:r>
         <w:rPr>
           <w:noProof/>
+          <w:lang w:val="en-US" w:eastAsia="en-US"/>
         </w:rPr>
         <w:drawing>
           <wp:anchor distT="45720" distB="45720" distL="114300" distR="114300" simplePos="0" relativeHeight="251663872" behindDoc="0" locked="0" layoutInCell="1" allowOverlap="1" wp14:anchorId="60830B56" wp14:editId="1E56C4C6">
@@ -4188,21 +3936,7 @@
                             <w:sz w:val="18"/>
                             <w:szCs w:val="18"/>
                           </w:rPr>
-                          <w:t xml:space="preserve">Figure </w:t>
-                        </w:r>
-                        <w:r>
-                          <w:rPr>
-                            <w:sz w:val="18"/>
-                            <w:szCs w:val="18"/>
-                          </w:rPr>
-                          <w:t>4</w:t>
-                        </w:r>
-                        <w:r>
-                          <w:rPr>
-                            <w:sz w:val="18"/>
-                            <w:szCs w:val="18"/>
-                          </w:rPr>
-                          <w:t>. Different position RIRs for 3x4x2.5 m testing room</w:t>
+                          <w:t>Figure 3. Different position RIRs for 3x4x2.5 m testing room</w:t>
                         </w:r>
                       </w:p>
                       <w:p/>
@@ -4240,7 +3974,6 @@
         <w:rPr>
           <w:lang w:val="en-US"/>
         </w:rPr>
-        <w:lastRenderedPageBreak/>
         <w:t xml:space="preserve">Finally regarding movement speed inside the room it was considered to realize simulations with a movement speed of 0.1m/s. Also the distance between </w:t>
       </w:r>
       <w:r>
@@ -4265,6 +3998,14 @@
       </w:pPr>
       <w:r>
         <w:tab/>
+      </w:r>
+    </w:p>
+    <w:p>
+      <w:pPr>
+        <w:pStyle w:val="Ttulo2"/>
+      </w:pPr>
+      <w:r>
+        <w:t>Fast Block LMS</w:t>
       </w:r>
     </w:p>
     <w:p>
@@ -4362,7 +4103,14 @@
         <w:rPr>
           <w:lang w:val="en-US"/>
         </w:rPr>
-        <w:t xml:space="preserve"> This scheme was tested in different rooms doing 100 simulations changing simulation starting and ending positions.</w:t>
+        <w:t xml:space="preserve"> This scheme was </w:t>
+      </w:r>
+      <w:r>
+        <w:rPr>
+          <w:lang w:val="en-US"/>
+        </w:rPr>
+        <w:lastRenderedPageBreak/>
+        <w:t>tested in different rooms doing 100 simulations changing simulation starting and ending positions.</w:t>
       </w:r>
     </w:p>
     <w:p>
@@ -4443,7 +4191,7 @@
                     <pic:cNvPicPr/>
                   </pic:nvPicPr>
                   <pic:blipFill>
-                    <a:blip r:embed="rId14">
+                    <a:blip r:embed="rId13">
                       <a:extLst>
                         <a:ext uri="{28A0092B-C50C-407E-A947-70E740481C1C}">
                           <a14:useLocalDpi xmlns:a14="http://schemas.microsoft.com/office/drawing/2010/main" val="0"/>
@@ -4538,7 +4286,7 @@
                             <w:sz w:val="18"/>
                             <w:szCs w:val="18"/>
                           </w:rPr>
-                          <w:t>7</w:t>
+                          <w:t>4</w:t>
                         </w:r>
                         <w:r>
                           <w:rPr>
@@ -4604,7 +4352,7 @@
                     <pic:cNvPicPr/>
                   </pic:nvPicPr>
                   <pic:blipFill>
-                    <a:blip r:embed="rId15">
+                    <a:blip r:embed="rId14">
                       <a:extLst>
                         <a:ext uri="{28A0092B-C50C-407E-A947-70E740481C1C}">
                           <a14:useLocalDpi xmlns:a14="http://schemas.microsoft.com/office/drawing/2010/main" val="0"/>
@@ -4647,6 +4395,248 @@
             <wp:effectExtent l="0" t="0" r="0" b="0"/>
             <wp:wrapSquare wrapText="bothSides"/>
             <wp:docPr id="20" name="Cuadro de texto 2"/>
+            <wp:cNvGraphicFramePr>
+              <a:graphicFrameLocks xmlns:a="http://purl.oclc.org/ooxml/drawingml/main"/>
+            </wp:cNvGraphicFramePr>
+            <a:graphic xmlns:a="http://purl.oclc.org/ooxml/drawingml/main">
+              <a:graphicData uri="http://schemas.microsoft.com/office/word/2010/wordprocessingShape">
+                <wp:wsp>
+                  <wp:cNvSpPr txBox="1">
+                    <a:spLocks noChangeArrowheads="1"/>
+                  </wp:cNvSpPr>
+                  <wp:spPr bwMode="auto">
+                    <a:xfrm>
+                      <a:off x="0" y="0"/>
+                      <a:ext cx="2903220" cy="419100"/>
+                    </a:xfrm>
+                    <a:prstGeom prst="rect">
+                      <a:avLst/>
+                    </a:prstGeom>
+                    <a:noFill/>
+                    <a:ln w="9525">
+                      <a:noFill/>
+                      <a:miter lim="800%"/>
+                      <a:headEnd/>
+                      <a:tailEnd/>
+                    </a:ln>
+                  </wp:spPr>
+                  <wp:txbx>
+                    <wne:txbxContent>
+                      <w:p>
+                        <w:pPr>
+                          <w:rPr>
+                            <w:sz w:val="18"/>
+                            <w:szCs w:val="18"/>
+                          </w:rPr>
+                        </w:pPr>
+                        <w:r>
+                          <w:rPr>
+                            <w:sz w:val="18"/>
+                            <w:szCs w:val="18"/>
+                          </w:rPr>
+                          <w:t xml:space="preserve">Figure 3. </w:t>
+                        </w:r>
+                        <w:r>
+                          <w:rPr>
+                            <w:sz w:val="18"/>
+                            <w:szCs w:val="18"/>
+                          </w:rPr>
+                          <w:t>Mean and Variance of total simulation’s error signal</w:t>
+                        </w:r>
+                      </w:p>
+                      <w:p/>
+                      <w:p>
+                        <w:r>
+                          <w:t>d</w:t>
+                        </w:r>
+                      </w:p>
+                    </wne:txbxContent>
+                  </wp:txbx>
+                  <wp:bodyPr rot="0" vert="horz" wrap="square" lIns="91440" tIns="45720" rIns="91440" bIns="45720" anchor="t" anchorCtr="0">
+                    <a:noAutofit/>
+                  </wp:bodyPr>
+                </wp:wsp>
+              </a:graphicData>
+            </a:graphic>
+            <wp14:sizeRelH relativeFrom="margin">
+              <wp14:pctWidth>0%</wp14:pctWidth>
+            </wp14:sizeRelH>
+            <wp14:sizeRelV relativeFrom="margin">
+              <wp14:pctHeight>0%</wp14:pctHeight>
+            </wp14:sizeRelV>
+          </wp:anchor>
+        </w:drawing>
+      </w:r>
+    </w:p>
+    <w:p/>
+    <w:p>
+      <w:pPr>
+        <w:ind w:firstLine="14.40pt"/>
+        <w:jc w:val="start"/>
+      </w:pPr>
+      <w:r>
+        <w:t xml:space="preserve">While filter length was maintained the other parameters were changed so as to see if better results could be achieved. If the step size was decreased the algorithm response could not adapt adequately to variations in the input signal. If the step size was increased </w:t>
+      </w:r>
+      <w:proofErr w:type="spellStart"/>
+      <w:r>
+        <w:rPr>
+          <w:spacing w:val="-1"/>
+          <w:lang w:eastAsia="x-none"/>
+        </w:rPr>
+        <w:t>misadjustment</w:t>
+      </w:r>
+      <w:proofErr w:type="spellEnd"/>
+      <w:r>
+        <w:rPr>
+          <w:spacing w:val="-1"/>
+          <w:lang w:eastAsia="x-none"/>
+        </w:rPr>
+        <w:t xml:space="preserve"> </w:t>
+      </w:r>
+      <w:r>
+        <w:t>of the algorithm increased and in extreme cases the algorithm diverged.</w:t>
+      </w:r>
+    </w:p>
+    <w:p>
+      <w:pPr>
+        <w:ind w:firstLine="14.40pt"/>
+        <w:jc w:val="start"/>
+      </w:pPr>
+      <w:r>
+        <w:t xml:space="preserve">Taking this into account it was considered that the previous assumption of filter’s length was erroneous. Recalling </w:t>
+      </w:r>
+      <w:proofErr w:type="spellStart"/>
+      <w:r>
+        <w:rPr>
+          <w:spacing w:val="-1"/>
+          <w:lang w:eastAsia="x-none"/>
+        </w:rPr>
+        <w:t>misadjustment</w:t>
+      </w:r>
+      <w:proofErr w:type="spellEnd"/>
+      <w:r>
+        <w:rPr>
+          <w:spacing w:val="-1"/>
+          <w:lang w:eastAsia="x-none"/>
+        </w:rPr>
+        <w:t xml:space="preserve"> </w:t>
+      </w:r>
+      <w:r>
+        <w:t xml:space="preserve">equation, a long filter caused an increase in </w:t>
+      </w:r>
+      <w:proofErr w:type="spellStart"/>
+      <w:r>
+        <w:rPr>
+          <w:spacing w:val="-1"/>
+          <w:lang w:eastAsia="x-none"/>
+        </w:rPr>
+        <w:t>misadjustment</w:t>
+      </w:r>
+      <w:proofErr w:type="spellEnd"/>
+      <w:r>
+        <w:t>, resulting in the scheme’s bad performance.</w:t>
+      </w:r>
+    </w:p>
+    <w:p>
+      <w:pPr>
+        <w:ind w:firstLine="14.40pt"/>
+        <w:jc w:val="start"/>
+      </w:pPr>
+      <w:r>
+        <w:t xml:space="preserve">To choose the new filter length it was taken into account that this scheme was to be used for human speech in hands free communications, recalling that human speech had a </w:t>
+      </w:r>
+      <w:r>
+        <w:lastRenderedPageBreak/>
+        <w:t xml:space="preserve">stationary period of approximately 20ms. Recalling sampling frequency of 16kHz a new filter length of 300 samples was considered. It was considered that reducing filter length would help with </w:t>
+      </w:r>
+      <w:proofErr w:type="spellStart"/>
+      <w:r>
+        <w:t>misadjustment</w:t>
+      </w:r>
+      <w:proofErr w:type="spellEnd"/>
+      <w:r>
+        <w:t>, while this new filter would only work with stationary input signals.</w:t>
+      </w:r>
+    </w:p>
+    <w:p>
+      <w:pPr>
+        <w:ind w:firstLine="14.40pt"/>
+        <w:jc w:val="start"/>
+      </w:pPr>
+      <w:r>
+        <w:t xml:space="preserve">Regarding the rest of this scheme’s parameters the starting values were considered as a starting point; </w:t>
+      </w:r>
+      <m:oMath>
+        <m:r>
+          <w:rPr>
+            <w:rFonts w:ascii="Cambria Math" w:hAnsi="Cambria Math"/>
+          </w:rPr>
+          <m:t>δ=0.0001</m:t>
+        </m:r>
+      </m:oMath>
+      <w:r>
+        <w:t>,</w:t>
+      </w:r>
+      <w:r>
+        <w:t xml:space="preserve"> </w:t>
+      </w:r>
+      <m:oMath>
+        <m:r>
+          <w:rPr>
+            <w:rFonts w:ascii="Cambria Math" w:hAnsi="Cambria Math"/>
+          </w:rPr>
+          <m:t>α=0.7</m:t>
+        </m:r>
+      </m:oMath>
+      <w:r>
+        <w:t xml:space="preserve"> </w:t>
+      </w:r>
+      <w:r>
+        <w:t>(step size constant)</w:t>
+      </w:r>
+      <w:r>
+        <w:t xml:space="preserve"> </w:t>
+      </w:r>
+      <w:r>
+        <w:t xml:space="preserve">and </w:t>
+      </w:r>
+      <m:oMath>
+        <m:r>
+          <w:rPr>
+            <w:rFonts w:ascii="Cambria Math" w:hAnsi="Cambria Math"/>
+          </w:rPr>
+          <m:t>γ=0.6</m:t>
+        </m:r>
+      </m:oMath>
+      <w:r>
+        <w:t xml:space="preserve"> </w:t>
+      </w:r>
+      <w:r>
+        <w:t>(forgetting factor). Results for the same room size as before (3x4.5x2.5 m) are shown below:</w:t>
+      </w:r>
+    </w:p>
+    <w:p>
+      <w:pPr>
+        <w:ind w:firstLine="14.40pt"/>
+        <w:jc w:val="start"/>
+      </w:pPr>
+      <w:r>
+        <w:rPr>
+          <w:noProof/>
+        </w:rPr>
+        <w:drawing>
+          <wp:anchor distT="45720" distB="45720" distL="114300" distR="114300" simplePos="0" relativeHeight="251678208" behindDoc="0" locked="0" layoutInCell="1" allowOverlap="1" wp14:anchorId="3BC2A8DE" wp14:editId="1B6338FA">
+            <wp:simplePos x="0" y="0"/>
+            <wp:positionH relativeFrom="column">
+              <wp:posOffset>-30480</wp:posOffset>
+            </wp:positionH>
+            <wp:positionV relativeFrom="paragraph">
+              <wp:posOffset>2824480</wp:posOffset>
+            </wp:positionV>
+            <wp:extent cx="2903220" cy="419100"/>
+            <wp:effectExtent l="0" t="0" r="0" b="0"/>
+            <wp:wrapSquare wrapText="bothSides"/>
+            <wp:docPr id="23" name="Cuadro de texto 2"/>
             <wp:cNvGraphicFramePr>
               <a:graphicFrameLocks xmlns:a="http://purl.oclc.org/ooxml/drawingml/main"/>
             </wp:cNvGraphicFramePr>
@@ -4711,258 +4701,6 @@
                         </w:r>
                       </w:p>
                       <w:p/>
-                      <w:p>
-                        <w:r>
-                          <w:t>d</w:t>
-                        </w:r>
-                      </w:p>
-                    </wne:txbxContent>
-                  </wp:txbx>
-                  <wp:bodyPr rot="0" vert="horz" wrap="square" lIns="91440" tIns="45720" rIns="91440" bIns="45720" anchor="t" anchorCtr="0">
-                    <a:noAutofit/>
-                  </wp:bodyPr>
-                </wp:wsp>
-              </a:graphicData>
-            </a:graphic>
-            <wp14:sizeRelH relativeFrom="margin">
-              <wp14:pctWidth>0%</wp14:pctWidth>
-            </wp14:sizeRelH>
-            <wp14:sizeRelV relativeFrom="margin">
-              <wp14:pctHeight>0%</wp14:pctHeight>
-            </wp14:sizeRelV>
-          </wp:anchor>
-        </w:drawing>
-      </w:r>
-    </w:p>
-    <w:p/>
-    <w:p>
-      <w:pPr>
-        <w:ind w:firstLine="14.40pt"/>
-        <w:jc w:val="start"/>
-      </w:pPr>
-      <w:r>
-        <w:t xml:space="preserve">While filter length was maintained the other parameters were changed so as to see if better results could be achieved. If the step size was decreased the algorithm response could not adapt adequately to variations in the input signal. If the step size was increased </w:t>
-      </w:r>
-      <w:proofErr w:type="spellStart"/>
-      <w:r>
-        <w:rPr>
-          <w:spacing w:val="-1"/>
-          <w:lang w:eastAsia="x-none"/>
-        </w:rPr>
-        <w:t>misadjustment</w:t>
-      </w:r>
-      <w:proofErr w:type="spellEnd"/>
-      <w:r>
-        <w:rPr>
-          <w:spacing w:val="-1"/>
-          <w:lang w:eastAsia="x-none"/>
-        </w:rPr>
-        <w:t xml:space="preserve"> </w:t>
-      </w:r>
-      <w:r>
-        <w:t>of the algorithm increased and in extreme cases the algorithm diverged.</w:t>
-      </w:r>
-    </w:p>
-    <w:p>
-      <w:pPr>
-        <w:ind w:firstLine="14.40pt"/>
-        <w:jc w:val="start"/>
-      </w:pPr>
-      <w:r>
-        <w:t xml:space="preserve">Taking this into account it was considered that the previous assumption of filter’s length was erroneous. Recalling </w:t>
-      </w:r>
-      <w:proofErr w:type="spellStart"/>
-      <w:r>
-        <w:rPr>
-          <w:spacing w:val="-1"/>
-          <w:lang w:eastAsia="x-none"/>
-        </w:rPr>
-        <w:t>misadjustment</w:t>
-      </w:r>
-      <w:proofErr w:type="spellEnd"/>
-      <w:r>
-        <w:rPr>
-          <w:spacing w:val="-1"/>
-          <w:lang w:eastAsia="x-none"/>
-        </w:rPr>
-        <w:t xml:space="preserve"> </w:t>
-      </w:r>
-      <w:r>
-        <w:t xml:space="preserve">equation, a long filter caused an increase in </w:t>
-      </w:r>
-      <w:proofErr w:type="spellStart"/>
-      <w:r>
-        <w:rPr>
-          <w:spacing w:val="-1"/>
-          <w:lang w:eastAsia="x-none"/>
-        </w:rPr>
-        <w:t>misadjustment</w:t>
-      </w:r>
-      <w:proofErr w:type="spellEnd"/>
-      <w:r>
-        <w:t>, resulting in the scheme’s bad performance.</w:t>
-      </w:r>
-    </w:p>
-    <w:p>
-      <w:pPr>
-        <w:ind w:firstLine="14.40pt"/>
-        <w:jc w:val="start"/>
-      </w:pPr>
-      <w:r>
-        <w:t xml:space="preserve">To choose the new filter length it was taken into account that this scheme was to be used for human speech in hands free communications, recalling that human speech had a stationary period of approximately 20ms. Recalling sampling frequency of 16kHz a new filter length of 300 samples was considered. It was considered that reducing filter length would help with </w:t>
-      </w:r>
-      <w:proofErr w:type="spellStart"/>
-      <w:r>
-        <w:t>misadjustment</w:t>
-      </w:r>
-      <w:proofErr w:type="spellEnd"/>
-      <w:r>
-        <w:t>, while this new filter would only work with stationary input signals.</w:t>
-      </w:r>
-    </w:p>
-    <w:p>
-      <w:pPr>
-        <w:ind w:firstLine="14.40pt"/>
-        <w:jc w:val="start"/>
-      </w:pPr>
-      <w:r>
-        <w:t xml:space="preserve">Regarding the rest of this scheme’s parameters the starting values were considered as a starting point; </w:t>
-      </w:r>
-      <m:oMath>
-        <m:r>
-          <w:rPr>
-            <w:rFonts w:ascii="Cambria Math" w:hAnsi="Cambria Math"/>
-          </w:rPr>
-          <m:t>δ=0.0001</m:t>
-        </m:r>
-      </m:oMath>
-      <w:r>
-        <w:t>,</w:t>
-      </w:r>
-      <w:r>
-        <w:t xml:space="preserve"> </w:t>
-      </w:r>
-      <m:oMath>
-        <m:r>
-          <w:rPr>
-            <w:rFonts w:ascii="Cambria Math" w:hAnsi="Cambria Math"/>
-          </w:rPr>
-          <m:t>α=0.7</m:t>
-        </m:r>
-      </m:oMath>
-      <w:r>
-        <w:t xml:space="preserve"> </w:t>
-      </w:r>
-      <w:r>
-        <w:t>(step size constant)</w:t>
-      </w:r>
-      <w:r>
-        <w:t xml:space="preserve"> </w:t>
-      </w:r>
-      <w:r>
-        <w:t xml:space="preserve">and </w:t>
-      </w:r>
-      <m:oMath>
-        <m:r>
-          <w:rPr>
-            <w:rFonts w:ascii="Cambria Math" w:hAnsi="Cambria Math"/>
-          </w:rPr>
-          <m:t>γ=0.6</m:t>
-        </m:r>
-      </m:oMath>
-      <w:r>
-        <w:t xml:space="preserve"> </w:t>
-      </w:r>
-      <w:r>
-        <w:t>(forgetting factor). Results for the same room size as before (3x4.5x2.5 m) are shown below:</w:t>
-      </w:r>
-    </w:p>
-    <w:p>
-      <w:pPr>
-        <w:ind w:firstLine="14.40pt"/>
-        <w:jc w:val="start"/>
-      </w:pPr>
-      <w:r>
-        <w:rPr>
-          <w:noProof/>
-        </w:rPr>
-        <w:drawing>
-          <wp:anchor distT="45720" distB="45720" distL="114300" distR="114300" simplePos="0" relativeHeight="251678208" behindDoc="0" locked="0" layoutInCell="1" allowOverlap="1" wp14:anchorId="3BC2A8DE" wp14:editId="1B6338FA">
-            <wp:simplePos x="0" y="0"/>
-            <wp:positionH relativeFrom="column">
-              <wp:posOffset>-30480</wp:posOffset>
-            </wp:positionH>
-            <wp:positionV relativeFrom="paragraph">
-              <wp:posOffset>2824480</wp:posOffset>
-            </wp:positionV>
-            <wp:extent cx="2903220" cy="419100"/>
-            <wp:effectExtent l="0" t="0" r="0" b="0"/>
-            <wp:wrapSquare wrapText="bothSides"/>
-            <wp:docPr id="23" name="Cuadro de texto 2"/>
-            <wp:cNvGraphicFramePr>
-              <a:graphicFrameLocks xmlns:a="http://purl.oclc.org/ooxml/drawingml/main"/>
-            </wp:cNvGraphicFramePr>
-            <a:graphic xmlns:a="http://purl.oclc.org/ooxml/drawingml/main">
-              <a:graphicData uri="http://schemas.microsoft.com/office/word/2010/wordprocessingShape">
-                <wp:wsp>
-                  <wp:cNvSpPr txBox="1">
-                    <a:spLocks noChangeArrowheads="1"/>
-                  </wp:cNvSpPr>
-                  <wp:spPr bwMode="auto">
-                    <a:xfrm>
-                      <a:off x="0" y="0"/>
-                      <a:ext cx="2903220" cy="419100"/>
-                    </a:xfrm>
-                    <a:prstGeom prst="rect">
-                      <a:avLst/>
-                    </a:prstGeom>
-                    <a:noFill/>
-                    <a:ln w="9525">
-                      <a:noFill/>
-                      <a:miter lim="800%"/>
-                      <a:headEnd/>
-                      <a:tailEnd/>
-                    </a:ln>
-                  </wp:spPr>
-                  <wp:txbx>
-                    <wne:txbxContent>
-                      <w:p>
-                        <w:pPr>
-                          <w:rPr>
-                            <w:sz w:val="18"/>
-                            <w:szCs w:val="18"/>
-                          </w:rPr>
-                        </w:pPr>
-                        <w:r>
-                          <w:rPr>
-                            <w:sz w:val="18"/>
-                            <w:szCs w:val="18"/>
-                          </w:rPr>
-                          <w:t xml:space="preserve">Figure </w:t>
-                        </w:r>
-                        <w:r>
-                          <w:rPr>
-                            <w:sz w:val="18"/>
-                            <w:szCs w:val="18"/>
-                          </w:rPr>
-                          <w:t>6</w:t>
-                        </w:r>
-                        <w:r>
-                          <w:rPr>
-                            <w:sz w:val="18"/>
-                            <w:szCs w:val="18"/>
-                          </w:rPr>
-                          <w:t xml:space="preserve">. </w:t>
-                        </w:r>
-                        <w:r>
-                          <w:rPr>
-                            <w:sz w:val="18"/>
-                            <w:szCs w:val="18"/>
-                          </w:rPr>
-                          <w:t>Mean and Variance of total simulation’s error signal</w:t>
-                        </w:r>
-                      </w:p>
-                      <w:p/>
                       <w:p/>
                       <w:p>
                         <w:r>
@@ -5006,7 +4744,7 @@
                     <pic:cNvPicPr/>
                   </pic:nvPicPr>
                   <pic:blipFill>
-                    <a:blip r:embed="rId16">
+                    <a:blip r:embed="rId15">
                       <a:extLst>
                         <a:ext uri="{28A0092B-C50C-407E-A947-70E740481C1C}">
                           <a14:useLocalDpi xmlns:a14="http://schemas.microsoft.com/office/drawing/2010/main" val="0"/>
@@ -5101,14 +4839,7 @@
                             <w:sz w:val="18"/>
                             <w:szCs w:val="18"/>
                           </w:rPr>
-                          <w:t xml:space="preserve"> </w:t>
-                        </w:r>
-                        <w:r>
-                          <w:rPr>
-                            <w:sz w:val="18"/>
-                            <w:szCs w:val="18"/>
-                          </w:rPr>
-                          <w:t>8</w:t>
+                          <w:t xml:space="preserve"> 6</w:t>
                         </w:r>
                         <w:r>
                           <w:rPr>
@@ -5174,7 +4905,7 @@
                     <pic:cNvPicPr/>
                   </pic:nvPicPr>
                   <pic:blipFill>
-                    <a:blip r:embed="rId17">
+                    <a:blip r:embed="rId16">
                       <a:extLst>
                         <a:ext uri="{28A0092B-C50C-407E-A947-70E740481C1C}">
                           <a14:useLocalDpi xmlns:a14="http://schemas.microsoft.com/office/drawing/2010/main" val="0"/>
@@ -5207,7 +4938,6 @@
         <w:jc w:val="start"/>
       </w:pPr>
       <w:r>
-        <w:lastRenderedPageBreak/>
         <w:t>It can be seen that the filter’s performance improved, reducing the error signal magnitude while maintaining a small variance. It was considered appropriate to plot filter coefficients for each block of processed input signal as shown below:</w:t>
       </w:r>
     </w:p>
@@ -5220,6 +4950,7 @@
         <w:rPr>
           <w:noProof/>
         </w:rPr>
+        <w:lastRenderedPageBreak/>
         <w:drawing>
           <wp:anchor distT="45720" distB="45720" distL="114300" distR="114300" simplePos="0" relativeHeight="251684352" behindDoc="0" locked="0" layoutInCell="1" allowOverlap="1" wp14:anchorId="675A5865" wp14:editId="65043CF9">
             <wp:simplePos x="0" y="0"/>
@@ -5279,14 +5010,7 @@
                             <w:sz w:val="18"/>
                             <w:szCs w:val="18"/>
                           </w:rPr>
-                          <w:t xml:space="preserve"> </w:t>
-                        </w:r>
-                        <w:r>
-                          <w:rPr>
-                            <w:sz w:val="18"/>
-                            <w:szCs w:val="18"/>
-                          </w:rPr>
-                          <w:t>9</w:t>
+                          <w:t xml:space="preserve"> 7</w:t>
                         </w:r>
                         <w:r>
                           <w:rPr>
@@ -5352,7 +5076,7 @@
                     <pic:cNvPicPr/>
                   </pic:nvPicPr>
                   <pic:blipFill>
-                    <a:blip r:embed="rId18">
+                    <a:blip r:embed="rId17">
                       <a:extLst>
                         <a:ext uri="{28A0092B-C50C-407E-A947-70E740481C1C}">
                           <a14:useLocalDpi xmlns:a14="http://schemas.microsoft.com/office/drawing/2010/main" val="0"/>
@@ -5439,7 +5163,7 @@
                     <pic:cNvPicPr/>
                   </pic:nvPicPr>
                   <pic:blipFill>
-                    <a:blip r:embed="rId19">
+                    <a:blip r:embed="rId18">
                       <a:extLst>
                         <a:ext uri="{28A0092B-C50C-407E-A947-70E740481C1C}">
                           <a14:useLocalDpi xmlns:a14="http://schemas.microsoft.com/office/drawing/2010/main" val="0"/>
@@ -5533,7 +5257,7 @@
                             <w:sz w:val="18"/>
                             <w:szCs w:val="18"/>
                           </w:rPr>
-                          <w:t>10</w:t>
+                          <w:t>8</w:t>
                         </w:r>
                         <w:r>
                           <w:rPr>
@@ -5583,6 +5307,15 @@
         <w:t>Where it can be seen that scheme’s performance is maintained.</w:t>
       </w:r>
     </w:p>
+    <w:p>
+      <w:pPr>
+        <w:pStyle w:val="Ttulo2"/>
+      </w:pPr>
+      <w:r>
+        <w:t>Recursive Least Squares</w:t>
+      </w:r>
+    </w:p>
+    <w:p/>
     <w:p/>
     <w:p>
       <w:pPr>
@@ -5688,7 +5421,14 @@
         <w:rPr>
           <w:lang w:val="en-US"/>
         </w:rPr>
-        <w:t>Given this parameters, scheme’s performance was tested through different simulations with different input audios and room conditions, proving to be sturdy and maintaining acceptable performances in these test conditions.</w:t>
+        <w:t xml:space="preserve">Given this parameters, scheme’s performance was tested through different simulations with different input audios and </w:t>
+      </w:r>
+      <w:r>
+        <w:rPr>
+          <w:lang w:val="en-US"/>
+        </w:rPr>
+        <w:lastRenderedPageBreak/>
+        <w:t>room conditions, proving to be sturdy and maintaining acceptable performances in these test conditions.</w:t>
       </w:r>
     </w:p>
     <w:sectPr>
@@ -5703,7 +5443,7 @@
 </file>
 
 <file path=word/endnotes.xml><?xml version="1.0" encoding="utf-8"?>
-<w:endnotes xmlns:cx="http://schemas.microsoft.com/office/drawing/2014/chartex" xmlns:cx1="http://schemas.microsoft.com/office/drawing/2015/9/8/chartex" xmlns:cx2="http://schemas.microsoft.com/office/drawing/2015/10/21/chartex" xmlns:cx3="http://schemas.microsoft.com/office/drawing/2016/5/9/chartex" xmlns:cx4="http://schemas.microsoft.com/office/drawing/2016/5/10/chartex" xmlns:cx5="http://schemas.microsoft.com/office/drawing/2016/5/11/chartex" xmlns:cx6="http://schemas.microsoft.com/office/drawing/2016/5/12/chartex" xmlns:cx7="http://schemas.microsoft.com/office/drawing/2016/5/13/chartex" xmlns:cx8="http://schemas.microsoft.com/office/drawing/2016/5/14/chartex" xmlns:mc="http://schemas.openxmlformats.org/markup-compatibility/2006" xmlns:aink="http://schemas.microsoft.com/office/drawing/2016/ink" xmlns:am3d="http://schemas.microsoft.com/office/drawing/2017/model3d" xmlns:o="urn:schemas-microsoft-com:office:office" xmlns:r="http://purl.oclc.org/ooxml/officeDocument/relationships" xmlns:m="http://purl.oclc.org/ooxml/officeDocument/math" xmlns:v="urn:schemas-microsoft-com:vml" xmlns:wp14="http://schemas.microsoft.com/office/word/2010/wordprocessingDrawing" xmlns:wp="http://purl.oclc.org/ooxml/drawingml/wordprocessingDrawing" xmlns:w10="urn:schemas-microsoft-com:office:word" xmlns:w="http://purl.oclc.org/ooxml/wordprocessingml/main" xmlns:w14="http://schemas.microsoft.com/office/word/2010/wordml" xmlns:w15="http://schemas.microsoft.com/office/word/2012/wordml" xmlns:w16cid="http://schemas.microsoft.com/office/word/2016/wordml/cid" xmlns:w16se="http://schemas.microsoft.com/office/word/2015/wordml/symex" xmlns:wpi="http://schemas.microsoft.com/office/word/2010/wordprocessingInk" xmlns:wne="http://schemas.microsoft.com/office/word/2006/wordml" mc:Ignorable="w14 w15 w16se w16cid wne wp14">
+<w:endnotes xmlns:cx="http://schemas.microsoft.com/office/drawing/2014/chartex" xmlns:mc="http://schemas.openxmlformats.org/markup-compatibility/2006" xmlns:o="urn:schemas-microsoft-com:office:office" xmlns:r="http://purl.oclc.org/ooxml/officeDocument/relationships" xmlns:m="http://purl.oclc.org/ooxml/officeDocument/math" xmlns:v="urn:schemas-microsoft-com:vml" xmlns:wp14="http://schemas.microsoft.com/office/word/2010/wordprocessingDrawing" xmlns:wp="http://purl.oclc.org/ooxml/drawingml/wordprocessingDrawing" xmlns:w10="urn:schemas-microsoft-com:office:word" xmlns:w="http://purl.oclc.org/ooxml/wordprocessingml/main" xmlns:w14="http://schemas.microsoft.com/office/word/2010/wordml" xmlns:w15="http://schemas.microsoft.com/office/word/2012/wordml" xmlns:w16se="http://schemas.microsoft.com/office/word/2015/wordml/symex" xmlns:wpi="http://schemas.microsoft.com/office/word/2010/wordprocessingInk" xmlns:wne="http://schemas.microsoft.com/office/word/2006/wordml" mc:Ignorable="w14 w15 w16se wne wp14">
   <w:endnote w:type="separator" w:id="-1">
     <w:p>
       <w:r>
@@ -5722,7 +5462,7 @@
 </file>
 
 <file path=word/footer1.xml><?xml version="1.0" encoding="utf-8"?>
-<w:ftr xmlns:cx="http://schemas.microsoft.com/office/drawing/2014/chartex" xmlns:cx1="http://schemas.microsoft.com/office/drawing/2015/9/8/chartex" xmlns:cx2="http://schemas.microsoft.com/office/drawing/2015/10/21/chartex" xmlns:cx3="http://schemas.microsoft.com/office/drawing/2016/5/9/chartex" xmlns:cx4="http://schemas.microsoft.com/office/drawing/2016/5/10/chartex" xmlns:cx5="http://schemas.microsoft.com/office/drawing/2016/5/11/chartex" xmlns:cx6="http://schemas.microsoft.com/office/drawing/2016/5/12/chartex" xmlns:cx7="http://schemas.microsoft.com/office/drawing/2016/5/13/chartex" xmlns:cx8="http://schemas.microsoft.com/office/drawing/2016/5/14/chartex" xmlns:mc="http://schemas.openxmlformats.org/markup-compatibility/2006" xmlns:aink="http://schemas.microsoft.com/office/drawing/2016/ink" xmlns:am3d="http://schemas.microsoft.com/office/drawing/2017/model3d" xmlns:o="urn:schemas-microsoft-com:office:office" xmlns:r="http://purl.oclc.org/ooxml/officeDocument/relationships" xmlns:m="http://purl.oclc.org/ooxml/officeDocument/math" xmlns:v="urn:schemas-microsoft-com:vml" xmlns:wp14="http://schemas.microsoft.com/office/word/2010/wordprocessingDrawing" xmlns:wp="http://purl.oclc.org/ooxml/drawingml/wordprocessingDrawing" xmlns:w10="urn:schemas-microsoft-com:office:word" xmlns:w="http://purl.oclc.org/ooxml/wordprocessingml/main" xmlns:w14="http://schemas.microsoft.com/office/word/2010/wordml" xmlns:w15="http://schemas.microsoft.com/office/word/2012/wordml" xmlns:w16cid="http://schemas.microsoft.com/office/word/2016/wordml/cid" xmlns:w16se="http://schemas.microsoft.com/office/word/2015/wordml/symex" xmlns:wpi="http://schemas.microsoft.com/office/word/2010/wordprocessingInk" xmlns:wne="http://schemas.microsoft.com/office/word/2006/wordml" mc:Ignorable="w14 w15 w16se w16cid wne wp14">
+<w:ftr xmlns:cx="http://schemas.microsoft.com/office/drawing/2014/chartex" xmlns:mc="http://schemas.openxmlformats.org/markup-compatibility/2006" xmlns:o="urn:schemas-microsoft-com:office:office" xmlns:r="http://purl.oclc.org/ooxml/officeDocument/relationships" xmlns:m="http://purl.oclc.org/ooxml/officeDocument/math" xmlns:v="urn:schemas-microsoft-com:vml" xmlns:wp14="http://schemas.microsoft.com/office/word/2010/wordprocessingDrawing" xmlns:wp="http://purl.oclc.org/ooxml/drawingml/wordprocessingDrawing" xmlns:w10="urn:schemas-microsoft-com:office:word" xmlns:w="http://purl.oclc.org/ooxml/wordprocessingml/main" xmlns:w14="http://schemas.microsoft.com/office/word/2010/wordml" xmlns:w15="http://schemas.microsoft.com/office/word/2012/wordml" xmlns:w16se="http://schemas.microsoft.com/office/word/2015/wordml/symex" xmlns:wpi="http://schemas.microsoft.com/office/word/2010/wordprocessingInk" xmlns:wne="http://schemas.microsoft.com/office/word/2006/wordml" mc:Ignorable="w14 w15 w16se wne wp14">
   <w:p>
     <w:pPr>
       <w:pStyle w:val="Piedepgina"/>
@@ -5737,7 +5477,7 @@
 </file>
 
 <file path=word/footnotes.xml><?xml version="1.0" encoding="utf-8"?>
-<w:footnotes xmlns:cx="http://schemas.microsoft.com/office/drawing/2014/chartex" xmlns:cx1="http://schemas.microsoft.com/office/drawing/2015/9/8/chartex" xmlns:cx2="http://schemas.microsoft.com/office/drawing/2015/10/21/chartex" xmlns:cx3="http://schemas.microsoft.com/office/drawing/2016/5/9/chartex" xmlns:cx4="http://schemas.microsoft.com/office/drawing/2016/5/10/chartex" xmlns:cx5="http://schemas.microsoft.com/office/drawing/2016/5/11/chartex" xmlns:cx6="http://schemas.microsoft.com/office/drawing/2016/5/12/chartex" xmlns:cx7="http://schemas.microsoft.com/office/drawing/2016/5/13/chartex" xmlns:cx8="http://schemas.microsoft.com/office/drawing/2016/5/14/chartex" xmlns:mc="http://schemas.openxmlformats.org/markup-compatibility/2006" xmlns:aink="http://schemas.microsoft.com/office/drawing/2016/ink" xmlns:am3d="http://schemas.microsoft.com/office/drawing/2017/model3d" xmlns:o="urn:schemas-microsoft-com:office:office" xmlns:r="http://purl.oclc.org/ooxml/officeDocument/relationships" xmlns:m="http://purl.oclc.org/ooxml/officeDocument/math" xmlns:v="urn:schemas-microsoft-com:vml" xmlns:wp14="http://schemas.microsoft.com/office/word/2010/wordprocessingDrawing" xmlns:wp="http://purl.oclc.org/ooxml/drawingml/wordprocessingDrawing" xmlns:w10="urn:schemas-microsoft-com:office:word" xmlns:w="http://purl.oclc.org/ooxml/wordprocessingml/main" xmlns:w14="http://schemas.microsoft.com/office/word/2010/wordml" xmlns:w15="http://schemas.microsoft.com/office/word/2012/wordml" xmlns:w16cid="http://schemas.microsoft.com/office/word/2016/wordml/cid" xmlns:w16se="http://schemas.microsoft.com/office/word/2015/wordml/symex" xmlns:wpi="http://schemas.microsoft.com/office/word/2010/wordprocessingInk" xmlns:wne="http://schemas.microsoft.com/office/word/2006/wordml" mc:Ignorable="w14 w15 w16se w16cid wne wp14">
+<w:footnotes xmlns:cx="http://schemas.microsoft.com/office/drawing/2014/chartex" xmlns:mc="http://schemas.openxmlformats.org/markup-compatibility/2006" xmlns:o="urn:schemas-microsoft-com:office:office" xmlns:r="http://purl.oclc.org/ooxml/officeDocument/relationships" xmlns:m="http://purl.oclc.org/ooxml/officeDocument/math" xmlns:v="urn:schemas-microsoft-com:vml" xmlns:wp14="http://schemas.microsoft.com/office/word/2010/wordprocessingDrawing" xmlns:wp="http://purl.oclc.org/ooxml/drawingml/wordprocessingDrawing" xmlns:w10="urn:schemas-microsoft-com:office:word" xmlns:w="http://purl.oclc.org/ooxml/wordprocessingml/main" xmlns:w14="http://schemas.microsoft.com/office/word/2010/wordml" xmlns:w15="http://schemas.microsoft.com/office/word/2012/wordml" xmlns:w16se="http://schemas.microsoft.com/office/word/2015/wordml/symex" xmlns:wpi="http://schemas.microsoft.com/office/word/2010/wordprocessingInk" xmlns:wne="http://schemas.microsoft.com/office/word/2006/wordml" mc:Ignorable="w14 w15 w16se wne wp14">
   <w:footnote w:type="separator" w:id="-1">
     <w:p>
       <w:r>
@@ -5756,9 +5496,6 @@
     <w:p>
       <w:pPr>
         <w:pStyle w:val="Textonotapie"/>
-        <w:rPr>
-          <w:rStyle w:val="Hipervnculo"/>
-        </w:rPr>
       </w:pPr>
       <w:r>
         <w:rPr>
@@ -5794,71 +5531,30 @@
         </w:r>
       </w:hyperlink>
     </w:p>
+  </w:footnote>
+  <w:footnote w:id="2">
     <w:p>
       <w:pPr>
         <w:pStyle w:val="Textonotapie"/>
-      </w:pPr>
-      <w:r>
-        <w:rPr>
-          <w:rStyle w:val="Refdenotaalpie"/>
-        </w:rPr>
-        <w:t>3</w:t>
-      </w:r>
-      <w:r>
-        <w:t>Room Impulse dataset</w:t>
-      </w:r>
-      <w:r>
-        <w:t xml:space="preserve">, </w:t>
+        <w:jc w:val="start"/>
+        <w:rPr>
+          <w:lang w:val="es-ES"/>
+        </w:rPr>
+      </w:pPr>
+      <w:r>
+        <w:footnoteRef/>
+      </w:r>
+      <w:r>
+        <w:rPr>
+          <w:lang w:val="es-ES"/>
+        </w:rPr>
+        <w:t xml:space="preserve"> Guerra Aparicio, D. 2019, gpuRIR, </w:t>
       </w:r>
       <w:hyperlink r:id="rId2" w:history="1">
         <w:r>
           <w:rPr>
             <w:rStyle w:val="Hipervnculo"/>
-          </w:rPr>
-          <w:t>http://www.openslr.org/28/</w:t>
-        </w:r>
-      </w:hyperlink>
-    </w:p>
-  </w:footnote>
-  <w:footnote w:id="2">
-    <w:p>
-      <w:pPr>
-        <w:pStyle w:val="Textonotapie"/>
-        <w:jc w:val="start"/>
-        <w:rPr>
-          <w:color w:val="0563C1" w:themeColor="hyperlink"/>
-          <w:u w:val="single"/>
-          <w:lang w:val="es-AR"/>
-        </w:rPr>
-      </w:pPr>
-      <w:r>
-        <w:footnoteRef/>
-      </w:r>
-      <w:r>
-        <w:rPr>
-          <w:lang w:val="es-AR"/>
-        </w:rPr>
-        <w:t xml:space="preserve"> Guerra Aparicio, D. 2019, </w:t>
-      </w:r>
-      <w:proofErr w:type="spellStart"/>
-      <w:r>
-        <w:rPr>
-          <w:lang w:val="es-AR"/>
-        </w:rPr>
-        <w:t>gpuRIR</w:t>
-      </w:r>
-      <w:proofErr w:type="spellEnd"/>
-      <w:r>
-        <w:rPr>
-          <w:lang w:val="es-AR"/>
-        </w:rPr>
-        <w:t xml:space="preserve">, </w:t>
-      </w:r>
-      <w:hyperlink r:id="rId3" w:history="1">
-        <w:r>
-          <w:rPr>
-            <w:rStyle w:val="Hipervnculo"/>
-            <w:lang w:val="es-AR"/>
+            <w:lang w:val="es-ES"/>
           </w:rPr>
           <w:t>https://github.com/DavidDiazGuerra/gpuRIR</w:t>
         </w:r>
@@ -5869,7 +5565,7 @@
 </file>
 
 <file path=word/numbering.xml><?xml version="1.0" encoding="utf-8"?>
-<w:numbering xmlns:cx="http://schemas.microsoft.com/office/drawing/2014/chartex" xmlns:cx1="http://schemas.microsoft.com/office/drawing/2015/9/8/chartex" xmlns:cx2="http://schemas.microsoft.com/office/drawing/2015/10/21/chartex" xmlns:cx3="http://schemas.microsoft.com/office/drawing/2016/5/9/chartex" xmlns:cx4="http://schemas.microsoft.com/office/drawing/2016/5/10/chartex" xmlns:cx5="http://schemas.microsoft.com/office/drawing/2016/5/11/chartex" xmlns:cx6="http://schemas.microsoft.com/office/drawing/2016/5/12/chartex" xmlns:cx7="http://schemas.microsoft.com/office/drawing/2016/5/13/chartex" xmlns:cx8="http://schemas.microsoft.com/office/drawing/2016/5/14/chartex" xmlns:mc="http://schemas.openxmlformats.org/markup-compatibility/2006" xmlns:aink="http://schemas.microsoft.com/office/drawing/2016/ink" xmlns:am3d="http://schemas.microsoft.com/office/drawing/2017/model3d" xmlns:o="urn:schemas-microsoft-com:office:office" xmlns:r="http://purl.oclc.org/ooxml/officeDocument/relationships" xmlns:m="http://purl.oclc.org/ooxml/officeDocument/math" xmlns:v="urn:schemas-microsoft-com:vml" xmlns:wp14="http://schemas.microsoft.com/office/word/2010/wordprocessingDrawing" xmlns:wp="http://purl.oclc.org/ooxml/drawingml/wordprocessingDrawing" xmlns:w10="urn:schemas-microsoft-com:office:word" xmlns:w="http://purl.oclc.org/ooxml/wordprocessingml/main" xmlns:w14="http://schemas.microsoft.com/office/word/2010/wordml" xmlns:w15="http://schemas.microsoft.com/office/word/2012/wordml" xmlns:w16cid="http://schemas.microsoft.com/office/word/2016/wordml/cid" xmlns:w16se="http://schemas.microsoft.com/office/word/2015/wordml/symex" xmlns:wpi="http://schemas.microsoft.com/office/word/2010/wordprocessingInk" xmlns:wne="http://schemas.microsoft.com/office/word/2006/wordml" mc:Ignorable="w14 w15 w16se w16cid wne wp14">
+<w:numbering xmlns:cx="http://schemas.microsoft.com/office/drawing/2014/chartex" xmlns:mc="http://schemas.openxmlformats.org/markup-compatibility/2006" xmlns:o="urn:schemas-microsoft-com:office:office" xmlns:r="http://purl.oclc.org/ooxml/officeDocument/relationships" xmlns:m="http://purl.oclc.org/ooxml/officeDocument/math" xmlns:v="urn:schemas-microsoft-com:vml" xmlns:wp14="http://schemas.microsoft.com/office/word/2010/wordprocessingDrawing" xmlns:wp="http://purl.oclc.org/ooxml/drawingml/wordprocessingDrawing" xmlns:w10="urn:schemas-microsoft-com:office:word" xmlns:w="http://purl.oclc.org/ooxml/wordprocessingml/main" xmlns:w14="http://schemas.microsoft.com/office/word/2010/wordml" xmlns:w15="http://schemas.microsoft.com/office/word/2012/wordml" xmlns:w16se="http://schemas.microsoft.com/office/word/2015/wordml/symex" xmlns:wpi="http://schemas.microsoft.com/office/word/2010/wordprocessingInk" xmlns:wne="http://schemas.microsoft.com/office/word/2006/wordml" mc:Ignorable="w14 w15 w16se wne wp14">
   <w:abstractNum w:abstractNumId="0" w15:restartNumberingAfterBreak="0">
     <w:nsid w:val="FFFFFF1D"/>
     <w:multiLevelType w:val="multilevel"/>
@@ -7886,7 +7582,7 @@
 </file>
 
 <file path=word/styles.xml><?xml version="1.0" encoding="utf-8"?>
-<w:styles xmlns:mc="http://schemas.openxmlformats.org/markup-compatibility/2006" xmlns:r="http://purl.oclc.org/ooxml/officeDocument/relationships" xmlns:w="http://purl.oclc.org/ooxml/wordprocessingml/main" xmlns:w14="http://schemas.microsoft.com/office/word/2010/wordml" xmlns:w15="http://schemas.microsoft.com/office/word/2012/wordml" xmlns:w16cid="http://schemas.microsoft.com/office/word/2016/wordml/cid" xmlns:w16se="http://schemas.microsoft.com/office/word/2015/wordml/symex" mc:Ignorable="w14 w15 w16se w16cid">
+<w:styles xmlns:mc="http://schemas.openxmlformats.org/markup-compatibility/2006" xmlns:r="http://purl.oclc.org/ooxml/officeDocument/relationships" xmlns:w="http://purl.oclc.org/ooxml/wordprocessingml/main" xmlns:w14="http://schemas.microsoft.com/office/word/2010/wordml" xmlns:w15="http://schemas.microsoft.com/office/word/2012/wordml" xmlns:w16se="http://schemas.microsoft.com/office/word/2015/wordml/symex" mc:Ignorable="w14 w15 w16se">
   <w:docDefaults>
     <w:rPrDefault>
       <w:rPr>
@@ -7896,7 +7592,7 @@
     </w:rPrDefault>
     <w:pPrDefault/>
   </w:docDefaults>
-  <w:latentStyles w:defLockedState="0" w:defUIPriority="0" w:defSemiHidden="0" w:defUnhideWhenUsed="0" w:defQFormat="0" w:count="376">
+  <w:latentStyles w:defLockedState="0" w:defUIPriority="0" w:defSemiHidden="0" w:defUnhideWhenUsed="0" w:defQFormat="0" w:count="371">
     <w:lsdException w:name="Normal" w:qFormat="1"/>
     <w:lsdException w:name="heading 1" w:qFormat="1"/>
     <w:lsdException w:name="heading 2" w:qFormat="1"/>
@@ -7913,6 +7609,7 @@
     <w:lsdException w:name="Strong" w:qFormat="1"/>
     <w:lsdException w:name="Emphasis" w:qFormat="1"/>
     <w:lsdException w:name="HTML Keyboard" w:semiHidden="1" w:unhideWhenUsed="1"/>
+    <w:lsdException w:name="Normal Table" w:semiHidden="1" w:unhideWhenUsed="1"/>
     <w:lsdException w:name="annotation subject" w:semiHidden="1" w:unhideWhenUsed="1"/>
     <w:lsdException w:name="No List" w:semiHidden="1" w:unhideWhenUsed="1"/>
     <w:lsdException w:name="Outline List 1" w:semiHidden="1" w:unhideWhenUsed="1"/>
@@ -7955,8 +7652,11 @@
     <w:lsdException w:name="Table Contemporary" w:semiHidden="1" w:unhideWhenUsed="1"/>
     <w:lsdException w:name="Table Elegant" w:semiHidden="1" w:unhideWhenUsed="1"/>
     <w:lsdException w:name="Table Professional" w:semiHidden="1" w:unhideWhenUsed="1"/>
+    <w:lsdException w:name="Table Subtle 1" w:semiHidden="1" w:unhideWhenUsed="1"/>
     <w:lsdException w:name="Table Subtle 2" w:semiHidden="1" w:unhideWhenUsed="1"/>
     <w:lsdException w:name="Table Web 1" w:semiHidden="1" w:unhideWhenUsed="1"/>
+    <w:lsdException w:name="Table Web 2" w:semiHidden="1" w:unhideWhenUsed="1"/>
+    <w:lsdException w:name="Table Web 3" w:semiHidden="1" w:unhideWhenUsed="1"/>
     <w:lsdException w:name="Balloon Text" w:semiHidden="1" w:unhideWhenUsed="1"/>
     <w:lsdException w:name="Table Theme" w:semiHidden="1" w:unhideWhenUsed="1"/>
     <w:lsdException w:name="Placeholder Text" w:semiHidden="1" w:uiPriority="99"/>
@@ -8174,11 +7874,6 @@
     <w:lsdException w:name="List Table 5 Dark Accent 6" w:uiPriority="50"/>
     <w:lsdException w:name="List Table 6 Colorful Accent 6" w:uiPriority="51"/>
     <w:lsdException w:name="List Table 7 Colorful Accent 6" w:uiPriority="52"/>
-    <w:lsdException w:name="Mention" w:semiHidden="1" w:uiPriority="99" w:unhideWhenUsed="1"/>
-    <w:lsdException w:name="Smart Hyperlink" w:semiHidden="1" w:uiPriority="99" w:unhideWhenUsed="1"/>
-    <w:lsdException w:name="Hashtag" w:semiHidden="1" w:uiPriority="99" w:unhideWhenUsed="1"/>
-    <w:lsdException w:name="Unresolved Mention" w:semiHidden="1" w:uiPriority="99" w:unhideWhenUsed="1"/>
-    <w:lsdException w:name="Smart Link" w:semiHidden="1" w:uiPriority="99" w:unhideWhenUsed="1"/>
   </w:latentStyles>
   <w:style w:type="paragraph" w:default="1" w:styleId="Normal">
     <w:name w:val="Normal"/>
@@ -8663,8 +8358,8 @@
       <w:color w:val="808080"/>
     </w:rPr>
   </w:style>
-  <w:style w:type="character" w:customStyle="1" w:styleId="Mencinsinresolver2">
-    <w:name w:val="Mención sin resolver2"/>
+  <w:style w:type="character" w:customStyle="1" w:styleId="UnresolvedMention">
+    <w:name w:val="Unresolved Mention"/>
     <w:basedOn w:val="Fuentedeprrafopredeter"/>
     <w:uiPriority w:val="99"/>
     <w:semiHidden/>
@@ -8712,18 +8407,6 @@
     <w:rPr>
       <w:color w:val="954F72" w:themeColor="followedHyperlink"/>
       <w:u w:val="single"/>
-    </w:rPr>
-  </w:style>
-  <w:style w:type="character" w:styleId="Mencinsinresolver">
-    <w:name w:val="Unresolved Mention"/>
-    <w:basedOn w:val="Fuentedeprrafopredeter"/>
-    <w:uiPriority w:val="99"/>
-    <w:semiHidden/>
-    <w:unhideWhenUsed/>
-    <w:rsid w:val="00E76402"/>
-    <w:rPr>
-      <w:color w:val="605E5C"/>
-      <w:shd w:val="clear" w:color="auto" w:fill="E1DFDD"/>
     </w:rPr>
   </w:style>
 </w:styles>
@@ -8995,7 +8678,7 @@
 </file>
 
 <file path=customXml/itemProps1.xml><?xml version="1.0" encoding="utf-8"?>
-<ds:datastoreItem xmlns:ds="http://purl.oclc.org/ooxml/officeDocument/customXml" ds:itemID="{C15219CA-6B66-4421-AFF6-2453BD7BCDEC}">
+<ds:datastoreItem xmlns:ds="http://purl.oclc.org/ooxml/officeDocument/customXml" ds:itemID="{F5B3849A-800A-4601-B0E2-7FAD8293E477}">
   <ds:schemaRefs>
     <ds:schemaRef ds:uri="http://schemas.openxmlformats.org/officeDocument/2006/bibliography"/>
   </ds:schemaRefs>

</xml_diff>

<commit_message>
agregue a introduccion a rRLS
</commit_message>
<xml_diff>
--- a/Report/Informe.docx
+++ b/Report/Informe.docx
@@ -1,6 +1,6 @@
 
 <file path=word/document.xml><?xml version="1.0" encoding="utf-8"?>
-<w:document xmlns:cx="http://schemas.microsoft.com/office/drawing/2014/chartex" xmlns:mc="http://schemas.openxmlformats.org/markup-compatibility/2006" xmlns:o="urn:schemas-microsoft-com:office:office" xmlns:r="http://purl.oclc.org/ooxml/officeDocument/relationships" xmlns:m="http://purl.oclc.org/ooxml/officeDocument/math" xmlns:v="urn:schemas-microsoft-com:vml" xmlns:wp14="http://schemas.microsoft.com/office/word/2010/wordprocessingDrawing" xmlns:wp="http://purl.oclc.org/ooxml/drawingml/wordprocessingDrawing" xmlns:w10="urn:schemas-microsoft-com:office:word" xmlns:w="http://purl.oclc.org/ooxml/wordprocessingml/main" xmlns:w14="http://schemas.microsoft.com/office/word/2010/wordml" xmlns:w15="http://schemas.microsoft.com/office/word/2012/wordml" xmlns:w16se="http://schemas.microsoft.com/office/word/2015/wordml/symex" xmlns:wpi="http://schemas.microsoft.com/office/word/2010/wordprocessingInk" xmlns:wne="http://schemas.microsoft.com/office/word/2006/wordml" mc:Ignorable="w14 w15 w16se wne wp14" w:conformance="strict">
+<w:document xmlns:cx="http://schemas.microsoft.com/office/drawing/2014/chartex" xmlns:cx1="http://schemas.microsoft.com/office/drawing/2015/9/8/chartex" xmlns:cx2="http://schemas.microsoft.com/office/drawing/2015/10/21/chartex" xmlns:cx3="http://schemas.microsoft.com/office/drawing/2016/5/9/chartex" xmlns:cx4="http://schemas.microsoft.com/office/drawing/2016/5/10/chartex" xmlns:cx5="http://schemas.microsoft.com/office/drawing/2016/5/11/chartex" xmlns:cx6="http://schemas.microsoft.com/office/drawing/2016/5/12/chartex" xmlns:cx7="http://schemas.microsoft.com/office/drawing/2016/5/13/chartex" xmlns:cx8="http://schemas.microsoft.com/office/drawing/2016/5/14/chartex" xmlns:mc="http://schemas.openxmlformats.org/markup-compatibility/2006" xmlns:aink="http://schemas.microsoft.com/office/drawing/2016/ink" xmlns:am3d="http://schemas.microsoft.com/office/drawing/2017/model3d" xmlns:o="urn:schemas-microsoft-com:office:office" xmlns:r="http://purl.oclc.org/ooxml/officeDocument/relationships" xmlns:m="http://purl.oclc.org/ooxml/officeDocument/math" xmlns:v="urn:schemas-microsoft-com:vml" xmlns:wp14="http://schemas.microsoft.com/office/word/2010/wordprocessingDrawing" xmlns:wp="http://purl.oclc.org/ooxml/drawingml/wordprocessingDrawing" xmlns:w10="urn:schemas-microsoft-com:office:word" xmlns:w="http://purl.oclc.org/ooxml/wordprocessingml/main" xmlns:w14="http://schemas.microsoft.com/office/word/2010/wordml" xmlns:w15="http://schemas.microsoft.com/office/word/2012/wordml" xmlns:w16cid="http://schemas.microsoft.com/office/word/2016/wordml/cid" xmlns:w16se="http://schemas.microsoft.com/office/word/2015/wordml/symex" xmlns:wpi="http://schemas.microsoft.com/office/word/2010/wordprocessingInk" xmlns:wne="http://schemas.microsoft.com/office/word/2006/wordml" mc:Ignorable="w14 w15 w16se w16cid wne wp14" w:conformance="strict">
   <w:body>
     <w:p>
       <w:pPr>
@@ -11,6 +11,8 @@
           <w:kern w:val="48"/>
         </w:rPr>
       </w:pPr>
+      <w:bookmarkStart w:id="0" w:name="_Hlk24636177"/>
+      <w:bookmarkEnd w:id="0"/>
       <w:r>
         <w:rPr>
           <w:b/>
@@ -91,7 +93,8 @@
           <w:lang w:val="es-ES"/>
         </w:rPr>
         <w:sectPr>
-          <w:footerReference w:type="first" r:id="rId8"/>
+          <w:footerReference w:type="default" r:id="rId8"/>
+          <w:footerReference w:type="first" r:id="rId9"/>
           <w:pgSz w:w="595.30pt" w:h="841.90pt" w:code="9"/>
           <w:pgMar w:top="27pt" w:right="44.65pt" w:bottom="72pt" w:left="44.65pt" w:header="36pt" w:footer="36pt" w:gutter="0pt"/>
           <w:cols w:space="36pt"/>
@@ -131,7 +134,6 @@
         <w:rPr>
           <w:lang w:val="es-AR"/>
         </w:rPr>
-        <w:lastRenderedPageBreak/>
         <w:br w:type="column"/>
       </w:r>
     </w:p>
@@ -144,7 +146,6 @@
           <w:i/>
           <w:iCs/>
         </w:rPr>
-        <w:lastRenderedPageBreak/>
         <w:t>Abstract</w:t>
       </w:r>
       <w:r>
@@ -353,7 +354,6 @@
           <w:noProof/>
           <w:lang w:val="en-US" w:eastAsia="en-US"/>
         </w:rPr>
-        <w:lastRenderedPageBreak/>
         <w:drawing>
           <wp:anchor distT="45720" distB="45720" distL="114300" distR="114300" simplePos="0" relativeHeight="251659776" behindDoc="0" locked="0" layoutInCell="1" allowOverlap="1" wp14:anchorId="23528A94" wp14:editId="748E9174">
             <wp:simplePos x="0" y="0"/>
@@ -449,7 +449,7 @@
                     </pic:cNvPicPr>
                   </pic:nvPicPr>
                   <pic:blipFill>
-                    <a:blip r:embed="rId9">
+                    <a:blip r:embed="rId10">
                       <a:extLst>
                         <a:ext uri="{28A0092B-C50C-407E-A947-70E740481C1C}">
                           <a14:useLocalDpi xmlns:a14="http://schemas.microsoft.com/office/drawing/2010/main" val="0"/>
@@ -956,7 +956,7 @@
         </w:rPr>
         <w:t xml:space="preserve">Least mean squares (LMS) algorithms are a class of </w:t>
       </w:r>
-      <w:hyperlink r:id="rId10" w:tooltip="Adaptive filter" w:history="1">
+      <w:hyperlink r:id="rId11" w:tooltip="Adaptive filter" w:history="1">
         <w:r>
           <w:rPr>
             <w:spacing w:val="-1"/>
@@ -2523,7 +2523,6 @@
           <w:spacing w:val="-1"/>
           <w:lang w:eastAsia="x-none"/>
         </w:rPr>
-        <w:lastRenderedPageBreak/>
         <w:t xml:space="preserve">Since input signal power is taken into account for filter coefficient update, it is expected that filter convergence and </w:t>
       </w:r>
       <w:proofErr w:type="spellStart"/>
@@ -2781,7 +2780,7 @@
                     <pic:cNvPicPr/>
                   </pic:nvPicPr>
                   <pic:blipFill>
-                    <a:blip r:embed="rId11" cstate="print">
+                    <a:blip r:embed="rId12" cstate="print">
                       <a:extLst>
                         <a:ext uri="{28A0092B-C50C-407E-A947-70E740481C1C}">
                           <a14:useLocalDpi xmlns:a14="http://schemas.microsoft.com/office/drawing/2010/main" val="0"/>
@@ -3058,7 +3057,14 @@
           <w:spacing w:val="-1"/>
           <w:lang w:eastAsia="x-none"/>
         </w:rPr>
-        <w:t xml:space="preserve">So as to improve convergence speed, a </w:t>
+        <w:t>In order t</w:t>
+      </w:r>
+      <w:r>
+        <w:rPr>
+          <w:spacing w:val="-1"/>
+          <w:lang w:eastAsia="x-none"/>
+        </w:rPr>
+        <w:t xml:space="preserve">o improve convergence speed, a </w:t>
       </w:r>
       <m:oMath>
         <m:sSub>
@@ -3503,11 +3509,9 @@
       <w:r>
         <w:t xml:space="preserve">whose range of value lies between 0 and 1. This equation implements a 1 order low-pass filter, where the forgetting factor controls the cut-off frequency of the </w:t>
       </w:r>
-      <w:proofErr w:type="gramStart"/>
       <w:r>
         <w:t>filter.</w:t>
       </w:r>
-      <w:proofErr w:type="gramEnd"/>
     </w:p>
     <w:p>
       <w:pPr>
@@ -3515,7 +3519,15 @@
         <w:jc w:val="start"/>
       </w:pPr>
       <w:r>
-        <w:t>This algorithm improves computational complexity in relation to the LMS algorithm while also taking into account input signal power in the coefficient update equation, maintaining convergence speed improvements seen in the NLMS algorithm.</w:t>
+        <w:t xml:space="preserve">This algorithm improves computational complexity in relation to the LMS algorithm while also </w:t>
+      </w:r>
+      <w:proofErr w:type="gramStart"/>
+      <w:r>
+        <w:t>taking into account</w:t>
+      </w:r>
+      <w:proofErr w:type="gramEnd"/>
+      <w:r>
+        <w:t xml:space="preserve"> input signal power in the coefficient update equation, maintaining convergence speed improvements seen in the NLMS algorithm.</w:t>
       </w:r>
       <w:r>
         <w:t xml:space="preserve"> </w:t>
@@ -3525,27 +3537,35 @@
       <w:pPr>
         <w:ind w:firstLine="14.40pt"/>
         <w:jc w:val="start"/>
+        <w:rPr>
+          <w:spacing w:val="-1"/>
+          <w:lang w:eastAsia="x-none"/>
+        </w:rPr>
       </w:pPr>
       <w:r>
         <w:t>Given the needed application and this algorithm’s benefits, Fast Block Least Mean Squares with Convergence Optimization was chosen.</w:t>
+      </w:r>
+    </w:p>
+    <w:p>
+      <w:pPr>
+        <w:pStyle w:val="Ttulo2"/>
+      </w:pPr>
+      <w:r>
+        <w:t>Recursive Least Squares</w:t>
       </w:r>
     </w:p>
     <w:p>
       <w:pPr>
         <w:ind w:firstLine="14.40pt"/>
         <w:jc w:val="start"/>
-        <w:rPr>
-          <w:spacing w:val="-1"/>
-          <w:lang w:eastAsia="x-none"/>
-        </w:rPr>
-      </w:pPr>
-    </w:p>
-    <w:p>
-      <w:pPr>
-        <w:pStyle w:val="Ttulo2"/>
-      </w:pPr>
-      <w:r>
-        <w:t>Recursive Least Squares</w:t>
+      </w:pPr>
+      <w:proofErr w:type="gramStart"/>
+      <w:r>
+        <w:t>Due to the fact that</w:t>
+      </w:r>
+      <w:proofErr w:type="gramEnd"/>
+      <w:r>
+        <w:t xml:space="preserve"> generally the Least Squares Algorithms have elevated computational complexity, the Recursive Least Squares algorithms try to reduce the computational complexity with a recursion.</w:t>
       </w:r>
     </w:p>
     <w:p>
@@ -3553,21 +3573,14 @@
         <w:ind w:firstLine="14.40pt"/>
         <w:jc w:val="start"/>
       </w:pPr>
-    </w:p>
-    <w:p>
-      <w:pPr>
-        <w:pStyle w:val="Ttulo2"/>
-      </w:pPr>
-      <w:r>
-        <w:t>Algorithm Implementation</w:t>
-      </w:r>
-    </w:p>
-    <w:p>
-      <w:pPr>
-        <w:jc w:val="start"/>
-      </w:pPr>
-      <w:r>
-        <w:tab/>
+      <w:r>
+        <w:t xml:space="preserve">Some differences between </w:t>
+      </w:r>
+      <w:r>
+        <w:t>RLS and LMS</w:t>
+      </w:r>
+      <w:r>
+        <w:t xml:space="preserve"> are:</w:t>
       </w:r>
     </w:p>
     <w:p>
@@ -3576,13 +3589,642 @@
         <w:jc w:val="start"/>
       </w:pPr>
       <w:r>
-        <w:t xml:space="preserve">Given the chosen algorithm (Fast Block LMS with convergence optimization) </w:t>
-      </w:r>
-      <w:r>
-        <w:t xml:space="preserve">an existing python package was chosen to be used, this package being </w:t>
+        <w:t>-</w:t>
+      </w:r>
+      <w:r>
+        <w:t xml:space="preserve">LMS aims to reduce </w:t>
+      </w:r>
+      <w:r>
+        <w:t xml:space="preserve">the MSE and RLS intends to minimize a weighted linear least squares cost function </w:t>
+      </w:r>
+      <w:r>
+        <w:t>relating to the input signals</w:t>
+      </w:r>
+      <w:r>
+        <w:t>.</w:t>
+      </w:r>
+    </w:p>
+    <w:p>
+      <w:pPr>
+        <w:ind w:firstLine="14.40pt"/>
+        <w:jc w:val="start"/>
+      </w:pPr>
+      <w:r>
+        <w:t>-In RLS, the inputs are considered deterministic while for the LMS they are considered stochastic</w:t>
+      </w:r>
+    </w:p>
+    <w:p>
+      <w:pPr>
+        <w:ind w:firstLine="14.40pt"/>
+        <w:jc w:val="start"/>
+      </w:pPr>
+      <w:r>
+        <w:t xml:space="preserve">-One advantage of RLS is its fast convergence but it comes with the cost of high computational complexity </w:t>
+      </w:r>
+    </w:p>
+    <w:p>
+      <w:pPr>
+        <w:ind w:firstLine="14.40pt"/>
+        <w:jc w:val="start"/>
+      </w:pPr>
+      <w:r>
+        <w:t xml:space="preserve">Parameters of RLS are </w:t>
+      </w:r>
+      <w:r>
+        <w:t>δ</w:t>
+      </w:r>
+      <w:r>
+        <w:t xml:space="preserve"> (Regularization factor), </w:t>
+      </w:r>
+      <w:r>
+        <w:t>λ</w:t>
+      </w:r>
+      <w:r>
+        <w:t xml:space="preserve"> (the forgetting factor) and </w:t>
+      </w:r>
+      <w:r>
+        <w:t>the filter order M.</w:t>
+      </w:r>
+    </w:p>
+    <w:p>
+      <w:pPr>
+        <w:jc w:val="start"/>
+      </w:pPr>
+      <w:r>
+        <w:t xml:space="preserve">      In order to anal</w:t>
+      </w:r>
+      <w:r>
+        <w:t>y</w:t>
+      </w:r>
+      <w:r>
+        <w:t xml:space="preserve">ze the convergence of RLS some assumptions must be </w:t>
+      </w:r>
+      <w:proofErr w:type="gramStart"/>
+      <w:r>
+        <w:t>made :</w:t>
+      </w:r>
+      <w:proofErr w:type="gramEnd"/>
+      <w:r>
+        <w:t xml:space="preserve"> </w:t>
+      </w:r>
+    </w:p>
+    <w:p>
+      <w:pPr>
+        <w:pStyle w:val="Prrafodelista"/>
+        <w:numPr>
+          <w:ilvl w:val="0"/>
+          <w:numId w:val="31"/>
+        </w:numPr>
+        <w:jc w:val="start"/>
+      </w:pPr>
+      <w:r>
+        <w:t>The input u(n) and the desired response d(n) are linked by the linear regression model</w:t>
+      </w:r>
+    </w:p>
+    <w:p>
+      <w:pPr>
+        <w:pStyle w:val="Prrafodelista"/>
+        <w:numPr>
+          <w:ilvl w:val="0"/>
+          <w:numId w:val="31"/>
+        </w:numPr>
+        <w:jc w:val="start"/>
+      </w:pPr>
+      <w:r>
+        <w:t>u(n) comes from a stochastic process, ergodic in the autocorrelation</w:t>
+      </w:r>
+    </w:p>
+    <w:p>
+      <w:pPr>
+        <w:pStyle w:val="Prrafodelista"/>
+        <w:numPr>
+          <w:ilvl w:val="0"/>
+          <w:numId w:val="31"/>
+        </w:numPr>
+        <w:jc w:val="start"/>
+      </w:pPr>
+      <w:r>
+        <w:t>C</w:t>
+      </w:r>
+      <w:r>
+        <w:t xml:space="preserve">hanges </w:t>
+      </w:r>
+      <w:proofErr w:type="gramStart"/>
+      <w:r>
+        <w:t xml:space="preserve">in </w:t>
+      </w:r>
+      <w:r>
+        <w:t xml:space="preserve"> ε</w:t>
+      </w:r>
+      <w:proofErr w:type="gramEnd"/>
+      <w:r>
+        <w:t>(n)</w:t>
+      </w:r>
+      <w:r>
+        <w:t xml:space="preserve"> (a priori error estimation)</w:t>
+      </w:r>
+      <w:r>
+        <w:t xml:space="preserve"> </w:t>
+      </w:r>
+      <w:r>
+        <w:t>are smoother than u(n)’s.</w:t>
+      </w:r>
+    </w:p>
+    <w:p>
+      <w:pPr>
+        <w:ind w:firstLine="14.40pt"/>
+        <w:jc w:val="start"/>
+      </w:pPr>
+      <m:oMathPara>
+        <m:oMath>
+          <m:r>
+            <w:rPr>
+              <w:rFonts w:ascii="Cambria Math" w:hAnsi="Cambria Math"/>
+            </w:rPr>
+            <m:t>E{</m:t>
+          </m:r>
+          <m:acc>
+            <m:accPr>
+              <m:ctrlPr>
+                <w:rPr>
+                  <w:rFonts w:ascii="Cambria Math" w:hAnsi="Cambria Math"/>
+                  <w:i/>
+                </w:rPr>
+              </m:ctrlPr>
+            </m:accPr>
+            <m:e>
+              <m:r>
+                <w:rPr>
+                  <w:rFonts w:ascii="Cambria Math" w:hAnsi="Cambria Math"/>
+                </w:rPr>
+                <m:t>w</m:t>
+              </m:r>
+            </m:e>
+          </m:acc>
+          <m:r>
+            <w:rPr>
+              <w:rFonts w:ascii="Cambria Math" w:hAnsi="Cambria Math"/>
+            </w:rPr>
+            <m:t>(n)}</m:t>
+          </m:r>
+          <m:r>
+            <w:rPr>
+              <w:rFonts w:ascii="Cambria Math" w:hAnsi="Cambria Math"/>
+            </w:rPr>
+            <m:t xml:space="preserve">=w0 - </m:t>
+          </m:r>
+          <m:f>
+            <m:fPr>
+              <m:ctrlPr>
+                <w:rPr>
+                  <w:rFonts w:ascii="Cambria Math" w:hAnsi="Cambria Math"/>
+                </w:rPr>
+              </m:ctrlPr>
+            </m:fPr>
+            <m:num>
+              <m:r>
+                <m:rPr>
+                  <m:sty m:val="p"/>
+                </m:rPr>
+                <w:rPr>
+                  <w:rFonts w:ascii="Cambria Math" w:hAnsi="Cambria Math"/>
+                </w:rPr>
+                <m:t xml:space="preserve">δ </m:t>
+              </m:r>
+            </m:num>
+            <m:den>
+              <m:r>
+                <w:rPr>
+                  <w:rFonts w:ascii="Cambria Math" w:hAnsi="Cambria Math"/>
+                </w:rPr>
+                <m:t>n</m:t>
+              </m:r>
+            </m:den>
+          </m:f>
+          <m:r>
+            <w:rPr>
+              <w:rFonts w:ascii="Cambria Math" w:hAnsi="Cambria Math"/>
+            </w:rPr>
+            <m:t xml:space="preserve">p </m:t>
+          </m:r>
+        </m:oMath>
+      </m:oMathPara>
+    </w:p>
+    <w:p>
+      <w:pPr>
+        <w:ind w:firstLine="14.40pt"/>
+        <w:jc w:val="start"/>
+      </w:pPr>
+      <w:r>
+        <w:t xml:space="preserve">So RLS converges in the mean but it is biased by </w:t>
+      </w:r>
+      <m:oMath>
+        <m:r>
+          <m:rPr>
+            <m:sty m:val="p"/>
+          </m:rPr>
+          <w:rPr>
+            <w:rFonts w:ascii="Cambria Math" w:hAnsi="Cambria Math"/>
+          </w:rPr>
+          <m:t>δ</m:t>
+        </m:r>
+      </m:oMath>
+      <w:r>
+        <w:t>.</w:t>
+      </w:r>
+    </w:p>
+    <w:p>
+      <w:pPr>
+        <w:ind w:firstLine="14.40pt"/>
+        <w:jc w:val="start"/>
+      </w:pPr>
+      <w:r>
+        <w:t xml:space="preserve">The mean standard deviation is </w:t>
+      </w:r>
+    </w:p>
+    <w:p>
+      <w:pPr>
+        <w:ind w:firstLine="14.40pt"/>
+        <w:jc w:val="start"/>
+      </w:pPr>
+      <m:oMathPara>
+        <m:oMath>
+          <m:r>
+            <w:rPr>
+              <w:rFonts w:ascii="Cambria Math" w:hAnsi="Cambria Math"/>
+            </w:rPr>
+            <m:t>D(n) =</m:t>
+          </m:r>
+          <m:f>
+            <m:fPr>
+              <m:ctrlPr>
+                <w:rPr>
+                  <w:rFonts w:ascii="Cambria Math" w:eastAsia="Cambria Math" w:hAnsi="Cambria Math" w:cs="Cambria Math"/>
+                  <w:i/>
+                </w:rPr>
+              </m:ctrlPr>
+            </m:fPr>
+            <m:num>
+              <m:r>
+                <w:rPr>
+                  <w:rFonts w:ascii="Cambria Math" w:eastAsia="Cambria Math" w:hAnsi="Cambria Math" w:cs="Cambria Math"/>
+                </w:rPr>
+                <m:t>1</m:t>
+              </m:r>
+            </m:num>
+            <m:den>
+              <m:r>
+                <w:rPr>
+                  <w:rFonts w:ascii="Cambria Math" w:eastAsia="Cambria Math" w:hAnsi="Cambria Math" w:cs="Cambria Math"/>
+                </w:rPr>
+                <m:t>n</m:t>
+              </m:r>
+            </m:den>
+          </m:f>
+          <m:r>
+            <w:rPr>
+              <w:rFonts w:ascii="Cambria Math" w:hAnsi="Cambria Math"/>
+            </w:rPr>
+            <m:t xml:space="preserve"> </m:t>
+          </m:r>
+          <m:sSup>
+            <m:sSupPr>
+              <m:ctrlPr>
+                <w:rPr>
+                  <w:rFonts w:ascii="Cambria Math" w:hAnsi="Cambria Math"/>
+                  <w:i/>
+                </w:rPr>
+              </m:ctrlPr>
+            </m:sSupPr>
+            <m:e>
+              <m:sSub>
+                <m:sSubPr>
+                  <m:ctrlPr>
+                    <w:rPr>
+                      <w:rFonts w:ascii="Cambria Math" w:hAnsi="Cambria Math"/>
+                      <w:i/>
+                    </w:rPr>
+                  </m:ctrlPr>
+                </m:sSubPr>
+                <m:e>
+                  <m:r>
+                    <w:rPr>
+                      <w:rFonts w:ascii="Cambria Math" w:hAnsi="Cambria Math"/>
+                    </w:rPr>
+                    <m:t>σ</m:t>
+                  </m:r>
+                </m:e>
+                <m:sub>
+                  <m:r>
+                    <w:rPr>
+                      <w:rFonts w:ascii="Cambria Math" w:hAnsi="Cambria Math"/>
+                    </w:rPr>
+                    <m:t>0</m:t>
+                  </m:r>
+                </m:sub>
+              </m:sSub>
+            </m:e>
+            <m:sup>
+              <m:r>
+                <w:rPr>
+                  <w:rFonts w:ascii="Cambria Math" w:hAnsi="Cambria Math"/>
+                </w:rPr>
+                <m:t>2</m:t>
+              </m:r>
+            </m:sup>
+          </m:sSup>
+          <m:nary>
+            <m:naryPr>
+              <m:chr m:val="∑"/>
+              <m:grow m:val="1"/>
+              <m:ctrlPr>
+                <w:rPr>
+                  <w:rFonts w:ascii="Cambria Math" w:hAnsi="Cambria Math"/>
+                </w:rPr>
+              </m:ctrlPr>
+            </m:naryPr>
+            <m:sub>
+              <m:r>
+                <w:rPr>
+                  <w:rFonts w:ascii="Cambria Math" w:eastAsia="Cambria Math" w:hAnsi="Cambria Math" w:cs="Cambria Math"/>
+                </w:rPr>
+                <m:t>i</m:t>
+              </m:r>
+              <m:r>
+                <w:rPr>
+                  <w:rFonts w:ascii="Cambria Math" w:eastAsia="Cambria Math" w:hAnsi="Cambria Math" w:cs="Cambria Math"/>
+                </w:rPr>
+                <m:t>=0</m:t>
+              </m:r>
+            </m:sub>
+            <m:sup>
+              <m:r>
+                <w:rPr>
+                  <w:rFonts w:ascii="Cambria Math" w:eastAsia="Cambria Math" w:hAnsi="Cambria Math" w:cs="Cambria Math"/>
+                </w:rPr>
+                <m:t>M</m:t>
+              </m:r>
+            </m:sup>
+            <m:e>
+              <m:f>
+                <m:fPr>
+                  <m:ctrlPr>
+                    <w:rPr>
+                      <w:rFonts w:ascii="Cambria Math" w:eastAsia="Cambria Math" w:hAnsi="Cambria Math" w:cs="Cambria Math"/>
+                      <w:i/>
+                    </w:rPr>
+                  </m:ctrlPr>
+                </m:fPr>
+                <m:num>
+                  <m:r>
+                    <w:rPr>
+                      <w:rFonts w:ascii="Cambria Math" w:eastAsia="Cambria Math" w:hAnsi="Cambria Math" w:cs="Cambria Math"/>
+                    </w:rPr>
+                    <m:t>1</m:t>
+                  </m:r>
+                </m:num>
+                <m:den>
+                  <m:sSub>
+                    <m:sSubPr>
+                      <m:ctrlPr>
+                        <w:rPr>
+                          <w:rFonts w:ascii="Cambria Math" w:eastAsia="Cambria Math" w:hAnsi="Cambria Math" w:cs="Cambria Math"/>
+                          <w:i/>
+                        </w:rPr>
+                      </m:ctrlPr>
+                    </m:sSubPr>
+                    <m:e>
+                      <m:r>
+                        <w:rPr>
+                          <w:rFonts w:ascii="Cambria Math" w:eastAsia="Cambria Math" w:hAnsi="Cambria Math" w:cs="Cambria Math"/>
+                        </w:rPr>
+                        <m:t>λ</m:t>
+                      </m:r>
+                    </m:e>
+                    <m:sub>
+                      <m:r>
+                        <w:rPr>
+                          <w:rFonts w:ascii="Cambria Math" w:eastAsia="Cambria Math" w:hAnsi="Cambria Math" w:cs="Cambria Math"/>
+                        </w:rPr>
+                        <m:t>i</m:t>
+                      </m:r>
+                    </m:sub>
+                  </m:sSub>
+                </m:den>
+              </m:f>
+            </m:e>
+          </m:nary>
+        </m:oMath>
+      </m:oMathPara>
+    </w:p>
+    <w:p>
+      <w:pPr>
+        <w:ind w:firstLine="14.40pt"/>
+        <w:jc w:val="start"/>
+      </w:pPr>
+      <w:r>
+        <w:t xml:space="preserve">Where </w:t>
+      </w:r>
+      <m:oMath>
+        <m:sSub>
+          <m:sSubPr>
+            <m:ctrlPr>
+              <w:rPr>
+                <w:rFonts w:ascii="Cambria Math" w:eastAsia="Cambria Math" w:hAnsi="Cambria Math" w:cs="Cambria Math"/>
+                <w:i/>
+              </w:rPr>
+            </m:ctrlPr>
+          </m:sSubPr>
+          <m:e>
+            <m:r>
+              <w:rPr>
+                <w:rFonts w:ascii="Cambria Math" w:eastAsia="Cambria Math" w:hAnsi="Cambria Math" w:cs="Cambria Math"/>
+              </w:rPr>
+              <m:t>λ</m:t>
+            </m:r>
+          </m:e>
+          <m:sub>
+            <m:r>
+              <w:rPr>
+                <w:rFonts w:ascii="Cambria Math" w:eastAsia="Cambria Math" w:hAnsi="Cambria Math" w:cs="Cambria Math"/>
+              </w:rPr>
+              <m:t>i</m:t>
+            </m:r>
+          </m:sub>
+        </m:sSub>
+      </m:oMath>
+      <w:r>
+        <w:t xml:space="preserve"> stands for the autocorrelation matrix’s eigenvalues. </w:t>
+      </w:r>
+      <w:proofErr w:type="gramStart"/>
+      <w:r>
+        <w:t>It can be seen that the</w:t>
+      </w:r>
+      <w:proofErr w:type="gramEnd"/>
+      <w:r>
+        <w:t xml:space="preserve"> mean standard deviation is highly affected by </w:t>
+      </w:r>
+      <m:oMath>
+        <m:sSub>
+          <m:sSubPr>
+            <m:ctrlPr>
+              <w:rPr>
+                <w:rFonts w:ascii="Cambria Math" w:eastAsia="Cambria Math" w:hAnsi="Cambria Math" w:cs="Cambria Math"/>
+                <w:i/>
+              </w:rPr>
+            </m:ctrlPr>
+          </m:sSubPr>
+          <m:e>
+            <m:r>
+              <w:rPr>
+                <w:rFonts w:ascii="Cambria Math" w:eastAsia="Cambria Math" w:hAnsi="Cambria Math" w:cs="Cambria Math"/>
+              </w:rPr>
+              <m:t>λ</m:t>
+            </m:r>
+          </m:e>
+          <m:sub>
+            <m:r>
+              <w:rPr>
+                <w:rFonts w:ascii="Cambria Math" w:eastAsia="Cambria Math" w:hAnsi="Cambria Math" w:cs="Cambria Math"/>
+              </w:rPr>
+              <m:t>min</m:t>
+            </m:r>
+          </m:sub>
+        </m:sSub>
+      </m:oMath>
+      <w:r>
+        <w:t>. D(n) decreases</w:t>
+      </w:r>
+      <w:r>
+        <w:t xml:space="preserve"> </w:t>
+      </w:r>
+      <w:r>
+        <w:t>w</w:t>
+      </w:r>
+      <w:r>
+        <w:t xml:space="preserve">ith the number of step </w:t>
       </w:r>
       <w:proofErr w:type="spellStart"/>
       <w:r>
+        <w:t>n</w:t>
+      </w:r>
+      <w:proofErr w:type="spellEnd"/>
+      <w:r>
+        <w:t xml:space="preserve">, therefore </w:t>
+      </w:r>
+      <m:oMath>
+        <m:acc>
+          <m:accPr>
+            <m:ctrlPr>
+              <w:rPr>
+                <w:rFonts w:ascii="Cambria Math" w:hAnsi="Cambria Math"/>
+                <w:i/>
+              </w:rPr>
+            </m:ctrlPr>
+          </m:accPr>
+          <m:e>
+            <m:r>
+              <w:rPr>
+                <w:rFonts w:ascii="Cambria Math" w:hAnsi="Cambria Math"/>
+              </w:rPr>
+              <m:t>w</m:t>
+            </m:r>
+          </m:e>
+        </m:acc>
+        <m:r>
+          <w:rPr>
+            <w:rFonts w:ascii="Cambria Math" w:hAnsi="Cambria Math"/>
+          </w:rPr>
+          <m:t>(n)</m:t>
+        </m:r>
+      </m:oMath>
+      <w:r>
+        <w:t xml:space="preserve"> converges to </w:t>
+      </w:r>
+      <m:oMath>
+        <m:sSub>
+          <m:sSubPr>
+            <m:ctrlPr>
+              <w:rPr>
+                <w:rFonts w:ascii="Cambria Math" w:hAnsi="Cambria Math"/>
+                <w:i/>
+              </w:rPr>
+            </m:ctrlPr>
+          </m:sSubPr>
+          <m:e>
+            <m:r>
+              <w:rPr>
+                <w:rFonts w:ascii="Cambria Math" w:hAnsi="Cambria Math"/>
+              </w:rPr>
+              <m:t>w</m:t>
+            </m:r>
+          </m:e>
+          <m:sub>
+            <m:r>
+              <w:rPr>
+                <w:rFonts w:ascii="Cambria Math" w:hAnsi="Cambria Math"/>
+              </w:rPr>
+              <m:t>0</m:t>
+            </m:r>
+          </m:sub>
+        </m:sSub>
+      </m:oMath>
+      <w:r>
+        <w:t>.</w:t>
+      </w:r>
+    </w:p>
+    <w:p>
+      <w:pPr>
+        <w:ind w:firstLine="14.40pt"/>
+        <w:jc w:val="start"/>
+      </w:pPr>
+    </w:p>
+    <w:p>
+      <w:pPr>
+        <w:pStyle w:val="Ttulo2"/>
+      </w:pPr>
+      <w:r>
+        <w:t>Algorithm Implementation</w:t>
+      </w:r>
+    </w:p>
+    <w:p>
+      <w:pPr>
+        <w:jc w:val="start"/>
+      </w:pPr>
+      <w:r>
+        <w:tab/>
+      </w:r>
+    </w:p>
+    <w:p>
+      <w:pPr>
+        <w:ind w:firstLine="14.40pt"/>
+        <w:jc w:val="start"/>
+      </w:pPr>
+      <w:r>
+        <w:t xml:space="preserve">If the </w:t>
+      </w:r>
+      <w:r>
+        <w:t xml:space="preserve">Fast Block LMS with convergence </w:t>
+      </w:r>
+      <w:proofErr w:type="gramStart"/>
+      <w:r>
+        <w:t>optimization</w:t>
+      </w:r>
+      <w:r>
+        <w:t xml:space="preserve">  </w:t>
+      </w:r>
+      <w:r>
+        <w:t>algorithm</w:t>
+      </w:r>
+      <w:proofErr w:type="gramEnd"/>
+      <w:r>
+        <w:t xml:space="preserve"> is chosen, the</w:t>
+      </w:r>
+      <w:r>
+        <w:t xml:space="preserve"> python package </w:t>
+      </w:r>
+      <w:proofErr w:type="spellStart"/>
+      <w:r>
         <w:t>adafilt</w:t>
       </w:r>
       <w:proofErr w:type="spellEnd"/>
@@ -3591,6 +4233,9 @@
           <w:rStyle w:val="Refdenotaalpie"/>
         </w:rPr>
         <w:footnoteReference w:id="1"/>
+      </w:r>
+      <w:r>
+        <w:t xml:space="preserve"> can be used</w:t>
       </w:r>
       <w:r>
         <w:t xml:space="preserve">. This package provided and implementation of a Fast Block LMS filter with parameters; M (filter length), L (block length), </w:t>
@@ -3647,18 +4292,16 @@
         <w:jc w:val="start"/>
       </w:pPr>
       <w:r>
-        <w:t xml:space="preserve"> Parameter selection for this given filter will be explained in the Simulation, Parameter Selection and Results section of this work.</w:t>
-      </w:r>
-    </w:p>
-    <w:p>
-      <w:pPr>
-        <w:pStyle w:val="Ttulo1"/>
-      </w:pPr>
-      <w:r>
-        <w:t xml:space="preserve">Test Conditions and </w:t>
-      </w:r>
-      <w:r>
-        <w:t>Room Selection</w:t>
+        <w:t>If the algorithm chosen is RLS, the filter can be implemented by the package padasip</w:t>
+      </w:r>
+      <w:r>
+        <w:rPr>
+          <w:rStyle w:val="Refdenotaalpie"/>
+        </w:rPr>
+        <w:t>3</w:t>
+      </w:r>
+      <w:r>
+        <w:t>. The parameters of the RLS implementation on this package are:</w:t>
       </w:r>
     </w:p>
     <w:p>
@@ -3667,7 +4310,74 @@
         <w:jc w:val="start"/>
       </w:pPr>
       <w:r>
-        <w:t>Performance and audio quality of hands free communications should independent of room conditions, allowing flexibility and user comfort. So as to ensure this it would be desirable to find algorithm parameters and test, algorithm’s performance for rooms with different dimensions and impulse responses.</w:t>
+        <w:t>n (</w:t>
+      </w:r>
+      <w:r>
+        <w:t xml:space="preserve">filter order), </w:t>
+      </w:r>
+      <w:r>
+        <w:rPr>
+          <w:lang w:val="es-ES"/>
+        </w:rPr>
+        <w:t>μ</w:t>
+      </w:r>
+      <w:r>
+        <w:t xml:space="preserve"> (forgetting factor), </w:t>
+      </w:r>
+      <w:r>
+        <w:t>epsilon (regularizati</w:t>
+      </w:r>
+      <w:r>
+        <w:t>on factor</w:t>
+      </w:r>
+      <w:r>
+        <w:t>)</w:t>
+      </w:r>
+      <w:r>
+        <w:t xml:space="preserve"> and w (initial weights of filter).</w:t>
+      </w:r>
+    </w:p>
+    <w:p>
+      <w:pPr>
+        <w:ind w:firstLine="14.40pt"/>
+        <w:jc w:val="start"/>
+      </w:pPr>
+      <w:r>
+        <w:t>Parameter selection for this given filter will be explained in the Simulation, Parameter Selection and Results section of this work.</w:t>
+      </w:r>
+    </w:p>
+    <w:p>
+      <w:pPr>
+        <w:pStyle w:val="Ttulo1"/>
+      </w:pPr>
+      <w:r>
+        <w:t xml:space="preserve">Test Conditions and </w:t>
+      </w:r>
+      <w:r>
+        <w:t>Room Selection</w:t>
+      </w:r>
+    </w:p>
+    <w:p>
+      <w:pPr>
+        <w:ind w:firstLine="14.40pt"/>
+        <w:jc w:val="start"/>
+      </w:pPr>
+      <w:r>
+        <w:t xml:space="preserve">Performance and audio quality of </w:t>
+      </w:r>
+      <w:proofErr w:type="gramStart"/>
+      <w:r>
+        <w:t>hands free</w:t>
+      </w:r>
+      <w:proofErr w:type="gramEnd"/>
+      <w:r>
+        <w:t xml:space="preserve"> communications should </w:t>
+      </w:r>
+      <w:r>
+        <w:t xml:space="preserve">be </w:t>
+      </w:r>
+      <w:r>
+        <w:t>independent of room conditions, allowing flexibility and user comfort. So as to ensure this it would be desirable to find algorithm parameters and test, algorithm’s performance for rooms with different dimensions and impulse responses.</w:t>
       </w:r>
       <w:r>
         <w:t xml:space="preserve"> </w:t>
@@ -3739,28 +4449,317 @@
         <w:rPr>
           <w:lang w:val="en-US"/>
         </w:rPr>
-        <w:t xml:space="preserve">Given this utilized python package room, parameters for the scheme’s testing had to be chosen. Firstly, simulations were realized in rectangular rooms. Also, so as to simplify </w:t>
+        <w:t xml:space="preserve">Given this utilized python package room, parameters for the scheme’s testing had to be chosen. Firstly, simulations were realized in rectangular rooms. Also, </w:t>
+      </w:r>
+      <w:r>
+        <w:rPr>
+          <w:lang w:val="en-US"/>
+        </w:rPr>
+        <w:t>in order</w:t>
+      </w:r>
+      <w:r>
+        <w:rPr>
+          <w:lang w:val="en-US"/>
+        </w:rPr>
+        <w:t xml:space="preserve"> to simplify simulations, numbers of audio receivers and sources was kept to 1 (</w:t>
+      </w:r>
+      <w:proofErr w:type="spellStart"/>
+      <w:r>
+        <w:rPr>
+          <w:lang w:val="en-US"/>
+        </w:rPr>
+        <w:t>gpuRIR</w:t>
+      </w:r>
+      <w:proofErr w:type="spellEnd"/>
+      <w:r>
+        <w:rPr>
+          <w:lang w:val="en-US"/>
+        </w:rPr>
+        <w:t xml:space="preserve"> provides usage of arrays of receivers or sources).</w:t>
+      </w:r>
+    </w:p>
+    <w:p>
+      <w:pPr>
+        <w:pStyle w:val="Textoindependiente"/>
+        <w:rPr>
+          <w:lang w:val="en-US"/>
+        </w:rPr>
+      </w:pPr>
+      <w:r>
+        <w:rPr>
+          <w:lang w:val="en-US"/>
+        </w:rPr>
+        <w:t xml:space="preserve">In relation to room’s surfaces absorption coefficients the following characteristics were chosen. A coefficient of 0.5 was chosen for floors, since it was assumed that the floor was carpeted. For walls and ceiling an absorption coefficient of 0.8 was chosen since it was assumed that these were made with perforated plywood. </w:t>
+      </w:r>
+    </w:p>
+    <w:p>
+      <w:pPr>
+        <w:pStyle w:val="Textoindependiente"/>
+        <w:rPr>
+          <w:lang w:val="en-US"/>
+        </w:rPr>
+      </w:pPr>
+      <w:r>
+        <w:rPr>
+          <w:lang w:val="en-US"/>
+        </w:rPr>
+        <w:t xml:space="preserve">Given these absorption coefficients and a defined T60 time the package also had a function that realized the Sabine </w:t>
       </w:r>
       <w:r>
         <w:rPr>
           <w:lang w:val="en-US"/>
         </w:rPr>
         <w:lastRenderedPageBreak/>
-        <w:t>simulations, numbers of audio receivers and sources was kept to 1 (</w:t>
+        <w:t xml:space="preserve">estimation of the reflection coefficients inside the room. </w:t>
+      </w:r>
+      <w:r>
+        <w:drawing>
+          <wp:anchor distT="45720" distB="45720" distL="114300" distR="114300" simplePos="0" relativeHeight="251688448" behindDoc="0" locked="0" layoutInCell="1" allowOverlap="1" wp14:anchorId="2FC349EA" wp14:editId="2FAA9EFF">
+            <wp:simplePos x="0" y="0"/>
+            <wp:positionH relativeFrom="column">
+              <wp:posOffset>182880</wp:posOffset>
+            </wp:positionH>
+            <wp:positionV relativeFrom="paragraph">
+              <wp:posOffset>2494280</wp:posOffset>
+            </wp:positionV>
+            <wp:extent cx="2903220" cy="419100"/>
+            <wp:effectExtent l="0" t="0" r="0" b="0"/>
+            <wp:wrapSquare wrapText="bothSides"/>
+            <wp:docPr id="8" name="Cuadro de texto 2"/>
+            <wp:cNvGraphicFramePr>
+              <a:graphicFrameLocks xmlns:a="http://purl.oclc.org/ooxml/drawingml/main"/>
+            </wp:cNvGraphicFramePr>
+            <a:graphic xmlns:a="http://purl.oclc.org/ooxml/drawingml/main">
+              <a:graphicData uri="http://schemas.microsoft.com/office/word/2010/wordprocessingShape">
+                <wp:wsp>
+                  <wp:cNvSpPr txBox="1">
+                    <a:spLocks noChangeArrowheads="1"/>
+                  </wp:cNvSpPr>
+                  <wp:spPr bwMode="auto">
+                    <a:xfrm>
+                      <a:off x="0" y="0"/>
+                      <a:ext cx="2903220" cy="419100"/>
+                    </a:xfrm>
+                    <a:prstGeom prst="rect">
+                      <a:avLst/>
+                    </a:prstGeom>
+                    <a:noFill/>
+                    <a:ln w="9525">
+                      <a:noFill/>
+                      <a:miter lim="800%"/>
+                      <a:headEnd/>
+                      <a:tailEnd/>
+                    </a:ln>
+                  </wp:spPr>
+                  <wp:txbx>
+                    <wne:txbxContent>
+                      <w:p>
+                        <w:pPr>
+                          <w:rPr>
+                            <w:sz w:val="18"/>
+                            <w:szCs w:val="18"/>
+                          </w:rPr>
+                        </w:pPr>
+                        <w:r>
+                          <w:rPr>
+                            <w:sz w:val="18"/>
+                            <w:szCs w:val="18"/>
+                          </w:rPr>
+                          <w:t xml:space="preserve">Figure 3. </w:t>
+                        </w:r>
+                        <w:r>
+                          <w:rPr>
+                            <w:sz w:val="18"/>
+                            <w:szCs w:val="18"/>
+                          </w:rPr>
+                          <w:t xml:space="preserve">T60dB Histogram for medium rooms according to the </w:t>
+                        </w:r>
+                        <w:proofErr w:type="spellStart"/>
+                        <w:r>
+                          <w:rPr>
+                            <w:sz w:val="18"/>
+                            <w:szCs w:val="18"/>
+                          </w:rPr>
+                          <w:t>OpenSLR</w:t>
+                        </w:r>
+                        <w:proofErr w:type="spellEnd"/>
+                        <w:r>
+                          <w:rPr>
+                            <w:sz w:val="18"/>
+                            <w:szCs w:val="18"/>
+                          </w:rPr>
+                          <w:t xml:space="preserve"> dataset</w:t>
+                        </w:r>
+                      </w:p>
+                      <w:p/>
+                      <w:p>
+                        <w:r>
+                          <w:t>d</w:t>
+                        </w:r>
+                      </w:p>
+                    </wne:txbxContent>
+                  </wp:txbx>
+                  <wp:bodyPr rot="0" vert="horz" wrap="square" lIns="91440" tIns="45720" rIns="91440" bIns="45720" anchor="t" anchorCtr="0">
+                    <a:noAutofit/>
+                  </wp:bodyPr>
+                </wp:wsp>
+              </a:graphicData>
+            </a:graphic>
+            <wp14:sizeRelH relativeFrom="margin">
+              <wp14:pctWidth>0%</wp14:pctWidth>
+            </wp14:sizeRelH>
+            <wp14:sizeRelV relativeFrom="margin">
+              <wp14:pctHeight>0%</wp14:pctHeight>
+            </wp14:sizeRelV>
+          </wp:anchor>
+        </w:drawing>
+      </w:r>
+      <w:r>
+        <w:rPr>
+          <w:noProof/>
+          <w:lang w:val="en-US"/>
+        </w:rPr>
+        <w:drawing>
+          <wp:inline distT="0" distB="0" distL="0" distR="0" wp14:anchorId="529B9F13" wp14:editId="010799FE">
+            <wp:extent cx="3086100" cy="2165350"/>
+            <wp:effectExtent l="0" t="0" r="0" b="6350"/>
+            <wp:docPr id="7" name="Imagen 7"/>
+            <wp:cNvGraphicFramePr>
+              <a:graphicFrameLocks xmlns:a="http://purl.oclc.org/ooxml/drawingml/main" noChangeAspect="1"/>
+            </wp:cNvGraphicFramePr>
+            <a:graphic xmlns:a="http://purl.oclc.org/ooxml/drawingml/main">
+              <a:graphicData uri="http://purl.oclc.org/ooxml/drawingml/picture">
+                <pic:pic xmlns:pic="http://purl.oclc.org/ooxml/drawingml/picture">
+                  <pic:nvPicPr>
+                    <pic:cNvPr id="0" name="Picture 2"/>
+                    <pic:cNvPicPr>
+                      <a:picLocks noChangeAspect="1" noChangeArrowheads="1"/>
+                    </pic:cNvPicPr>
+                  </pic:nvPicPr>
+                  <pic:blipFill>
+                    <a:blip r:embed="rId13">
+                      <a:extLst>
+                        <a:ext uri="{28A0092B-C50C-407E-A947-70E740481C1C}">
+                          <a14:useLocalDpi xmlns:a14="http://schemas.microsoft.com/office/drawing/2010/main" val="0"/>
+                        </a:ext>
+                      </a:extLst>
+                    </a:blip>
+                    <a:srcRect/>
+                    <a:stretch>
+                      <a:fillRect/>
+                    </a:stretch>
+                  </pic:blipFill>
+                  <pic:spPr bwMode="auto">
+                    <a:xfrm>
+                      <a:off x="0" y="0"/>
+                      <a:ext cx="3086100" cy="2165350"/>
+                    </a:xfrm>
+                    <a:prstGeom prst="rect">
+                      <a:avLst/>
+                    </a:prstGeom>
+                    <a:noFill/>
+                    <a:ln>
+                      <a:noFill/>
+                    </a:ln>
+                  </pic:spPr>
+                </pic:pic>
+              </a:graphicData>
+            </a:graphic>
+          </wp:inline>
+        </w:drawing>
+      </w:r>
+    </w:p>
+    <w:p>
+      <w:pPr>
+        <w:pStyle w:val="Textoindependiente"/>
+        <w:rPr>
+          <w:lang w:val="en-US"/>
+        </w:rPr>
+      </w:pPr>
+    </w:p>
+    <w:p>
+      <w:pPr>
+        <w:pStyle w:val="Textoindependiente"/>
+        <w:rPr>
+          <w:lang w:val="en-US"/>
+        </w:rPr>
+      </w:pPr>
+      <w:r>
+        <w:rPr>
+          <w:lang w:val="en-US"/>
+        </w:rPr>
+        <w:t xml:space="preserve">The </w:t>
       </w:r>
       <w:proofErr w:type="spellStart"/>
       <w:r>
         <w:rPr>
           <w:lang w:val="en-US"/>
         </w:rPr>
-        <w:t>gpuRIR</w:t>
+        <w:t>OpenSLR</w:t>
       </w:r>
       <w:proofErr w:type="spellEnd"/>
       <w:r>
         <w:rPr>
-          <w:lang w:val="en-US"/>
-        </w:rPr>
-        <w:t xml:space="preserve"> provides usage of arrays of receivers or sources).</w:t>
+          <w:rStyle w:val="Refdenotaalpie"/>
+          <w:lang w:val="en-US"/>
+        </w:rPr>
+        <w:footnoteReference w:id="3"/>
+      </w:r>
+      <w:r>
+        <w:rPr>
+          <w:lang w:val="en-US"/>
+        </w:rPr>
+        <w:t xml:space="preserve"> </w:t>
+      </w:r>
+      <w:r>
+        <w:rPr>
+          <w:lang w:val="en-US"/>
+        </w:rPr>
+        <w:t xml:space="preserve">dataset was </w:t>
+      </w:r>
+      <w:proofErr w:type="gramStart"/>
+      <w:r>
+        <w:rPr>
+          <w:lang w:val="en-US"/>
+        </w:rPr>
+        <w:t>taken into account</w:t>
+      </w:r>
+      <w:proofErr w:type="gramEnd"/>
+      <w:r>
+        <w:rPr>
+          <w:lang w:val="en-US"/>
+        </w:rPr>
+        <w:t xml:space="preserve"> to determine the value for </w:t>
+      </w:r>
+      <w:r>
+        <w:rPr>
+          <w:lang w:val="en-US"/>
+        </w:rPr>
+        <w:t>T60</w:t>
+      </w:r>
+      <w:r>
+        <w:rPr>
+          <w:lang w:val="en-US"/>
+        </w:rPr>
+        <w:t xml:space="preserve">. It can be seen in the histogram that a value of </w:t>
+      </w:r>
+      <w:r>
+        <w:rPr>
+          <w:lang w:val="en-US"/>
+        </w:rPr>
+        <w:t>0.7 seconds</w:t>
+      </w:r>
+      <w:r>
+        <w:rPr>
+          <w:lang w:val="en-US"/>
+        </w:rPr>
+        <w:t xml:space="preserve"> is quite acceptable</w:t>
+      </w:r>
+      <w:r>
+        <w:rPr>
+          <w:lang w:val="en-US"/>
+        </w:rPr>
+        <w:t>.</w:t>
       </w:r>
     </w:p>
     <w:p>
@@ -3774,7 +4773,7 @@
         <w:rPr>
           <w:lang w:val="en-US"/>
         </w:rPr>
-        <w:t xml:space="preserve">In relation to room’s surfaces absorption coefficients the following characteristics were chosen. A coefficient of 0.5 was chosen for floors, since it was assumed that the floor was carpeted. For walls and ceiling an absorption coefficient of 0.8 was chosen since it was assumed that these were made with perforated plywood. </w:t>
+        <w:t>Finally, room size was allowed to vary, testing scheme’s performance for different room sizes, and adjusting it so as to minimize the error signal.</w:t>
       </w:r>
     </w:p>
     <w:p>
@@ -3788,46 +4787,25 @@
         <w:rPr>
           <w:lang w:val="en-US"/>
         </w:rPr>
-        <w:t xml:space="preserve">Given these absorption coefficients and a defined T60 time the package also had a function that realized the Sabine estimation of the reflection coefficients inside the room. </w:t>
-      </w:r>
-      <w:r>
-        <w:rPr>
-          <w:lang w:val="en-US"/>
-        </w:rPr>
-        <w:t>A T60 time of 0.7 seconds was chosen for calculation of these coefficients.</w:t>
+        <w:t xml:space="preserve"> </w:t>
+      </w:r>
+      <w:r>
+        <w:rPr>
+          <w:lang w:val="en-US"/>
+        </w:rPr>
+        <w:t>T</w:t>
+      </w:r>
+      <w:r>
+        <w:rPr>
+          <w:lang w:val="en-US"/>
+        </w:rPr>
+        <w:t>o visualize the impulse response of these testing rooms, given a room size RIRs for different room positions where plotted together as shown below for a 3x4.5x2.5 m room.</w:t>
       </w:r>
     </w:p>
     <w:p>
       <w:pPr>
         <w:pStyle w:val="Textoindependiente"/>
-        <w:rPr>
-          <w:lang w:val="en-US"/>
-        </w:rPr>
-      </w:pPr>
-      <w:r>
-        <w:rPr>
-          <w:lang w:val="en-US"/>
-        </w:rPr>
-        <w:t>Finally, room size was allowed to vary, testing scheme’s performance for different room sizes, and adjusting it so as to minimize the error signal.</w:t>
-      </w:r>
-    </w:p>
-    <w:p>
-      <w:pPr>
-        <w:pStyle w:val="Textoindependiente"/>
-        <w:rPr>
-          <w:lang w:val="en-US"/>
-        </w:rPr>
-      </w:pPr>
-      <w:r>
-        <w:rPr>
-          <w:lang w:val="en-US"/>
-        </w:rPr>
-        <w:t>So as to visualize the impulse response of these testing rooms, given a room size RIRs for different room positions where plotted together as shown below for a 3x4.5x2.5 m room.</w:t>
-      </w:r>
-    </w:p>
-    <w:p>
-      <w:pPr>
-        <w:pStyle w:val="Textoindependiente"/>
+        <w:ind w:start="14.40pt" w:firstLine="0pt"/>
         <w:rPr>
           <w:lang w:val="en-US"/>
         </w:rPr>
@@ -3853,7 +4831,7 @@
                     <pic:cNvPicPr/>
                   </pic:nvPicPr>
                   <pic:blipFill>
-                    <a:blip r:embed="rId12" cstate="print">
+                    <a:blip r:embed="rId14" cstate="print">
                       <a:extLst>
                         <a:ext uri="{28A0092B-C50C-407E-A947-70E740481C1C}">
                           <a14:useLocalDpi xmlns:a14="http://schemas.microsoft.com/office/drawing/2010/main" val="0"/>
@@ -3882,7 +4860,6 @@
       <w:r>
         <w:rPr>
           <w:noProof/>
-          <w:lang w:val="en-US" w:eastAsia="en-US"/>
         </w:rPr>
         <w:drawing>
           <wp:anchor distT="45720" distB="45720" distL="114300" distR="114300" simplePos="0" relativeHeight="251663872" behindDoc="0" locked="0" layoutInCell="1" allowOverlap="1" wp14:anchorId="60830B56" wp14:editId="1E56C4C6">
@@ -3936,7 +4913,21 @@
                             <w:sz w:val="18"/>
                             <w:szCs w:val="18"/>
                           </w:rPr>
-                          <w:t>Figure 3. Different position RIRs for 3x4x2.5 m testing room</w:t>
+                          <w:t xml:space="preserve">Figure </w:t>
+                        </w:r>
+                        <w:r>
+                          <w:rPr>
+                            <w:sz w:val="18"/>
+                            <w:szCs w:val="18"/>
+                          </w:rPr>
+                          <w:t>4</w:t>
+                        </w:r>
+                        <w:r>
+                          <w:rPr>
+                            <w:sz w:val="18"/>
+                            <w:szCs w:val="18"/>
+                          </w:rPr>
+                          <w:t>. Different position RIRs for 3x4x2.5 m testing room</w:t>
                         </w:r>
                       </w:p>
                       <w:p/>
@@ -4002,14 +4993,6 @@
     </w:p>
     <w:p>
       <w:pPr>
-        <w:pStyle w:val="Ttulo2"/>
-      </w:pPr>
-      <w:r>
-        <w:t>Fast Block LMS</w:t>
-      </w:r>
-    </w:p>
-    <w:p>
-      <w:pPr>
         <w:pStyle w:val="Textoindependiente"/>
         <w:rPr>
           <w:lang w:val="en-US"/>
@@ -4103,14 +5086,7 @@
         <w:rPr>
           <w:lang w:val="en-US"/>
         </w:rPr>
-        <w:t xml:space="preserve"> This scheme was </w:t>
-      </w:r>
-      <w:r>
-        <w:rPr>
-          <w:lang w:val="en-US"/>
-        </w:rPr>
-        <w:lastRenderedPageBreak/>
-        <w:t>tested in different rooms doing 100 simulations changing simulation starting and ending positions.</w:t>
+        <w:t xml:space="preserve"> This scheme was tested in different rooms doing 100 simulations changing simulation starting and ending positions.</w:t>
       </w:r>
     </w:p>
     <w:p>
@@ -4191,7 +5167,7 @@
                     <pic:cNvPicPr/>
                   </pic:nvPicPr>
                   <pic:blipFill>
-                    <a:blip r:embed="rId13">
+                    <a:blip r:embed="rId15">
                       <a:extLst>
                         <a:ext uri="{28A0092B-C50C-407E-A947-70E740481C1C}">
                           <a14:useLocalDpi xmlns:a14="http://schemas.microsoft.com/office/drawing/2010/main" val="0"/>
@@ -4286,7 +5262,7 @@
                             <w:sz w:val="18"/>
                             <w:szCs w:val="18"/>
                           </w:rPr>
-                          <w:t>4</w:t>
+                          <w:t>7</w:t>
                         </w:r>
                         <w:r>
                           <w:rPr>
@@ -4352,7 +5328,7 @@
                     <pic:cNvPicPr/>
                   </pic:nvPicPr>
                   <pic:blipFill>
-                    <a:blip r:embed="rId14">
+                    <a:blip r:embed="rId16">
                       <a:extLst>
                         <a:ext uri="{28A0092B-C50C-407E-A947-70E740481C1C}">
                           <a14:useLocalDpi xmlns:a14="http://schemas.microsoft.com/office/drawing/2010/main" val="0"/>
@@ -4395,248 +5371,6 @@
             <wp:effectExtent l="0" t="0" r="0" b="0"/>
             <wp:wrapSquare wrapText="bothSides"/>
             <wp:docPr id="20" name="Cuadro de texto 2"/>
-            <wp:cNvGraphicFramePr>
-              <a:graphicFrameLocks xmlns:a="http://purl.oclc.org/ooxml/drawingml/main"/>
-            </wp:cNvGraphicFramePr>
-            <a:graphic xmlns:a="http://purl.oclc.org/ooxml/drawingml/main">
-              <a:graphicData uri="http://schemas.microsoft.com/office/word/2010/wordprocessingShape">
-                <wp:wsp>
-                  <wp:cNvSpPr txBox="1">
-                    <a:spLocks noChangeArrowheads="1"/>
-                  </wp:cNvSpPr>
-                  <wp:spPr bwMode="auto">
-                    <a:xfrm>
-                      <a:off x="0" y="0"/>
-                      <a:ext cx="2903220" cy="419100"/>
-                    </a:xfrm>
-                    <a:prstGeom prst="rect">
-                      <a:avLst/>
-                    </a:prstGeom>
-                    <a:noFill/>
-                    <a:ln w="9525">
-                      <a:noFill/>
-                      <a:miter lim="800%"/>
-                      <a:headEnd/>
-                      <a:tailEnd/>
-                    </a:ln>
-                  </wp:spPr>
-                  <wp:txbx>
-                    <wne:txbxContent>
-                      <w:p>
-                        <w:pPr>
-                          <w:rPr>
-                            <w:sz w:val="18"/>
-                            <w:szCs w:val="18"/>
-                          </w:rPr>
-                        </w:pPr>
-                        <w:r>
-                          <w:rPr>
-                            <w:sz w:val="18"/>
-                            <w:szCs w:val="18"/>
-                          </w:rPr>
-                          <w:t xml:space="preserve">Figure 3. </w:t>
-                        </w:r>
-                        <w:r>
-                          <w:rPr>
-                            <w:sz w:val="18"/>
-                            <w:szCs w:val="18"/>
-                          </w:rPr>
-                          <w:t>Mean and Variance of total simulation’s error signal</w:t>
-                        </w:r>
-                      </w:p>
-                      <w:p/>
-                      <w:p>
-                        <w:r>
-                          <w:t>d</w:t>
-                        </w:r>
-                      </w:p>
-                    </wne:txbxContent>
-                  </wp:txbx>
-                  <wp:bodyPr rot="0" vert="horz" wrap="square" lIns="91440" tIns="45720" rIns="91440" bIns="45720" anchor="t" anchorCtr="0">
-                    <a:noAutofit/>
-                  </wp:bodyPr>
-                </wp:wsp>
-              </a:graphicData>
-            </a:graphic>
-            <wp14:sizeRelH relativeFrom="margin">
-              <wp14:pctWidth>0%</wp14:pctWidth>
-            </wp14:sizeRelH>
-            <wp14:sizeRelV relativeFrom="margin">
-              <wp14:pctHeight>0%</wp14:pctHeight>
-            </wp14:sizeRelV>
-          </wp:anchor>
-        </w:drawing>
-      </w:r>
-    </w:p>
-    <w:p/>
-    <w:p>
-      <w:pPr>
-        <w:ind w:firstLine="14.40pt"/>
-        <w:jc w:val="start"/>
-      </w:pPr>
-      <w:r>
-        <w:t xml:space="preserve">While filter length was maintained the other parameters were changed so as to see if better results could be achieved. If the step size was decreased the algorithm response could not adapt adequately to variations in the input signal. If the step size was increased </w:t>
-      </w:r>
-      <w:proofErr w:type="spellStart"/>
-      <w:r>
-        <w:rPr>
-          <w:spacing w:val="-1"/>
-          <w:lang w:eastAsia="x-none"/>
-        </w:rPr>
-        <w:t>misadjustment</w:t>
-      </w:r>
-      <w:proofErr w:type="spellEnd"/>
-      <w:r>
-        <w:rPr>
-          <w:spacing w:val="-1"/>
-          <w:lang w:eastAsia="x-none"/>
-        </w:rPr>
-        <w:t xml:space="preserve"> </w:t>
-      </w:r>
-      <w:r>
-        <w:t>of the algorithm increased and in extreme cases the algorithm diverged.</w:t>
-      </w:r>
-    </w:p>
-    <w:p>
-      <w:pPr>
-        <w:ind w:firstLine="14.40pt"/>
-        <w:jc w:val="start"/>
-      </w:pPr>
-      <w:r>
-        <w:t xml:space="preserve">Taking this into account it was considered that the previous assumption of filter’s length was erroneous. Recalling </w:t>
-      </w:r>
-      <w:proofErr w:type="spellStart"/>
-      <w:r>
-        <w:rPr>
-          <w:spacing w:val="-1"/>
-          <w:lang w:eastAsia="x-none"/>
-        </w:rPr>
-        <w:t>misadjustment</w:t>
-      </w:r>
-      <w:proofErr w:type="spellEnd"/>
-      <w:r>
-        <w:rPr>
-          <w:spacing w:val="-1"/>
-          <w:lang w:eastAsia="x-none"/>
-        </w:rPr>
-        <w:t xml:space="preserve"> </w:t>
-      </w:r>
-      <w:r>
-        <w:t xml:space="preserve">equation, a long filter caused an increase in </w:t>
-      </w:r>
-      <w:proofErr w:type="spellStart"/>
-      <w:r>
-        <w:rPr>
-          <w:spacing w:val="-1"/>
-          <w:lang w:eastAsia="x-none"/>
-        </w:rPr>
-        <w:t>misadjustment</w:t>
-      </w:r>
-      <w:proofErr w:type="spellEnd"/>
-      <w:r>
-        <w:t>, resulting in the scheme’s bad performance.</w:t>
-      </w:r>
-    </w:p>
-    <w:p>
-      <w:pPr>
-        <w:ind w:firstLine="14.40pt"/>
-        <w:jc w:val="start"/>
-      </w:pPr>
-      <w:r>
-        <w:t xml:space="preserve">To choose the new filter length it was taken into account that this scheme was to be used for human speech in hands free communications, recalling that human speech had a </w:t>
-      </w:r>
-      <w:r>
-        <w:lastRenderedPageBreak/>
-        <w:t xml:space="preserve">stationary period of approximately 20ms. Recalling sampling frequency of 16kHz a new filter length of 300 samples was considered. It was considered that reducing filter length would help with </w:t>
-      </w:r>
-      <w:proofErr w:type="spellStart"/>
-      <w:r>
-        <w:t>misadjustment</w:t>
-      </w:r>
-      <w:proofErr w:type="spellEnd"/>
-      <w:r>
-        <w:t>, while this new filter would only work with stationary input signals.</w:t>
-      </w:r>
-    </w:p>
-    <w:p>
-      <w:pPr>
-        <w:ind w:firstLine="14.40pt"/>
-        <w:jc w:val="start"/>
-      </w:pPr>
-      <w:r>
-        <w:t xml:space="preserve">Regarding the rest of this scheme’s parameters the starting values were considered as a starting point; </w:t>
-      </w:r>
-      <m:oMath>
-        <m:r>
-          <w:rPr>
-            <w:rFonts w:ascii="Cambria Math" w:hAnsi="Cambria Math"/>
-          </w:rPr>
-          <m:t>δ=0.0001</m:t>
-        </m:r>
-      </m:oMath>
-      <w:r>
-        <w:t>,</w:t>
-      </w:r>
-      <w:r>
-        <w:t xml:space="preserve"> </w:t>
-      </w:r>
-      <m:oMath>
-        <m:r>
-          <w:rPr>
-            <w:rFonts w:ascii="Cambria Math" w:hAnsi="Cambria Math"/>
-          </w:rPr>
-          <m:t>α=0.7</m:t>
-        </m:r>
-      </m:oMath>
-      <w:r>
-        <w:t xml:space="preserve"> </w:t>
-      </w:r>
-      <w:r>
-        <w:t>(step size constant)</w:t>
-      </w:r>
-      <w:r>
-        <w:t xml:space="preserve"> </w:t>
-      </w:r>
-      <w:r>
-        <w:t xml:space="preserve">and </w:t>
-      </w:r>
-      <m:oMath>
-        <m:r>
-          <w:rPr>
-            <w:rFonts w:ascii="Cambria Math" w:hAnsi="Cambria Math"/>
-          </w:rPr>
-          <m:t>γ=0.6</m:t>
-        </m:r>
-      </m:oMath>
-      <w:r>
-        <w:t xml:space="preserve"> </w:t>
-      </w:r>
-      <w:r>
-        <w:t>(forgetting factor). Results for the same room size as before (3x4.5x2.5 m) are shown below:</w:t>
-      </w:r>
-    </w:p>
-    <w:p>
-      <w:pPr>
-        <w:ind w:firstLine="14.40pt"/>
-        <w:jc w:val="start"/>
-      </w:pPr>
-      <w:r>
-        <w:rPr>
-          <w:noProof/>
-        </w:rPr>
-        <w:drawing>
-          <wp:anchor distT="45720" distB="45720" distL="114300" distR="114300" simplePos="0" relativeHeight="251678208" behindDoc="0" locked="0" layoutInCell="1" allowOverlap="1" wp14:anchorId="3BC2A8DE" wp14:editId="1B6338FA">
-            <wp:simplePos x="0" y="0"/>
-            <wp:positionH relativeFrom="column">
-              <wp:posOffset>-30480</wp:posOffset>
-            </wp:positionH>
-            <wp:positionV relativeFrom="paragraph">
-              <wp:posOffset>2824480</wp:posOffset>
-            </wp:positionV>
-            <wp:extent cx="2903220" cy="419100"/>
-            <wp:effectExtent l="0" t="0" r="0" b="0"/>
-            <wp:wrapSquare wrapText="bothSides"/>
-            <wp:docPr id="23" name="Cuadro de texto 2"/>
             <wp:cNvGraphicFramePr>
               <a:graphicFrameLocks xmlns:a="http://purl.oclc.org/ooxml/drawingml/main"/>
             </wp:cNvGraphicFramePr>
@@ -4701,6 +5435,276 @@
                         </w:r>
                       </w:p>
                       <w:p/>
+                      <w:p>
+                        <w:r>
+                          <w:t>d</w:t>
+                        </w:r>
+                      </w:p>
+                    </wne:txbxContent>
+                  </wp:txbx>
+                  <wp:bodyPr rot="0" vert="horz" wrap="square" lIns="91440" tIns="45720" rIns="91440" bIns="45720" anchor="t" anchorCtr="0">
+                    <a:noAutofit/>
+                  </wp:bodyPr>
+                </wp:wsp>
+              </a:graphicData>
+            </a:graphic>
+            <wp14:sizeRelH relativeFrom="margin">
+              <wp14:pctWidth>0%</wp14:pctWidth>
+            </wp14:sizeRelH>
+            <wp14:sizeRelV relativeFrom="margin">
+              <wp14:pctHeight>0%</wp14:pctHeight>
+            </wp14:sizeRelV>
+          </wp:anchor>
+        </w:drawing>
+      </w:r>
+    </w:p>
+    <w:p/>
+    <w:p>
+      <w:pPr>
+        <w:ind w:firstLine="14.40pt"/>
+        <w:jc w:val="start"/>
+      </w:pPr>
+      <w:r>
+        <w:t xml:space="preserve">While filter length was maintained the other parameters were changed so as to see if better results could be achieved. If the step size was decreased the algorithm response could not adapt adequately to variations in the input signal. If the step size was increased </w:t>
+      </w:r>
+      <w:proofErr w:type="spellStart"/>
+      <w:r>
+        <w:rPr>
+          <w:spacing w:val="-1"/>
+          <w:lang w:eastAsia="x-none"/>
+        </w:rPr>
+        <w:t>misadjustment</w:t>
+      </w:r>
+      <w:proofErr w:type="spellEnd"/>
+      <w:r>
+        <w:rPr>
+          <w:spacing w:val="-1"/>
+          <w:lang w:eastAsia="x-none"/>
+        </w:rPr>
+        <w:t xml:space="preserve"> </w:t>
+      </w:r>
+      <w:r>
+        <w:t>of the algorithm increased and in extreme cases the algorithm diverged.</w:t>
+      </w:r>
+    </w:p>
+    <w:p>
+      <w:pPr>
+        <w:ind w:firstLine="14.40pt"/>
+        <w:jc w:val="start"/>
+      </w:pPr>
+      <w:r>
+        <w:lastRenderedPageBreak/>
+        <w:t xml:space="preserve">Taking this into account it was considered that the previous assumption of filter’s length was erroneous. Recalling </w:t>
+      </w:r>
+      <w:proofErr w:type="spellStart"/>
+      <w:r>
+        <w:rPr>
+          <w:spacing w:val="-1"/>
+          <w:lang w:eastAsia="x-none"/>
+        </w:rPr>
+        <w:t>misadjustment</w:t>
+      </w:r>
+      <w:proofErr w:type="spellEnd"/>
+      <w:r>
+        <w:rPr>
+          <w:spacing w:val="-1"/>
+          <w:lang w:eastAsia="x-none"/>
+        </w:rPr>
+        <w:t xml:space="preserve"> </w:t>
+      </w:r>
+      <w:r>
+        <w:t xml:space="preserve">equation, a long filter caused an increase in </w:t>
+      </w:r>
+      <w:proofErr w:type="spellStart"/>
+      <w:r>
+        <w:rPr>
+          <w:spacing w:val="-1"/>
+          <w:lang w:eastAsia="x-none"/>
+        </w:rPr>
+        <w:t>misadjustment</w:t>
+      </w:r>
+      <w:proofErr w:type="spellEnd"/>
+      <w:r>
+        <w:t>, resulting in the scheme’s bad performance.</w:t>
+      </w:r>
+    </w:p>
+    <w:p>
+      <w:pPr>
+        <w:ind w:firstLine="14.40pt"/>
+        <w:jc w:val="start"/>
+      </w:pPr>
+      <w:r>
+        <w:t xml:space="preserve">To choose the new filter length it was </w:t>
+      </w:r>
+      <w:proofErr w:type="gramStart"/>
+      <w:r>
+        <w:t>taken into account</w:t>
+      </w:r>
+      <w:proofErr w:type="gramEnd"/>
+      <w:r>
+        <w:t xml:space="preserve"> that this scheme was to be used for human speech in hands </w:t>
+      </w:r>
+    </w:p>
+    <w:p>
+      <w:pPr>
+        <w:ind w:firstLine="14.40pt"/>
+        <w:jc w:val="start"/>
+      </w:pPr>
+      <w:r>
+        <w:t xml:space="preserve">free communications, recalling that human speech had a stationary period of approximately 20ms. Recalling sampling frequency of 16kHz a new filter length of 300 samples was considered. It was considered that reducing filter length would help with </w:t>
+      </w:r>
+      <w:proofErr w:type="spellStart"/>
+      <w:r>
+        <w:t>misadjustment</w:t>
+      </w:r>
+      <w:proofErr w:type="spellEnd"/>
+      <w:r>
+        <w:t>, while this new filter would only work with stationary input signals.</w:t>
+      </w:r>
+    </w:p>
+    <w:p>
+      <w:pPr>
+        <w:ind w:firstLine="14.40pt"/>
+        <w:jc w:val="start"/>
+      </w:pPr>
+      <w:r>
+        <w:t xml:space="preserve">Regarding the rest of this scheme’s parameters the starting values were considered as a starting point; </w:t>
+      </w:r>
+      <m:oMath>
+        <m:r>
+          <w:rPr>
+            <w:rFonts w:ascii="Cambria Math" w:hAnsi="Cambria Math"/>
+          </w:rPr>
+          <m:t>δ=0.0001</m:t>
+        </m:r>
+      </m:oMath>
+      <w:r>
+        <w:t>,</w:t>
+      </w:r>
+      <w:r>
+        <w:t xml:space="preserve"> </w:t>
+      </w:r>
+      <m:oMath>
+        <m:r>
+          <w:rPr>
+            <w:rFonts w:ascii="Cambria Math" w:hAnsi="Cambria Math"/>
+          </w:rPr>
+          <m:t>α=0.7</m:t>
+        </m:r>
+      </m:oMath>
+      <w:r>
+        <w:t xml:space="preserve"> </w:t>
+      </w:r>
+      <w:r>
+        <w:t>(step size constant)</w:t>
+      </w:r>
+      <w:r>
+        <w:t xml:space="preserve"> </w:t>
+      </w:r>
+      <w:r>
+        <w:t xml:space="preserve">and </w:t>
+      </w:r>
+      <m:oMath>
+        <m:r>
+          <w:rPr>
+            <w:rFonts w:ascii="Cambria Math" w:hAnsi="Cambria Math"/>
+          </w:rPr>
+          <m:t>γ=0.6</m:t>
+        </m:r>
+      </m:oMath>
+      <w:r>
+        <w:t xml:space="preserve"> </w:t>
+      </w:r>
+      <w:r>
+        <w:t>(forgetting factor). Results for the same room size as before (3x4.5x2.5 m) are shown below:</w:t>
+      </w:r>
+    </w:p>
+    <w:p>
+      <w:pPr>
+        <w:ind w:firstLine="14.40pt"/>
+        <w:jc w:val="start"/>
+      </w:pPr>
+      <w:r>
+        <w:rPr>
+          <w:noProof/>
+        </w:rPr>
+        <w:drawing>
+          <wp:anchor distT="45720" distB="45720" distL="114300" distR="114300" simplePos="0" relativeHeight="251678208" behindDoc="0" locked="0" layoutInCell="1" allowOverlap="1" wp14:anchorId="3BC2A8DE" wp14:editId="1B6338FA">
+            <wp:simplePos x="0" y="0"/>
+            <wp:positionH relativeFrom="column">
+              <wp:posOffset>-30480</wp:posOffset>
+            </wp:positionH>
+            <wp:positionV relativeFrom="paragraph">
+              <wp:posOffset>2824480</wp:posOffset>
+            </wp:positionV>
+            <wp:extent cx="2903220" cy="419100"/>
+            <wp:effectExtent l="0" t="0" r="0" b="0"/>
+            <wp:wrapSquare wrapText="bothSides"/>
+            <wp:docPr id="23" name="Cuadro de texto 2"/>
+            <wp:cNvGraphicFramePr>
+              <a:graphicFrameLocks xmlns:a="http://purl.oclc.org/ooxml/drawingml/main"/>
+            </wp:cNvGraphicFramePr>
+            <a:graphic xmlns:a="http://purl.oclc.org/ooxml/drawingml/main">
+              <a:graphicData uri="http://schemas.microsoft.com/office/word/2010/wordprocessingShape">
+                <wp:wsp>
+                  <wp:cNvSpPr txBox="1">
+                    <a:spLocks noChangeArrowheads="1"/>
+                  </wp:cNvSpPr>
+                  <wp:spPr bwMode="auto">
+                    <a:xfrm>
+                      <a:off x="0" y="0"/>
+                      <a:ext cx="2903220" cy="419100"/>
+                    </a:xfrm>
+                    <a:prstGeom prst="rect">
+                      <a:avLst/>
+                    </a:prstGeom>
+                    <a:noFill/>
+                    <a:ln w="9525">
+                      <a:noFill/>
+                      <a:miter lim="800%"/>
+                      <a:headEnd/>
+                      <a:tailEnd/>
+                    </a:ln>
+                  </wp:spPr>
+                  <wp:txbx>
+                    <wne:txbxContent>
+                      <w:p>
+                        <w:pPr>
+                          <w:rPr>
+                            <w:sz w:val="18"/>
+                            <w:szCs w:val="18"/>
+                          </w:rPr>
+                        </w:pPr>
+                        <w:r>
+                          <w:rPr>
+                            <w:sz w:val="18"/>
+                            <w:szCs w:val="18"/>
+                          </w:rPr>
+                          <w:t xml:space="preserve">Figure </w:t>
+                        </w:r>
+                        <w:r>
+                          <w:rPr>
+                            <w:sz w:val="18"/>
+                            <w:szCs w:val="18"/>
+                          </w:rPr>
+                          <w:t>6</w:t>
+                        </w:r>
+                        <w:r>
+                          <w:rPr>
+                            <w:sz w:val="18"/>
+                            <w:szCs w:val="18"/>
+                          </w:rPr>
+                          <w:t xml:space="preserve">. </w:t>
+                        </w:r>
+                        <w:r>
+                          <w:rPr>
+                            <w:sz w:val="18"/>
+                            <w:szCs w:val="18"/>
+                          </w:rPr>
+                          <w:t>Mean and Variance of total simulation’s error signal</w:t>
+                        </w:r>
+                      </w:p>
+                      <w:p/>
                       <w:p/>
                       <w:p>
                         <w:r>
@@ -4744,7 +5748,7 @@
                     <pic:cNvPicPr/>
                   </pic:nvPicPr>
                   <pic:blipFill>
-                    <a:blip r:embed="rId15">
+                    <a:blip r:embed="rId17">
                       <a:extLst>
                         <a:ext uri="{28A0092B-C50C-407E-A947-70E740481C1C}">
                           <a14:useLocalDpi xmlns:a14="http://schemas.microsoft.com/office/drawing/2010/main" val="0"/>
@@ -4839,7 +5843,7 @@
                             <w:sz w:val="18"/>
                             <w:szCs w:val="18"/>
                           </w:rPr>
-                          <w:t xml:space="preserve"> 6</w:t>
+                          <w:t xml:space="preserve"> 8</w:t>
                         </w:r>
                         <w:r>
                           <w:rPr>
@@ -4905,7 +5909,7 @@
                     <pic:cNvPicPr/>
                   </pic:nvPicPr>
                   <pic:blipFill>
-                    <a:blip r:embed="rId16">
+                    <a:blip r:embed="rId18">
                       <a:extLst>
                         <a:ext uri="{28A0092B-C50C-407E-A947-70E740481C1C}">
                           <a14:useLocalDpi xmlns:a14="http://schemas.microsoft.com/office/drawing/2010/main" val="0"/>
@@ -4950,7 +5954,6 @@
         <w:rPr>
           <w:noProof/>
         </w:rPr>
-        <w:lastRenderedPageBreak/>
         <w:drawing>
           <wp:anchor distT="45720" distB="45720" distL="114300" distR="114300" simplePos="0" relativeHeight="251684352" behindDoc="0" locked="0" layoutInCell="1" allowOverlap="1" wp14:anchorId="675A5865" wp14:editId="65043CF9">
             <wp:simplePos x="0" y="0"/>
@@ -5010,7 +6013,7 @@
                             <w:sz w:val="18"/>
                             <w:szCs w:val="18"/>
                           </w:rPr>
-                          <w:t xml:space="preserve"> 7</w:t>
+                          <w:t xml:space="preserve"> 9</w:t>
                         </w:r>
                         <w:r>
                           <w:rPr>
@@ -5076,7 +6079,7 @@
                     <pic:cNvPicPr/>
                   </pic:nvPicPr>
                   <pic:blipFill>
-                    <a:blip r:embed="rId17">
+                    <a:blip r:embed="rId19">
                       <a:extLst>
                         <a:ext uri="{28A0092B-C50C-407E-A947-70E740481C1C}">
                           <a14:useLocalDpi xmlns:a14="http://schemas.microsoft.com/office/drawing/2010/main" val="0"/>
@@ -5163,7 +6166,7 @@
                     <pic:cNvPicPr/>
                   </pic:nvPicPr>
                   <pic:blipFill>
-                    <a:blip r:embed="rId18">
+                    <a:blip r:embed="rId20">
                       <a:extLst>
                         <a:ext uri="{28A0092B-C50C-407E-A947-70E740481C1C}">
                           <a14:useLocalDpi xmlns:a14="http://schemas.microsoft.com/office/drawing/2010/main" val="0"/>
@@ -5257,7 +6260,7 @@
                             <w:sz w:val="18"/>
                             <w:szCs w:val="18"/>
                           </w:rPr>
-                          <w:t>8</w:t>
+                          <w:t>10</w:t>
                         </w:r>
                         <w:r>
                           <w:rPr>
@@ -5307,15 +6310,6 @@
         <w:t>Where it can be seen that scheme’s performance is maintained.</w:t>
       </w:r>
     </w:p>
-    <w:p>
-      <w:pPr>
-        <w:pStyle w:val="Ttulo2"/>
-      </w:pPr>
-      <w:r>
-        <w:t>Recursive Least Squares</w:t>
-      </w:r>
-    </w:p>
-    <w:p/>
     <w:p/>
     <w:p>
       <w:pPr>
@@ -5421,14 +6415,7 @@
         <w:rPr>
           <w:lang w:val="en-US"/>
         </w:rPr>
-        <w:t xml:space="preserve">Given this parameters, scheme’s performance was tested through different simulations with different input audios and </w:t>
-      </w:r>
-      <w:r>
-        <w:rPr>
-          <w:lang w:val="en-US"/>
-        </w:rPr>
-        <w:lastRenderedPageBreak/>
-        <w:t>room conditions, proving to be sturdy and maintaining acceptable performances in these test conditions.</w:t>
+        <w:t>Given this parameters, scheme’s performance was tested through different simulations with different input audios and room conditions, proving to be sturdy and maintaining acceptable performances in these test conditions.</w:t>
       </w:r>
     </w:p>
     <w:sectPr>
@@ -5443,7 +6430,7 @@
 </file>
 
 <file path=word/endnotes.xml><?xml version="1.0" encoding="utf-8"?>
-<w:endnotes xmlns:cx="http://schemas.microsoft.com/office/drawing/2014/chartex" xmlns:mc="http://schemas.openxmlformats.org/markup-compatibility/2006" xmlns:o="urn:schemas-microsoft-com:office:office" xmlns:r="http://purl.oclc.org/ooxml/officeDocument/relationships" xmlns:m="http://purl.oclc.org/ooxml/officeDocument/math" xmlns:v="urn:schemas-microsoft-com:vml" xmlns:wp14="http://schemas.microsoft.com/office/word/2010/wordprocessingDrawing" xmlns:wp="http://purl.oclc.org/ooxml/drawingml/wordprocessingDrawing" xmlns:w10="urn:schemas-microsoft-com:office:word" xmlns:w="http://purl.oclc.org/ooxml/wordprocessingml/main" xmlns:w14="http://schemas.microsoft.com/office/word/2010/wordml" xmlns:w15="http://schemas.microsoft.com/office/word/2012/wordml" xmlns:w16se="http://schemas.microsoft.com/office/word/2015/wordml/symex" xmlns:wpi="http://schemas.microsoft.com/office/word/2010/wordprocessingInk" xmlns:wne="http://schemas.microsoft.com/office/word/2006/wordml" mc:Ignorable="w14 w15 w16se wne wp14">
+<w:endnotes xmlns:cx="http://schemas.microsoft.com/office/drawing/2014/chartex" xmlns:cx1="http://schemas.microsoft.com/office/drawing/2015/9/8/chartex" xmlns:cx2="http://schemas.microsoft.com/office/drawing/2015/10/21/chartex" xmlns:cx3="http://schemas.microsoft.com/office/drawing/2016/5/9/chartex" xmlns:cx4="http://schemas.microsoft.com/office/drawing/2016/5/10/chartex" xmlns:cx5="http://schemas.microsoft.com/office/drawing/2016/5/11/chartex" xmlns:cx6="http://schemas.microsoft.com/office/drawing/2016/5/12/chartex" xmlns:cx7="http://schemas.microsoft.com/office/drawing/2016/5/13/chartex" xmlns:cx8="http://schemas.microsoft.com/office/drawing/2016/5/14/chartex" xmlns:mc="http://schemas.openxmlformats.org/markup-compatibility/2006" xmlns:aink="http://schemas.microsoft.com/office/drawing/2016/ink" xmlns:am3d="http://schemas.microsoft.com/office/drawing/2017/model3d" xmlns:o="urn:schemas-microsoft-com:office:office" xmlns:r="http://purl.oclc.org/ooxml/officeDocument/relationships" xmlns:m="http://purl.oclc.org/ooxml/officeDocument/math" xmlns:v="urn:schemas-microsoft-com:vml" xmlns:wp14="http://schemas.microsoft.com/office/word/2010/wordprocessingDrawing" xmlns:wp="http://purl.oclc.org/ooxml/drawingml/wordprocessingDrawing" xmlns:w10="urn:schemas-microsoft-com:office:word" xmlns:w="http://purl.oclc.org/ooxml/wordprocessingml/main" xmlns:w14="http://schemas.microsoft.com/office/word/2010/wordml" xmlns:w15="http://schemas.microsoft.com/office/word/2012/wordml" xmlns:w16cid="http://schemas.microsoft.com/office/word/2016/wordml/cid" xmlns:w16se="http://schemas.microsoft.com/office/word/2015/wordml/symex" xmlns:wpi="http://schemas.microsoft.com/office/word/2010/wordprocessingInk" xmlns:wne="http://schemas.microsoft.com/office/word/2006/wordml" mc:Ignorable="w14 w15 w16se w16cid wne wp14">
   <w:endnote w:type="separator" w:id="-1">
     <w:p>
       <w:r>
@@ -5462,7 +6449,17 @@
 </file>
 
 <file path=word/footer1.xml><?xml version="1.0" encoding="utf-8"?>
-<w:ftr xmlns:cx="http://schemas.microsoft.com/office/drawing/2014/chartex" xmlns:mc="http://schemas.openxmlformats.org/markup-compatibility/2006" xmlns:o="urn:schemas-microsoft-com:office:office" xmlns:r="http://purl.oclc.org/ooxml/officeDocument/relationships" xmlns:m="http://purl.oclc.org/ooxml/officeDocument/math" xmlns:v="urn:schemas-microsoft-com:vml" xmlns:wp14="http://schemas.microsoft.com/office/word/2010/wordprocessingDrawing" xmlns:wp="http://purl.oclc.org/ooxml/drawingml/wordprocessingDrawing" xmlns:w10="urn:schemas-microsoft-com:office:word" xmlns:w="http://purl.oclc.org/ooxml/wordprocessingml/main" xmlns:w14="http://schemas.microsoft.com/office/word/2010/wordml" xmlns:w15="http://schemas.microsoft.com/office/word/2012/wordml" xmlns:w16se="http://schemas.microsoft.com/office/word/2015/wordml/symex" xmlns:wpi="http://schemas.microsoft.com/office/word/2010/wordprocessingInk" xmlns:wne="http://schemas.microsoft.com/office/word/2006/wordml" mc:Ignorable="w14 w15 w16se wne wp14">
+<w:ftr xmlns:cx="http://schemas.microsoft.com/office/drawing/2014/chartex" xmlns:cx1="http://schemas.microsoft.com/office/drawing/2015/9/8/chartex" xmlns:cx2="http://schemas.microsoft.com/office/drawing/2015/10/21/chartex" xmlns:cx3="http://schemas.microsoft.com/office/drawing/2016/5/9/chartex" xmlns:cx4="http://schemas.microsoft.com/office/drawing/2016/5/10/chartex" xmlns:cx5="http://schemas.microsoft.com/office/drawing/2016/5/11/chartex" xmlns:cx6="http://schemas.microsoft.com/office/drawing/2016/5/12/chartex" xmlns:cx7="http://schemas.microsoft.com/office/drawing/2016/5/13/chartex" xmlns:cx8="http://schemas.microsoft.com/office/drawing/2016/5/14/chartex" xmlns:mc="http://schemas.openxmlformats.org/markup-compatibility/2006" xmlns:aink="http://schemas.microsoft.com/office/drawing/2016/ink" xmlns:am3d="http://schemas.microsoft.com/office/drawing/2017/model3d" xmlns:o="urn:schemas-microsoft-com:office:office" xmlns:r="http://purl.oclc.org/ooxml/officeDocument/relationships" xmlns:m="http://purl.oclc.org/ooxml/officeDocument/math" xmlns:v="urn:schemas-microsoft-com:vml" xmlns:wp14="http://schemas.microsoft.com/office/word/2010/wordprocessingDrawing" xmlns:wp="http://purl.oclc.org/ooxml/drawingml/wordprocessingDrawing" xmlns:w10="urn:schemas-microsoft-com:office:word" xmlns:w="http://purl.oclc.org/ooxml/wordprocessingml/main" xmlns:w14="http://schemas.microsoft.com/office/word/2010/wordml" xmlns:w15="http://schemas.microsoft.com/office/word/2012/wordml" xmlns:w16cid="http://schemas.microsoft.com/office/word/2016/wordml/cid" xmlns:w16se="http://schemas.microsoft.com/office/word/2015/wordml/symex" xmlns:wpi="http://schemas.microsoft.com/office/word/2010/wordprocessingInk" xmlns:wne="http://schemas.microsoft.com/office/word/2006/wordml" mc:Ignorable="w14 w15 w16se w16cid wne wp14">
+  <w:p>
+    <w:pPr>
+      <w:pStyle w:val="Piedepgina"/>
+    </w:pPr>
+  </w:p>
+</w:ftr>
+</file>
+
+<file path=word/footer2.xml><?xml version="1.0" encoding="utf-8"?>
+<w:ftr xmlns:cx="http://schemas.microsoft.com/office/drawing/2014/chartex" xmlns:cx1="http://schemas.microsoft.com/office/drawing/2015/9/8/chartex" xmlns:cx2="http://schemas.microsoft.com/office/drawing/2015/10/21/chartex" xmlns:cx3="http://schemas.microsoft.com/office/drawing/2016/5/9/chartex" xmlns:cx4="http://schemas.microsoft.com/office/drawing/2016/5/10/chartex" xmlns:cx5="http://schemas.microsoft.com/office/drawing/2016/5/11/chartex" xmlns:cx6="http://schemas.microsoft.com/office/drawing/2016/5/12/chartex" xmlns:cx7="http://schemas.microsoft.com/office/drawing/2016/5/13/chartex" xmlns:cx8="http://schemas.microsoft.com/office/drawing/2016/5/14/chartex" xmlns:mc="http://schemas.openxmlformats.org/markup-compatibility/2006" xmlns:aink="http://schemas.microsoft.com/office/drawing/2016/ink" xmlns:am3d="http://schemas.microsoft.com/office/drawing/2017/model3d" xmlns:o="urn:schemas-microsoft-com:office:office" xmlns:r="http://purl.oclc.org/ooxml/officeDocument/relationships" xmlns:m="http://purl.oclc.org/ooxml/officeDocument/math" xmlns:v="urn:schemas-microsoft-com:vml" xmlns:wp14="http://schemas.microsoft.com/office/word/2010/wordprocessingDrawing" xmlns:wp="http://purl.oclc.org/ooxml/drawingml/wordprocessingDrawing" xmlns:w10="urn:schemas-microsoft-com:office:word" xmlns:w="http://purl.oclc.org/ooxml/wordprocessingml/main" xmlns:w14="http://schemas.microsoft.com/office/word/2010/wordml" xmlns:w15="http://schemas.microsoft.com/office/word/2012/wordml" xmlns:w16cid="http://schemas.microsoft.com/office/word/2016/wordml/cid" xmlns:w16se="http://schemas.microsoft.com/office/word/2015/wordml/symex" xmlns:wpi="http://schemas.microsoft.com/office/word/2010/wordprocessingInk" xmlns:wne="http://schemas.microsoft.com/office/word/2006/wordml" mc:Ignorable="w14 w15 w16se w16cid wne wp14">
   <w:p>
     <w:pPr>
       <w:pStyle w:val="Piedepgina"/>
@@ -5477,7 +6474,7 @@
 </file>
 
 <file path=word/footnotes.xml><?xml version="1.0" encoding="utf-8"?>
-<w:footnotes xmlns:cx="http://schemas.microsoft.com/office/drawing/2014/chartex" xmlns:mc="http://schemas.openxmlformats.org/markup-compatibility/2006" xmlns:o="urn:schemas-microsoft-com:office:office" xmlns:r="http://purl.oclc.org/ooxml/officeDocument/relationships" xmlns:m="http://purl.oclc.org/ooxml/officeDocument/math" xmlns:v="urn:schemas-microsoft-com:vml" xmlns:wp14="http://schemas.microsoft.com/office/word/2010/wordprocessingDrawing" xmlns:wp="http://purl.oclc.org/ooxml/drawingml/wordprocessingDrawing" xmlns:w10="urn:schemas-microsoft-com:office:word" xmlns:w="http://purl.oclc.org/ooxml/wordprocessingml/main" xmlns:w14="http://schemas.microsoft.com/office/word/2010/wordml" xmlns:w15="http://schemas.microsoft.com/office/word/2012/wordml" xmlns:w16se="http://schemas.microsoft.com/office/word/2015/wordml/symex" xmlns:wpi="http://schemas.microsoft.com/office/word/2010/wordprocessingInk" xmlns:wne="http://schemas.microsoft.com/office/word/2006/wordml" mc:Ignorable="w14 w15 w16se wne wp14">
+<w:footnotes xmlns:cx="http://schemas.microsoft.com/office/drawing/2014/chartex" xmlns:cx1="http://schemas.microsoft.com/office/drawing/2015/9/8/chartex" xmlns:cx2="http://schemas.microsoft.com/office/drawing/2015/10/21/chartex" xmlns:cx3="http://schemas.microsoft.com/office/drawing/2016/5/9/chartex" xmlns:cx4="http://schemas.microsoft.com/office/drawing/2016/5/10/chartex" xmlns:cx5="http://schemas.microsoft.com/office/drawing/2016/5/11/chartex" xmlns:cx6="http://schemas.microsoft.com/office/drawing/2016/5/12/chartex" xmlns:cx7="http://schemas.microsoft.com/office/drawing/2016/5/13/chartex" xmlns:cx8="http://schemas.microsoft.com/office/drawing/2016/5/14/chartex" xmlns:mc="http://schemas.openxmlformats.org/markup-compatibility/2006" xmlns:aink="http://schemas.microsoft.com/office/drawing/2016/ink" xmlns:am3d="http://schemas.microsoft.com/office/drawing/2017/model3d" xmlns:o="urn:schemas-microsoft-com:office:office" xmlns:r="http://purl.oclc.org/ooxml/officeDocument/relationships" xmlns:m="http://purl.oclc.org/ooxml/officeDocument/math" xmlns:v="urn:schemas-microsoft-com:vml" xmlns:wp14="http://schemas.microsoft.com/office/word/2010/wordprocessingDrawing" xmlns:wp="http://purl.oclc.org/ooxml/drawingml/wordprocessingDrawing" xmlns:w10="urn:schemas-microsoft-com:office:word" xmlns:w="http://purl.oclc.org/ooxml/wordprocessingml/main" xmlns:w14="http://schemas.microsoft.com/office/word/2010/wordml" xmlns:w15="http://schemas.microsoft.com/office/word/2012/wordml" xmlns:w16cid="http://schemas.microsoft.com/office/word/2016/wordml/cid" xmlns:w16se="http://schemas.microsoft.com/office/word/2015/wordml/symex" xmlns:wpi="http://schemas.microsoft.com/office/word/2010/wordprocessingInk" xmlns:wne="http://schemas.microsoft.com/office/word/2006/wordml" mc:Ignorable="w14 w15 w16se w16cid wne wp14">
   <w:footnote w:type="separator" w:id="-1">
     <w:p>
       <w:r>
@@ -5496,6 +6493,11 @@
     <w:p>
       <w:pPr>
         <w:pStyle w:val="Textonotapie"/>
+        <w:jc w:val="both"/>
+        <w:rPr>
+          <w:color w:val="0563C1" w:themeColor="hyperlink"/>
+          <w:u w:val="single"/>
+        </w:rPr>
       </w:pPr>
       <w:r>
         <w:rPr>
@@ -5538,34 +6540,152 @@
         <w:pStyle w:val="Textonotapie"/>
         <w:jc w:val="start"/>
         <w:rPr>
-          <w:lang w:val="es-ES"/>
-        </w:rPr>
-      </w:pPr>
-      <w:r>
+          <w:rStyle w:val="Hipervnculo"/>
+          <w:lang w:val="es-AR"/>
+        </w:rPr>
+      </w:pPr>
+      <w:r>
+        <w:rPr>
+          <w:rStyle w:val="Refdenotaalpie"/>
+        </w:rPr>
         <w:footnoteRef/>
       </w:r>
       <w:r>
         <w:rPr>
-          <w:lang w:val="es-ES"/>
-        </w:rPr>
-        <w:t xml:space="preserve"> Guerra Aparicio, D. 2019, gpuRIR, </w:t>
+          <w:lang w:val="es-AR"/>
+        </w:rPr>
+        <w:t xml:space="preserve"> G</w:t>
+      </w:r>
+      <w:r>
+        <w:rPr>
+          <w:lang w:val="es-AR"/>
+        </w:rPr>
+        <w:t xml:space="preserve">uerra Aparicio, D. 2019, </w:t>
+      </w:r>
+      <w:proofErr w:type="spellStart"/>
+      <w:r>
+        <w:rPr>
+          <w:lang w:val="es-AR"/>
+        </w:rPr>
+        <w:t>gpuRIR</w:t>
+      </w:r>
+      <w:proofErr w:type="spellEnd"/>
+      <w:r>
+        <w:rPr>
+          <w:lang w:val="es-AR"/>
+        </w:rPr>
+        <w:t xml:space="preserve">, </w:t>
       </w:r>
       <w:hyperlink r:id="rId2" w:history="1">
         <w:r>
           <w:rPr>
             <w:rStyle w:val="Hipervnculo"/>
-            <w:lang w:val="es-ES"/>
+            <w:lang w:val="es-AR"/>
           </w:rPr>
           <w:t>https://github.com/DavidDiazGuerra/gpuRIR</w:t>
         </w:r>
       </w:hyperlink>
+    </w:p>
+    <w:p>
+      <w:pPr>
+        <w:pStyle w:val="Textonotapie"/>
+        <w:jc w:val="start"/>
+        <w:rPr>
+          <w:lang w:val="es-AR"/>
+        </w:rPr>
+      </w:pPr>
+      <w:r>
+        <w:rPr>
+          <w:rStyle w:val="Refdenotaalpie"/>
+          <w:lang w:val="es-AR"/>
+        </w:rPr>
+        <w:t>3</w:t>
+      </w:r>
+      <w:r>
+        <w:rPr>
+          <w:lang w:val="es-AR"/>
+        </w:rPr>
+        <w:t>P</w:t>
+      </w:r>
+      <w:r>
+        <w:rPr>
+          <w:lang w:val="es-AR"/>
+        </w:rPr>
+        <w:t xml:space="preserve">adasip </w:t>
+      </w:r>
+      <w:proofErr w:type="spellStart"/>
+      <w:r>
+        <w:rPr>
+          <w:lang w:val="es-AR"/>
+        </w:rPr>
+        <w:t>Package</w:t>
+      </w:r>
+      <w:proofErr w:type="spellEnd"/>
+    </w:p>
+    <w:p>
+      <w:pPr>
+        <w:pStyle w:val="Textonotapie"/>
+        <w:ind w:start="72pt" w:hanging="72pt"/>
+        <w:jc w:val="start"/>
+        <w:rPr>
+          <w:color w:val="0563C1" w:themeColor="hyperlink"/>
+          <w:u w:val="single"/>
+          <w:lang w:val="es-AR"/>
+        </w:rPr>
+      </w:pPr>
+      <w:hyperlink r:id="rId3" w:history="1">
+        <w:r>
+          <w:rPr>
+            <w:rStyle w:val="Hipervnculo"/>
+            <w:lang w:val="es-AR"/>
+          </w:rPr>
+          <w:t>https://matousc89.github.io/padasip/sources/filters/rls.html</w:t>
+        </w:r>
+      </w:hyperlink>
+    </w:p>
+  </w:footnote>
+  <w:footnote w:id="3">
+    <w:p>
+      <w:pPr>
+        <w:pStyle w:val="Textonotapie"/>
+        <w:jc w:val="start"/>
+      </w:pPr>
+      <w:r>
+        <w:t xml:space="preserve"> </w:t>
+      </w:r>
+      <w:r>
+        <w:rPr>
+          <w:rStyle w:val="Refdenotaalpie"/>
+        </w:rPr>
+        <w:t>4</w:t>
+      </w:r>
+      <w:r>
+        <w:t>OpenSLR</w:t>
+      </w:r>
+      <w:r>
+        <w:t xml:space="preserve"> dataset </w:t>
+      </w:r>
+      <w:hyperlink r:id="rId4" w:history="1">
+        <w:r>
+          <w:rPr>
+            <w:rStyle w:val="Hipervnculo"/>
+          </w:rPr>
+          <w:t>http://www.openslr.org/28/</w:t>
+        </w:r>
+      </w:hyperlink>
+    </w:p>
+    <w:p>
+      <w:pPr>
+        <w:pStyle w:val="Textonotapie"/>
+        <w:jc w:val="both"/>
+      </w:pPr>
     </w:p>
   </w:footnote>
 </w:footnotes>
 </file>
 
 <file path=word/numbering.xml><?xml version="1.0" encoding="utf-8"?>
-<w:numbering xmlns:cx="http://schemas.microsoft.com/office/drawing/2014/chartex" xmlns:mc="http://schemas.openxmlformats.org/markup-compatibility/2006" xmlns:o="urn:schemas-microsoft-com:office:office" xmlns:r="http://purl.oclc.org/ooxml/officeDocument/relationships" xmlns:m="http://purl.oclc.org/ooxml/officeDocument/math" xmlns:v="urn:schemas-microsoft-com:vml" xmlns:wp14="http://schemas.microsoft.com/office/word/2010/wordprocessingDrawing" xmlns:wp="http://purl.oclc.org/ooxml/drawingml/wordprocessingDrawing" xmlns:w10="urn:schemas-microsoft-com:office:word" xmlns:w="http://purl.oclc.org/ooxml/wordprocessingml/main" xmlns:w14="http://schemas.microsoft.com/office/word/2010/wordml" xmlns:w15="http://schemas.microsoft.com/office/word/2012/wordml" xmlns:w16se="http://schemas.microsoft.com/office/word/2015/wordml/symex" xmlns:wpi="http://schemas.microsoft.com/office/word/2010/wordprocessingInk" xmlns:wne="http://schemas.microsoft.com/office/word/2006/wordml" mc:Ignorable="w14 w15 w16se wne wp14">
+<w:numbering xmlns:cx="http://schemas.microsoft.com/office/drawing/2014/chartex" xmlns:cx1="http://schemas.microsoft.com/office/drawing/2015/9/8/chartex" xmlns:cx2="http://schemas.microsoft.com/office/drawing/2015/10/21/chartex" xmlns:cx3="http://schemas.microsoft.com/office/drawing/2016/5/9/chartex" xmlns:cx4="http://schemas.microsoft.com/office/drawing/2016/5/10/chartex" xmlns:cx5="http://schemas.microsoft.com/office/drawing/2016/5/11/chartex" xmlns:cx6="http://schemas.microsoft.com/office/drawing/2016/5/12/chartex" xmlns:cx7="http://schemas.microsoft.com/office/drawing/2016/5/13/chartex" xmlns:cx8="http://schemas.microsoft.com/office/drawing/2016/5/14/chartex" xmlns:mc="http://schemas.openxmlformats.org/markup-compatibility/2006" xmlns:aink="http://schemas.microsoft.com/office/drawing/2016/ink" xmlns:am3d="http://schemas.microsoft.com/office/drawing/2017/model3d" xmlns:o="urn:schemas-microsoft-com:office:office" xmlns:r="http://purl.oclc.org/ooxml/officeDocument/relationships" xmlns:m="http://purl.oclc.org/ooxml/officeDocument/math" xmlns:v="urn:schemas-microsoft-com:vml" xmlns:wp14="http://schemas.microsoft.com/office/word/2010/wordprocessingDrawing" xmlns:wp="http://purl.oclc.org/ooxml/drawingml/wordprocessingDrawing" xmlns:w10="urn:schemas-microsoft-com:office:word" xmlns:w="http://purl.oclc.org/ooxml/wordprocessingml/main" xmlns:w14="http://schemas.microsoft.com/office/word/2010/wordml" xmlns:w15="http://schemas.microsoft.com/office/word/2012/wordml" xmlns:w16cid="http://schemas.microsoft.com/office/word/2016/wordml/cid" xmlns:w16se="http://schemas.microsoft.com/office/word/2015/wordml/symex" xmlns:wpi="http://schemas.microsoft.com/office/word/2010/wordprocessingInk" xmlns:wne="http://schemas.microsoft.com/office/word/2006/wordml" mc:Ignorable="w14 w15 w16se w16cid wne wp14">
   <w:abstractNum w:abstractNumId="0" w15:restartNumberingAfterBreak="0">
     <w:nsid w:val="FFFFFF1D"/>
     <w:multiLevelType w:val="multilevel"/>
@@ -5978,6 +7098,118 @@
     </w:lvl>
   </w:abstractNum>
   <w:abstractNum w:abstractNumId="12" w15:restartNumberingAfterBreak="0">
+    <w:nsid w:val="07E62ACC"/>
+    <w:multiLevelType w:val="hybridMultilevel"/>
+    <w:tmpl w:val="89423A16"/>
+    <w:lvl w:ilvl="0" w:tplc="5956D0D8">
+      <w:numFmt w:val="bullet"/>
+      <w:lvlText w:val="-"/>
+      <w:lvlJc w:val="start"/>
+      <w:pPr>
+        <w:ind w:start="36pt" w:hanging="18pt"/>
+      </w:pPr>
+      <w:rPr>
+        <w:rFonts w:ascii="Times New Roman" w:eastAsia="SimSun" w:hAnsi="Times New Roman" w:cs="Times New Roman" w:hint="default"/>
+      </w:rPr>
+    </w:lvl>
+    <w:lvl w:ilvl="1" w:tplc="2C0A0003" w:tentative="1">
+      <w:start w:val="1"/>
+      <w:numFmt w:val="bullet"/>
+      <w:lvlText w:val="o"/>
+      <w:lvlJc w:val="start"/>
+      <w:pPr>
+        <w:ind w:start="72pt" w:hanging="18pt"/>
+      </w:pPr>
+      <w:rPr>
+        <w:rFonts w:ascii="Courier New" w:hAnsi="Courier New" w:cs="Courier New" w:hint="default"/>
+      </w:rPr>
+    </w:lvl>
+    <w:lvl w:ilvl="2" w:tplc="2C0A0005" w:tentative="1">
+      <w:start w:val="1"/>
+      <w:numFmt w:val="bullet"/>
+      <w:lvlText w:val=""/>
+      <w:lvlJc w:val="start"/>
+      <w:pPr>
+        <w:ind w:start="108pt" w:hanging="18pt"/>
+      </w:pPr>
+      <w:rPr>
+        <w:rFonts w:ascii="Wingdings" w:hAnsi="Wingdings" w:hint="default"/>
+      </w:rPr>
+    </w:lvl>
+    <w:lvl w:ilvl="3" w:tplc="2C0A0001" w:tentative="1">
+      <w:start w:val="1"/>
+      <w:numFmt w:val="bullet"/>
+      <w:lvlText w:val=""/>
+      <w:lvlJc w:val="start"/>
+      <w:pPr>
+        <w:ind w:start="144pt" w:hanging="18pt"/>
+      </w:pPr>
+      <w:rPr>
+        <w:rFonts w:ascii="Symbol" w:hAnsi="Symbol" w:hint="default"/>
+      </w:rPr>
+    </w:lvl>
+    <w:lvl w:ilvl="4" w:tplc="2C0A0003" w:tentative="1">
+      <w:start w:val="1"/>
+      <w:numFmt w:val="bullet"/>
+      <w:lvlText w:val="o"/>
+      <w:lvlJc w:val="start"/>
+      <w:pPr>
+        <w:ind w:start="180pt" w:hanging="18pt"/>
+      </w:pPr>
+      <w:rPr>
+        <w:rFonts w:ascii="Courier New" w:hAnsi="Courier New" w:cs="Courier New" w:hint="default"/>
+      </w:rPr>
+    </w:lvl>
+    <w:lvl w:ilvl="5" w:tplc="2C0A0005" w:tentative="1">
+      <w:start w:val="1"/>
+      <w:numFmt w:val="bullet"/>
+      <w:lvlText w:val=""/>
+      <w:lvlJc w:val="start"/>
+      <w:pPr>
+        <w:ind w:start="216pt" w:hanging="18pt"/>
+      </w:pPr>
+      <w:rPr>
+        <w:rFonts w:ascii="Wingdings" w:hAnsi="Wingdings" w:hint="default"/>
+      </w:rPr>
+    </w:lvl>
+    <w:lvl w:ilvl="6" w:tplc="2C0A0001" w:tentative="1">
+      <w:start w:val="1"/>
+      <w:numFmt w:val="bullet"/>
+      <w:lvlText w:val=""/>
+      <w:lvlJc w:val="start"/>
+      <w:pPr>
+        <w:ind w:start="252pt" w:hanging="18pt"/>
+      </w:pPr>
+      <w:rPr>
+        <w:rFonts w:ascii="Symbol" w:hAnsi="Symbol" w:hint="default"/>
+      </w:rPr>
+    </w:lvl>
+    <w:lvl w:ilvl="7" w:tplc="2C0A0003" w:tentative="1">
+      <w:start w:val="1"/>
+      <w:numFmt w:val="bullet"/>
+      <w:lvlText w:val="o"/>
+      <w:lvlJc w:val="start"/>
+      <w:pPr>
+        <w:ind w:start="288pt" w:hanging="18pt"/>
+      </w:pPr>
+      <w:rPr>
+        <w:rFonts w:ascii="Courier New" w:hAnsi="Courier New" w:cs="Courier New" w:hint="default"/>
+      </w:rPr>
+    </w:lvl>
+    <w:lvl w:ilvl="8" w:tplc="2C0A0005" w:tentative="1">
+      <w:start w:val="1"/>
+      <w:numFmt w:val="bullet"/>
+      <w:lvlText w:val=""/>
+      <w:lvlJc w:val="start"/>
+      <w:pPr>
+        <w:ind w:start="324pt" w:hanging="18pt"/>
+      </w:pPr>
+      <w:rPr>
+        <w:rFonts w:ascii="Wingdings" w:hAnsi="Wingdings" w:hint="default"/>
+      </w:rPr>
+    </w:lvl>
+  </w:abstractNum>
+  <w:abstractNum w:abstractNumId="13" w15:restartNumberingAfterBreak="0">
     <w:nsid w:val="1E177E97"/>
     <w:multiLevelType w:val="hybridMultilevel"/>
     <w:tmpl w:val="A6463BCE"/>
@@ -6063,7 +7295,7 @@
       </w:pPr>
     </w:lvl>
   </w:abstractNum>
-  <w:abstractNum w:abstractNumId="13" w15:restartNumberingAfterBreak="0">
+  <w:abstractNum w:abstractNumId="14" w15:restartNumberingAfterBreak="0">
     <w:nsid w:val="20AF0333"/>
     <w:multiLevelType w:val="hybridMultilevel"/>
     <w:tmpl w:val="CB0E7F4E"/>
@@ -6205,7 +7437,7 @@
       </w:rPr>
     </w:lvl>
   </w:abstractNum>
-  <w:abstractNum w:abstractNumId="14" w15:restartNumberingAfterBreak="0">
+  <w:abstractNum w:abstractNumId="15" w15:restartNumberingAfterBreak="0">
     <w:nsid w:val="26FE1FCF"/>
     <w:multiLevelType w:val="hybridMultilevel"/>
     <w:tmpl w:val="33826962"/>
@@ -6366,7 +7598,7 @@
       </w:rPr>
     </w:lvl>
   </w:abstractNum>
-  <w:abstractNum w:abstractNumId="15" w15:restartNumberingAfterBreak="0">
+  <w:abstractNum w:abstractNumId="16" w15:restartNumberingAfterBreak="0">
     <w:nsid w:val="285E51C7"/>
     <w:multiLevelType w:val="hybridMultilevel"/>
     <w:tmpl w:val="7494D206"/>
@@ -6478,7 +7710,7 @@
       </w:rPr>
     </w:lvl>
   </w:abstractNum>
-  <w:abstractNum w:abstractNumId="16" w15:restartNumberingAfterBreak="0">
+  <w:abstractNum w:abstractNumId="17" w15:restartNumberingAfterBreak="0">
     <w:nsid w:val="3514090F"/>
     <w:multiLevelType w:val="hybridMultilevel"/>
     <w:tmpl w:val="382C6970"/>
@@ -6590,7 +7822,7 @@
       </w:rPr>
     </w:lvl>
   </w:abstractNum>
-  <w:abstractNum w:abstractNumId="17" w15:restartNumberingAfterBreak="0">
+  <w:abstractNum w:abstractNumId="18" w15:restartNumberingAfterBreak="0">
     <w:nsid w:val="37660336"/>
     <w:multiLevelType w:val="hybridMultilevel"/>
     <w:tmpl w:val="754EAC84"/>
@@ -6731,7 +7963,7 @@
       </w:rPr>
     </w:lvl>
   </w:abstractNum>
-  <w:abstractNum w:abstractNumId="18" w15:restartNumberingAfterBreak="0">
+  <w:abstractNum w:abstractNumId="19" w15:restartNumberingAfterBreak="0">
     <w:nsid w:val="39E54FC6"/>
     <w:multiLevelType w:val="singleLevel"/>
     <w:tmpl w:val="5B7288D4"/>
@@ -6751,7 +7983,7 @@
       </w:rPr>
     </w:lvl>
   </w:abstractNum>
-  <w:abstractNum w:abstractNumId="19" w15:restartNumberingAfterBreak="0">
+  <w:abstractNum w:abstractNumId="20" w15:restartNumberingAfterBreak="0">
     <w:nsid w:val="4189603E"/>
     <w:multiLevelType w:val="multilevel"/>
     <w:tmpl w:val="0AB06E12"/>
@@ -6958,7 +8190,7 @@
       </w:rPr>
     </w:lvl>
   </w:abstractNum>
-  <w:abstractNum w:abstractNumId="20" w15:restartNumberingAfterBreak="0">
+  <w:abstractNum w:abstractNumId="21" w15:restartNumberingAfterBreak="0">
     <w:nsid w:val="493C3F76"/>
     <w:multiLevelType w:val="hybridMultilevel"/>
     <w:tmpl w:val="9A9E418C"/>
@@ -7069,7 +8301,7 @@
       </w:pPr>
     </w:lvl>
   </w:abstractNum>
-  <w:abstractNum w:abstractNumId="21" w15:restartNumberingAfterBreak="0">
+  <w:abstractNum w:abstractNumId="22" w15:restartNumberingAfterBreak="0">
     <w:nsid w:val="50367EEB"/>
     <w:multiLevelType w:val="hybridMultilevel"/>
     <w:tmpl w:val="5E5676D4"/>
@@ -7181,7 +8413,7 @@
       </w:rPr>
     </w:lvl>
   </w:abstractNum>
-  <w:abstractNum w:abstractNumId="22" w15:restartNumberingAfterBreak="0">
+  <w:abstractNum w:abstractNumId="23" w15:restartNumberingAfterBreak="0">
     <w:nsid w:val="52CA544A"/>
     <w:multiLevelType w:val="singleLevel"/>
     <w:tmpl w:val="AED6D67E"/>
@@ -7208,7 +8440,7 @@
       </w:rPr>
     </w:lvl>
   </w:abstractNum>
-  <w:abstractNum w:abstractNumId="23" w15:restartNumberingAfterBreak="0">
+  <w:abstractNum w:abstractNumId="24" w15:restartNumberingAfterBreak="0">
     <w:nsid w:val="53047E87"/>
     <w:multiLevelType w:val="hybridMultilevel"/>
     <w:tmpl w:val="63C85D68"/>
@@ -7320,7 +8552,7 @@
       </w:rPr>
     </w:lvl>
   </w:abstractNum>
-  <w:abstractNum w:abstractNumId="24" w15:restartNumberingAfterBreak="0">
+  <w:abstractNum w:abstractNumId="25" w15:restartNumberingAfterBreak="0">
     <w:nsid w:val="6C402C58"/>
     <w:multiLevelType w:val="hybridMultilevel"/>
     <w:tmpl w:val="9A1CA078"/>
@@ -7465,7 +8697,7 @@
       </w:rPr>
     </w:lvl>
   </w:abstractNum>
-  <w:abstractNum w:abstractNumId="25" w15:restartNumberingAfterBreak="0">
+  <w:abstractNum w:abstractNumId="26" w15:restartNumberingAfterBreak="0">
     <w:nsid w:val="6CD32DA8"/>
     <w:multiLevelType w:val="singleLevel"/>
     <w:tmpl w:val="166470C2"/>
@@ -7491,41 +8723,153 @@
       </w:rPr>
     </w:lvl>
   </w:abstractNum>
+  <w:abstractNum w:abstractNumId="27" w15:restartNumberingAfterBreak="0">
+    <w:nsid w:val="783F5926"/>
+    <w:multiLevelType w:val="hybridMultilevel"/>
+    <w:tmpl w:val="AB38FA2A"/>
+    <w:lvl w:ilvl="0" w:tplc="84DC82A0">
+      <w:numFmt w:val="bullet"/>
+      <w:lvlText w:val="-"/>
+      <w:lvlJc w:val="start"/>
+      <w:pPr>
+        <w:ind w:start="28pt" w:hanging="18pt"/>
+      </w:pPr>
+      <w:rPr>
+        <w:rFonts w:ascii="Times New Roman" w:eastAsia="SimSun" w:hAnsi="Times New Roman" w:cs="Times New Roman" w:hint="default"/>
+      </w:rPr>
+    </w:lvl>
+    <w:lvl w:ilvl="1" w:tplc="2C0A0003" w:tentative="1">
+      <w:start w:val="1"/>
+      <w:numFmt w:val="bullet"/>
+      <w:lvlText w:val="o"/>
+      <w:lvlJc w:val="start"/>
+      <w:pPr>
+        <w:ind w:start="64pt" w:hanging="18pt"/>
+      </w:pPr>
+      <w:rPr>
+        <w:rFonts w:ascii="Courier New" w:hAnsi="Courier New" w:cs="Courier New" w:hint="default"/>
+      </w:rPr>
+    </w:lvl>
+    <w:lvl w:ilvl="2" w:tplc="2C0A0005" w:tentative="1">
+      <w:start w:val="1"/>
+      <w:numFmt w:val="bullet"/>
+      <w:lvlText w:val=""/>
+      <w:lvlJc w:val="start"/>
+      <w:pPr>
+        <w:ind w:start="100pt" w:hanging="18pt"/>
+      </w:pPr>
+      <w:rPr>
+        <w:rFonts w:ascii="Wingdings" w:hAnsi="Wingdings" w:hint="default"/>
+      </w:rPr>
+    </w:lvl>
+    <w:lvl w:ilvl="3" w:tplc="2C0A0001" w:tentative="1">
+      <w:start w:val="1"/>
+      <w:numFmt w:val="bullet"/>
+      <w:lvlText w:val=""/>
+      <w:lvlJc w:val="start"/>
+      <w:pPr>
+        <w:ind w:start="136pt" w:hanging="18pt"/>
+      </w:pPr>
+      <w:rPr>
+        <w:rFonts w:ascii="Symbol" w:hAnsi="Symbol" w:hint="default"/>
+      </w:rPr>
+    </w:lvl>
+    <w:lvl w:ilvl="4" w:tplc="2C0A0003" w:tentative="1">
+      <w:start w:val="1"/>
+      <w:numFmt w:val="bullet"/>
+      <w:lvlText w:val="o"/>
+      <w:lvlJc w:val="start"/>
+      <w:pPr>
+        <w:ind w:start="172pt" w:hanging="18pt"/>
+      </w:pPr>
+      <w:rPr>
+        <w:rFonts w:ascii="Courier New" w:hAnsi="Courier New" w:cs="Courier New" w:hint="default"/>
+      </w:rPr>
+    </w:lvl>
+    <w:lvl w:ilvl="5" w:tplc="2C0A0005" w:tentative="1">
+      <w:start w:val="1"/>
+      <w:numFmt w:val="bullet"/>
+      <w:lvlText w:val=""/>
+      <w:lvlJc w:val="start"/>
+      <w:pPr>
+        <w:ind w:start="208pt" w:hanging="18pt"/>
+      </w:pPr>
+      <w:rPr>
+        <w:rFonts w:ascii="Wingdings" w:hAnsi="Wingdings" w:hint="default"/>
+      </w:rPr>
+    </w:lvl>
+    <w:lvl w:ilvl="6" w:tplc="2C0A0001" w:tentative="1">
+      <w:start w:val="1"/>
+      <w:numFmt w:val="bullet"/>
+      <w:lvlText w:val=""/>
+      <w:lvlJc w:val="start"/>
+      <w:pPr>
+        <w:ind w:start="244pt" w:hanging="18pt"/>
+      </w:pPr>
+      <w:rPr>
+        <w:rFonts w:ascii="Symbol" w:hAnsi="Symbol" w:hint="default"/>
+      </w:rPr>
+    </w:lvl>
+    <w:lvl w:ilvl="7" w:tplc="2C0A0003" w:tentative="1">
+      <w:start w:val="1"/>
+      <w:numFmt w:val="bullet"/>
+      <w:lvlText w:val="o"/>
+      <w:lvlJc w:val="start"/>
+      <w:pPr>
+        <w:ind w:start="280pt" w:hanging="18pt"/>
+      </w:pPr>
+      <w:rPr>
+        <w:rFonts w:ascii="Courier New" w:hAnsi="Courier New" w:cs="Courier New" w:hint="default"/>
+      </w:rPr>
+    </w:lvl>
+    <w:lvl w:ilvl="8" w:tplc="2C0A0005" w:tentative="1">
+      <w:start w:val="1"/>
+      <w:numFmt w:val="bullet"/>
+      <w:lvlText w:val=""/>
+      <w:lvlJc w:val="start"/>
+      <w:pPr>
+        <w:ind w:start="316pt" w:hanging="18pt"/>
+      </w:pPr>
+      <w:rPr>
+        <w:rFonts w:ascii="Wingdings" w:hAnsi="Wingdings" w:hint="default"/>
+      </w:rPr>
+    </w:lvl>
+  </w:abstractNum>
   <w:num w:numId="1">
-    <w:abstractNumId w:val="17"/>
+    <w:abstractNumId w:val="18"/>
   </w:num>
   <w:num w:numId="2">
-    <w:abstractNumId w:val="24"/>
+    <w:abstractNumId w:val="25"/>
   </w:num>
   <w:num w:numId="3">
+    <w:abstractNumId w:val="15"/>
+  </w:num>
+  <w:num w:numId="4">
+    <w:abstractNumId w:val="20"/>
+  </w:num>
+  <w:num w:numId="5">
+    <w:abstractNumId w:val="20"/>
+  </w:num>
+  <w:num w:numId="6">
+    <w:abstractNumId w:val="20"/>
+  </w:num>
+  <w:num w:numId="7">
+    <w:abstractNumId w:val="20"/>
+  </w:num>
+  <w:num w:numId="8">
+    <w:abstractNumId w:val="23"/>
+  </w:num>
+  <w:num w:numId="9">
+    <w:abstractNumId w:val="26"/>
+  </w:num>
+  <w:num w:numId="10">
+    <w:abstractNumId w:val="19"/>
+  </w:num>
+  <w:num w:numId="11">
     <w:abstractNumId w:val="14"/>
   </w:num>
-  <w:num w:numId="4">
-    <w:abstractNumId w:val="19"/>
-  </w:num>
-  <w:num w:numId="5">
-    <w:abstractNumId w:val="19"/>
-  </w:num>
-  <w:num w:numId="6">
-    <w:abstractNumId w:val="19"/>
-  </w:num>
-  <w:num w:numId="7">
-    <w:abstractNumId w:val="19"/>
-  </w:num>
-  <w:num w:numId="8">
-    <w:abstractNumId w:val="22"/>
-  </w:num>
-  <w:num w:numId="9">
-    <w:abstractNumId w:val="25"/>
-  </w:num>
-  <w:num w:numId="10">
-    <w:abstractNumId w:val="18"/>
-  </w:num>
-  <w:num w:numId="11">
+  <w:num w:numId="12">
     <w:abstractNumId w:val="13"/>
-  </w:num>
-  <w:num w:numId="12">
-    <w:abstractNumId w:val="12"/>
   </w:num>
   <w:num w:numId="13">
     <w:abstractNumId w:val="0"/>
@@ -7561,28 +8905,34 @@
     <w:abstractNumId w:val="1"/>
   </w:num>
   <w:num w:numId="24">
-    <w:abstractNumId w:val="20"/>
+    <w:abstractNumId w:val="21"/>
   </w:num>
   <w:num w:numId="25">
-    <w:abstractNumId w:val="15"/>
+    <w:abstractNumId w:val="16"/>
   </w:num>
   <w:num w:numId="26">
-    <w:abstractNumId w:val="21"/>
+    <w:abstractNumId w:val="22"/>
   </w:num>
   <w:num w:numId="27">
     <w:abstractNumId w:val="11"/>
   </w:num>
   <w:num w:numId="28">
-    <w:abstractNumId w:val="23"/>
+    <w:abstractNumId w:val="24"/>
   </w:num>
   <w:num w:numId="29">
-    <w:abstractNumId w:val="16"/>
+    <w:abstractNumId w:val="17"/>
+  </w:num>
+  <w:num w:numId="30">
+    <w:abstractNumId w:val="27"/>
+  </w:num>
+  <w:num w:numId="31">
+    <w:abstractNumId w:val="12"/>
   </w:num>
 </w:numbering>
 </file>
 
 <file path=word/styles.xml><?xml version="1.0" encoding="utf-8"?>
-<w:styles xmlns:mc="http://schemas.openxmlformats.org/markup-compatibility/2006" xmlns:r="http://purl.oclc.org/ooxml/officeDocument/relationships" xmlns:w="http://purl.oclc.org/ooxml/wordprocessingml/main" xmlns:w14="http://schemas.microsoft.com/office/word/2010/wordml" xmlns:w15="http://schemas.microsoft.com/office/word/2012/wordml" xmlns:w16se="http://schemas.microsoft.com/office/word/2015/wordml/symex" mc:Ignorable="w14 w15 w16se">
+<w:styles xmlns:mc="http://schemas.openxmlformats.org/markup-compatibility/2006" xmlns:r="http://purl.oclc.org/ooxml/officeDocument/relationships" xmlns:w="http://purl.oclc.org/ooxml/wordprocessingml/main" xmlns:w14="http://schemas.microsoft.com/office/word/2010/wordml" xmlns:w15="http://schemas.microsoft.com/office/word/2012/wordml" xmlns:w16cid="http://schemas.microsoft.com/office/word/2016/wordml/cid" xmlns:w16se="http://schemas.microsoft.com/office/word/2015/wordml/symex" mc:Ignorable="w14 w15 w16se w16cid">
   <w:docDefaults>
     <w:rPrDefault>
       <w:rPr>
@@ -7592,7 +8942,7 @@
     </w:rPrDefault>
     <w:pPrDefault/>
   </w:docDefaults>
-  <w:latentStyles w:defLockedState="0" w:defUIPriority="0" w:defSemiHidden="0" w:defUnhideWhenUsed="0" w:defQFormat="0" w:count="371">
+  <w:latentStyles w:defLockedState="0" w:defUIPriority="0" w:defSemiHidden="0" w:defUnhideWhenUsed="0" w:defQFormat="0" w:count="376">
     <w:lsdException w:name="Normal" w:qFormat="1"/>
     <w:lsdException w:name="heading 1" w:qFormat="1"/>
     <w:lsdException w:name="heading 2" w:qFormat="1"/>
@@ -7603,6 +8953,7 @@
     <w:lsdException w:name="heading 7" w:semiHidden="1" w:unhideWhenUsed="1" w:qFormat="1"/>
     <w:lsdException w:name="heading 8" w:semiHidden="1" w:unhideWhenUsed="1" w:qFormat="1"/>
     <w:lsdException w:name="heading 9" w:semiHidden="1" w:unhideWhenUsed="1" w:qFormat="1"/>
+    <w:lsdException w:name="footer" w:uiPriority="99"/>
     <w:lsdException w:name="caption" w:semiHidden="1" w:unhideWhenUsed="1" w:qFormat="1"/>
     <w:lsdException w:name="Title" w:qFormat="1"/>
     <w:lsdException w:name="Subtitle" w:qFormat="1"/>
@@ -7874,6 +9225,11 @@
     <w:lsdException w:name="List Table 5 Dark Accent 6" w:uiPriority="50"/>
     <w:lsdException w:name="List Table 6 Colorful Accent 6" w:uiPriority="51"/>
     <w:lsdException w:name="List Table 7 Colorful Accent 6" w:uiPriority="52"/>
+    <w:lsdException w:name="Mention" w:semiHidden="1" w:uiPriority="99" w:unhideWhenUsed="1"/>
+    <w:lsdException w:name="Smart Hyperlink" w:semiHidden="1" w:uiPriority="99" w:unhideWhenUsed="1"/>
+    <w:lsdException w:name="Hashtag" w:semiHidden="1" w:uiPriority="99" w:unhideWhenUsed="1"/>
+    <w:lsdException w:name="Unresolved Mention" w:semiHidden="1" w:uiPriority="99" w:unhideWhenUsed="1"/>
+    <w:lsdException w:name="Smart Link" w:semiHidden="1" w:uiPriority="99" w:unhideWhenUsed="1"/>
   </w:latentStyles>
   <w:style w:type="paragraph" w:default="1" w:styleId="Normal">
     <w:name w:val="Normal"/>
@@ -8302,6 +9658,7 @@
     <w:name w:val="footer"/>
     <w:basedOn w:val="Normal"/>
     <w:link w:val="PiedepginaCar"/>
+    <w:uiPriority w:val="99"/>
     <w:rsid w:val="001A3B3D"/>
     <w:pPr>
       <w:tabs>
@@ -8314,6 +9671,7 @@
     <w:name w:val="Pie de página Car"/>
     <w:basedOn w:val="Fuentedeprrafopredeter"/>
     <w:link w:val="Piedepgina"/>
+    <w:uiPriority w:val="99"/>
     <w:rsid w:val="001A3B3D"/>
   </w:style>
   <w:style w:type="character" w:styleId="Hipervnculo">
@@ -8358,8 +9716,8 @@
       <w:color w:val="808080"/>
     </w:rPr>
   </w:style>
-  <w:style w:type="character" w:customStyle="1" w:styleId="UnresolvedMention">
-    <w:name w:val="Unresolved Mention"/>
+  <w:style w:type="character" w:customStyle="1" w:styleId="Mencinsinresolver2">
+    <w:name w:val="Mención sin resolver2"/>
     <w:basedOn w:val="Fuentedeprrafopredeter"/>
     <w:uiPriority w:val="99"/>
     <w:semiHidden/>
@@ -8407,6 +9765,38 @@
     <w:rPr>
       <w:color w:val="954F72" w:themeColor="followedHyperlink"/>
       <w:u w:val="single"/>
+    </w:rPr>
+  </w:style>
+  <w:style w:type="character" w:styleId="Mencinsinresolver">
+    <w:name w:val="Unresolved Mention"/>
+    <w:basedOn w:val="Fuentedeprrafopredeter"/>
+    <w:uiPriority w:val="99"/>
+    <w:semiHidden/>
+    <w:unhideWhenUsed/>
+    <w:rsid w:val="00E76402"/>
+    <w:rPr>
+      <w:color w:val="605E5C"/>
+      <w:shd w:val="clear" w:color="auto" w:fill="E1DFDD"/>
+    </w:rPr>
+  </w:style>
+  <w:style w:type="paragraph" w:styleId="Textonotaalfinal">
+    <w:name w:val="endnote text"/>
+    <w:basedOn w:val="Normal"/>
+    <w:link w:val="TextonotaalfinalCar"/>
+    <w:rsid w:val="00AE1ECE"/>
+  </w:style>
+  <w:style w:type="character" w:customStyle="1" w:styleId="TextonotaalfinalCar">
+    <w:name w:val="Texto nota al final Car"/>
+    <w:basedOn w:val="Fuentedeprrafopredeter"/>
+    <w:link w:val="Textonotaalfinal"/>
+    <w:rsid w:val="00AE1ECE"/>
+  </w:style>
+  <w:style w:type="character" w:styleId="Refdenotaalfinal">
+    <w:name w:val="endnote reference"/>
+    <w:basedOn w:val="Fuentedeprrafopredeter"/>
+    <w:rsid w:val="00AE1ECE"/>
+    <w:rPr>
+      <w:vertAlign w:val="superscript"/>
     </w:rPr>
   </w:style>
 </w:styles>
@@ -8678,7 +10068,7 @@
 </file>
 
 <file path=customXml/itemProps1.xml><?xml version="1.0" encoding="utf-8"?>
-<ds:datastoreItem xmlns:ds="http://purl.oclc.org/ooxml/officeDocument/customXml" ds:itemID="{F5B3849A-800A-4601-B0E2-7FAD8293E477}">
+<ds:datastoreItem xmlns:ds="http://purl.oclc.org/ooxml/officeDocument/customXml" ds:itemID="{76BDAB64-A990-47B4-BB34-41410E0D1906}">
   <ds:schemaRefs>
     <ds:schemaRef ds:uri="http://schemas.openxmlformats.org/officeDocument/2006/bibliography"/>
   </ds:schemaRefs>

</xml_diff>

<commit_message>
Informe Terminado, falta revisar
</commit_message>
<xml_diff>
--- a/Report/Informe.docx
+++ b/Report/Informe.docx
@@ -1,6 +1,6 @@
 
 <file path=word/document.xml><?xml version="1.0" encoding="utf-8"?>
-<w:document xmlns:cx="http://schemas.microsoft.com/office/drawing/2014/chartex" xmlns:cx1="http://schemas.microsoft.com/office/drawing/2015/9/8/chartex" xmlns:cx2="http://schemas.microsoft.com/office/drawing/2015/10/21/chartex" xmlns:cx3="http://schemas.microsoft.com/office/drawing/2016/5/9/chartex" xmlns:cx4="http://schemas.microsoft.com/office/drawing/2016/5/10/chartex" xmlns:cx5="http://schemas.microsoft.com/office/drawing/2016/5/11/chartex" xmlns:cx6="http://schemas.microsoft.com/office/drawing/2016/5/12/chartex" xmlns:cx7="http://schemas.microsoft.com/office/drawing/2016/5/13/chartex" xmlns:cx8="http://schemas.microsoft.com/office/drawing/2016/5/14/chartex" xmlns:mc="http://schemas.openxmlformats.org/markup-compatibility/2006" xmlns:aink="http://schemas.microsoft.com/office/drawing/2016/ink" xmlns:am3d="http://schemas.microsoft.com/office/drawing/2017/model3d" xmlns:o="urn:schemas-microsoft-com:office:office" xmlns:r="http://purl.oclc.org/ooxml/officeDocument/relationships" xmlns:m="http://purl.oclc.org/ooxml/officeDocument/math" xmlns:v="urn:schemas-microsoft-com:vml" xmlns:wp14="http://schemas.microsoft.com/office/word/2010/wordprocessingDrawing" xmlns:wp="http://purl.oclc.org/ooxml/drawingml/wordprocessingDrawing" xmlns:w10="urn:schemas-microsoft-com:office:word" xmlns:w="http://purl.oclc.org/ooxml/wordprocessingml/main" xmlns:w14="http://schemas.microsoft.com/office/word/2010/wordml" xmlns:w15="http://schemas.microsoft.com/office/word/2012/wordml" xmlns:w16cid="http://schemas.microsoft.com/office/word/2016/wordml/cid" xmlns:w16se="http://schemas.microsoft.com/office/word/2015/wordml/symex" xmlns:wpi="http://schemas.microsoft.com/office/word/2010/wordprocessingInk" xmlns:wne="http://schemas.microsoft.com/office/word/2006/wordml" mc:Ignorable="w14 w15 w16se w16cid wne wp14" w:conformance="strict">
+<w:document xmlns:cx="http://schemas.microsoft.com/office/drawing/2014/chartex" xmlns:mc="http://schemas.openxmlformats.org/markup-compatibility/2006" xmlns:o="urn:schemas-microsoft-com:office:office" xmlns:r="http://purl.oclc.org/ooxml/officeDocument/relationships" xmlns:m="http://purl.oclc.org/ooxml/officeDocument/math" xmlns:v="urn:schemas-microsoft-com:vml" xmlns:wp14="http://schemas.microsoft.com/office/word/2010/wordprocessingDrawing" xmlns:wp="http://purl.oclc.org/ooxml/drawingml/wordprocessingDrawing" xmlns:w10="urn:schemas-microsoft-com:office:word" xmlns:w="http://purl.oclc.org/ooxml/wordprocessingml/main" xmlns:w14="http://schemas.microsoft.com/office/word/2010/wordml" xmlns:w15="http://schemas.microsoft.com/office/word/2012/wordml" xmlns:w16se="http://schemas.microsoft.com/office/word/2015/wordml/symex" xmlns:wpi="http://schemas.microsoft.com/office/word/2010/wordprocessingInk" xmlns:wne="http://schemas.microsoft.com/office/word/2006/wordml" mc:Ignorable="w14 w15 w16se wne wp14" w:conformance="strict">
   <w:body>
     <w:p>
       <w:pPr>
@@ -46,7 +46,28 @@
           <w:b/>
           <w:kern w:val="48"/>
         </w:rPr>
-        <w:t>systems based on Fast Block Least Mean Square Algorithm</w:t>
+        <w:t xml:space="preserve">systems based on Fast Block Least Mean Square </w:t>
+      </w:r>
+      <w:r>
+        <w:rPr>
+          <w:b/>
+          <w:kern w:val="48"/>
+        </w:rPr>
+        <w:t xml:space="preserve"> and Recursive Least Squares </w:t>
+      </w:r>
+      <w:r>
+        <w:rPr>
+          <w:b/>
+          <w:kern w:val="48"/>
+        </w:rPr>
+        <w:t>Algorithm</w:t>
+      </w:r>
+      <w:r>
+        <w:rPr>
+          <w:b/>
+          <w:kern w:val="48"/>
+        </w:rPr>
+        <w:t>s</w:t>
       </w:r>
     </w:p>
     <w:p>
@@ -134,6 +155,7 @@
         <w:rPr>
           <w:lang w:val="es-AR"/>
         </w:rPr>
+        <w:lastRenderedPageBreak/>
         <w:br w:type="column"/>
       </w:r>
     </w:p>
@@ -146,6 +168,7 @@
           <w:i/>
           <w:iCs/>
         </w:rPr>
+        <w:lastRenderedPageBreak/>
         <w:t>Abstract</w:t>
       </w:r>
       <w:r>
@@ -161,7 +184,13 @@
         <w:t>n</w:t>
       </w:r>
       <w:r>
-        <w:t xml:space="preserve"> Fast Block Least Mean Square (Fast Block LMS) algorithm is implemented</w:t>
+        <w:t xml:space="preserve"> Fast Block Least Mean Square (Fast Block LMS) algorithm</w:t>
+      </w:r>
+      <w:r>
+        <w:t xml:space="preserve"> and Recursive Least Squares are </w:t>
+      </w:r>
+      <w:r>
+        <w:t>implemented</w:t>
       </w:r>
       <w:r>
         <w:t xml:space="preserve">. </w:t>
@@ -188,6 +217,9 @@
         <w:t>coefficient tracking of the mentioned echo cancellation scheme</w:t>
       </w:r>
       <w:r>
+        <w:t xml:space="preserve"> utilizing both filter coefficient-update algorithms</w:t>
+      </w:r>
+      <w:r>
         <w:t xml:space="preserve">. The performance of the designed scheme is evaluated with different in-room movement simulations so as to guarantee the scheme’s functionality and response in diverse acoustic conditions. </w:t>
       </w:r>
       <w:r>
@@ -195,6 +227,9 @@
       </w:r>
       <w:r>
         <w:t>.</w:t>
+      </w:r>
+      <w:r>
+        <w:t xml:space="preserve"> Despite it’s bigger computational complexity, scheme’s implementation with RLS shows a better performance in relation to Fast Block LMS implementation</w:t>
       </w:r>
     </w:p>
     <w:p>
@@ -354,6 +389,7 @@
           <w:noProof/>
           <w:lang w:val="en-US" w:eastAsia="en-US"/>
         </w:rPr>
+        <w:lastRenderedPageBreak/>
         <w:drawing>
           <wp:anchor distT="45720" distB="45720" distL="114300" distR="114300" simplePos="0" relativeHeight="251659776" behindDoc="0" locked="0" layoutInCell="1" allowOverlap="1" wp14:anchorId="23528A94" wp14:editId="748E9174">
             <wp:simplePos x="0" y="0"/>
@@ -2523,6 +2559,7 @@
           <w:spacing w:val="-1"/>
           <w:lang w:eastAsia="x-none"/>
         </w:rPr>
+        <w:lastRenderedPageBreak/>
         <w:t xml:space="preserve">Since input signal power is taken into account for filter coefficient update, it is expected that filter convergence and </w:t>
       </w:r>
       <w:proofErr w:type="spellStart"/>
@@ -3519,15 +3556,7 @@
         <w:jc w:val="start"/>
       </w:pPr>
       <w:r>
-        <w:t xml:space="preserve">This algorithm improves computational complexity in relation to the LMS algorithm while also </w:t>
-      </w:r>
-      <w:proofErr w:type="gramStart"/>
-      <w:r>
-        <w:t>taking into account</w:t>
-      </w:r>
-      <w:proofErr w:type="gramEnd"/>
-      <w:r>
-        <w:t xml:space="preserve"> input signal power in the coefficient update equation, maintaining convergence speed improvements seen in the NLMS algorithm.</w:t>
+        <w:t>This algorithm improves computational complexity in relation to the LMS algorithm while also taking into account input signal power in the coefficient update equation, maintaining convergence speed improvements seen in the NLMS algorithm.</w:t>
       </w:r>
       <w:r>
         <w:t xml:space="preserve"> </w:t>
@@ -3543,7 +3572,10 @@
         </w:rPr>
       </w:pPr>
       <w:r>
-        <w:t>Given the needed application and this algorithm’s benefits, Fast Block Least Mean Squares with Convergence Optimization was chosen.</w:t>
+        <w:t>Given the needed application and this algorithm’s benefits, Fast Block Least Mean Squares with Conv</w:t>
+      </w:r>
+      <w:r>
+        <w:t>ergence Optimization was chosen as one of the candidates for scheme’s usage.</w:t>
       </w:r>
     </w:p>
     <w:p>
@@ -3559,13 +3591,8 @@
         <w:ind w:firstLine="14.40pt"/>
         <w:jc w:val="start"/>
       </w:pPr>
-      <w:proofErr w:type="gramStart"/>
-      <w:r>
-        <w:t>Due to the fact that</w:t>
-      </w:r>
-      <w:proofErr w:type="gramEnd"/>
-      <w:r>
-        <w:t xml:space="preserve"> generally the Least Squares Algorithms have elevated computational complexity, the Recursive Least Squares algorithms try to reduce the computational complexity with a recursion.</w:t>
+      <w:r>
+        <w:t>Due to the fact that generally the Least Squares Algorithms have elevated computational complexity, the Recursive Least Squares algorithms try to reduce the computational complexity with a recursion.</w:t>
       </w:r>
     </w:p>
     <w:p>
@@ -3580,7 +3607,13 @@
         <w:t>RLS and LMS</w:t>
       </w:r>
       <w:r>
-        <w:t xml:space="preserve"> are:</w:t>
+        <w:t xml:space="preserve"> </w:t>
+      </w:r>
+      <w:r>
+        <w:t>are shown below</w:t>
+      </w:r>
+      <w:r>
+        <w:t>:</w:t>
       </w:r>
     </w:p>
     <w:p>
@@ -3592,10 +3625,19 @@
         <w:t>-</w:t>
       </w:r>
       <w:r>
+        <w:t xml:space="preserve">While </w:t>
+      </w:r>
+      <w:r>
         <w:t xml:space="preserve">LMS aims to reduce </w:t>
       </w:r>
       <w:r>
-        <w:t xml:space="preserve">the MSE and RLS intends to minimize a weighted linear least squares cost function </w:t>
+        <w:t>the MSE</w:t>
+      </w:r>
+      <w:r>
+        <w:t xml:space="preserve">, </w:t>
+      </w:r>
+      <w:r>
+        <w:t xml:space="preserve">RLS intends to minimize a weighted linear least squares cost function </w:t>
       </w:r>
       <w:r>
         <w:t>relating to the input signals</w:t>
@@ -3659,11 +3701,9 @@
       <w:r>
         <w:t xml:space="preserve">ze the convergence of RLS some assumptions must be </w:t>
       </w:r>
-      <w:proofErr w:type="gramStart"/>
-      <w:r>
-        <w:t>made :</w:t>
-      </w:r>
-      <w:proofErr w:type="gramEnd"/>
+      <w:r>
+        <w:t>made:</w:t>
+      </w:r>
       <w:r>
         <w:t xml:space="preserve"> </w:t>
       </w:r>
@@ -3709,14 +3749,12 @@
       <w:r>
         <w:t xml:space="preserve">hanges </w:t>
       </w:r>
-      <w:proofErr w:type="gramStart"/>
       <w:r>
         <w:t xml:space="preserve">in </w:t>
       </w:r>
       <w:r>
-        <w:t xml:space="preserve"> ε</w:t>
-      </w:r>
-      <w:proofErr w:type="gramEnd"/>
+        <w:t>ε</w:t>
+      </w:r>
       <w:r>
         <w:t>(n)</w:t>
       </w:r>
@@ -3765,13 +3803,7 @@
             <w:rPr>
               <w:rFonts w:ascii="Cambria Math" w:hAnsi="Cambria Math"/>
             </w:rPr>
-            <m:t>(n)}</m:t>
-          </m:r>
-          <m:r>
-            <w:rPr>
-              <w:rFonts w:ascii="Cambria Math" w:hAnsi="Cambria Math"/>
-            </w:rPr>
-            <m:t xml:space="preserve">=w0 - </m:t>
+            <m:t xml:space="preserve">(n)}=w0 - </m:t>
           </m:r>
           <m:f>
             <m:fPr>
@@ -3948,13 +3980,7 @@
                 <w:rPr>
                   <w:rFonts w:ascii="Cambria Math" w:eastAsia="Cambria Math" w:hAnsi="Cambria Math" w:cs="Cambria Math"/>
                 </w:rPr>
-                <m:t>i</m:t>
-              </m:r>
-              <m:r>
-                <w:rPr>
-                  <w:rFonts w:ascii="Cambria Math" w:eastAsia="Cambria Math" w:hAnsi="Cambria Math" w:cs="Cambria Math"/>
-                </w:rPr>
-                <m:t>=0</m:t>
+                <m:t>i=0</m:t>
               </m:r>
             </m:sub>
             <m:sup>
@@ -4054,15 +4080,11 @@
         </m:sSub>
       </m:oMath>
       <w:r>
-        <w:t xml:space="preserve"> stands for the autocorrelation matrix’s eigenvalues. </w:t>
-      </w:r>
-      <w:proofErr w:type="gramStart"/>
-      <w:r>
-        <w:t>It can be seen that the</w:t>
-      </w:r>
-      <w:proofErr w:type="gramEnd"/>
-      <w:r>
-        <w:t xml:space="preserve"> mean standard deviation is highly affected by </w:t>
+        <w:t xml:space="preserve"> stands for the autocorrelation matrix’s eigenvalues. It can be seen that the mean standard deviation </w:t>
+      </w:r>
+      <w:r>
+        <w:lastRenderedPageBreak/>
+        <w:t xml:space="preserve">is highly affected by </w:t>
       </w:r>
       <m:oMath>
         <m:sSub>
@@ -4093,16 +4115,7 @@
         </m:sSub>
       </m:oMath>
       <w:r>
-        <w:t>. D(n) decreases</w:t>
-      </w:r>
-      <w:r>
-        <w:t xml:space="preserve"> </w:t>
-      </w:r>
-      <w:r>
-        <w:t>w</w:t>
-      </w:r>
-      <w:r>
-        <w:t xml:space="preserve">ith the number of step </w:t>
+        <w:t xml:space="preserve">. D(n) decreases with the number of step </w:t>
       </w:r>
       <w:proofErr w:type="spellStart"/>
       <w:r>
@@ -4178,21 +4191,11 @@
         <w:ind w:firstLine="14.40pt"/>
         <w:jc w:val="start"/>
       </w:pPr>
-    </w:p>
-    <w:p>
-      <w:pPr>
-        <w:pStyle w:val="Ttulo2"/>
-      </w:pPr>
-      <w:r>
-        <w:t>Algorithm Implementation</w:t>
-      </w:r>
-    </w:p>
-    <w:p>
-      <w:pPr>
-        <w:jc w:val="start"/>
-      </w:pPr>
-      <w:r>
-        <w:tab/>
+      <w:r>
+        <w:t>Despite its elevated computational complexity related to LMS, this algorithm improvement in other fields in relation to LMS family-type algorithms made</w:t>
+      </w:r>
+      <w:r>
+        <w:t xml:space="preserve"> it another of the candidates for this scheme’s filter coefficient update algorithm.</w:t>
       </w:r>
     </w:p>
     <w:p>
@@ -4200,25 +4203,42 @@
         <w:ind w:firstLine="14.40pt"/>
         <w:jc w:val="start"/>
       </w:pPr>
-      <w:r>
-        <w:t xml:space="preserve">If the </w:t>
-      </w:r>
-      <w:r>
-        <w:t xml:space="preserve">Fast Block LMS with convergence </w:t>
-      </w:r>
-      <w:proofErr w:type="gramStart"/>
-      <w:r>
-        <w:t>optimization</w:t>
-      </w:r>
-      <w:r>
-        <w:t xml:space="preserve">  </w:t>
+    </w:p>
+    <w:p>
+      <w:pPr>
+        <w:pStyle w:val="Ttulo2"/>
+      </w:pPr>
+      <w:r>
+        <w:t>Algorithm Implementation</w:t>
+      </w:r>
+    </w:p>
+    <w:p>
+      <w:pPr>
+        <w:jc w:val="start"/>
+      </w:pPr>
+      <w:r>
+        <w:tab/>
+      </w:r>
+    </w:p>
+    <w:p>
+      <w:pPr>
+        <w:ind w:firstLine="14.40pt"/>
+        <w:jc w:val="start"/>
+      </w:pPr>
+      <w:r>
+        <w:t xml:space="preserve">When implementing the scheme with </w:t>
+      </w:r>
+      <w:r>
+        <w:t xml:space="preserve">Fast Block LMS with convergence optimization  </w:t>
       </w:r>
       <w:r>
         <w:t>algorithm</w:t>
       </w:r>
-      <w:proofErr w:type="gramEnd"/>
-      <w:r>
-        <w:t xml:space="preserve"> is chosen, the</w:t>
+      <w:r>
+        <w:t xml:space="preserve">, </w:t>
+      </w:r>
+      <w:r>
+        <w:t>the</w:t>
       </w:r>
       <w:r>
         <w:t xml:space="preserve"> python package </w:t>
@@ -4235,7 +4255,10 @@
         <w:footnoteReference w:id="1"/>
       </w:r>
       <w:r>
-        <w:t xml:space="preserve"> can be used</w:t>
+        <w:t xml:space="preserve"> </w:t>
+      </w:r>
+      <w:r>
+        <w:t>was utilized</w:t>
       </w:r>
       <w:r>
         <w:t xml:space="preserve">. This package provided and implementation of a Fast Block LMS filter with parameters; M (filter length), L (block length), </w:t>
@@ -4291,8 +4314,30 @@
         <w:ind w:firstLine="14.40pt"/>
         <w:jc w:val="start"/>
       </w:pPr>
-      <w:r>
-        <w:t>If the algorithm chosen is RLS, the filter can be implemented by the package padasip</w:t>
+      <w:proofErr w:type="spellStart"/>
+      <w:r>
+        <w:t>Whem</w:t>
+      </w:r>
+      <w:proofErr w:type="spellEnd"/>
+      <w:r>
+        <w:t xml:space="preserve"> implementing the </w:t>
+      </w:r>
+      <w:proofErr w:type="spellStart"/>
+      <w:r>
+        <w:t>scehem</w:t>
+      </w:r>
+      <w:proofErr w:type="spellEnd"/>
+      <w:r>
+        <w:t xml:space="preserve"> with</w:t>
+      </w:r>
+      <w:r>
+        <w:t xml:space="preserve"> RLS, the </w:t>
+      </w:r>
+      <w:r>
+        <w:t xml:space="preserve">python </w:t>
+      </w:r>
+      <w:r>
+        <w:t>package padasip</w:t>
       </w:r>
       <w:r>
         <w:rPr>
@@ -4301,7 +4346,52 @@
         <w:t>3</w:t>
       </w:r>
       <w:r>
-        <w:t>. The parameters of the RLS implementation on this package are:</w:t>
+        <w:rPr>
+          <w:rStyle w:val="Refdenotaalpie"/>
+        </w:rPr>
+        <w:t xml:space="preserve"> </w:t>
+      </w:r>
+      <w:r>
+        <w:t>was utilized.</w:t>
+      </w:r>
+      <w:r>
+        <w:t xml:space="preserve"> The parameters of </w:t>
+      </w:r>
+      <w:r>
+        <w:t>this</w:t>
+      </w:r>
+      <w:r>
+        <w:t xml:space="preserve"> RLS implementation on this package are:</w:t>
+      </w:r>
+      <w:r>
+        <w:t xml:space="preserve"> </w:t>
+      </w:r>
+      <w:r>
+        <w:t>n (</w:t>
+      </w:r>
+      <w:r>
+        <w:t xml:space="preserve">filter order), </w:t>
+      </w:r>
+      <w:r>
+        <w:rPr>
+          <w:lang w:val="es-ES"/>
+        </w:rPr>
+        <w:t>μ</w:t>
+      </w:r>
+      <w:r>
+        <w:t xml:space="preserve"> (forgetting factor), </w:t>
+      </w:r>
+      <w:r>
+        <w:t>epsilon (regularizati</w:t>
+      </w:r>
+      <w:r>
+        <w:t>on factor</w:t>
+      </w:r>
+      <w:r>
+        <w:t>)</w:t>
+      </w:r>
+      <w:r>
+        <w:t xml:space="preserve"> and w (initial weights of filter).</w:t>
       </w:r>
     </w:p>
     <w:p>
@@ -4310,31 +4400,18 @@
         <w:jc w:val="start"/>
       </w:pPr>
       <w:r>
-        <w:t>n (</w:t>
-      </w:r>
-      <w:r>
-        <w:t xml:space="preserve">filter order), </w:t>
-      </w:r>
-      <w:r>
-        <w:rPr>
-          <w:lang w:val="es-ES"/>
-        </w:rPr>
-        <w:t>μ</w:t>
-      </w:r>
-      <w:r>
-        <w:t xml:space="preserve"> (forgetting factor), </w:t>
-      </w:r>
-      <w:r>
-        <w:t>epsilon (regularizati</w:t>
-      </w:r>
-      <w:r>
-        <w:t>on factor</w:t>
-      </w:r>
-      <w:r>
-        <w:t>)</w:t>
-      </w:r>
-      <w:r>
-        <w:t xml:space="preserve"> and w (initial weights of filter).</w:t>
+        <w:t>Parameter selection for this given filter will be explained in the Simulation, Parameter Selection and Results section of this work.</w:t>
+      </w:r>
+    </w:p>
+    <w:p>
+      <w:pPr>
+        <w:pStyle w:val="Ttulo1"/>
+      </w:pPr>
+      <w:r>
+        <w:t xml:space="preserve">Test Conditions and </w:t>
+      </w:r>
+      <w:r>
+        <w:t>Room Selection</w:t>
       </w:r>
     </w:p>
     <w:p>
@@ -4343,35 +4420,7 @@
         <w:jc w:val="start"/>
       </w:pPr>
       <w:r>
-        <w:t>Parameter selection for this given filter will be explained in the Simulation, Parameter Selection and Results section of this work.</w:t>
-      </w:r>
-    </w:p>
-    <w:p>
-      <w:pPr>
-        <w:pStyle w:val="Ttulo1"/>
-      </w:pPr>
-      <w:r>
-        <w:t xml:space="preserve">Test Conditions and </w:t>
-      </w:r>
-      <w:r>
-        <w:t>Room Selection</w:t>
-      </w:r>
-    </w:p>
-    <w:p>
-      <w:pPr>
-        <w:ind w:firstLine="14.40pt"/>
-        <w:jc w:val="start"/>
-      </w:pPr>
-      <w:r>
-        <w:t xml:space="preserve">Performance and audio quality of </w:t>
-      </w:r>
-      <w:proofErr w:type="gramStart"/>
-      <w:r>
-        <w:t>hands free</w:t>
-      </w:r>
-      <w:proofErr w:type="gramEnd"/>
-      <w:r>
-        <w:t xml:space="preserve"> communications should </w:t>
+        <w:t xml:space="preserve">Performance and audio quality of hands free communications should </w:t>
       </w:r>
       <w:r>
         <w:t xml:space="preserve">be </w:t>
@@ -4513,6 +4562,10 @@
         <w:t xml:space="preserve">estimation of the reflection coefficients inside the room. </w:t>
       </w:r>
       <w:r>
+        <w:rPr>
+          <w:noProof/>
+          <w:lang w:val="en-US" w:eastAsia="en-US"/>
+        </w:rPr>
         <w:drawing>
           <wp:anchor distT="45720" distB="45720" distL="114300" distR="114300" simplePos="0" relativeHeight="251688448" behindDoc="0" locked="0" layoutInCell="1" allowOverlap="1" wp14:anchorId="2FC349EA" wp14:editId="2FAA9EFF">
             <wp:simplePos x="0" y="0"/>
@@ -4617,7 +4670,7 @@
       <w:r>
         <w:rPr>
           <w:noProof/>
-          <w:lang w:val="en-US"/>
+          <w:lang w:val="en-US" w:eastAsia="en-US"/>
         </w:rPr>
         <w:drawing>
           <wp:inline distT="0" distB="0" distL="0" distR="0" wp14:anchorId="529B9F13" wp14:editId="010799FE">
@@ -4715,21 +4768,7 @@
         <w:rPr>
           <w:lang w:val="en-US"/>
         </w:rPr>
-        <w:t xml:space="preserve">dataset was </w:t>
-      </w:r>
-      <w:proofErr w:type="gramStart"/>
-      <w:r>
-        <w:rPr>
-          <w:lang w:val="en-US"/>
-        </w:rPr>
-        <w:t>taken into account</w:t>
-      </w:r>
-      <w:proofErr w:type="gramEnd"/>
-      <w:r>
-        <w:rPr>
-          <w:lang w:val="en-US"/>
-        </w:rPr>
-        <w:t xml:space="preserve"> to determine the value for </w:t>
+        <w:t xml:space="preserve">dataset was taken into account to determine the value for </w:t>
       </w:r>
       <w:r>
         <w:rPr>
@@ -4860,6 +4899,7 @@
       <w:r>
         <w:rPr>
           <w:noProof/>
+          <w:lang w:val="en-US" w:eastAsia="en-US"/>
         </w:rPr>
         <w:drawing>
           <wp:anchor distT="45720" distB="45720" distL="114300" distR="114300" simplePos="0" relativeHeight="251663872" behindDoc="0" locked="0" layoutInCell="1" allowOverlap="1" wp14:anchorId="60830B56" wp14:editId="1E56C4C6">
@@ -4979,16 +5019,16 @@
         <w:pStyle w:val="Ttulo1"/>
       </w:pPr>
       <w:r>
+        <w:lastRenderedPageBreak/>
         <w:t>Simulation, parameter selection and results</w:t>
       </w:r>
     </w:p>
     <w:p>
       <w:pPr>
-        <w:ind w:start="18pt"/>
-        <w:jc w:val="both"/>
-      </w:pPr>
-      <w:r>
-        <w:tab/>
+        <w:pStyle w:val="Ttulo2"/>
+      </w:pPr>
+      <w:r>
+        <w:t>Fast Block Least Mean Squares</w:t>
       </w:r>
     </w:p>
     <w:p>
@@ -5204,13 +5244,13 @@
           <w:noProof/>
         </w:rPr>
         <w:drawing>
-          <wp:anchor distT="45720" distB="45720" distL="114300" distR="114300" simplePos="0" relativeHeight="251676160" behindDoc="0" locked="0" layoutInCell="1" allowOverlap="1" wp14:anchorId="00876935" wp14:editId="4EF563CB">
+          <wp:anchor distT="45720" distB="45720" distL="114300" distR="114300" simplePos="0" relativeHeight="251676160" behindDoc="0" locked="0" layoutInCell="1" allowOverlap="1" wp14:anchorId="00876935" wp14:editId="6AB13A10">
             <wp:simplePos x="0" y="0"/>
             <wp:positionH relativeFrom="margin">
-              <wp:align>left</wp:align>
+              <wp:posOffset>3415145</wp:posOffset>
             </wp:positionH>
             <wp:positionV relativeFrom="paragraph">
-              <wp:posOffset>2194560</wp:posOffset>
+              <wp:posOffset>2277687</wp:posOffset>
             </wp:positionV>
             <wp:extent cx="2903220" cy="419100"/>
             <wp:effectExtent l="0" t="0" r="0" b="0"/>
@@ -5262,7 +5302,7 @@
                             <w:sz w:val="18"/>
                             <w:szCs w:val="18"/>
                           </w:rPr>
-                          <w:t>7</w:t>
+                          <w:t>6</w:t>
                         </w:r>
                         <w:r>
                           <w:rPr>
@@ -5465,6 +5505,7 @@
         <w:jc w:val="start"/>
       </w:pPr>
       <w:r>
+        <w:lastRenderedPageBreak/>
         <w:t xml:space="preserve">While filter length was maintained the other parameters were changed so as to see if better results could be achieved. If the step size was decreased the algorithm response could not adapt adequately to variations in the input signal. If the step size was increased </w:t>
       </w:r>
       <w:proofErr w:type="spellStart"/>
@@ -5493,7 +5534,6 @@
         <w:jc w:val="start"/>
       </w:pPr>
       <w:r>
-        <w:lastRenderedPageBreak/>
         <w:t xml:space="preserve">Taking this into account it was considered that the previous assumption of filter’s length was erroneous. Recalling </w:t>
       </w:r>
       <w:proofErr w:type="spellStart"/>
@@ -5534,15 +5574,7 @@
         <w:jc w:val="start"/>
       </w:pPr>
       <w:r>
-        <w:t xml:space="preserve">To choose the new filter length it was </w:t>
-      </w:r>
-      <w:proofErr w:type="gramStart"/>
-      <w:r>
-        <w:t>taken into account</w:t>
-      </w:r>
-      <w:proofErr w:type="gramEnd"/>
-      <w:r>
-        <w:t xml:space="preserve"> that this scheme was to be used for human speech in hands </w:t>
+        <w:t xml:space="preserve">To choose the new filter length it was taken into account that this scheme was to be used for human speech in hands </w:t>
       </w:r>
     </w:p>
     <w:p>
@@ -5687,7 +5719,7 @@
                             <w:sz w:val="18"/>
                             <w:szCs w:val="18"/>
                           </w:rPr>
-                          <w:t>6</w:t>
+                          <w:t>7</w:t>
                         </w:r>
                         <w:r>
                           <w:rPr>
@@ -5942,7 +5974,20 @@
         <w:jc w:val="start"/>
       </w:pPr>
       <w:r>
-        <w:t>It can be seen that the filter’s performance improved, reducing the error signal magnitude while maintaining a small variance. It was considered appropriate to plot filter coefficients for each block of processed input signal as shown below:</w:t>
+        <w:lastRenderedPageBreak/>
+        <w:t>It can be seen that the filter’s performance improved, reducing the error signal magnitude while maintaining a small variance.</w:t>
+      </w:r>
+      <w:r>
+        <w:t xml:space="preserve"> The time taken for filter computations to be realized for 1 simulation was of 6.1 seconds.</w:t>
+      </w:r>
+    </w:p>
+    <w:p>
+      <w:pPr>
+        <w:ind w:firstLine="14.40pt"/>
+        <w:jc w:val="start"/>
+      </w:pPr>
+      <w:r>
+        <w:t xml:space="preserve"> It was considered appropriate to plot filter coefficients for each block of processed input signal as shown below:</w:t>
       </w:r>
     </w:p>
     <w:p>
@@ -6310,18 +6355,1201 @@
         <w:t>Where it can be seen that scheme’s performance is maintained.</w:t>
       </w:r>
     </w:p>
+    <w:p>
+      <w:pPr>
+        <w:pStyle w:val="Ttulo2"/>
+      </w:pPr>
+      <w:r>
+        <w:t>Recursive Least Squares</w:t>
+      </w:r>
+    </w:p>
+    <w:p>
+      <w:pPr>
+        <w:pStyle w:val="Textoindependiente"/>
+        <w:rPr>
+          <w:lang w:val="en-US"/>
+        </w:rPr>
+      </w:pPr>
+      <w:r>
+        <w:rPr>
+          <w:lang w:val="en-US"/>
+        </w:rPr>
+        <w:t>After testing scheme’</w:t>
+      </w:r>
+      <w:r>
+        <w:rPr>
+          <w:lang w:val="en-US"/>
+        </w:rPr>
+        <w:t>s performance utilizing the Fast Block Least Mean Squares algorithm for coefficient update it was considered to also evaluate scheme’s performance utilizing Recursive Least Squares.</w:t>
+      </w:r>
+      <w:r>
+        <w:rPr>
+          <w:lang w:val="en-US"/>
+        </w:rPr>
+        <w:t xml:space="preserve"> Utilizing the same voice sample, sampled at 16kHz with the same simulated room (</w:t>
+      </w:r>
+      <w:r>
+        <w:rPr>
+          <w:lang w:val="en-US"/>
+        </w:rPr>
+        <w:t>3x4.5x2.5</w:t>
+      </w:r>
+      <w:r>
+        <w:rPr>
+          <w:lang w:val="en-US"/>
+        </w:rPr>
+        <w:t xml:space="preserve"> m dimensions) this algorithm performance was tested.</w:t>
+      </w:r>
+    </w:p>
+    <w:p>
+      <w:pPr>
+        <w:pStyle w:val="Textoindependiente"/>
+        <w:rPr>
+          <w:lang w:val="en-US"/>
+        </w:rPr>
+      </w:pPr>
+      <w:r>
+        <w:rPr>
+          <w:lang w:val="en-US"/>
+        </w:rPr>
+        <w:lastRenderedPageBreak/>
+        <w:t xml:space="preserve">In relation to filter Length, M=300 was considered utilizing the same criteria shown previously. In relation to other algorithm parameters, </w:t>
+      </w:r>
+      <w:r>
+        <w:rPr>
+          <w:lang w:val="es-ES"/>
+        </w:rPr>
+        <w:t>μ</w:t>
+      </w:r>
+      <w:r>
+        <w:rPr>
+          <w:lang w:val="en-US"/>
+        </w:rPr>
+        <w:t xml:space="preserve"> = 0.05 was chosen and </w:t>
+      </w:r>
+      <w:r>
+        <w:rPr>
+          <w:lang w:val="es-ES"/>
+        </w:rPr>
+        <w:t>ε</w:t>
+      </w:r>
+      <w:r>
+        <w:rPr>
+          <w:lang w:val="en-US"/>
+        </w:rPr>
+        <w:t>=</w:t>
+      </w:r>
+      <w:r>
+        <w:rPr>
+          <w:lang w:val="en-US"/>
+        </w:rPr>
+        <w:t xml:space="preserve">0.95. A small forgetting factor was chosen because during movement the impulse response affecting the scheme’s changes constantly. Taking into account old values of the input signal does not benefit convergence of the algorithm, but worsens it. </w:t>
+      </w:r>
+      <w:r>
+        <w:rPr>
+          <w:lang w:val="en-US"/>
+        </w:rPr>
+        <w:t>During first tests it was seen that the filter’s output changed too drastically when the desired signal varied, so as to limit these sudden variations a large regularization parameter was chosen. Below can be seen the results of the scheme in the previously mentioned room conditions:</w:t>
+      </w:r>
+    </w:p>
+    <w:p>
+      <w:pPr>
+        <w:pStyle w:val="Textoindependiente"/>
+        <w:rPr>
+          <w:lang w:val="en-US"/>
+        </w:rPr>
+      </w:pPr>
+      <w:r>
+        <w:rPr>
+          <w:noProof/>
+        </w:rPr>
+        <w:drawing>
+          <wp:anchor distT="45720" distB="45720" distL="114300" distR="114300" simplePos="0" relativeHeight="251690496" behindDoc="0" locked="0" layoutInCell="1" allowOverlap="1" wp14:anchorId="5D7D4442" wp14:editId="0D7B1092">
+            <wp:simplePos x="0" y="0"/>
+            <wp:positionH relativeFrom="margin">
+              <wp:align>left</wp:align>
+            </wp:positionH>
+            <wp:positionV relativeFrom="paragraph">
+              <wp:posOffset>3139556</wp:posOffset>
+            </wp:positionV>
+            <wp:extent cx="2903220" cy="419100"/>
+            <wp:effectExtent l="0" t="0" r="0" b="0"/>
+            <wp:wrapSquare wrapText="bothSides"/>
+            <wp:docPr id="9" name="Cuadro de texto 2"/>
+            <wp:cNvGraphicFramePr>
+              <a:graphicFrameLocks xmlns:a="http://purl.oclc.org/ooxml/drawingml/main"/>
+            </wp:cNvGraphicFramePr>
+            <a:graphic xmlns:a="http://purl.oclc.org/ooxml/drawingml/main">
+              <a:graphicData uri="http://schemas.microsoft.com/office/word/2010/wordprocessingShape">
+                <wp:wsp>
+                  <wp:cNvSpPr txBox="1">
+                    <a:spLocks noChangeArrowheads="1"/>
+                  </wp:cNvSpPr>
+                  <wp:spPr bwMode="auto">
+                    <a:xfrm>
+                      <a:off x="0" y="0"/>
+                      <a:ext cx="2903220" cy="419100"/>
+                    </a:xfrm>
+                    <a:prstGeom prst="rect">
+                      <a:avLst/>
+                    </a:prstGeom>
+                    <a:noFill/>
+                    <a:ln w="9525">
+                      <a:noFill/>
+                      <a:miter lim="800%"/>
+                      <a:headEnd/>
+                      <a:tailEnd/>
+                    </a:ln>
+                  </wp:spPr>
+                  <wp:txbx>
+                    <wne:txbxContent>
+                      <w:p>
+                        <w:r>
+                          <w:rPr>
+                            <w:sz w:val="18"/>
+                            <w:szCs w:val="18"/>
+                          </w:rPr>
+                          <w:t>Figure</w:t>
+                        </w:r>
+                        <w:r>
+                          <w:rPr>
+                            <w:sz w:val="18"/>
+                            <w:szCs w:val="18"/>
+                          </w:rPr>
+                          <w:t xml:space="preserve"> </w:t>
+                        </w:r>
+                        <w:r>
+                          <w:rPr>
+                            <w:sz w:val="18"/>
+                            <w:szCs w:val="18"/>
+                          </w:rPr>
+                          <w:t>11</w:t>
+                        </w:r>
+                        <w:r>
+                          <w:rPr>
+                            <w:sz w:val="18"/>
+                            <w:szCs w:val="18"/>
+                          </w:rPr>
+                          <w:t xml:space="preserve">. </w:t>
+                        </w:r>
+                        <w:r>
+                          <w:rPr>
+                            <w:sz w:val="18"/>
+                            <w:szCs w:val="18"/>
+                          </w:rPr>
+                          <w:t>Mean and Variance of total simulation’s error signal</w:t>
+                        </w:r>
+                      </w:p>
+                    </wne:txbxContent>
+                  </wp:txbx>
+                  <wp:bodyPr rot="0" vert="horz" wrap="square" lIns="91440" tIns="45720" rIns="91440" bIns="45720" anchor="t" anchorCtr="0">
+                    <a:noAutofit/>
+                  </wp:bodyPr>
+                </wp:wsp>
+              </a:graphicData>
+            </a:graphic>
+            <wp14:sizeRelH relativeFrom="margin">
+              <wp14:pctWidth>0%</wp14:pctWidth>
+            </wp14:sizeRelH>
+            <wp14:sizeRelV relativeFrom="margin">
+              <wp14:pctHeight>0%</wp14:pctHeight>
+            </wp14:sizeRelV>
+          </wp:anchor>
+        </w:drawing>
+      </w:r>
+      <w:r>
+        <w:rPr>
+          <w:noProof/>
+          <w:lang w:val="en-US" w:eastAsia="en-US"/>
+        </w:rPr>
+        <w:drawing>
+          <wp:inline distT="0" distB="0" distL="0" distR="0" wp14:anchorId="24A59952" wp14:editId="10ABFA1B">
+            <wp:extent cx="2292927" cy="3053466"/>
+            <wp:effectExtent l="0" t="0" r="0" b="0"/>
+            <wp:docPr id="1" name="Imagen 1"/>
+            <wp:cNvGraphicFramePr>
+              <a:graphicFrameLocks xmlns:a="http://purl.oclc.org/ooxml/drawingml/main" noChangeAspect="1"/>
+            </wp:cNvGraphicFramePr>
+            <a:graphic xmlns:a="http://purl.oclc.org/ooxml/drawingml/main">
+              <a:graphicData uri="http://purl.oclc.org/ooxml/drawingml/picture">
+                <pic:pic xmlns:pic="http://purl.oclc.org/ooxml/drawingml/picture">
+                  <pic:nvPicPr>
+                    <pic:cNvPr id="1" name="pasa.PNG"/>
+                    <pic:cNvPicPr/>
+                  </pic:nvPicPr>
+                  <pic:blipFill>
+                    <a:blip r:embed="rId21">
+                      <a:extLst>
+                        <a:ext uri="{28A0092B-C50C-407E-A947-70E740481C1C}">
+                          <a14:useLocalDpi xmlns:a14="http://schemas.microsoft.com/office/drawing/2010/main" val="0"/>
+                        </a:ext>
+                      </a:extLst>
+                    </a:blip>
+                    <a:stretch>
+                      <a:fillRect/>
+                    </a:stretch>
+                  </pic:blipFill>
+                  <pic:spPr>
+                    <a:xfrm>
+                      <a:off x="0" y="0"/>
+                      <a:ext cx="2297121" cy="3059051"/>
+                    </a:xfrm>
+                    <a:prstGeom prst="rect">
+                      <a:avLst/>
+                    </a:prstGeom>
+                  </pic:spPr>
+                </pic:pic>
+              </a:graphicData>
+            </a:graphic>
+          </wp:inline>
+        </w:drawing>
+      </w:r>
+    </w:p>
+    <w:p>
+      <w:pPr>
+        <w:pStyle w:val="Textoindependiente"/>
+        <w:rPr>
+          <w:lang w:val="en-US"/>
+        </w:rPr>
+      </w:pPr>
+      <w:r>
+        <w:rPr>
+          <w:noProof/>
+        </w:rPr>
+        <w:drawing>
+          <wp:anchor distT="45720" distB="45720" distL="114300" distR="114300" simplePos="0" relativeHeight="251692544" behindDoc="0" locked="0" layoutInCell="1" allowOverlap="1" wp14:anchorId="50CF3758" wp14:editId="062B4B50">
+            <wp:simplePos x="0" y="0"/>
+            <wp:positionH relativeFrom="margin">
+              <wp:align>left</wp:align>
+            </wp:positionH>
+            <wp:positionV relativeFrom="paragraph">
+              <wp:posOffset>2176202</wp:posOffset>
+            </wp:positionV>
+            <wp:extent cx="2903220" cy="419100"/>
+            <wp:effectExtent l="0" t="0" r="0" b="0"/>
+            <wp:wrapSquare wrapText="bothSides"/>
+            <wp:docPr id="11" name="Cuadro de texto 2"/>
+            <wp:cNvGraphicFramePr>
+              <a:graphicFrameLocks xmlns:a="http://purl.oclc.org/ooxml/drawingml/main"/>
+            </wp:cNvGraphicFramePr>
+            <a:graphic xmlns:a="http://purl.oclc.org/ooxml/drawingml/main">
+              <a:graphicData uri="http://schemas.microsoft.com/office/word/2010/wordprocessingShape">
+                <wp:wsp>
+                  <wp:cNvSpPr txBox="1">
+                    <a:spLocks noChangeArrowheads="1"/>
+                  </wp:cNvSpPr>
+                  <wp:spPr bwMode="auto">
+                    <a:xfrm>
+                      <a:off x="0" y="0"/>
+                      <a:ext cx="2903220" cy="419100"/>
+                    </a:xfrm>
+                    <a:prstGeom prst="rect">
+                      <a:avLst/>
+                    </a:prstGeom>
+                    <a:noFill/>
+                    <a:ln w="9525">
+                      <a:noFill/>
+                      <a:miter lim="800%"/>
+                      <a:headEnd/>
+                      <a:tailEnd/>
+                    </a:ln>
+                  </wp:spPr>
+                  <wp:txbx>
+                    <wne:txbxContent>
+                      <w:p>
+                        <w:pPr>
+                          <w:rPr>
+                            <w:sz w:val="18"/>
+                            <w:szCs w:val="18"/>
+                          </w:rPr>
+                        </w:pPr>
+                        <w:r>
+                          <w:rPr>
+                            <w:sz w:val="18"/>
+                            <w:szCs w:val="18"/>
+                          </w:rPr>
+                          <w:t>Figure</w:t>
+                        </w:r>
+                        <w:r>
+                          <w:rPr>
+                            <w:sz w:val="18"/>
+                            <w:szCs w:val="18"/>
+                          </w:rPr>
+                          <w:t xml:space="preserve"> </w:t>
+                        </w:r>
+                        <w:r>
+                          <w:rPr>
+                            <w:sz w:val="18"/>
+                            <w:szCs w:val="18"/>
+                          </w:rPr>
+                          <w:t>12</w:t>
+                        </w:r>
+                        <w:r>
+                          <w:rPr>
+                            <w:sz w:val="18"/>
+                            <w:szCs w:val="18"/>
+                          </w:rPr>
+                          <w:t xml:space="preserve">. </w:t>
+                        </w:r>
+                        <w:r>
+                          <w:rPr>
+                            <w:sz w:val="18"/>
+                            <w:szCs w:val="18"/>
+                          </w:rPr>
+                          <w:t>Estimated and desired signals for a particular simulation.</w:t>
+                        </w:r>
+                      </w:p>
+                      <w:p/>
+                      <w:p/>
+                      <w:p>
+                        <w:r>
+                          <w:t>SSSSSS</w:t>
+                        </w:r>
+                      </w:p>
+                      <w:p>
+                        <w:r>
+                          <w:t>d</w:t>
+                        </w:r>
+                      </w:p>
+                    </wne:txbxContent>
+                  </wp:txbx>
+                  <wp:bodyPr rot="0" vert="horz" wrap="square" lIns="91440" tIns="45720" rIns="91440" bIns="45720" anchor="t" anchorCtr="0">
+                    <a:noAutofit/>
+                  </wp:bodyPr>
+                </wp:wsp>
+              </a:graphicData>
+            </a:graphic>
+            <wp14:sizeRelH relativeFrom="margin">
+              <wp14:pctWidth>0%</wp14:pctWidth>
+            </wp14:sizeRelH>
+            <wp14:sizeRelV relativeFrom="margin">
+              <wp14:pctHeight>0%</wp14:pctHeight>
+            </wp14:sizeRelV>
+          </wp:anchor>
+        </w:drawing>
+      </w:r>
+      <w:r>
+        <w:rPr>
+          <w:noProof/>
+          <w:lang w:val="en-US" w:eastAsia="en-US"/>
+        </w:rPr>
+        <w:drawing>
+          <wp:inline distT="0" distB="0" distL="0" distR="0" wp14:anchorId="75ACC0FA" wp14:editId="1361B3F0">
+            <wp:extent cx="2389909" cy="1597202"/>
+            <wp:effectExtent l="0" t="0" r="0" b="3175"/>
+            <wp:docPr id="10" name="Imagen 10"/>
+            <wp:cNvGraphicFramePr>
+              <a:graphicFrameLocks xmlns:a="http://purl.oclc.org/ooxml/drawingml/main" noChangeAspect="1"/>
+            </wp:cNvGraphicFramePr>
+            <a:graphic xmlns:a="http://purl.oclc.org/ooxml/drawingml/main">
+              <a:graphicData uri="http://purl.oclc.org/ooxml/drawingml/picture">
+                <pic:pic xmlns:pic="http://purl.oclc.org/ooxml/drawingml/picture">
+                  <pic:nvPicPr>
+                    <pic:cNvPr id="10" name="cositas.PNG"/>
+                    <pic:cNvPicPr/>
+                  </pic:nvPicPr>
+                  <pic:blipFill>
+                    <a:blip r:embed="rId22">
+                      <a:extLst>
+                        <a:ext uri="{28A0092B-C50C-407E-A947-70E740481C1C}">
+                          <a14:useLocalDpi xmlns:a14="http://schemas.microsoft.com/office/drawing/2010/main" val="0"/>
+                        </a:ext>
+                      </a:extLst>
+                    </a:blip>
+                    <a:stretch>
+                      <a:fillRect/>
+                    </a:stretch>
+                  </pic:blipFill>
+                  <pic:spPr>
+                    <a:xfrm>
+                      <a:off x="0" y="0"/>
+                      <a:ext cx="2405561" cy="1607662"/>
+                    </a:xfrm>
+                    <a:prstGeom prst="rect">
+                      <a:avLst/>
+                    </a:prstGeom>
+                  </pic:spPr>
+                </pic:pic>
+              </a:graphicData>
+            </a:graphic>
+          </wp:inline>
+        </w:drawing>
+      </w:r>
+    </w:p>
+    <w:p>
+      <w:pPr>
+        <w:pStyle w:val="Textoindependiente"/>
+        <w:rPr>
+          <w:lang w:val="en-US"/>
+        </w:rPr>
+      </w:pPr>
+      <w:r>
+        <w:rPr>
+          <w:lang w:val="en-US"/>
+        </w:rPr>
+        <w:t>Where it can be seen that the scheme adapts correctly</w:t>
+      </w:r>
+      <w:r>
+        <w:rPr>
+          <w:lang w:val="en-US"/>
+        </w:rPr>
+        <w:t xml:space="preserve"> to changes in the desired signal. </w:t>
+      </w:r>
+      <w:r>
+        <w:rPr>
+          <w:lang w:val="en-US"/>
+        </w:rPr>
+        <w:t>Also</w:t>
+      </w:r>
+      <w:r>
+        <w:rPr>
+          <w:lang w:val="en-US"/>
+        </w:rPr>
+        <w:t>,</w:t>
+      </w:r>
+      <w:r>
+        <w:rPr>
+          <w:lang w:val="en-US"/>
+        </w:rPr>
+        <w:t xml:space="preserve"> filter coefficient</w:t>
+      </w:r>
+      <w:r>
+        <w:rPr>
+          <w:lang w:val="en-US"/>
+        </w:rPr>
+        <w:t>s utilizing this algorithm were plotted</w:t>
+      </w:r>
+      <w:r>
+        <w:rPr>
+          <w:lang w:val="en-US"/>
+        </w:rPr>
+        <w:t xml:space="preserve"> as follows:</w:t>
+      </w:r>
+    </w:p>
+    <w:p>
+      <w:pPr>
+        <w:pStyle w:val="Textoindependiente"/>
+        <w:rPr>
+          <w:lang w:val="en-US"/>
+        </w:rPr>
+      </w:pPr>
+      <w:r>
+        <w:rPr>
+          <w:noProof/>
+        </w:rPr>
+        <w:lastRenderedPageBreak/>
+        <w:drawing>
+          <wp:anchor distT="45720" distB="45720" distL="114300" distR="114300" simplePos="0" relativeHeight="251694592" behindDoc="0" locked="0" layoutInCell="1" allowOverlap="1" wp14:anchorId="37557CC8" wp14:editId="765B7C26">
+            <wp:simplePos x="0" y="0"/>
+            <wp:positionH relativeFrom="column">
+              <wp:align>left</wp:align>
+            </wp:positionH>
+            <wp:positionV relativeFrom="paragraph">
+              <wp:posOffset>1772804</wp:posOffset>
+            </wp:positionV>
+            <wp:extent cx="2903220" cy="419100"/>
+            <wp:effectExtent l="0" t="0" r="0" b="0"/>
+            <wp:wrapSquare wrapText="bothSides"/>
+            <wp:docPr id="14" name="Cuadro de texto 2"/>
+            <wp:cNvGraphicFramePr>
+              <a:graphicFrameLocks xmlns:a="http://purl.oclc.org/ooxml/drawingml/main"/>
+            </wp:cNvGraphicFramePr>
+            <a:graphic xmlns:a="http://purl.oclc.org/ooxml/drawingml/main">
+              <a:graphicData uri="http://schemas.microsoft.com/office/word/2010/wordprocessingShape">
+                <wp:wsp>
+                  <wp:cNvSpPr txBox="1">
+                    <a:spLocks noChangeArrowheads="1"/>
+                  </wp:cNvSpPr>
+                  <wp:spPr bwMode="auto">
+                    <a:xfrm>
+                      <a:off x="0" y="0"/>
+                      <a:ext cx="2903220" cy="419100"/>
+                    </a:xfrm>
+                    <a:prstGeom prst="rect">
+                      <a:avLst/>
+                    </a:prstGeom>
+                    <a:noFill/>
+                    <a:ln w="9525">
+                      <a:noFill/>
+                      <a:miter lim="800%"/>
+                      <a:headEnd/>
+                      <a:tailEnd/>
+                    </a:ln>
+                  </wp:spPr>
+                  <wp:txbx>
+                    <wne:txbxContent>
+                      <w:p>
+                        <w:pPr>
+                          <w:rPr>
+                            <w:sz w:val="18"/>
+                            <w:szCs w:val="18"/>
+                          </w:rPr>
+                        </w:pPr>
+                        <w:r>
+                          <w:rPr>
+                            <w:sz w:val="18"/>
+                            <w:szCs w:val="18"/>
+                          </w:rPr>
+                          <w:t>Figure</w:t>
+                        </w:r>
+                        <w:r>
+                          <w:rPr>
+                            <w:sz w:val="18"/>
+                            <w:szCs w:val="18"/>
+                          </w:rPr>
+                          <w:t xml:space="preserve"> </w:t>
+                        </w:r>
+                        <w:r>
+                          <w:rPr>
+                            <w:sz w:val="18"/>
+                            <w:szCs w:val="18"/>
+                          </w:rPr>
+                          <w:t>13</w:t>
+                        </w:r>
+                        <w:r>
+                          <w:rPr>
+                            <w:sz w:val="18"/>
+                            <w:szCs w:val="18"/>
+                          </w:rPr>
+                          <w:t xml:space="preserve">. </w:t>
+                        </w:r>
+                        <w:r>
+                          <w:rPr>
+                            <w:sz w:val="18"/>
+                            <w:szCs w:val="18"/>
+                          </w:rPr>
+                          <w:t xml:space="preserve">Filter coefficients per </w:t>
+                        </w:r>
+                        <w:r>
+                          <w:rPr>
+                            <w:sz w:val="18"/>
+                            <w:szCs w:val="18"/>
+                          </w:rPr>
+                          <w:t>Sample</w:t>
+                        </w:r>
+                      </w:p>
+                      <w:p/>
+                      <w:p/>
+                      <w:p>
+                        <w:r>
+                          <w:t>SSSSSS</w:t>
+                        </w:r>
+                      </w:p>
+                      <w:p>
+                        <w:r>
+                          <w:t>d</w:t>
+                        </w:r>
+                      </w:p>
+                    </wne:txbxContent>
+                  </wp:txbx>
+                  <wp:bodyPr rot="0" vert="horz" wrap="square" lIns="91440" tIns="45720" rIns="91440" bIns="45720" anchor="t" anchorCtr="0">
+                    <a:noAutofit/>
+                  </wp:bodyPr>
+                </wp:wsp>
+              </a:graphicData>
+            </a:graphic>
+            <wp14:sizeRelH relativeFrom="margin">
+              <wp14:pctWidth>0%</wp14:pctWidth>
+            </wp14:sizeRelH>
+            <wp14:sizeRelV relativeFrom="margin">
+              <wp14:pctHeight>0%</wp14:pctHeight>
+            </wp14:sizeRelV>
+          </wp:anchor>
+        </w:drawing>
+      </w:r>
+      <w:r>
+        <w:rPr>
+          <w:noProof/>
+          <w:lang w:val="en-US" w:eastAsia="en-US"/>
+        </w:rPr>
+        <w:drawing>
+          <wp:inline distT="0" distB="0" distL="0" distR="0" wp14:anchorId="1BBAE6DC" wp14:editId="5C229B30">
+            <wp:extent cx="2459181" cy="1681277"/>
+            <wp:effectExtent l="0" t="0" r="0" b="0"/>
+            <wp:docPr id="13" name="Imagen 13"/>
+            <wp:cNvGraphicFramePr>
+              <a:graphicFrameLocks xmlns:a="http://purl.oclc.org/ooxml/drawingml/main" noChangeAspect="1"/>
+            </wp:cNvGraphicFramePr>
+            <a:graphic xmlns:a="http://purl.oclc.org/ooxml/drawingml/main">
+              <a:graphicData uri="http://purl.oclc.org/ooxml/drawingml/picture">
+                <pic:pic xmlns:pic="http://purl.oclc.org/ooxml/drawingml/picture">
+                  <pic:nvPicPr>
+                    <pic:cNvPr id="13" name="coefs.PNG"/>
+                    <pic:cNvPicPr/>
+                  </pic:nvPicPr>
+                  <pic:blipFill>
+                    <a:blip r:embed="rId23">
+                      <a:extLst>
+                        <a:ext uri="{28A0092B-C50C-407E-A947-70E740481C1C}">
+                          <a14:useLocalDpi xmlns:a14="http://schemas.microsoft.com/office/drawing/2010/main" val="0"/>
+                        </a:ext>
+                      </a:extLst>
+                    </a:blip>
+                    <a:stretch>
+                      <a:fillRect/>
+                    </a:stretch>
+                  </pic:blipFill>
+                  <pic:spPr>
+                    <a:xfrm>
+                      <a:off x="0" y="0"/>
+                      <a:ext cx="2480224" cy="1695664"/>
+                    </a:xfrm>
+                    <a:prstGeom prst="rect">
+                      <a:avLst/>
+                    </a:prstGeom>
+                  </pic:spPr>
+                </pic:pic>
+              </a:graphicData>
+            </a:graphic>
+          </wp:inline>
+        </w:drawing>
+      </w:r>
+    </w:p>
+    <w:p>
+      <w:pPr>
+        <w:pStyle w:val="Textoindependiente"/>
+        <w:rPr>
+          <w:lang w:val="en-US"/>
+        </w:rPr>
+      </w:pPr>
+      <w:r>
+        <w:rPr>
+          <w:lang w:val="en-US"/>
+        </w:rPr>
+        <w:t>Moreover,</w:t>
+      </w:r>
+      <w:r>
+        <w:rPr>
+          <w:lang w:val="en-US"/>
+        </w:rPr>
+        <w:t xml:space="preserve"> it was considered to calculate eigenvalue spread for</w:t>
+      </w:r>
+      <w:r>
+        <w:rPr>
+          <w:lang w:val="en-US"/>
+        </w:rPr>
+        <w:t xml:space="preserve"> the temporal mean autocorrelation matrix utilized in the matrix form of RLS, for different input signal lengths, while maintaining M=300.</w:t>
+      </w:r>
+      <w:r>
+        <w:rPr>
+          <w:lang w:val="en-US"/>
+        </w:rPr>
+        <w:tab/>
+      </w:r>
+      <w:r>
+        <w:rPr>
+          <w:lang w:val="en-US"/>
+        </w:rPr>
+        <w:t>These can be seen below:</w:t>
+      </w:r>
+    </w:p>
+    <w:p>
+      <w:pPr>
+        <w:pStyle w:val="Textoindependiente"/>
+        <w:rPr>
+          <w:lang w:val="en-US"/>
+        </w:rPr>
+      </w:pPr>
+      <w:r>
+        <w:rPr>
+          <w:noProof/>
+        </w:rPr>
+        <w:drawing>
+          <wp:anchor distT="45720" distB="45720" distL="114300" distR="114300" simplePos="0" relativeHeight="251698688" behindDoc="0" locked="0" layoutInCell="1" allowOverlap="1" wp14:anchorId="7949A544" wp14:editId="5A29FF93">
+            <wp:simplePos x="0" y="0"/>
+            <wp:positionH relativeFrom="margin">
+              <wp:align>right</wp:align>
+            </wp:positionH>
+            <wp:positionV relativeFrom="paragraph">
+              <wp:posOffset>1785389</wp:posOffset>
+            </wp:positionV>
+            <wp:extent cx="2903220" cy="419100"/>
+            <wp:effectExtent l="0" t="0" r="0" b="0"/>
+            <wp:wrapSquare wrapText="bothSides"/>
+            <wp:docPr id="27" name="Cuadro de texto 2"/>
+            <wp:cNvGraphicFramePr>
+              <a:graphicFrameLocks xmlns:a="http://purl.oclc.org/ooxml/drawingml/main"/>
+            </wp:cNvGraphicFramePr>
+            <a:graphic xmlns:a="http://purl.oclc.org/ooxml/drawingml/main">
+              <a:graphicData uri="http://schemas.microsoft.com/office/word/2010/wordprocessingShape">
+                <wp:wsp>
+                  <wp:cNvSpPr txBox="1">
+                    <a:spLocks noChangeArrowheads="1"/>
+                  </wp:cNvSpPr>
+                  <wp:spPr bwMode="auto">
+                    <a:xfrm>
+                      <a:off x="0" y="0"/>
+                      <a:ext cx="2903220" cy="419100"/>
+                    </a:xfrm>
+                    <a:prstGeom prst="rect">
+                      <a:avLst/>
+                    </a:prstGeom>
+                    <a:noFill/>
+                    <a:ln w="9525">
+                      <a:noFill/>
+                      <a:miter lim="800%"/>
+                      <a:headEnd/>
+                      <a:tailEnd/>
+                    </a:ln>
+                  </wp:spPr>
+                  <wp:txbx>
+                    <wne:txbxContent>
+                      <w:p>
+                        <w:r>
+                          <w:rPr>
+                            <w:sz w:val="18"/>
+                            <w:szCs w:val="18"/>
+                          </w:rPr>
+                          <w:t>Figure</w:t>
+                        </w:r>
+                        <w:r>
+                          <w:rPr>
+                            <w:sz w:val="18"/>
+                            <w:szCs w:val="18"/>
+                          </w:rPr>
+                          <w:t xml:space="preserve"> </w:t>
+                        </w:r>
+                        <w:r>
+                          <w:rPr>
+                            <w:sz w:val="18"/>
+                            <w:szCs w:val="18"/>
+                          </w:rPr>
+                          <w:t>14</w:t>
+                        </w:r>
+                        <w:r>
+                          <w:rPr>
+                            <w:sz w:val="18"/>
+                            <w:szCs w:val="18"/>
+                          </w:rPr>
+                          <w:t xml:space="preserve">. </w:t>
+                        </w:r>
+                        <w:r>
+                          <w:rPr>
+                            <w:sz w:val="18"/>
+                            <w:szCs w:val="18"/>
+                          </w:rPr>
+                          <w:t>Eigenvalue spread for M=300 and 100 input samples</w:t>
+                        </w:r>
+                      </w:p>
+                    </wne:txbxContent>
+                  </wp:txbx>
+                  <wp:bodyPr rot="0" vert="horz" wrap="square" lIns="91440" tIns="45720" rIns="91440" bIns="45720" anchor="t" anchorCtr="0">
+                    <a:noAutofit/>
+                  </wp:bodyPr>
+                </wp:wsp>
+              </a:graphicData>
+            </a:graphic>
+            <wp14:sizeRelH relativeFrom="margin">
+              <wp14:pctWidth>0%</wp14:pctWidth>
+            </wp14:sizeRelH>
+            <wp14:sizeRelV relativeFrom="margin">
+              <wp14:pctHeight>0%</wp14:pctHeight>
+            </wp14:sizeRelV>
+          </wp:anchor>
+        </w:drawing>
+      </w:r>
+      <w:r>
+        <w:rPr>
+          <w:noProof/>
+          <w:lang w:val="en-US" w:eastAsia="en-US"/>
+        </w:rPr>
+        <w:drawing>
+          <wp:inline distT="0" distB="0" distL="0" distR="0" wp14:anchorId="18ACAB3A" wp14:editId="107E8B33">
+            <wp:extent cx="2708563" cy="1726667"/>
+            <wp:effectExtent l="0" t="0" r="0" b="6985"/>
+            <wp:docPr id="17" name="Imagen 17"/>
+            <wp:cNvGraphicFramePr>
+              <a:graphicFrameLocks xmlns:a="http://purl.oclc.org/ooxml/drawingml/main" noChangeAspect="1"/>
+            </wp:cNvGraphicFramePr>
+            <a:graphic xmlns:a="http://purl.oclc.org/ooxml/drawingml/main">
+              <a:graphicData uri="http://purl.oclc.org/ooxml/drawingml/picture">
+                <pic:pic xmlns:pic="http://purl.oclc.org/ooxml/drawingml/picture">
+                  <pic:nvPicPr>
+                    <pic:cNvPr id="17" name="spread.PNG"/>
+                    <pic:cNvPicPr/>
+                  </pic:nvPicPr>
+                  <pic:blipFill>
+                    <a:blip r:embed="rId24">
+                      <a:extLst>
+                        <a:ext uri="{28A0092B-C50C-407E-A947-70E740481C1C}">
+                          <a14:useLocalDpi xmlns:a14="http://schemas.microsoft.com/office/drawing/2010/main" val="0"/>
+                        </a:ext>
+                      </a:extLst>
+                    </a:blip>
+                    <a:stretch>
+                      <a:fillRect/>
+                    </a:stretch>
+                  </pic:blipFill>
+                  <pic:spPr>
+                    <a:xfrm>
+                      <a:off x="0" y="0"/>
+                      <a:ext cx="2722216" cy="1735371"/>
+                    </a:xfrm>
+                    <a:prstGeom prst="rect">
+                      <a:avLst/>
+                    </a:prstGeom>
+                  </pic:spPr>
+                </pic:pic>
+              </a:graphicData>
+            </a:graphic>
+          </wp:inline>
+        </w:drawing>
+      </w:r>
+    </w:p>
+    <w:p>
+      <w:pPr>
+        <w:pStyle w:val="Textoindependiente"/>
+        <w:rPr>
+          <w:lang w:val="en-US"/>
+        </w:rPr>
+      </w:pPr>
+      <w:r>
+        <w:rPr>
+          <w:noProof/>
+          <w:lang w:val="en-US" w:eastAsia="en-US"/>
+        </w:rPr>
+        <w:drawing>
+          <wp:inline distT="0" distB="0" distL="0" distR="0" wp14:anchorId="48EAF8C5" wp14:editId="7A56D8C5">
+            <wp:extent cx="2757054" cy="1748514"/>
+            <wp:effectExtent l="0" t="0" r="5715" b="4445"/>
+            <wp:docPr id="31" name="Imagen 31"/>
+            <wp:cNvGraphicFramePr>
+              <a:graphicFrameLocks xmlns:a="http://purl.oclc.org/ooxml/drawingml/main" noChangeAspect="1"/>
+            </wp:cNvGraphicFramePr>
+            <a:graphic xmlns:a="http://purl.oclc.org/ooxml/drawingml/main">
+              <a:graphicData uri="http://purl.oclc.org/ooxml/drawingml/picture">
+                <pic:pic xmlns:pic="http://purl.oclc.org/ooxml/drawingml/picture">
+                  <pic:nvPicPr>
+                    <pic:cNvPr id="31" name="spread2.PNG"/>
+                    <pic:cNvPicPr/>
+                  </pic:nvPicPr>
+                  <pic:blipFill>
+                    <a:blip r:embed="rId25">
+                      <a:extLst>
+                        <a:ext uri="{28A0092B-C50C-407E-A947-70E740481C1C}">
+                          <a14:useLocalDpi xmlns:a14="http://schemas.microsoft.com/office/drawing/2010/main" val="0"/>
+                        </a:ext>
+                      </a:extLst>
+                    </a:blip>
+                    <a:stretch>
+                      <a:fillRect/>
+                    </a:stretch>
+                  </pic:blipFill>
+                  <pic:spPr>
+                    <a:xfrm>
+                      <a:off x="0" y="0"/>
+                      <a:ext cx="2764733" cy="1753384"/>
+                    </a:xfrm>
+                    <a:prstGeom prst="rect">
+                      <a:avLst/>
+                    </a:prstGeom>
+                  </pic:spPr>
+                </pic:pic>
+              </a:graphicData>
+            </a:graphic>
+          </wp:inline>
+        </w:drawing>
+      </w:r>
+    </w:p>
+    <w:p>
+      <w:pPr>
+        <w:rPr>
+          <w:sz w:val="18"/>
+          <w:szCs w:val="18"/>
+        </w:rPr>
+      </w:pPr>
+      <w:r>
+        <w:rPr>
+          <w:sz w:val="18"/>
+          <w:szCs w:val="18"/>
+        </w:rPr>
+        <w:t>Figure</w:t>
+      </w:r>
+      <w:r>
+        <w:rPr>
+          <w:sz w:val="18"/>
+          <w:szCs w:val="18"/>
+        </w:rPr>
+        <w:t xml:space="preserve"> 1</w:t>
+      </w:r>
+      <w:r>
+        <w:rPr>
+          <w:sz w:val="18"/>
+          <w:szCs w:val="18"/>
+        </w:rPr>
+        <w:t>5</w:t>
+      </w:r>
+      <w:r>
+        <w:rPr>
+          <w:sz w:val="18"/>
+          <w:szCs w:val="18"/>
+        </w:rPr>
+        <w:t xml:space="preserve">. </w:t>
+      </w:r>
+      <w:r>
+        <w:rPr>
+          <w:sz w:val="18"/>
+          <w:szCs w:val="18"/>
+        </w:rPr>
+        <w:t xml:space="preserve">Eigenvalue spread for M=300 and </w:t>
+      </w:r>
+      <w:r>
+        <w:rPr>
+          <w:sz w:val="18"/>
+          <w:szCs w:val="18"/>
+        </w:rPr>
+        <w:t>10000 input</w:t>
+      </w:r>
+      <w:r>
+        <w:rPr>
+          <w:sz w:val="18"/>
+          <w:szCs w:val="18"/>
+        </w:rPr>
+        <w:t xml:space="preserve"> samples</w:t>
+      </w:r>
+    </w:p>
+    <w:p>
+      <w:pPr>
+        <w:rPr>
+          <w:sz w:val="18"/>
+          <w:szCs w:val="18"/>
+        </w:rPr>
+      </w:pPr>
+    </w:p>
+    <w:p>
+      <w:pPr>
+        <w:pStyle w:val="Textoindependiente"/>
+        <w:rPr>
+          <w:lang w:val="en-US"/>
+        </w:rPr>
+      </w:pPr>
+      <w:r>
+        <w:rPr>
+          <w:lang w:val="en-US"/>
+        </w:rPr>
+        <w:t>Where it can be seen that eigenvalue spread differs notoriously in both cases. Given these disparities in eigenvalue spread, the RLS algorithm converges satisfactorily for both cases.</w:t>
+      </w:r>
+    </w:p>
+    <w:p>
+      <w:pPr>
+        <w:pStyle w:val="Textoindependiente"/>
+        <w:rPr>
+          <w:lang w:val="en-US"/>
+        </w:rPr>
+      </w:pPr>
+      <w:r>
+        <w:rPr>
+          <w:lang w:val="en-US"/>
+        </w:rPr>
+        <w:t>Finally, given that utilizing both algorithms results were satisfactory, the error signal’s mean and variance for both cases were plotted in contrast to effectively see which algorithm had better performance:</w:t>
+      </w:r>
+    </w:p>
+    <w:p>
+      <w:pPr>
+        <w:pStyle w:val="Textoindependiente"/>
+        <w:rPr>
+          <w:lang w:val="en-US"/>
+        </w:rPr>
+      </w:pPr>
+      <w:r>
+        <w:rPr>
+          <w:noProof/>
+        </w:rPr>
+        <w:lastRenderedPageBreak/>
+        <w:drawing>
+          <wp:anchor distT="45720" distB="45720" distL="114300" distR="114300" simplePos="0" relativeHeight="251696640" behindDoc="0" locked="0" layoutInCell="1" allowOverlap="1" wp14:anchorId="00C38ECC" wp14:editId="41E1E4F1">
+            <wp:simplePos x="0" y="0"/>
+            <wp:positionH relativeFrom="margin">
+              <wp:posOffset>83070</wp:posOffset>
+            </wp:positionH>
+            <wp:positionV relativeFrom="paragraph">
+              <wp:posOffset>3608589</wp:posOffset>
+            </wp:positionV>
+            <wp:extent cx="2903220" cy="419100"/>
+            <wp:effectExtent l="0" t="0" r="0" b="0"/>
+            <wp:wrapSquare wrapText="bothSides"/>
+            <wp:docPr id="16" name="Cuadro de texto 2"/>
+            <wp:cNvGraphicFramePr>
+              <a:graphicFrameLocks xmlns:a="http://purl.oclc.org/ooxml/drawingml/main"/>
+            </wp:cNvGraphicFramePr>
+            <a:graphic xmlns:a="http://purl.oclc.org/ooxml/drawingml/main">
+              <a:graphicData uri="http://schemas.microsoft.com/office/word/2010/wordprocessingShape">
+                <wp:wsp>
+                  <wp:cNvSpPr txBox="1">
+                    <a:spLocks noChangeArrowheads="1"/>
+                  </wp:cNvSpPr>
+                  <wp:spPr bwMode="auto">
+                    <a:xfrm>
+                      <a:off x="0" y="0"/>
+                      <a:ext cx="2903220" cy="419100"/>
+                    </a:xfrm>
+                    <a:prstGeom prst="rect">
+                      <a:avLst/>
+                    </a:prstGeom>
+                    <a:noFill/>
+                    <a:ln w="9525">
+                      <a:noFill/>
+                      <a:miter lim="800%"/>
+                      <a:headEnd/>
+                      <a:tailEnd/>
+                    </a:ln>
+                  </wp:spPr>
+                  <wp:txbx>
+                    <wne:txbxContent>
+                      <w:p>
+                        <w:r>
+                          <w:rPr>
+                            <w:sz w:val="18"/>
+                            <w:szCs w:val="18"/>
+                          </w:rPr>
+                          <w:t>Figure</w:t>
+                        </w:r>
+                        <w:r>
+                          <w:rPr>
+                            <w:sz w:val="18"/>
+                            <w:szCs w:val="18"/>
+                          </w:rPr>
+                          <w:t xml:space="preserve"> 1</w:t>
+                        </w:r>
+                        <w:r>
+                          <w:rPr>
+                            <w:sz w:val="18"/>
+                            <w:szCs w:val="18"/>
+                          </w:rPr>
+                          <w:t>6</w:t>
+                        </w:r>
+                        <w:r>
+                          <w:rPr>
+                            <w:sz w:val="18"/>
+                            <w:szCs w:val="18"/>
+                          </w:rPr>
+                          <w:t xml:space="preserve">. </w:t>
+                        </w:r>
+                        <w:r>
+                          <w:rPr>
+                            <w:sz w:val="18"/>
+                            <w:szCs w:val="18"/>
+                          </w:rPr>
+                          <w:t xml:space="preserve">Mean and Variance of </w:t>
+                        </w:r>
+                        <w:r>
+                          <w:rPr>
+                            <w:sz w:val="18"/>
+                            <w:szCs w:val="18"/>
+                          </w:rPr>
+                          <w:t>both</w:t>
+                        </w:r>
+                        <w:r>
+                          <w:rPr>
+                            <w:sz w:val="18"/>
+                            <w:szCs w:val="18"/>
+                          </w:rPr>
+                          <w:t xml:space="preserve"> simulation’s error signal</w:t>
+                        </w:r>
+                      </w:p>
+                    </wne:txbxContent>
+                  </wp:txbx>
+                  <wp:bodyPr rot="0" vert="horz" wrap="square" lIns="91440" tIns="45720" rIns="91440" bIns="45720" anchor="t" anchorCtr="0">
+                    <a:noAutofit/>
+                  </wp:bodyPr>
+                </wp:wsp>
+              </a:graphicData>
+            </a:graphic>
+            <wp14:sizeRelH relativeFrom="margin">
+              <wp14:pctWidth>0%</wp14:pctWidth>
+            </wp14:sizeRelH>
+            <wp14:sizeRelV relativeFrom="margin">
+              <wp14:pctHeight>0%</wp14:pctHeight>
+            </wp14:sizeRelV>
+          </wp:anchor>
+        </w:drawing>
+      </w:r>
+      <w:r>
+        <w:rPr>
+          <w:noProof/>
+          <w:lang w:val="en-US" w:eastAsia="en-US"/>
+        </w:rPr>
+        <w:drawing>
+          <wp:inline distT="0" distB="0" distL="0" distR="0" wp14:anchorId="6008FCF7" wp14:editId="78084184">
+            <wp:extent cx="2576945" cy="3535488"/>
+            <wp:effectExtent l="0" t="0" r="0" b="8255"/>
+            <wp:docPr id="15" name="Imagen 15"/>
+            <wp:cNvGraphicFramePr>
+              <a:graphicFrameLocks xmlns:a="http://purl.oclc.org/ooxml/drawingml/main" noChangeAspect="1"/>
+            </wp:cNvGraphicFramePr>
+            <a:graphic xmlns:a="http://purl.oclc.org/ooxml/drawingml/main">
+              <a:graphicData uri="http://purl.oclc.org/ooxml/drawingml/picture">
+                <pic:pic xmlns:pic="http://purl.oclc.org/ooxml/drawingml/picture">
+                  <pic:nvPicPr>
+                    <pic:cNvPr id="15" name="contraste.PNG"/>
+                    <pic:cNvPicPr/>
+                  </pic:nvPicPr>
+                  <pic:blipFill>
+                    <a:blip r:embed="rId26">
+                      <a:extLst>
+                        <a:ext uri="{28A0092B-C50C-407E-A947-70E740481C1C}">
+                          <a14:useLocalDpi xmlns:a14="http://schemas.microsoft.com/office/drawing/2010/main" val="0"/>
+                        </a:ext>
+                      </a:extLst>
+                    </a:blip>
+                    <a:stretch>
+                      <a:fillRect/>
+                    </a:stretch>
+                  </pic:blipFill>
+                  <pic:spPr>
+                    <a:xfrm>
+                      <a:off x="0" y="0"/>
+                      <a:ext cx="2589809" cy="3553137"/>
+                    </a:xfrm>
+                    <a:prstGeom prst="rect">
+                      <a:avLst/>
+                    </a:prstGeom>
+                  </pic:spPr>
+                </pic:pic>
+              </a:graphicData>
+            </a:graphic>
+          </wp:inline>
+        </w:drawing>
+      </w:r>
+    </w:p>
+    <w:p>
+      <w:pPr>
+        <w:pStyle w:val="Textoindependiente"/>
+        <w:rPr>
+          <w:lang w:val="en-US"/>
+        </w:rPr>
+      </w:pPr>
+      <w:r>
+        <w:rPr>
+          <w:lang w:val="en-US"/>
+        </w:rPr>
+        <w:tab/>
+        <w:t xml:space="preserve">Where it can be seen that performance in relation to mean error is better for the RLS algorithm. </w:t>
+      </w:r>
+      <w:r>
+        <w:rPr>
+          <w:lang w:val="en-US"/>
+        </w:rPr>
+        <w:t>However,</w:t>
+      </w:r>
+      <w:r>
+        <w:rPr>
+          <w:lang w:val="en-US"/>
+        </w:rPr>
+        <w:t xml:space="preserve"> in comparison to the 6.1 seconds that the Fast Block LMS algorithm took to calculate filter coefficients, RLS took 163 seconds, 21.1 times longer than the other algorithm.</w:t>
+      </w:r>
+    </w:p>
+    <w:p>
+      <w:pPr>
+        <w:pStyle w:val="Ttulo1"/>
+      </w:pPr>
+      <w:r>
+        <w:t>Conclusions</w:t>
+      </w:r>
+    </w:p>
     <w:p/>
     <w:p>
       <w:pPr>
-        <w:pStyle w:val="Ttulo1"/>
-      </w:pPr>
-      <w:r>
-        <w:t>Conclusions</w:t>
-      </w:r>
-    </w:p>
-    <w:p/>
-    <w:p>
-      <w:pPr>
         <w:pStyle w:val="Textoindependiente"/>
         <w:rPr>
           <w:lang w:val="en-US"/>
@@ -6331,22 +7559,40 @@
         <w:rPr>
           <w:lang w:val="en-US"/>
         </w:rPr>
-        <w:t>An echo cancellation scheme utilizing adaptive filters was successfully implemented and tested with adequate simulations.</w:t>
-      </w:r>
-      <w:r>
-        <w:rPr>
-          <w:lang w:val="en-US"/>
-        </w:rPr>
-        <w:t xml:space="preserve"> The algorithm utilized for filter coefficient update was Fast Block Least Mean Square with Convergence Optimization with the following parameters; filter length M=300, block length L=300, </w:t>
-      </w:r>
-      <m:oMath>
-        <m:r>
-          <w:rPr>
-            <w:rFonts w:ascii="Cambria Math" w:hAnsi="Cambria Math"/>
-          </w:rPr>
-          <m:t>δ=0.0001</m:t>
-        </m:r>
-      </m:oMath>
+        <w:t xml:space="preserve">Both variations of the proposed echo cancellation scheme were proven to work satisfactorily in the simulated conditions.  It was seen that RLS implementation showed better adaptation to variations in the desired signal but had a very noticeable longer calculation time. </w:t>
+      </w:r>
+      <w:r>
+        <w:rPr>
+          <w:lang w:val="en-US"/>
+        </w:rPr>
+        <w:t>O</w:t>
+      </w:r>
+      <w:r>
+        <w:rPr>
+          <w:lang w:val="en-US"/>
+        </w:rPr>
+        <w:t xml:space="preserve">n the other hand, LMS took way less time but, presented less adaptation to input changes. </w:t>
+      </w:r>
+    </w:p>
+    <w:p>
+      <w:pPr>
+        <w:pStyle w:val="Textoindependiente"/>
+        <w:rPr>
+          <w:lang w:val="en-US"/>
+        </w:rPr>
+      </w:pPr>
+      <w:r>
+        <w:rPr>
+          <w:lang w:val="en-US"/>
+        </w:rPr>
+        <w:t xml:space="preserve">Given this </w:t>
+      </w:r>
+      <w:r>
+        <w:rPr>
+          <w:lang w:val="en-US"/>
+        </w:rPr>
+        <w:t>observations</w:t>
+      </w:r>
       <w:r>
         <w:rPr>
           <w:lang w:val="en-US"/>
@@ -6357,65 +7603,39 @@
         <w:rPr>
           <w:lang w:val="en-US"/>
         </w:rPr>
-        <w:t xml:space="preserve">  step size constant </w:t>
-      </w:r>
-      <m:oMath>
-        <m:r>
-          <w:rPr>
-            <w:rFonts w:ascii="Cambria Math" w:hAnsi="Cambria Math"/>
-          </w:rPr>
-          <m:t>α=0.7</m:t>
-        </m:r>
-      </m:oMath>
-      <w:r>
-        <w:rPr>
-          <w:lang w:val="en-US"/>
-        </w:rPr>
-        <w:t xml:space="preserve">  </w:t>
-      </w:r>
-      <w:r>
-        <w:t>and</w:t>
-      </w:r>
-      <w:r>
-        <w:rPr>
-          <w:lang w:val="en-US"/>
-        </w:rPr>
-        <w:t xml:space="preserve"> forgetting factor</w:t>
-      </w:r>
-      <w:r>
-        <w:rPr>
-          <w:lang w:val="en-US"/>
-        </w:rPr>
-        <w:t xml:space="preserve"> </w:t>
-      </w:r>
-      <m:oMath>
-        <m:r>
-          <w:rPr>
-            <w:rFonts w:ascii="Cambria Math" w:hAnsi="Cambria Math"/>
-          </w:rPr>
-          <m:t>γ=0.6</m:t>
-        </m:r>
-      </m:oMath>
-      <w:r>
-        <w:rPr>
-          <w:lang w:val="en-US"/>
-        </w:rPr>
-        <w:t>.</w:t>
+        <w:t xml:space="preserve"> both implementations were tested with</w:t>
+      </w:r>
+      <w:r>
+        <w:rPr>
+          <w:lang w:val="en-US"/>
+        </w:rPr>
+        <w:t xml:space="preserve"> simulations with different input audios and room conditions, proving </w:t>
+      </w:r>
+      <w:r>
+        <w:rPr>
+          <w:lang w:val="en-US"/>
+        </w:rPr>
+        <w:t>both to</w:t>
+      </w:r>
+      <w:r>
+        <w:rPr>
+          <w:lang w:val="en-US"/>
+        </w:rPr>
+        <w:t xml:space="preserve"> be sturdy and maintaining acceptable performances in these test conditions.</w:t>
       </w:r>
     </w:p>
     <w:p>
       <w:pPr>
         <w:pStyle w:val="Textoindependiente"/>
         <w:rPr>
-          <w:color w:val="FF0000"/>
-          <w:lang w:val="en-US"/>
-        </w:rPr>
-      </w:pPr>
-      <w:r>
-        <w:rPr>
-          <w:lang w:val="en-US"/>
-        </w:rPr>
-        <w:t>Given this parameters, scheme’s performance was tested through different simulations with different input audios and room conditions, proving to be sturdy and maintaining acceptable performances in these test conditions.</w:t>
+          <w:lang w:val="en-US"/>
+        </w:rPr>
+      </w:pPr>
+      <w:r>
+        <w:rPr>
+          <w:lang w:val="en-US"/>
+        </w:rPr>
+        <w:t>If small computation times are required, LMS implementation is recommended, while if time is not a constraint RLS presented better results.</w:t>
       </w:r>
     </w:p>
     <w:sectPr>
@@ -6430,7 +7650,7 @@
 </file>
 
 <file path=word/endnotes.xml><?xml version="1.0" encoding="utf-8"?>
-<w:endnotes xmlns:cx="http://schemas.microsoft.com/office/drawing/2014/chartex" xmlns:cx1="http://schemas.microsoft.com/office/drawing/2015/9/8/chartex" xmlns:cx2="http://schemas.microsoft.com/office/drawing/2015/10/21/chartex" xmlns:cx3="http://schemas.microsoft.com/office/drawing/2016/5/9/chartex" xmlns:cx4="http://schemas.microsoft.com/office/drawing/2016/5/10/chartex" xmlns:cx5="http://schemas.microsoft.com/office/drawing/2016/5/11/chartex" xmlns:cx6="http://schemas.microsoft.com/office/drawing/2016/5/12/chartex" xmlns:cx7="http://schemas.microsoft.com/office/drawing/2016/5/13/chartex" xmlns:cx8="http://schemas.microsoft.com/office/drawing/2016/5/14/chartex" xmlns:mc="http://schemas.openxmlformats.org/markup-compatibility/2006" xmlns:aink="http://schemas.microsoft.com/office/drawing/2016/ink" xmlns:am3d="http://schemas.microsoft.com/office/drawing/2017/model3d" xmlns:o="urn:schemas-microsoft-com:office:office" xmlns:r="http://purl.oclc.org/ooxml/officeDocument/relationships" xmlns:m="http://purl.oclc.org/ooxml/officeDocument/math" xmlns:v="urn:schemas-microsoft-com:vml" xmlns:wp14="http://schemas.microsoft.com/office/word/2010/wordprocessingDrawing" xmlns:wp="http://purl.oclc.org/ooxml/drawingml/wordprocessingDrawing" xmlns:w10="urn:schemas-microsoft-com:office:word" xmlns:w="http://purl.oclc.org/ooxml/wordprocessingml/main" xmlns:w14="http://schemas.microsoft.com/office/word/2010/wordml" xmlns:w15="http://schemas.microsoft.com/office/word/2012/wordml" xmlns:w16cid="http://schemas.microsoft.com/office/word/2016/wordml/cid" xmlns:w16se="http://schemas.microsoft.com/office/word/2015/wordml/symex" xmlns:wpi="http://schemas.microsoft.com/office/word/2010/wordprocessingInk" xmlns:wne="http://schemas.microsoft.com/office/word/2006/wordml" mc:Ignorable="w14 w15 w16se w16cid wne wp14">
+<w:endnotes xmlns:cx="http://schemas.microsoft.com/office/drawing/2014/chartex" xmlns:mc="http://schemas.openxmlformats.org/markup-compatibility/2006" xmlns:o="urn:schemas-microsoft-com:office:office" xmlns:r="http://purl.oclc.org/ooxml/officeDocument/relationships" xmlns:m="http://purl.oclc.org/ooxml/officeDocument/math" xmlns:v="urn:schemas-microsoft-com:vml" xmlns:wp14="http://schemas.microsoft.com/office/word/2010/wordprocessingDrawing" xmlns:wp="http://purl.oclc.org/ooxml/drawingml/wordprocessingDrawing" xmlns:w10="urn:schemas-microsoft-com:office:word" xmlns:w="http://purl.oclc.org/ooxml/wordprocessingml/main" xmlns:w14="http://schemas.microsoft.com/office/word/2010/wordml" xmlns:w15="http://schemas.microsoft.com/office/word/2012/wordml" xmlns:w16se="http://schemas.microsoft.com/office/word/2015/wordml/symex" xmlns:wpi="http://schemas.microsoft.com/office/word/2010/wordprocessingInk" xmlns:wne="http://schemas.microsoft.com/office/word/2006/wordml" mc:Ignorable="w14 w15 w16se wne wp14">
   <w:endnote w:type="separator" w:id="-1">
     <w:p>
       <w:r>
@@ -6449,7 +7669,7 @@
 </file>
 
 <file path=word/footer1.xml><?xml version="1.0" encoding="utf-8"?>
-<w:ftr xmlns:cx="http://schemas.microsoft.com/office/drawing/2014/chartex" xmlns:cx1="http://schemas.microsoft.com/office/drawing/2015/9/8/chartex" xmlns:cx2="http://schemas.microsoft.com/office/drawing/2015/10/21/chartex" xmlns:cx3="http://schemas.microsoft.com/office/drawing/2016/5/9/chartex" xmlns:cx4="http://schemas.microsoft.com/office/drawing/2016/5/10/chartex" xmlns:cx5="http://schemas.microsoft.com/office/drawing/2016/5/11/chartex" xmlns:cx6="http://schemas.microsoft.com/office/drawing/2016/5/12/chartex" xmlns:cx7="http://schemas.microsoft.com/office/drawing/2016/5/13/chartex" xmlns:cx8="http://schemas.microsoft.com/office/drawing/2016/5/14/chartex" xmlns:mc="http://schemas.openxmlformats.org/markup-compatibility/2006" xmlns:aink="http://schemas.microsoft.com/office/drawing/2016/ink" xmlns:am3d="http://schemas.microsoft.com/office/drawing/2017/model3d" xmlns:o="urn:schemas-microsoft-com:office:office" xmlns:r="http://purl.oclc.org/ooxml/officeDocument/relationships" xmlns:m="http://purl.oclc.org/ooxml/officeDocument/math" xmlns:v="urn:schemas-microsoft-com:vml" xmlns:wp14="http://schemas.microsoft.com/office/word/2010/wordprocessingDrawing" xmlns:wp="http://purl.oclc.org/ooxml/drawingml/wordprocessingDrawing" xmlns:w10="urn:schemas-microsoft-com:office:word" xmlns:w="http://purl.oclc.org/ooxml/wordprocessingml/main" xmlns:w14="http://schemas.microsoft.com/office/word/2010/wordml" xmlns:w15="http://schemas.microsoft.com/office/word/2012/wordml" xmlns:w16cid="http://schemas.microsoft.com/office/word/2016/wordml/cid" xmlns:w16se="http://schemas.microsoft.com/office/word/2015/wordml/symex" xmlns:wpi="http://schemas.microsoft.com/office/word/2010/wordprocessingInk" xmlns:wne="http://schemas.microsoft.com/office/word/2006/wordml" mc:Ignorable="w14 w15 w16se w16cid wne wp14">
+<w:ftr xmlns:cx="http://schemas.microsoft.com/office/drawing/2014/chartex" xmlns:mc="http://schemas.openxmlformats.org/markup-compatibility/2006" xmlns:o="urn:schemas-microsoft-com:office:office" xmlns:r="http://purl.oclc.org/ooxml/officeDocument/relationships" xmlns:m="http://purl.oclc.org/ooxml/officeDocument/math" xmlns:v="urn:schemas-microsoft-com:vml" xmlns:wp14="http://schemas.microsoft.com/office/word/2010/wordprocessingDrawing" xmlns:wp="http://purl.oclc.org/ooxml/drawingml/wordprocessingDrawing" xmlns:w10="urn:schemas-microsoft-com:office:word" xmlns:w="http://purl.oclc.org/ooxml/wordprocessingml/main" xmlns:w14="http://schemas.microsoft.com/office/word/2010/wordml" xmlns:w15="http://schemas.microsoft.com/office/word/2012/wordml" xmlns:w16se="http://schemas.microsoft.com/office/word/2015/wordml/symex" xmlns:wpi="http://schemas.microsoft.com/office/word/2010/wordprocessingInk" xmlns:wne="http://schemas.microsoft.com/office/word/2006/wordml" mc:Ignorable="w14 w15 w16se wne wp14">
   <w:p>
     <w:pPr>
       <w:pStyle w:val="Piedepgina"/>
@@ -6459,7 +7679,7 @@
 </file>
 
 <file path=word/footer2.xml><?xml version="1.0" encoding="utf-8"?>
-<w:ftr xmlns:cx="http://schemas.microsoft.com/office/drawing/2014/chartex" xmlns:cx1="http://schemas.microsoft.com/office/drawing/2015/9/8/chartex" xmlns:cx2="http://schemas.microsoft.com/office/drawing/2015/10/21/chartex" xmlns:cx3="http://schemas.microsoft.com/office/drawing/2016/5/9/chartex" xmlns:cx4="http://schemas.microsoft.com/office/drawing/2016/5/10/chartex" xmlns:cx5="http://schemas.microsoft.com/office/drawing/2016/5/11/chartex" xmlns:cx6="http://schemas.microsoft.com/office/drawing/2016/5/12/chartex" xmlns:cx7="http://schemas.microsoft.com/office/drawing/2016/5/13/chartex" xmlns:cx8="http://schemas.microsoft.com/office/drawing/2016/5/14/chartex" xmlns:mc="http://schemas.openxmlformats.org/markup-compatibility/2006" xmlns:aink="http://schemas.microsoft.com/office/drawing/2016/ink" xmlns:am3d="http://schemas.microsoft.com/office/drawing/2017/model3d" xmlns:o="urn:schemas-microsoft-com:office:office" xmlns:r="http://purl.oclc.org/ooxml/officeDocument/relationships" xmlns:m="http://purl.oclc.org/ooxml/officeDocument/math" xmlns:v="urn:schemas-microsoft-com:vml" xmlns:wp14="http://schemas.microsoft.com/office/word/2010/wordprocessingDrawing" xmlns:wp="http://purl.oclc.org/ooxml/drawingml/wordprocessingDrawing" xmlns:w10="urn:schemas-microsoft-com:office:word" xmlns:w="http://purl.oclc.org/ooxml/wordprocessingml/main" xmlns:w14="http://schemas.microsoft.com/office/word/2010/wordml" xmlns:w15="http://schemas.microsoft.com/office/word/2012/wordml" xmlns:w16cid="http://schemas.microsoft.com/office/word/2016/wordml/cid" xmlns:w16se="http://schemas.microsoft.com/office/word/2015/wordml/symex" xmlns:wpi="http://schemas.microsoft.com/office/word/2010/wordprocessingInk" xmlns:wne="http://schemas.microsoft.com/office/word/2006/wordml" mc:Ignorable="w14 w15 w16se w16cid wne wp14">
+<w:ftr xmlns:cx="http://schemas.microsoft.com/office/drawing/2014/chartex" xmlns:mc="http://schemas.openxmlformats.org/markup-compatibility/2006" xmlns:o="urn:schemas-microsoft-com:office:office" xmlns:r="http://purl.oclc.org/ooxml/officeDocument/relationships" xmlns:m="http://purl.oclc.org/ooxml/officeDocument/math" xmlns:v="urn:schemas-microsoft-com:vml" xmlns:wp14="http://schemas.microsoft.com/office/word/2010/wordprocessingDrawing" xmlns:wp="http://purl.oclc.org/ooxml/drawingml/wordprocessingDrawing" xmlns:w10="urn:schemas-microsoft-com:office:word" xmlns:w="http://purl.oclc.org/ooxml/wordprocessingml/main" xmlns:w14="http://schemas.microsoft.com/office/word/2010/wordml" xmlns:w15="http://schemas.microsoft.com/office/word/2012/wordml" xmlns:w16se="http://schemas.microsoft.com/office/word/2015/wordml/symex" xmlns:wpi="http://schemas.microsoft.com/office/word/2010/wordprocessingInk" xmlns:wne="http://schemas.microsoft.com/office/word/2006/wordml" mc:Ignorable="w14 w15 w16se wne wp14">
   <w:p>
     <w:pPr>
       <w:pStyle w:val="Piedepgina"/>
@@ -6474,7 +7694,7 @@
 </file>
 
 <file path=word/footnotes.xml><?xml version="1.0" encoding="utf-8"?>
-<w:footnotes xmlns:cx="http://schemas.microsoft.com/office/drawing/2014/chartex" xmlns:cx1="http://schemas.microsoft.com/office/drawing/2015/9/8/chartex" xmlns:cx2="http://schemas.microsoft.com/office/drawing/2015/10/21/chartex" xmlns:cx3="http://schemas.microsoft.com/office/drawing/2016/5/9/chartex" xmlns:cx4="http://schemas.microsoft.com/office/drawing/2016/5/10/chartex" xmlns:cx5="http://schemas.microsoft.com/office/drawing/2016/5/11/chartex" xmlns:cx6="http://schemas.microsoft.com/office/drawing/2016/5/12/chartex" xmlns:cx7="http://schemas.microsoft.com/office/drawing/2016/5/13/chartex" xmlns:cx8="http://schemas.microsoft.com/office/drawing/2016/5/14/chartex" xmlns:mc="http://schemas.openxmlformats.org/markup-compatibility/2006" xmlns:aink="http://schemas.microsoft.com/office/drawing/2016/ink" xmlns:am3d="http://schemas.microsoft.com/office/drawing/2017/model3d" xmlns:o="urn:schemas-microsoft-com:office:office" xmlns:r="http://purl.oclc.org/ooxml/officeDocument/relationships" xmlns:m="http://purl.oclc.org/ooxml/officeDocument/math" xmlns:v="urn:schemas-microsoft-com:vml" xmlns:wp14="http://schemas.microsoft.com/office/word/2010/wordprocessingDrawing" xmlns:wp="http://purl.oclc.org/ooxml/drawingml/wordprocessingDrawing" xmlns:w10="urn:schemas-microsoft-com:office:word" xmlns:w="http://purl.oclc.org/ooxml/wordprocessingml/main" xmlns:w14="http://schemas.microsoft.com/office/word/2010/wordml" xmlns:w15="http://schemas.microsoft.com/office/word/2012/wordml" xmlns:w16cid="http://schemas.microsoft.com/office/word/2016/wordml/cid" xmlns:w16se="http://schemas.microsoft.com/office/word/2015/wordml/symex" xmlns:wpi="http://schemas.microsoft.com/office/word/2010/wordprocessingInk" xmlns:wne="http://schemas.microsoft.com/office/word/2006/wordml" mc:Ignorable="w14 w15 w16se w16cid wne wp14">
+<w:footnotes xmlns:cx="http://schemas.microsoft.com/office/drawing/2014/chartex" xmlns:mc="http://schemas.openxmlformats.org/markup-compatibility/2006" xmlns:o="urn:schemas-microsoft-com:office:office" xmlns:r="http://purl.oclc.org/ooxml/officeDocument/relationships" xmlns:m="http://purl.oclc.org/ooxml/officeDocument/math" xmlns:v="urn:schemas-microsoft-com:vml" xmlns:wp14="http://schemas.microsoft.com/office/word/2010/wordprocessingDrawing" xmlns:wp="http://purl.oclc.org/ooxml/drawingml/wordprocessingDrawing" xmlns:w10="urn:schemas-microsoft-com:office:word" xmlns:w="http://purl.oclc.org/ooxml/wordprocessingml/main" xmlns:w14="http://schemas.microsoft.com/office/word/2010/wordml" xmlns:w15="http://schemas.microsoft.com/office/word/2012/wordml" xmlns:w16se="http://schemas.microsoft.com/office/word/2015/wordml/symex" xmlns:wpi="http://schemas.microsoft.com/office/word/2010/wordprocessingInk" xmlns:wne="http://schemas.microsoft.com/office/word/2006/wordml" mc:Ignorable="w14 w15 w16se wne wp14">
   <w:footnote w:type="separator" w:id="-1">
     <w:p>
       <w:r>
@@ -6576,15 +7796,32 @@
         </w:rPr>
         <w:t xml:space="preserve">, </w:t>
       </w:r>
-      <w:hyperlink r:id="rId2" w:history="1">
-        <w:r>
-          <w:rPr>
-            <w:rStyle w:val="Hipervnculo"/>
-            <w:lang w:val="es-AR"/>
-          </w:rPr>
-          <w:t>https://github.com/DavidDiazGuerra/gpuRIR</w:t>
-        </w:r>
-      </w:hyperlink>
+      <w:r>
+        <w:fldChar w:fldCharType="begin"/>
+      </w:r>
+      <w:r>
+        <w:rPr>
+          <w:lang w:val="es-ES"/>
+        </w:rPr>
+        <w:instrText xml:space="preserve"> HYPERLINK "https://github.com/DavidDiazGuerra/gpuRIR" </w:instrText>
+      </w:r>
+      <w:r>
+        <w:fldChar w:fldCharType="separate"/>
+      </w:r>
+      <w:r>
+        <w:rPr>
+          <w:rStyle w:val="Hipervnculo"/>
+          <w:lang w:val="es-AR"/>
+        </w:rPr>
+        <w:t>https://github.com/DavidDiazGuerra/gpuRIR</w:t>
+      </w:r>
+      <w:r>
+        <w:rPr>
+          <w:rStyle w:val="Hipervnculo"/>
+          <w:lang w:val="es-AR"/>
+        </w:rPr>
+        <w:fldChar w:fldCharType="end"/>
+      </w:r>
     </w:p>
     <w:p>
       <w:pPr>
@@ -6633,7 +7870,7 @@
           <w:lang w:val="es-AR"/>
         </w:rPr>
       </w:pPr>
-      <w:hyperlink r:id="rId3" w:history="1">
+      <w:hyperlink r:id="rId2" w:history="1">
         <w:r>
           <w:rPr>
             <w:rStyle w:val="Hipervnculo"/>
@@ -6651,6 +7888,9 @@
         <w:jc w:val="start"/>
       </w:pPr>
       <w:r>
+        <w:rPr>
+          <w:lang w:val="es-ES"/>
+        </w:rPr>
         <w:t xml:space="preserve"> </w:t>
       </w:r>
       <w:r>
@@ -6660,12 +7900,9 @@
         <w:t>4</w:t>
       </w:r>
       <w:r>
-        <w:t>OpenSLR</w:t>
-      </w:r>
-      <w:r>
-        <w:t xml:space="preserve"> dataset </w:t>
-      </w:r>
-      <w:hyperlink r:id="rId4" w:history="1">
+        <w:t xml:space="preserve">OpenSLR dataset </w:t>
+      </w:r>
+      <w:hyperlink r:id="rId3" w:history="1">
         <w:r>
           <w:rPr>
             <w:rStyle w:val="Hipervnculo"/>
@@ -6685,7 +7922,7 @@
 </file>
 
 <file path=word/numbering.xml><?xml version="1.0" encoding="utf-8"?>
-<w:numbering xmlns:cx="http://schemas.microsoft.com/office/drawing/2014/chartex" xmlns:cx1="http://schemas.microsoft.com/office/drawing/2015/9/8/chartex" xmlns:cx2="http://schemas.microsoft.com/office/drawing/2015/10/21/chartex" xmlns:cx3="http://schemas.microsoft.com/office/drawing/2016/5/9/chartex" xmlns:cx4="http://schemas.microsoft.com/office/drawing/2016/5/10/chartex" xmlns:cx5="http://schemas.microsoft.com/office/drawing/2016/5/11/chartex" xmlns:cx6="http://schemas.microsoft.com/office/drawing/2016/5/12/chartex" xmlns:cx7="http://schemas.microsoft.com/office/drawing/2016/5/13/chartex" xmlns:cx8="http://schemas.microsoft.com/office/drawing/2016/5/14/chartex" xmlns:mc="http://schemas.openxmlformats.org/markup-compatibility/2006" xmlns:aink="http://schemas.microsoft.com/office/drawing/2016/ink" xmlns:am3d="http://schemas.microsoft.com/office/drawing/2017/model3d" xmlns:o="urn:schemas-microsoft-com:office:office" xmlns:r="http://purl.oclc.org/ooxml/officeDocument/relationships" xmlns:m="http://purl.oclc.org/ooxml/officeDocument/math" xmlns:v="urn:schemas-microsoft-com:vml" xmlns:wp14="http://schemas.microsoft.com/office/word/2010/wordprocessingDrawing" xmlns:wp="http://purl.oclc.org/ooxml/drawingml/wordprocessingDrawing" xmlns:w10="urn:schemas-microsoft-com:office:word" xmlns:w="http://purl.oclc.org/ooxml/wordprocessingml/main" xmlns:w14="http://schemas.microsoft.com/office/word/2010/wordml" xmlns:w15="http://schemas.microsoft.com/office/word/2012/wordml" xmlns:w16cid="http://schemas.microsoft.com/office/word/2016/wordml/cid" xmlns:w16se="http://schemas.microsoft.com/office/word/2015/wordml/symex" xmlns:wpi="http://schemas.microsoft.com/office/word/2010/wordprocessingInk" xmlns:wne="http://schemas.microsoft.com/office/word/2006/wordml" mc:Ignorable="w14 w15 w16se w16cid wne wp14">
+<w:numbering xmlns:cx="http://schemas.microsoft.com/office/drawing/2014/chartex" xmlns:mc="http://schemas.openxmlformats.org/markup-compatibility/2006" xmlns:o="urn:schemas-microsoft-com:office:office" xmlns:r="http://purl.oclc.org/ooxml/officeDocument/relationships" xmlns:m="http://purl.oclc.org/ooxml/officeDocument/math" xmlns:v="urn:schemas-microsoft-com:vml" xmlns:wp14="http://schemas.microsoft.com/office/word/2010/wordprocessingDrawing" xmlns:wp="http://purl.oclc.org/ooxml/drawingml/wordprocessingDrawing" xmlns:w10="urn:schemas-microsoft-com:office:word" xmlns:w="http://purl.oclc.org/ooxml/wordprocessingml/main" xmlns:w14="http://schemas.microsoft.com/office/word/2010/wordml" xmlns:w15="http://schemas.microsoft.com/office/word/2012/wordml" xmlns:w16se="http://schemas.microsoft.com/office/word/2015/wordml/symex" xmlns:wpi="http://schemas.microsoft.com/office/word/2010/wordprocessingInk" xmlns:wne="http://schemas.microsoft.com/office/word/2006/wordml" mc:Ignorable="w14 w15 w16se wne wp14">
   <w:abstractNum w:abstractNumId="0" w15:restartNumberingAfterBreak="0">
     <w:nsid w:val="FFFFFF1D"/>
     <w:multiLevelType w:val="multilevel"/>
@@ -8932,7 +10169,7 @@
 </file>
 
 <file path=word/styles.xml><?xml version="1.0" encoding="utf-8"?>
-<w:styles xmlns:mc="http://schemas.openxmlformats.org/markup-compatibility/2006" xmlns:r="http://purl.oclc.org/ooxml/officeDocument/relationships" xmlns:w="http://purl.oclc.org/ooxml/wordprocessingml/main" xmlns:w14="http://schemas.microsoft.com/office/word/2010/wordml" xmlns:w15="http://schemas.microsoft.com/office/word/2012/wordml" xmlns:w16cid="http://schemas.microsoft.com/office/word/2016/wordml/cid" xmlns:w16se="http://schemas.microsoft.com/office/word/2015/wordml/symex" mc:Ignorable="w14 w15 w16se w16cid">
+<w:styles xmlns:mc="http://schemas.openxmlformats.org/markup-compatibility/2006" xmlns:r="http://purl.oclc.org/ooxml/officeDocument/relationships" xmlns:w="http://purl.oclc.org/ooxml/wordprocessingml/main" xmlns:w14="http://schemas.microsoft.com/office/word/2010/wordml" xmlns:w15="http://schemas.microsoft.com/office/word/2012/wordml" xmlns:w16se="http://schemas.microsoft.com/office/word/2015/wordml/symex" mc:Ignorable="w14 w15 w16se">
   <w:docDefaults>
     <w:rPrDefault>
       <w:rPr>
@@ -8942,7 +10179,7 @@
     </w:rPrDefault>
     <w:pPrDefault/>
   </w:docDefaults>
-  <w:latentStyles w:defLockedState="0" w:defUIPriority="0" w:defSemiHidden="0" w:defUnhideWhenUsed="0" w:defQFormat="0" w:count="376">
+  <w:latentStyles w:defLockedState="0" w:defUIPriority="0" w:defSemiHidden="0" w:defUnhideWhenUsed="0" w:defQFormat="0" w:count="371">
     <w:lsdException w:name="Normal" w:qFormat="1"/>
     <w:lsdException w:name="heading 1" w:qFormat="1"/>
     <w:lsdException w:name="heading 2" w:qFormat="1"/>
@@ -9225,11 +10462,6 @@
     <w:lsdException w:name="List Table 5 Dark Accent 6" w:uiPriority="50"/>
     <w:lsdException w:name="List Table 6 Colorful Accent 6" w:uiPriority="51"/>
     <w:lsdException w:name="List Table 7 Colorful Accent 6" w:uiPriority="52"/>
-    <w:lsdException w:name="Mention" w:semiHidden="1" w:uiPriority="99" w:unhideWhenUsed="1"/>
-    <w:lsdException w:name="Smart Hyperlink" w:semiHidden="1" w:uiPriority="99" w:unhideWhenUsed="1"/>
-    <w:lsdException w:name="Hashtag" w:semiHidden="1" w:uiPriority="99" w:unhideWhenUsed="1"/>
-    <w:lsdException w:name="Unresolved Mention" w:semiHidden="1" w:uiPriority="99" w:unhideWhenUsed="1"/>
-    <w:lsdException w:name="Smart Link" w:semiHidden="1" w:uiPriority="99" w:unhideWhenUsed="1"/>
   </w:latentStyles>
   <w:style w:type="paragraph" w:default="1" w:styleId="Normal">
     <w:name w:val="Normal"/>
@@ -9767,7 +10999,7 @@
       <w:u w:val="single"/>
     </w:rPr>
   </w:style>
-  <w:style w:type="character" w:styleId="Mencinsinresolver">
+  <w:style w:type="character" w:customStyle="1" w:styleId="UnresolvedMention">
     <w:name w:val="Unresolved Mention"/>
     <w:basedOn w:val="Fuentedeprrafopredeter"/>
     <w:uiPriority w:val="99"/>
@@ -10068,7 +11300,7 @@
 </file>
 
 <file path=customXml/itemProps1.xml><?xml version="1.0" encoding="utf-8"?>
-<ds:datastoreItem xmlns:ds="http://purl.oclc.org/ooxml/officeDocument/customXml" ds:itemID="{76BDAB64-A990-47B4-BB34-41410E0D1906}">
+<ds:datastoreItem xmlns:ds="http://purl.oclc.org/ooxml/officeDocument/customXml" ds:itemID="{3DD7756A-927B-4B53-8AFC-438EF2FCA070}">
   <ds:schemaRefs>
     <ds:schemaRef ds:uri="http://schemas.openxmlformats.org/officeDocument/2006/bibliography"/>
   </ds:schemaRefs>

</xml_diff>